<commit_message>
Iniciado capítulo Filtragem Colaborativa
Adicionado tbm o arquivo sobre o capítulo
</commit_message>
<xml_diff>
--- a/docs/PG2 - novo.docx
+++ b/docs/PG2 - novo.docx
@@ -5675,7 +5675,25 @@
           <w:lang w:eastAsia="pt-BR"/>
         </w:rPr>
         <w:lastRenderedPageBreak/>
-        <w:t>A Internet é democrática, qualquer um pode inserir na rede a informação que bem entender, mesmo que não seja legal ou ético. A produção do saber se torna coletivo e não apenas por aqueles que se dizem aptos a produzirem conhecimento.</w:t>
+        <w:t xml:space="preserve">A Internet é </w:t>
+      </w:r>
+      <w:r>
+        <w:rPr>
+          <w:rFonts w:ascii="Arial" w:eastAsia="Times New Roman" w:hAnsi="Arial" w:cs="Arial"/>
+          <w:sz w:val="24"/>
+          <w:szCs w:val="24"/>
+          <w:lang w:eastAsia="pt-BR"/>
+        </w:rPr>
+        <w:t>livre</w:t>
+      </w:r>
+      <w:r>
+        <w:rPr>
+          <w:rFonts w:ascii="Arial" w:eastAsia="Times New Roman" w:hAnsi="Arial" w:cs="Arial"/>
+          <w:sz w:val="24"/>
+          <w:szCs w:val="24"/>
+          <w:lang w:eastAsia="pt-BR"/>
+        </w:rPr>
+        <w:t>, qualquer um pode inserir na rede a informação que bem entender, mesmo que não seja legal ou ético. A produção do saber se torna coletivo e não apenas por aqueles que se dizem aptos a produzirem conhecimento.</w:t>
       </w:r>
     </w:p>
     <w:p>
@@ -6524,7 +6542,25 @@
           <w:szCs w:val="24"/>
           <w:lang w:eastAsia="pt-BR"/>
         </w:rPr>
-        <w:t xml:space="preserve">: tomaram partido da folksonomia (ver tópico mais a frente) para categorizarem o seu conteúdo. Os usuários escolhem livremente as </w:t>
+        <w:t>:</w:t>
+      </w:r>
+      <w:r>
+        <w:rPr>
+          <w:rFonts w:ascii="Arial" w:eastAsia="Times New Roman" w:hAnsi="Arial" w:cs="Arial"/>
+          <w:sz w:val="24"/>
+          <w:szCs w:val="24"/>
+          <w:lang w:eastAsia="pt-BR"/>
+        </w:rPr>
+        <w:t xml:space="preserve"> tomaram partido da folksonomia, uma nova forma de classificação, </w:t>
+      </w:r>
+      <w:r>
+        <w:rPr>
+          <w:rFonts w:ascii="Arial" w:eastAsia="Times New Roman" w:hAnsi="Arial" w:cs="Arial"/>
+          <w:sz w:val="24"/>
+          <w:szCs w:val="24"/>
+          <w:lang w:eastAsia="pt-BR"/>
+        </w:rPr>
+        <w:t xml:space="preserve">para categorizarem o seu conteúdo. Os usuários escolhem livremente </w:t>
       </w:r>
       <w:r>
         <w:rPr>
@@ -6534,7 +6570,7 @@
           <w:lang w:eastAsia="pt-BR"/>
         </w:rPr>
         <w:lastRenderedPageBreak/>
-        <w:t>palavras chave que posteriormente produzirão resultados mais relevantes nas buscas.</w:t>
+        <w:t>as palavras chave que posteriormente produzirão resultados mais relevantes nas buscas.</w:t>
       </w:r>
     </w:p>
     <w:p>
@@ -8008,34 +8044,7 @@
           <w:szCs w:val="24"/>
           <w:lang w:eastAsia="pt-BR"/>
         </w:rPr>
-        <w:t xml:space="preserve">ão do jornalismo </w:t>
-      </w:r>
-      <w:r>
-        <w:rPr>
-          <w:rFonts w:ascii="Arial" w:eastAsia="Times New Roman" w:hAnsi="Arial" w:cs="Arial"/>
-          <w:sz w:val="24"/>
-          <w:szCs w:val="24"/>
-          <w:lang w:eastAsia="pt-BR"/>
-        </w:rPr>
-        <w:t>(</w:t>
-      </w:r>
-      <w:r>
-        <w:rPr>
-          <w:rFonts w:ascii="Arial" w:eastAsia="Times New Roman" w:hAnsi="Arial" w:cs="Arial"/>
-          <w:sz w:val="24"/>
-          <w:szCs w:val="24"/>
-          <w:lang w:eastAsia="pt-BR"/>
-        </w:rPr>
-        <w:t xml:space="preserve">Idem, </w:t>
-      </w:r>
-      <w:r>
-        <w:rPr>
-          <w:rFonts w:ascii="Arial" w:eastAsia="Times New Roman" w:hAnsi="Arial" w:cs="Arial"/>
-          <w:sz w:val="24"/>
-          <w:szCs w:val="24"/>
-          <w:lang w:eastAsia="pt-BR"/>
-        </w:rPr>
-        <w:t>2003, p. 44),</w:t>
+        <w:t>ão do jornalismo (Idem, 2003, p. 44),</w:t>
       </w:r>
       <w:r>
         <w:rPr>
@@ -8244,7 +8253,25 @@
           <w:szCs w:val="24"/>
           <w:lang w:eastAsia="pt-BR"/>
         </w:rPr>
-        <w:t xml:space="preserve"> Porém, este recurso pode ser visto na web em diversos tipos sites, onde a intenção é disponibilizar conteúdo de forma ordenada e cronológica através de uma linguagem específica, podendo ser consumida por ferramentas que excluem a necessidade de se visitar o site em questão.</w:t>
+        <w:t xml:space="preserve"> Porém, este recurso pode ser visto na web em diversos tipos </w:t>
+      </w:r>
+      <w:r>
+        <w:rPr>
+          <w:rFonts w:ascii="Arial" w:eastAsia="Times New Roman" w:hAnsi="Arial" w:cs="Arial"/>
+          <w:sz w:val="24"/>
+          <w:szCs w:val="24"/>
+          <w:lang w:eastAsia="pt-BR"/>
+        </w:rPr>
+        <w:t xml:space="preserve">de </w:t>
+      </w:r>
+      <w:r>
+        <w:rPr>
+          <w:rFonts w:ascii="Arial" w:eastAsia="Times New Roman" w:hAnsi="Arial" w:cs="Arial"/>
+          <w:sz w:val="24"/>
+          <w:szCs w:val="24"/>
+          <w:lang w:eastAsia="pt-BR"/>
+        </w:rPr>
+        <w:t>sites, onde a intenção é disponibilizar conteúdo de forma ordenada e cronológica através de uma linguagem específica, podendo ser consumida por ferramentas que excluem a necessidade de se visitar o site em questão.</w:t>
       </w:r>
     </w:p>
     <w:p>
@@ -9769,45 +9796,9 @@
           <w:szCs w:val="28"/>
           <w:lang w:eastAsia="pt-BR"/>
         </w:rPr>
-        <w:t>ALGORITMOS DE CLASSIFICAÇÃO COLABORATIVA</w:t>
-      </w:r>
-    </w:p>
-    <w:p>
-      <w:pPr>
-        <w:spacing w:line="360" w:lineRule="auto"/>
-        <w:jc w:val="both"/>
-        <w:rPr>
-          <w:rFonts w:ascii="Arial" w:eastAsia="Times New Roman" w:hAnsi="Arial" w:cs="Arial"/>
-          <w:sz w:val="24"/>
-          <w:szCs w:val="24"/>
-          <w:lang w:eastAsia="pt-BR"/>
-        </w:rPr>
-      </w:pPr>
-      <w:r>
-        <w:rPr>
-          <w:rFonts w:ascii="Arial" w:eastAsia="Times New Roman" w:hAnsi="Arial" w:cs="Arial"/>
-          <w:sz w:val="24"/>
-          <w:szCs w:val="24"/>
-          <w:lang w:eastAsia="pt-BR"/>
-        </w:rPr>
-        <w:t>Aqui entra mais detalhadamente o que é classificação colaborativa.</w:t>
-      </w:r>
-    </w:p>
-    <w:p>
-      <w:pPr>
-        <w:spacing w:line="360" w:lineRule="auto"/>
-        <w:jc w:val="both"/>
-        <w:rPr>
-          <w:rFonts w:ascii="Arial" w:eastAsia="Times New Roman" w:hAnsi="Arial" w:cs="Arial"/>
-          <w:sz w:val="24"/>
-          <w:szCs w:val="24"/>
-          <w:lang w:eastAsia="pt-BR"/>
-        </w:rPr>
-      </w:pPr>
-    </w:p>
-    <w:p>
-      <w:pPr>
-        <w:spacing w:line="360" w:lineRule="auto"/>
+        <w:t>FILTRAGEM</w:t>
+      </w:r>
+      <w:r>
         <w:rPr>
           <w:rFonts w:ascii="Arial" w:eastAsia="Times New Roman" w:hAnsi="Arial" w:cs="Arial"/>
           <w:b/>
@@ -9815,8 +9806,170 @@
           <w:szCs w:val="28"/>
           <w:lang w:eastAsia="pt-BR"/>
         </w:rPr>
-      </w:pPr>
-      <w:r>
+        <w:t xml:space="preserve"> COLABORATIVA</w:t>
+      </w:r>
+    </w:p>
+    <w:p>
+      <w:pPr>
+        <w:spacing w:line="360" w:lineRule="auto"/>
+        <w:jc w:val="both"/>
+        <w:rPr>
+          <w:rFonts w:ascii="Arial" w:eastAsia="Times New Roman" w:hAnsi="Arial" w:cs="Arial"/>
+          <w:sz w:val="24"/>
+          <w:szCs w:val="24"/>
+          <w:lang w:eastAsia="pt-BR"/>
+        </w:rPr>
+      </w:pPr>
+      <w:r>
+        <w:rPr>
+          <w:rFonts w:ascii="Arial" w:eastAsia="Times New Roman" w:hAnsi="Arial" w:cs="Arial"/>
+          <w:sz w:val="24"/>
+          <w:szCs w:val="24"/>
+          <w:lang w:eastAsia="pt-BR"/>
+        </w:rPr>
+        <w:t xml:space="preserve">A forma mais simples de se obter uma indicação sobre algo novo, assim como em um filme, livro, música, site, é obter a opinião de amigos e colegas. Além de simples, espera-se obter um resultado satisfatório, já que mantemos amigos em grande parte por interesses em comum. E também é sabido que muitas dessas opiniões recebem um peso diferente por você, por ter em mente o bom gosto de uns e nem tanto de outros. Muitas dessas opiniões podem ser valiosas no momento de decidir consumir algo novo, mas no momento em que várias sugestões vão ficando disponíveis, se torna mais difícil a sua escolha, visto que nem sempre seus amigos estão a par de todas as opções (SEGARAN, p. 7, 2008). </w:t>
+      </w:r>
+    </w:p>
+    <w:p>
+      <w:pPr>
+        <w:spacing w:line="360" w:lineRule="auto"/>
+        <w:jc w:val="both"/>
+        <w:rPr>
+          <w:rFonts w:ascii="Arial" w:eastAsia="Times New Roman" w:hAnsi="Arial" w:cs="Arial"/>
+          <w:sz w:val="24"/>
+          <w:szCs w:val="24"/>
+          <w:lang w:eastAsia="pt-BR"/>
+        </w:rPr>
+      </w:pPr>
+      <w:r>
+        <w:rPr>
+          <w:rFonts w:ascii="Arial" w:eastAsia="Times New Roman" w:hAnsi="Arial" w:cs="Arial"/>
+          <w:sz w:val="24"/>
+          <w:szCs w:val="24"/>
+          <w:lang w:eastAsia="pt-BR"/>
+        </w:rPr>
+        <w:t>Um grande aliado no momento de obter tais recomendações é o desenvolvimento de té</w:t>
+      </w:r>
+      <w:r>
+        <w:rPr>
+          <w:rFonts w:ascii="Arial" w:eastAsia="Times New Roman" w:hAnsi="Arial" w:cs="Arial"/>
+          <w:sz w:val="24"/>
+          <w:szCs w:val="24"/>
+          <w:lang w:eastAsia="pt-BR"/>
+        </w:rPr>
+        <w:t>cnicas conhecidas como filtragens</w:t>
+      </w:r>
+      <w:r>
+        <w:rPr>
+          <w:rFonts w:ascii="Arial" w:eastAsia="Times New Roman" w:hAnsi="Arial" w:cs="Arial"/>
+          <w:sz w:val="24"/>
+          <w:szCs w:val="24"/>
+          <w:lang w:eastAsia="pt-BR"/>
+        </w:rPr>
+        <w:t xml:space="preserve"> colaborativa</w:t>
+      </w:r>
+      <w:r>
+        <w:rPr>
+          <w:rFonts w:ascii="Arial" w:eastAsia="Times New Roman" w:hAnsi="Arial" w:cs="Arial"/>
+          <w:sz w:val="24"/>
+          <w:szCs w:val="24"/>
+          <w:lang w:eastAsia="pt-BR"/>
+        </w:rPr>
+        <w:t>s</w:t>
+      </w:r>
+      <w:r>
+        <w:rPr>
+          <w:rFonts w:ascii="Arial" w:eastAsia="Times New Roman" w:hAnsi="Arial" w:cs="Arial"/>
+          <w:sz w:val="24"/>
+          <w:szCs w:val="24"/>
+          <w:lang w:eastAsia="pt-BR"/>
+        </w:rPr>
+        <w:t>.</w:t>
+      </w:r>
+      <w:r>
+        <w:rPr>
+          <w:rFonts w:ascii="Arial" w:eastAsia="Times New Roman" w:hAnsi="Arial" w:cs="Arial"/>
+          <w:sz w:val="24"/>
+          <w:szCs w:val="24"/>
+          <w:lang w:eastAsia="pt-BR"/>
+        </w:rPr>
+        <w:t xml:space="preserve"> </w:t>
+      </w:r>
+      <w:r>
+        <w:rPr>
+          <w:rFonts w:ascii="Arial" w:eastAsia="Times New Roman" w:hAnsi="Arial" w:cs="Arial"/>
+          <w:sz w:val="24"/>
+          <w:szCs w:val="24"/>
+          <w:lang w:eastAsia="pt-BR"/>
+        </w:rPr>
+        <w:t>Segundo Cabré (2011), filtragem colaborativa “é um método de fazer predições automáticas (filtragem) sobre interesses de um usuário, coletando informações sobre o gosto de muitos usuários (colaboradores)</w:t>
+      </w:r>
+      <w:r>
+        <w:rPr>
+          <w:rFonts w:ascii="Arial" w:eastAsia="Times New Roman" w:hAnsi="Arial" w:cs="Arial"/>
+          <w:sz w:val="24"/>
+          <w:szCs w:val="24"/>
+          <w:lang w:eastAsia="pt-BR"/>
+        </w:rPr>
+        <w:t>”</w:t>
+      </w:r>
+      <w:r>
+        <w:rPr>
+          <w:rFonts w:ascii="Arial" w:eastAsia="Times New Roman" w:hAnsi="Arial" w:cs="Arial"/>
+          <w:sz w:val="24"/>
+          <w:szCs w:val="24"/>
+          <w:lang w:eastAsia="pt-BR"/>
+        </w:rPr>
+        <w:t>.</w:t>
+      </w:r>
+      <w:r>
+        <w:rPr>
+          <w:rFonts w:ascii="Arial" w:eastAsia="Times New Roman" w:hAnsi="Arial" w:cs="Arial"/>
+          <w:sz w:val="24"/>
+          <w:szCs w:val="24"/>
+          <w:lang w:eastAsia="pt-BR"/>
+        </w:rPr>
+        <w:t xml:space="preserve"> Isto pressupõe que usuários que concordaram em algo no passado, tendem a concordar novamente no futuro.</w:t>
+      </w:r>
+    </w:p>
+    <w:p>
+      <w:pPr>
+        <w:spacing w:line="360" w:lineRule="auto"/>
+        <w:jc w:val="both"/>
+        <w:rPr>
+          <w:rFonts w:ascii="Arial" w:eastAsia="Times New Roman" w:hAnsi="Arial" w:cs="Arial"/>
+          <w:sz w:val="24"/>
+          <w:szCs w:val="24"/>
+          <w:lang w:eastAsia="pt-BR"/>
+        </w:rPr>
+      </w:pPr>
+      <w:r>
+        <w:rPr>
+          <w:rFonts w:ascii="Arial" w:eastAsia="Times New Roman" w:hAnsi="Arial" w:cs="Arial"/>
+          <w:sz w:val="24"/>
+          <w:szCs w:val="24"/>
+          <w:lang w:eastAsia="pt-BR"/>
+        </w:rPr>
+        <w:t>Encontramos bons exemplos de sistemas que usam a filtragem colaborativa na internet. Esses sites se aproveitam de tais técnicas para criar recomendações, e para isso necessita das preferências de cada usuário, para só assim poder determinar as similaridades entre os usuários.</w:t>
+      </w:r>
+      <w:bookmarkStart w:id="0" w:name="_GoBack"/>
+      <w:bookmarkEnd w:id="0"/>
+    </w:p>
+    <w:p>
+      <w:pPr>
+        <w:spacing w:line="360" w:lineRule="auto"/>
+        <w:jc w:val="both"/>
+        <w:rPr>
+          <w:rFonts w:ascii="Arial" w:eastAsia="Times New Roman" w:hAnsi="Arial" w:cs="Arial"/>
+          <w:sz w:val="24"/>
+          <w:szCs w:val="24"/>
+          <w:lang w:eastAsia="pt-BR"/>
+        </w:rPr>
+      </w:pPr>
+    </w:p>
+    <w:p>
+      <w:pPr>
+        <w:spacing w:line="360" w:lineRule="auto"/>
         <w:rPr>
           <w:rFonts w:ascii="Arial" w:eastAsia="Times New Roman" w:hAnsi="Arial" w:cs="Arial"/>
           <w:b/>
@@ -9824,8 +9977,7 @@
           <w:szCs w:val="28"/>
           <w:lang w:eastAsia="pt-BR"/>
         </w:rPr>
-        <w:t>5</w:t>
-      </w:r>
+      </w:pPr>
       <w:r>
         <w:rPr>
           <w:rFonts w:ascii="Arial" w:eastAsia="Times New Roman" w:hAnsi="Arial" w:cs="Arial"/>
@@ -9834,7 +9986,7 @@
           <w:szCs w:val="28"/>
           <w:lang w:eastAsia="pt-BR"/>
         </w:rPr>
-        <w:t xml:space="preserve"> – </w:t>
+        <w:t>5</w:t>
       </w:r>
       <w:r>
         <w:rPr>
@@ -9844,7 +9996,7 @@
           <w:szCs w:val="28"/>
           <w:lang w:eastAsia="pt-BR"/>
         </w:rPr>
-        <w:t>DESENVOLVIMENTO</w:t>
+        <w:t xml:space="preserve"> – DESENVOLVIMENTO</w:t>
       </w:r>
     </w:p>
     <w:p>
@@ -9894,8 +10046,6 @@
         </w:rPr>
         <w:t>serviços na internet que se utilizam da classificação colaborativa</w:t>
       </w:r>
-      <w:bookmarkStart w:id="0" w:name="_GoBack"/>
-      <w:bookmarkEnd w:id="0"/>
       <w:r>
         <w:rPr>
           <w:rFonts w:ascii="Arial" w:eastAsia="Times New Roman" w:hAnsi="Arial" w:cs="Arial"/>
@@ -9921,7 +10071,17 @@
           <w:szCs w:val="24"/>
           <w:lang w:eastAsia="pt-BR"/>
         </w:rPr>
-        <w:t xml:space="preserve">e a revisão de todo o conteúdo literário estudado. Na terceira e última etapa, é descrito o processo de construção desta ferramenta, tomando como base </w:t>
+        <w:t xml:space="preserve">e a revisão de todo o conteúdo literário estudado. Na terceira e última etapa, é </w:t>
+      </w:r>
+      <w:r>
+        <w:rPr>
+          <w:rFonts w:ascii="Arial" w:eastAsia="Times New Roman" w:hAnsi="Arial" w:cs="Arial"/>
+          <w:sz w:val="24"/>
+          <w:szCs w:val="24"/>
+          <w:lang w:eastAsia="pt-BR"/>
+        </w:rPr>
+        <w:lastRenderedPageBreak/>
+        <w:t xml:space="preserve">descrito o processo de construção desta ferramenta, tomando como base </w:t>
       </w:r>
       <w:r>
         <w:rPr>
@@ -10239,7 +10399,6 @@
           <w:szCs w:val="24"/>
           <w:lang w:eastAsia="pt-BR"/>
         </w:rPr>
-        <w:lastRenderedPageBreak/>
         <w:t>5</w:t>
       </w:r>
       <w:r>
@@ -10305,9 +10464,66 @@
           <w:szCs w:val="28"/>
           <w:lang w:eastAsia="pt-BR"/>
         </w:rPr>
-        <w:t xml:space="preserve"> – </w:t>
-      </w:r>
-      <w:r>
+        <w:t xml:space="preserve"> – DISCUSSÃO</w:t>
+      </w:r>
+    </w:p>
+    <w:p>
+      <w:pPr>
+        <w:spacing w:line="360" w:lineRule="auto"/>
+        <w:jc w:val="both"/>
+        <w:rPr>
+          <w:rFonts w:ascii="Arial" w:eastAsia="Times New Roman" w:hAnsi="Arial" w:cs="Arial"/>
+          <w:sz w:val="24"/>
+          <w:szCs w:val="24"/>
+          <w:lang w:eastAsia="pt-BR"/>
+        </w:rPr>
+      </w:pPr>
+      <w:r>
+        <w:rPr>
+          <w:rFonts w:ascii="Arial" w:eastAsia="Times New Roman" w:hAnsi="Arial" w:cs="Arial"/>
+          <w:sz w:val="24"/>
+          <w:szCs w:val="24"/>
+          <w:lang w:eastAsia="pt-BR"/>
+        </w:rPr>
+        <w:t>Discussão</w:t>
+      </w:r>
+      <w:r>
+        <w:rPr>
+          <w:rFonts w:ascii="Arial" w:eastAsia="Times New Roman" w:hAnsi="Arial" w:cs="Arial"/>
+          <w:sz w:val="24"/>
+          <w:szCs w:val="24"/>
+          <w:lang w:eastAsia="pt-BR"/>
+        </w:rPr>
+        <w:tab/>
+      </w:r>
+    </w:p>
+    <w:p>
+      <w:pPr>
+        <w:spacing w:line="360" w:lineRule="auto"/>
+        <w:jc w:val="both"/>
+        <w:rPr>
+          <w:rFonts w:ascii="Arial" w:eastAsia="Times New Roman" w:hAnsi="Arial" w:cs="Arial"/>
+          <w:sz w:val="24"/>
+          <w:szCs w:val="24"/>
+          <w:lang w:eastAsia="pt-BR"/>
+        </w:rPr>
+      </w:pPr>
+    </w:p>
+    <w:p>
+      <w:pPr>
+        <w:spacing w:line="360" w:lineRule="auto"/>
+        <w:jc w:val="both"/>
+        <w:rPr>
+          <w:rFonts w:ascii="Arial" w:eastAsia="Times New Roman" w:hAnsi="Arial" w:cs="Arial"/>
+          <w:sz w:val="24"/>
+          <w:szCs w:val="24"/>
+          <w:lang w:eastAsia="pt-BR"/>
+        </w:rPr>
+      </w:pPr>
+    </w:p>
+    <w:p>
+      <w:pPr>
+        <w:spacing w:line="360" w:lineRule="auto"/>
         <w:rPr>
           <w:rFonts w:ascii="Arial" w:eastAsia="Times New Roman" w:hAnsi="Arial" w:cs="Arial"/>
           <w:b/>
@@ -10315,66 +10531,8 @@
           <w:szCs w:val="28"/>
           <w:lang w:eastAsia="pt-BR"/>
         </w:rPr>
-        <w:t>DISCUSSÃO</w:t>
-      </w:r>
-    </w:p>
-    <w:p>
-      <w:pPr>
-        <w:spacing w:line="360" w:lineRule="auto"/>
-        <w:jc w:val="both"/>
-        <w:rPr>
-          <w:rFonts w:ascii="Arial" w:eastAsia="Times New Roman" w:hAnsi="Arial" w:cs="Arial"/>
-          <w:sz w:val="24"/>
-          <w:szCs w:val="24"/>
-          <w:lang w:eastAsia="pt-BR"/>
-        </w:rPr>
-      </w:pPr>
-      <w:r>
-        <w:rPr>
-          <w:rFonts w:ascii="Arial" w:eastAsia="Times New Roman" w:hAnsi="Arial" w:cs="Arial"/>
-          <w:sz w:val="24"/>
-          <w:szCs w:val="24"/>
-          <w:lang w:eastAsia="pt-BR"/>
-        </w:rPr>
-        <w:t>Discussão</w:t>
-      </w:r>
-      <w:r>
-        <w:rPr>
-          <w:rFonts w:ascii="Arial" w:eastAsia="Times New Roman" w:hAnsi="Arial" w:cs="Arial"/>
-          <w:sz w:val="24"/>
-          <w:szCs w:val="24"/>
-          <w:lang w:eastAsia="pt-BR"/>
-        </w:rPr>
-        <w:tab/>
-      </w:r>
-    </w:p>
-    <w:p>
-      <w:pPr>
-        <w:spacing w:line="360" w:lineRule="auto"/>
-        <w:jc w:val="both"/>
-        <w:rPr>
-          <w:rFonts w:ascii="Arial" w:eastAsia="Times New Roman" w:hAnsi="Arial" w:cs="Arial"/>
-          <w:sz w:val="24"/>
-          <w:szCs w:val="24"/>
-          <w:lang w:eastAsia="pt-BR"/>
-        </w:rPr>
-      </w:pPr>
-    </w:p>
-    <w:p>
-      <w:pPr>
-        <w:spacing w:line="360" w:lineRule="auto"/>
-        <w:jc w:val="both"/>
-        <w:rPr>
-          <w:rFonts w:ascii="Arial" w:eastAsia="Times New Roman" w:hAnsi="Arial" w:cs="Arial"/>
-          <w:sz w:val="24"/>
-          <w:szCs w:val="24"/>
-          <w:lang w:eastAsia="pt-BR"/>
-        </w:rPr>
-      </w:pPr>
-    </w:p>
-    <w:p>
-      <w:pPr>
-        <w:spacing w:line="360" w:lineRule="auto"/>
+      </w:pPr>
+      <w:r>
         <w:rPr>
           <w:rFonts w:ascii="Arial" w:eastAsia="Times New Roman" w:hAnsi="Arial" w:cs="Arial"/>
           <w:b/>
@@ -10382,7 +10540,8 @@
           <w:szCs w:val="28"/>
           <w:lang w:eastAsia="pt-BR"/>
         </w:rPr>
-      </w:pPr>
+        <w:t>7</w:t>
+      </w:r>
       <w:r>
         <w:rPr>
           <w:rFonts w:ascii="Arial" w:eastAsia="Times New Roman" w:hAnsi="Arial" w:cs="Arial"/>
@@ -10391,9 +10550,57 @@
           <w:szCs w:val="28"/>
           <w:lang w:eastAsia="pt-BR"/>
         </w:rPr>
-        <w:t>7</w:t>
-      </w:r>
-      <w:r>
+        <w:t xml:space="preserve"> – CONSIDERAÇÕES FINAIS</w:t>
+      </w:r>
+    </w:p>
+    <w:p>
+      <w:pPr>
+        <w:spacing w:line="360" w:lineRule="auto"/>
+        <w:jc w:val="both"/>
+        <w:rPr>
+          <w:rFonts w:ascii="Arial" w:eastAsia="Times New Roman" w:hAnsi="Arial" w:cs="Arial"/>
+          <w:sz w:val="24"/>
+          <w:szCs w:val="24"/>
+          <w:lang w:eastAsia="pt-BR"/>
+        </w:rPr>
+      </w:pPr>
+      <w:r>
+        <w:rPr>
+          <w:rFonts w:ascii="Arial" w:eastAsia="Times New Roman" w:hAnsi="Arial" w:cs="Arial"/>
+          <w:sz w:val="24"/>
+          <w:szCs w:val="24"/>
+          <w:lang w:eastAsia="pt-BR"/>
+        </w:rPr>
+        <w:t>Considerações finais</w:t>
+      </w:r>
+    </w:p>
+    <w:p>
+      <w:pPr>
+        <w:spacing w:line="360" w:lineRule="auto"/>
+        <w:jc w:val="both"/>
+        <w:rPr>
+          <w:rFonts w:ascii="Arial" w:eastAsia="Times New Roman" w:hAnsi="Arial" w:cs="Arial"/>
+          <w:sz w:val="24"/>
+          <w:szCs w:val="24"/>
+          <w:lang w:eastAsia="pt-BR"/>
+        </w:rPr>
+      </w:pPr>
+    </w:p>
+    <w:p>
+      <w:pPr>
+        <w:spacing w:line="360" w:lineRule="auto"/>
+        <w:jc w:val="both"/>
+        <w:rPr>
+          <w:rFonts w:ascii="Arial" w:eastAsia="Times New Roman" w:hAnsi="Arial" w:cs="Arial"/>
+          <w:sz w:val="24"/>
+          <w:szCs w:val="24"/>
+          <w:lang w:eastAsia="pt-BR"/>
+        </w:rPr>
+      </w:pPr>
+    </w:p>
+    <w:p>
+      <w:pPr>
+        <w:spacing w:line="360" w:lineRule="auto"/>
         <w:rPr>
           <w:rFonts w:ascii="Arial" w:eastAsia="Times New Roman" w:hAnsi="Arial" w:cs="Arial"/>
           <w:b/>
@@ -10401,8 +10608,7 @@
           <w:szCs w:val="28"/>
           <w:lang w:eastAsia="pt-BR"/>
         </w:rPr>
-        <w:t xml:space="preserve"> – </w:t>
-      </w:r>
+      </w:pPr>
       <w:r>
         <w:rPr>
           <w:rFonts w:ascii="Arial" w:eastAsia="Times New Roman" w:hAnsi="Arial" w:cs="Arial"/>
@@ -10411,57 +10617,9 @@
           <w:szCs w:val="28"/>
           <w:lang w:eastAsia="pt-BR"/>
         </w:rPr>
-        <w:t>CONSIDERAÇÕES FINAIS</w:t>
-      </w:r>
-    </w:p>
-    <w:p>
-      <w:pPr>
-        <w:spacing w:line="360" w:lineRule="auto"/>
-        <w:jc w:val="both"/>
-        <w:rPr>
-          <w:rFonts w:ascii="Arial" w:eastAsia="Times New Roman" w:hAnsi="Arial" w:cs="Arial"/>
-          <w:sz w:val="24"/>
-          <w:szCs w:val="24"/>
-          <w:lang w:eastAsia="pt-BR"/>
-        </w:rPr>
-      </w:pPr>
-      <w:r>
-        <w:rPr>
-          <w:rFonts w:ascii="Arial" w:eastAsia="Times New Roman" w:hAnsi="Arial" w:cs="Arial"/>
-          <w:sz w:val="24"/>
-          <w:szCs w:val="24"/>
-          <w:lang w:eastAsia="pt-BR"/>
-        </w:rPr>
-        <w:t>Considerações finais</w:t>
-      </w:r>
-    </w:p>
-    <w:p>
-      <w:pPr>
-        <w:spacing w:line="360" w:lineRule="auto"/>
-        <w:jc w:val="both"/>
-        <w:rPr>
-          <w:rFonts w:ascii="Arial" w:eastAsia="Times New Roman" w:hAnsi="Arial" w:cs="Arial"/>
-          <w:sz w:val="24"/>
-          <w:szCs w:val="24"/>
-          <w:lang w:eastAsia="pt-BR"/>
-        </w:rPr>
-      </w:pPr>
-    </w:p>
-    <w:p>
-      <w:pPr>
-        <w:spacing w:line="360" w:lineRule="auto"/>
-        <w:jc w:val="both"/>
-        <w:rPr>
-          <w:rFonts w:ascii="Arial" w:eastAsia="Times New Roman" w:hAnsi="Arial" w:cs="Arial"/>
-          <w:sz w:val="24"/>
-          <w:szCs w:val="24"/>
-          <w:lang w:eastAsia="pt-BR"/>
-        </w:rPr>
-      </w:pPr>
-    </w:p>
-    <w:p>
-      <w:pPr>
-        <w:spacing w:line="360" w:lineRule="auto"/>
+        <w:t>8</w:t>
+      </w:r>
+      <w:r>
         <w:rPr>
           <w:rFonts w:ascii="Arial" w:eastAsia="Times New Roman" w:hAnsi="Arial" w:cs="Arial"/>
           <w:b/>
@@ -10469,36 +10627,7 @@
           <w:szCs w:val="28"/>
           <w:lang w:eastAsia="pt-BR"/>
         </w:rPr>
-      </w:pPr>
-      <w:r>
-        <w:rPr>
-          <w:rFonts w:ascii="Arial" w:eastAsia="Times New Roman" w:hAnsi="Arial" w:cs="Arial"/>
-          <w:b/>
-          <w:sz w:val="28"/>
-          <w:szCs w:val="28"/>
-          <w:lang w:eastAsia="pt-BR"/>
-        </w:rPr>
-        <w:t>8</w:t>
-      </w:r>
-      <w:r>
-        <w:rPr>
-          <w:rFonts w:ascii="Arial" w:eastAsia="Times New Roman" w:hAnsi="Arial" w:cs="Arial"/>
-          <w:b/>
-          <w:sz w:val="28"/>
-          <w:szCs w:val="28"/>
-          <w:lang w:eastAsia="pt-BR"/>
-        </w:rPr>
-        <w:t xml:space="preserve"> – </w:t>
-      </w:r>
-      <w:r>
-        <w:rPr>
-          <w:rFonts w:ascii="Arial" w:eastAsia="Times New Roman" w:hAnsi="Arial" w:cs="Arial"/>
-          <w:b/>
-          <w:sz w:val="28"/>
-          <w:szCs w:val="28"/>
-          <w:lang w:eastAsia="pt-BR"/>
-        </w:rPr>
-        <w:t>ANEXOS</w:t>
+        <w:t xml:space="preserve"> – ANEXOS</w:t>
       </w:r>
     </w:p>
     <w:p>
@@ -14639,7 +14768,7 @@
 </file>
 
 <file path=customXml/itemProps1.xml><?xml version="1.0" encoding="utf-8"?>
-<ds:datastoreItem xmlns:ds="http://schemas.openxmlformats.org/officeDocument/2006/customXml" ds:itemID="{B33F16CC-B47A-41AA-A6FF-6C453AB71BCC}">
+<ds:datastoreItem xmlns:ds="http://schemas.openxmlformats.org/officeDocument/2006/customXml" ds:itemID="{EF58723A-E1DA-47CA-AC3A-684CA0A1EEAA}">
   <ds:schemaRefs>
     <ds:schemaRef ds:uri="http://schemas.openxmlformats.org/officeDocument/2006/bibliography"/>
   </ds:schemaRefs>

</xml_diff>

<commit_message>
"Terminado" toda a revisão de literatura
Resta agora iniciar de fato a parte do desenvolvimento
</commit_message>
<xml_diff>
--- a/docs/PG2 - novo.docx
+++ b/docs/PG2 - novo.docx
@@ -12639,16 +12639,7 @@
           <w:szCs w:val="24"/>
           <w:lang w:eastAsia="pt-BR"/>
         </w:rPr>
-        <w:t xml:space="preserve">, </w:t>
-      </w:r>
-      <w:r>
-        <w:rPr>
-          <w:rFonts w:ascii="Arial" w:eastAsia="Times New Roman" w:hAnsi="Arial" w:cs="Arial"/>
-          <w:sz w:val="24"/>
-          <w:szCs w:val="24"/>
-          <w:lang w:eastAsia="pt-BR"/>
-        </w:rPr>
-        <w:t>p. 7</w:t>
+        <w:t>, p. 7</w:t>
       </w:r>
       <w:r>
         <w:rPr>
@@ -13070,7 +13061,25 @@
           <w:szCs w:val="24"/>
           <w:lang w:eastAsia="pt-BR"/>
         </w:rPr>
-        <w:t>Encontramos bons exemplos de sistemas que usam a filtragem colaborativa na internet. Esses sites se aproveitam de tais técnicas para criar recomendações, e para isso necessita das preferências de cada usuário, para só assim poder determinar as similaridades entre os usuários.</w:t>
+        <w:t xml:space="preserve">Encontramos bons exemplos de sistemas que usam a filtragem colaborativa na internet. Esses sites se aproveitam de tais técnicas para criar recomendações, e para isso necessita das preferências de cada usuário, para só assim poder determinar as similaridades entre </w:t>
+      </w:r>
+      <w:r>
+        <w:rPr>
+          <w:rFonts w:ascii="Arial" w:eastAsia="Times New Roman" w:hAnsi="Arial" w:cs="Arial"/>
+          <w:sz w:val="24"/>
+          <w:szCs w:val="24"/>
+          <w:lang w:eastAsia="pt-BR"/>
+        </w:rPr>
+        <w:t>eles</w:t>
+      </w:r>
+      <w:r>
+        <w:rPr>
+          <w:rFonts w:ascii="Arial" w:eastAsia="Times New Roman" w:hAnsi="Arial" w:cs="Arial"/>
+          <w:sz w:val="24"/>
+          <w:szCs w:val="24"/>
+          <w:lang w:eastAsia="pt-BR"/>
+        </w:rPr>
+        <w:t>.</w:t>
       </w:r>
     </w:p>
     <w:p>
@@ -13091,7 +13100,36 @@
           <w:szCs w:val="24"/>
           <w:lang w:eastAsia="pt-BR"/>
         </w:rPr>
-        <w:t xml:space="preserve">Para a realização de tais recomendações, no uso da filtragem colaborativa, utilizam-se algoritmos capazes de recolher as preferências de um grande grupo de usuários, para logo em seguida criar subconjuntos menores com gostos semelhantes. A partir de então, listam-se o que imagina ser de interesse do usuário. Para a realização de tal tarefa, é possível através da utilização de diversos algoritmos que usam abordagens diferentes. </w:t>
+        <w:t xml:space="preserve">Para a realização de tais recomendações, no uso da filtragem colaborativa, utilizam-se algoritmos capazes de recolher as preferências de um grande grupo de usuários, para logo em seguida criar subconjuntos menores com gostos semelhantes. A partir de então, listam-se o que imagina ser de interesse do usuário. </w:t>
+      </w:r>
+      <w:r>
+        <w:rPr>
+          <w:rFonts w:ascii="Arial" w:eastAsia="Times New Roman" w:hAnsi="Arial" w:cs="Arial"/>
+          <w:sz w:val="24"/>
+          <w:szCs w:val="24"/>
+          <w:lang w:eastAsia="pt-BR"/>
+        </w:rPr>
+        <w:t>A</w:t>
+      </w:r>
+      <w:r>
+        <w:rPr>
+          <w:rFonts w:ascii="Arial" w:eastAsia="Times New Roman" w:hAnsi="Arial" w:cs="Arial"/>
+          <w:sz w:val="24"/>
+          <w:szCs w:val="24"/>
+          <w:lang w:eastAsia="pt-BR"/>
+        </w:rPr>
+        <w:t xml:space="preserve"> realização de tal tarefa</w:t>
+      </w:r>
+      <w:bookmarkStart w:id="0" w:name="_GoBack"/>
+      <w:bookmarkEnd w:id="0"/>
+      <w:r>
+        <w:rPr>
+          <w:rFonts w:ascii="Arial" w:eastAsia="Times New Roman" w:hAnsi="Arial" w:cs="Arial"/>
+          <w:sz w:val="24"/>
+          <w:szCs w:val="24"/>
+          <w:lang w:eastAsia="pt-BR"/>
+        </w:rPr>
+        <w:t xml:space="preserve"> é possível através da utilização de diversos algoritmos que usam abordagens diferentes. </w:t>
       </w:r>
       <w:r>
         <w:rPr>
@@ -13120,7 +13158,7 @@
           <w:szCs w:val="24"/>
           <w:lang w:eastAsia="pt-BR"/>
         </w:rPr>
-        <w:t xml:space="preserve">, onde se </w:t>
+        <w:t xml:space="preserve">, onde se obtém, </w:t>
       </w:r>
       <w:r>
         <w:rPr>
@@ -13130,7 +13168,7 @@
           <w:lang w:eastAsia="pt-BR"/>
         </w:rPr>
         <w:lastRenderedPageBreak/>
-        <w:t>obtém, através de um calculo matemático, uma escala de similaridade:</w:t>
+        <w:t>através de um calculo matemático, uma escala de similaridade:</w:t>
       </w:r>
       <w:r>
         <w:rPr>
@@ -13646,8 +13684,6 @@
         </w:rPr>
         <w:t>Esta forma é considerada mais sofisticada ao determinar a similaridade entre usuários, pois obtém melhores resultados em situações onde os dados não estão bem normalizados, como no momento onde os usuários avaliam mais negativamente um item em comum.</w:t>
       </w:r>
-      <w:bookmarkStart w:id="0" w:name="_GoBack"/>
-      <w:bookmarkEnd w:id="0"/>
     </w:p>
     <w:p>
       <w:pPr>
@@ -13660,6 +13696,318 @@
           <w:lang w:eastAsia="pt-BR"/>
         </w:rPr>
       </w:pPr>
+      <w:r>
+        <w:rPr>
+          <w:rFonts w:ascii="Arial" w:eastAsia="Times New Roman" w:hAnsi="Arial" w:cs="Arial"/>
+          <w:sz w:val="24"/>
+          <w:szCs w:val="24"/>
+          <w:lang w:eastAsia="pt-BR"/>
+        </w:rPr>
+        <w:t xml:space="preserve">O Coeficiente de Correlação de Pearson também é conhecido como Coeficiente de Correlação do Momento Produto. Considera-se este como o primeiro método de correlação, estudado por Francis </w:t>
+      </w:r>
+      <w:proofErr w:type="spellStart"/>
+      <w:r>
+        <w:rPr>
+          <w:rFonts w:ascii="Arial" w:eastAsia="Times New Roman" w:hAnsi="Arial" w:cs="Arial"/>
+          <w:sz w:val="24"/>
+          <w:szCs w:val="24"/>
+          <w:lang w:eastAsia="pt-BR"/>
+        </w:rPr>
+        <w:t>Galton</w:t>
+      </w:r>
+      <w:proofErr w:type="spellEnd"/>
+      <w:r>
+        <w:rPr>
+          <w:rFonts w:ascii="Arial" w:eastAsia="Times New Roman" w:hAnsi="Arial" w:cs="Arial"/>
+          <w:sz w:val="24"/>
+          <w:szCs w:val="24"/>
+          <w:lang w:eastAsia="pt-BR"/>
+        </w:rPr>
+        <w:t xml:space="preserve"> e seu aluno Karl Pearson, em 1897 (SCHULTZ e SCHULTZ, 1992).</w:t>
+      </w:r>
+    </w:p>
+    <w:p>
+      <w:pPr>
+        <w:spacing w:line="360" w:lineRule="auto"/>
+        <w:jc w:val="both"/>
+        <w:rPr>
+          <w:rFonts w:ascii="Arial" w:eastAsia="Times New Roman" w:hAnsi="Arial" w:cs="Arial"/>
+          <w:sz w:val="24"/>
+          <w:szCs w:val="24"/>
+          <w:lang w:eastAsia="pt-BR"/>
+        </w:rPr>
+      </w:pPr>
+      <w:r>
+        <w:rPr>
+          <w:rFonts w:ascii="Arial" w:eastAsia="Times New Roman" w:hAnsi="Arial" w:cs="Arial"/>
+          <w:sz w:val="24"/>
+          <w:szCs w:val="24"/>
+          <w:lang w:eastAsia="pt-BR"/>
+        </w:rPr>
+        <w:lastRenderedPageBreak/>
+        <w:t xml:space="preserve">Para exemplificar o seu uso, imaginemos uma situação onde Adriano avalia cinco itens, e Bianca avalia também estes mesmos cinco itens. O coeficiente então calcula as somas e as somas dos quadrados das notas nas duas avaliações, e calcula a soma de seus produtos. Finalmente, ele usa esses valores para calcular o Coeficiente de Correlação de Pearson. O resultado será um valor entre -1 e 1. Um valor de </w:t>
+      </w:r>
+      <w:proofErr w:type="gramStart"/>
+      <w:r>
+        <w:rPr>
+          <w:rFonts w:ascii="Arial" w:eastAsia="Times New Roman" w:hAnsi="Arial" w:cs="Arial"/>
+          <w:sz w:val="24"/>
+          <w:szCs w:val="24"/>
+          <w:lang w:eastAsia="pt-BR"/>
+        </w:rPr>
+        <w:t>1</w:t>
+      </w:r>
+      <w:proofErr w:type="gramEnd"/>
+      <w:r>
+        <w:rPr>
+          <w:rFonts w:ascii="Arial" w:eastAsia="Times New Roman" w:hAnsi="Arial" w:cs="Arial"/>
+          <w:sz w:val="24"/>
+          <w:szCs w:val="24"/>
+          <w:lang w:eastAsia="pt-BR"/>
+        </w:rPr>
+        <w:t xml:space="preserve"> significa uma correlação perfeita e positiva entre os dois usuários, enquanto que um valor -1 equivale a uma correlação perfeita e negativa entre os dois usuários.</w:t>
+      </w:r>
+      <w:r>
+        <w:rPr>
+          <w:rFonts w:ascii="Arial" w:eastAsia="Times New Roman" w:hAnsi="Arial" w:cs="Arial"/>
+          <w:sz w:val="24"/>
+          <w:szCs w:val="24"/>
+          <w:lang w:eastAsia="pt-BR"/>
+        </w:rPr>
+        <w:t xml:space="preserve"> Temos então, de maneira mais complexa, a definição da fórmula:</w:t>
+      </w:r>
+    </w:p>
+    <w:p>
+      <w:pPr>
+        <w:spacing w:line="360" w:lineRule="auto"/>
+        <w:jc w:val="both"/>
+        <w:rPr>
+          <w:rFonts w:ascii="Arial" w:eastAsia="Times New Roman" w:hAnsi="Arial" w:cs="Arial"/>
+          <w:sz w:val="24"/>
+          <w:szCs w:val="24"/>
+          <w:lang w:eastAsia="pt-BR"/>
+        </w:rPr>
+      </w:pPr>
+      <w:r>
+        <w:rPr>
+          <w:rFonts w:ascii="Arial" w:eastAsia="Times New Roman" w:hAnsi="Arial" w:cs="Arial"/>
+          <w:noProof/>
+          <w:sz w:val="24"/>
+          <w:szCs w:val="24"/>
+          <w:lang w:eastAsia="pt-BR"/>
+        </w:rPr>
+        <w:drawing>
+          <wp:inline distT="0" distB="0" distL="0" distR="0">
+            <wp:extent cx="4876800" cy="504825"/>
+            <wp:effectExtent l="0" t="0" r="0" b="0"/>
+            <wp:docPr id="5" name="Imagem 5" descr="C:\wamp\www\TCC-Dehbora\imagens\formula-pearson.png"/>
+            <wp:cNvGraphicFramePr>
+              <a:graphicFrameLocks xmlns:a="http://schemas.openxmlformats.org/drawingml/2006/main" noChangeAspect="1"/>
+            </wp:cNvGraphicFramePr>
+            <a:graphic xmlns:a="http://schemas.openxmlformats.org/drawingml/2006/main">
+              <a:graphicData uri="http://schemas.openxmlformats.org/drawingml/2006/picture">
+                <pic:pic xmlns:pic="http://schemas.openxmlformats.org/drawingml/2006/picture">
+                  <pic:nvPicPr>
+                    <pic:cNvPr id="0" name="Picture 1" descr="C:\wamp\www\TCC-Dehbora\imagens\formula-pearson.png"/>
+                    <pic:cNvPicPr>
+                      <a:picLocks noChangeAspect="1" noChangeArrowheads="1"/>
+                    </pic:cNvPicPr>
+                  </pic:nvPicPr>
+                  <pic:blipFill>
+                    <a:blip r:embed="rId18">
+                      <a:extLst>
+                        <a:ext uri="{28A0092B-C50C-407E-A947-70E740481C1C}">
+                          <a14:useLocalDpi xmlns:a14="http://schemas.microsoft.com/office/drawing/2010/main" val="0"/>
+                        </a:ext>
+                      </a:extLst>
+                    </a:blip>
+                    <a:srcRect/>
+                    <a:stretch>
+                      <a:fillRect/>
+                    </a:stretch>
+                  </pic:blipFill>
+                  <pic:spPr bwMode="auto">
+                    <a:xfrm>
+                      <a:off x="0" y="0"/>
+                      <a:ext cx="4876800" cy="504825"/>
+                    </a:xfrm>
+                    <a:prstGeom prst="rect">
+                      <a:avLst/>
+                    </a:prstGeom>
+                    <a:noFill/>
+                    <a:ln>
+                      <a:noFill/>
+                    </a:ln>
+                  </pic:spPr>
+                </pic:pic>
+              </a:graphicData>
+            </a:graphic>
+          </wp:inline>
+        </w:drawing>
+      </w:r>
+    </w:p>
+    <w:p>
+      <w:pPr>
+        <w:spacing w:line="360" w:lineRule="auto"/>
+        <w:jc w:val="both"/>
+        <w:rPr>
+          <w:rFonts w:ascii="Arial" w:eastAsia="Times New Roman" w:hAnsi="Arial" w:cs="Arial"/>
+          <w:sz w:val="24"/>
+          <w:szCs w:val="24"/>
+          <w:lang w:eastAsia="pt-BR"/>
+        </w:rPr>
+      </w:pPr>
+      <w:r>
+        <w:rPr>
+          <w:rFonts w:ascii="Arial" w:eastAsia="Times New Roman" w:hAnsi="Arial" w:cs="Arial"/>
+          <w:sz w:val="24"/>
+          <w:szCs w:val="24"/>
+          <w:lang w:eastAsia="pt-BR"/>
+        </w:rPr>
+        <w:t xml:space="preserve">Diferente da métrica da distância, exemplificada na Escala de Distância Euclidiana, a fórmula para o cálculo do Coeficiente de Correlação de Pearson não se mostra muito intuitiva, mas ela efetivamente indica o quanto as variáveis mudam em conjunto, </w:t>
+      </w:r>
+      <w:r>
+        <w:rPr>
+          <w:rFonts w:ascii="Arial" w:eastAsia="Times New Roman" w:hAnsi="Arial" w:cs="Arial"/>
+          <w:sz w:val="24"/>
+          <w:szCs w:val="24"/>
+          <w:lang w:eastAsia="pt-BR"/>
+        </w:rPr>
+        <w:t>divididas</w:t>
+      </w:r>
+      <w:r>
+        <w:rPr>
+          <w:rFonts w:ascii="Arial" w:eastAsia="Times New Roman" w:hAnsi="Arial" w:cs="Arial"/>
+          <w:sz w:val="24"/>
+          <w:szCs w:val="24"/>
+          <w:lang w:eastAsia="pt-BR"/>
+        </w:rPr>
+        <w:t xml:space="preserve"> pelo produto de quanto elas variam individualmente</w:t>
+      </w:r>
+      <w:r>
+        <w:rPr>
+          <w:rFonts w:ascii="Arial" w:eastAsia="Times New Roman" w:hAnsi="Arial" w:cs="Arial"/>
+          <w:sz w:val="24"/>
+          <w:szCs w:val="24"/>
+          <w:lang w:eastAsia="pt-BR"/>
+        </w:rPr>
+        <w:t xml:space="preserve"> (SEGARAN, 2008, p. 7).</w:t>
+      </w:r>
+    </w:p>
+    <w:p>
+      <w:pPr>
+        <w:spacing w:line="360" w:lineRule="auto"/>
+        <w:jc w:val="both"/>
+        <w:rPr>
+          <w:rFonts w:ascii="Arial" w:eastAsia="Times New Roman" w:hAnsi="Arial" w:cs="Arial"/>
+          <w:sz w:val="24"/>
+          <w:szCs w:val="24"/>
+          <w:lang w:eastAsia="pt-BR"/>
+        </w:rPr>
+      </w:pPr>
+      <w:r>
+        <w:rPr>
+          <w:rFonts w:ascii="Arial" w:eastAsia="Times New Roman" w:hAnsi="Arial" w:cs="Arial"/>
+          <w:sz w:val="24"/>
+          <w:szCs w:val="24"/>
+          <w:lang w:eastAsia="pt-BR"/>
+        </w:rPr>
+        <w:t>Os simples resultados podem determinar o grau de semelhança entre os usuários submetidos ao cálculo do coeficiente, porém, várias linhas de pensamento tendem a especificar limites diferentes para o entendimento destes resultados. Para o desenvolvimento do produto final deste projeto, estabelece, de forma geral, o entendimento dos seguintes resultados:</w:t>
+      </w:r>
+    </w:p>
+    <w:p>
+      <w:pPr>
+        <w:spacing w:line="360" w:lineRule="auto"/>
+        <w:jc w:val="both"/>
+        <w:rPr>
+          <w:rFonts w:ascii="Arial" w:eastAsia="Times New Roman" w:hAnsi="Arial" w:cs="Arial"/>
+          <w:sz w:val="24"/>
+          <w:szCs w:val="24"/>
+          <w:lang w:eastAsia="pt-BR"/>
+        </w:rPr>
+      </w:pPr>
+      <w:r>
+        <w:rPr>
+          <w:rFonts w:ascii="Arial" w:eastAsia="Times New Roman" w:hAnsi="Arial" w:cs="Arial"/>
+          <w:sz w:val="24"/>
+          <w:szCs w:val="24"/>
+          <w:lang w:eastAsia="pt-BR"/>
+        </w:rPr>
+        <w:t>P = 0 a 0.30 indica fraca correlação.</w:t>
+      </w:r>
+    </w:p>
+    <w:p>
+      <w:pPr>
+        <w:spacing w:line="360" w:lineRule="auto"/>
+        <w:jc w:val="both"/>
+        <w:rPr>
+          <w:rFonts w:ascii="Arial" w:eastAsia="Times New Roman" w:hAnsi="Arial" w:cs="Arial"/>
+          <w:sz w:val="24"/>
+          <w:szCs w:val="24"/>
+          <w:lang w:eastAsia="pt-BR"/>
+        </w:rPr>
+      </w:pPr>
+      <w:r>
+        <w:rPr>
+          <w:rFonts w:ascii="Arial" w:eastAsia="Times New Roman" w:hAnsi="Arial" w:cs="Arial"/>
+          <w:sz w:val="24"/>
+          <w:szCs w:val="24"/>
+          <w:lang w:eastAsia="pt-BR"/>
+        </w:rPr>
+        <w:t>P = 0.30 a 0.70 indica moderada correlação.</w:t>
+      </w:r>
+    </w:p>
+    <w:p>
+      <w:pPr>
+        <w:spacing w:line="360" w:lineRule="auto"/>
+        <w:jc w:val="both"/>
+        <w:rPr>
+          <w:rFonts w:ascii="Arial" w:eastAsia="Times New Roman" w:hAnsi="Arial" w:cs="Arial"/>
+          <w:sz w:val="24"/>
+          <w:szCs w:val="24"/>
+          <w:lang w:eastAsia="pt-BR"/>
+        </w:rPr>
+      </w:pPr>
+      <w:r>
+        <w:rPr>
+          <w:rFonts w:ascii="Arial" w:eastAsia="Times New Roman" w:hAnsi="Arial" w:cs="Arial"/>
+          <w:sz w:val="24"/>
+          <w:szCs w:val="24"/>
+          <w:lang w:eastAsia="pt-BR"/>
+        </w:rPr>
+        <w:t>P = 0.70 a 1 indica forte correlação.</w:t>
+      </w:r>
+    </w:p>
+    <w:p>
+      <w:pPr>
+        <w:spacing w:line="360" w:lineRule="auto"/>
+        <w:jc w:val="both"/>
+        <w:rPr>
+          <w:rFonts w:ascii="Arial" w:eastAsia="Times New Roman" w:hAnsi="Arial" w:cs="Arial"/>
+          <w:sz w:val="24"/>
+          <w:szCs w:val="24"/>
+          <w:lang w:eastAsia="pt-BR"/>
+        </w:rPr>
+      </w:pPr>
+      <w:r>
+        <w:rPr>
+          <w:rFonts w:ascii="Arial" w:eastAsia="Times New Roman" w:hAnsi="Arial" w:cs="Arial"/>
+          <w:sz w:val="24"/>
+          <w:szCs w:val="24"/>
+          <w:lang w:eastAsia="pt-BR"/>
+        </w:rPr>
+        <w:t xml:space="preserve">Este trabalho não espera esgotar as informações referentes a tipos de coeficientes para o cálculo de correlação, mas os apresenta a fim de esclarecer que o seu uso foi de grande importância para o desenvolvimento da ferramenta proposta neste projeto. Levando em consideração estes esclarecimentos, a escolha para utilizar o Coeficiente de Correlação de Pearson na aplicação final é tomada de forma despreocupada, pois o resultado final, mesmo com sua utilização em caráter crucial, </w:t>
+      </w:r>
+      <w:r>
+        <w:rPr>
+          <w:rFonts w:ascii="Arial" w:eastAsia="Times New Roman" w:hAnsi="Arial" w:cs="Arial"/>
+          <w:sz w:val="24"/>
+          <w:szCs w:val="24"/>
+          <w:lang w:eastAsia="pt-BR"/>
+        </w:rPr>
+        <w:lastRenderedPageBreak/>
+        <w:t>pode prevalecer mesmo com a escolha de outros tipos de algoritmos que calculem correlações entre pessoas.</w:t>
+      </w:r>
     </w:p>
     <w:p>
       <w:pPr>
@@ -13692,7 +14040,6 @@
           <w:szCs w:val="28"/>
           <w:lang w:eastAsia="pt-BR"/>
         </w:rPr>
-        <w:lastRenderedPageBreak/>
         <w:t>5</w:t>
       </w:r>
       <w:r>
@@ -14173,7 +14520,6 @@
           <w:szCs w:val="28"/>
           <w:lang w:eastAsia="pt-BR"/>
         </w:rPr>
-        <w:lastRenderedPageBreak/>
         <w:t>6</w:t>
       </w:r>
       <w:r>
@@ -14372,7 +14718,7 @@
       </w:r>
     </w:p>
     <w:sectPr>
-      <w:headerReference w:type="default" r:id="rId18"/>
+      <w:headerReference w:type="default" r:id="rId19"/>
       <w:pgSz w:w="11906" w:h="16838" w:code="9"/>
       <w:pgMar w:top="1701" w:right="1134" w:bottom="1134" w:left="1701" w:header="709" w:footer="709" w:gutter="0"/>
       <w:pgNumType w:start="0"/>
@@ -14464,7 +14810,7 @@
           <w:rPr>
             <w:noProof/>
           </w:rPr>
-          <w:t>29</w:t>
+          <w:t>32</w:t>
         </w:r>
         <w:r>
           <w:rPr>
@@ -18580,7 +18926,7 @@
 </file>
 
 <file path=customXml/itemProps1.xml><?xml version="1.0" encoding="utf-8"?>
-<ds:datastoreItem xmlns:ds="http://schemas.openxmlformats.org/officeDocument/2006/customXml" ds:itemID="{9B647AEF-AEFA-4E27-9F37-EAA563795FB5}">
+<ds:datastoreItem xmlns:ds="http://schemas.openxmlformats.org/officeDocument/2006/customXml" ds:itemID="{3422FC41-1809-46F0-B552-19000FFA38F9}">
   <ds:schemaRefs>
     <ds:schemaRef ds:uri="http://schemas.openxmlformats.org/officeDocument/2006/bibliography"/>
   </ds:schemaRefs>

</xml_diff>

<commit_message>
Restando agora só o Desenvolvimento
</commit_message>
<xml_diff>
--- a/docs/PG2 - novo.docx
+++ b/docs/PG2 - novo.docx
@@ -13118,18 +13118,7 @@
           <w:szCs w:val="24"/>
           <w:lang w:eastAsia="pt-BR"/>
         </w:rPr>
-        <w:t xml:space="preserve"> realização de tal tarefa</w:t>
-      </w:r>
-      <w:bookmarkStart w:id="0" w:name="_GoBack"/>
-      <w:bookmarkEnd w:id="0"/>
-      <w:r>
-        <w:rPr>
-          <w:rFonts w:ascii="Arial" w:eastAsia="Times New Roman" w:hAnsi="Arial" w:cs="Arial"/>
-          <w:sz w:val="24"/>
-          <w:szCs w:val="24"/>
-          <w:lang w:eastAsia="pt-BR"/>
-        </w:rPr>
-        <w:t xml:space="preserve"> é possível através da utilização de diversos algoritmos que usam abordagens diferentes. </w:t>
+        <w:t xml:space="preserve"> realização de tal tarefa é possível através da utilização de diversos algoritmos que usam abordagens diferentes. </w:t>
       </w:r>
       <w:r>
         <w:rPr>
@@ -14152,6 +14141,110 @@
           <w:szCs w:val="24"/>
           <w:lang w:eastAsia="pt-BR"/>
         </w:rPr>
+        <w:t xml:space="preserve">, em </w:t>
+      </w:r>
+      <w:r>
+        <w:rPr>
+          <w:rFonts w:ascii="Arial" w:eastAsia="Times New Roman" w:hAnsi="Arial" w:cs="Arial"/>
+          <w:i/>
+          <w:sz w:val="24"/>
+          <w:szCs w:val="24"/>
+          <w:lang w:eastAsia="pt-BR"/>
+        </w:rPr>
+        <w:t xml:space="preserve">The </w:t>
+      </w:r>
+      <w:proofErr w:type="spellStart"/>
+      <w:r>
+        <w:rPr>
+          <w:rFonts w:ascii="Arial" w:eastAsia="Times New Roman" w:hAnsi="Arial" w:cs="Arial"/>
+          <w:i/>
+          <w:sz w:val="24"/>
+          <w:szCs w:val="24"/>
+          <w:lang w:eastAsia="pt-BR"/>
+        </w:rPr>
+        <w:t>Elements</w:t>
+      </w:r>
+      <w:proofErr w:type="spellEnd"/>
+      <w:r>
+        <w:rPr>
+          <w:rFonts w:ascii="Arial" w:eastAsia="Times New Roman" w:hAnsi="Arial" w:cs="Arial"/>
+          <w:i/>
+          <w:sz w:val="24"/>
+          <w:szCs w:val="24"/>
+          <w:lang w:eastAsia="pt-BR"/>
+        </w:rPr>
+        <w:t xml:space="preserve"> </w:t>
+      </w:r>
+      <w:proofErr w:type="spellStart"/>
+      <w:r>
+        <w:rPr>
+          <w:rFonts w:ascii="Arial" w:eastAsia="Times New Roman" w:hAnsi="Arial" w:cs="Arial"/>
+          <w:i/>
+          <w:sz w:val="24"/>
+          <w:szCs w:val="24"/>
+          <w:lang w:eastAsia="pt-BR"/>
+        </w:rPr>
+        <w:t>of</w:t>
+      </w:r>
+      <w:proofErr w:type="spellEnd"/>
+      <w:r>
+        <w:rPr>
+          <w:rFonts w:ascii="Arial" w:eastAsia="Times New Roman" w:hAnsi="Arial" w:cs="Arial"/>
+          <w:i/>
+          <w:sz w:val="24"/>
+          <w:szCs w:val="24"/>
+          <w:lang w:eastAsia="pt-BR"/>
+        </w:rPr>
+        <w:t xml:space="preserve"> </w:t>
+      </w:r>
+      <w:proofErr w:type="spellStart"/>
+      <w:r>
+        <w:rPr>
+          <w:rFonts w:ascii="Arial" w:eastAsia="Times New Roman" w:hAnsi="Arial" w:cs="Arial"/>
+          <w:i/>
+          <w:sz w:val="24"/>
+          <w:szCs w:val="24"/>
+          <w:lang w:eastAsia="pt-BR"/>
+        </w:rPr>
+        <w:t>User</w:t>
+      </w:r>
+      <w:proofErr w:type="spellEnd"/>
+      <w:r>
+        <w:rPr>
+          <w:rFonts w:ascii="Arial" w:eastAsia="Times New Roman" w:hAnsi="Arial" w:cs="Arial"/>
+          <w:i/>
+          <w:sz w:val="24"/>
+          <w:szCs w:val="24"/>
+          <w:lang w:eastAsia="pt-BR"/>
+        </w:rPr>
+        <w:t xml:space="preserve"> Experience</w:t>
+      </w:r>
+      <w:r>
+        <w:rPr>
+          <w:rFonts w:ascii="Arial" w:eastAsia="Times New Roman" w:hAnsi="Arial" w:cs="Arial"/>
+          <w:i/>
+          <w:sz w:val="24"/>
+          <w:szCs w:val="24"/>
+          <w:lang w:eastAsia="pt-BR"/>
+        </w:rPr>
+        <w:t xml:space="preserve"> </w:t>
+      </w:r>
+      <w:r>
+        <w:rPr>
+          <w:rFonts w:ascii="Arial" w:eastAsia="Times New Roman" w:hAnsi="Arial" w:cs="Arial"/>
+          <w:sz w:val="24"/>
+          <w:szCs w:val="24"/>
+          <w:lang w:eastAsia="pt-BR"/>
+        </w:rPr>
+        <w:t>(2002)</w:t>
+      </w:r>
+      <w:r>
+        <w:rPr>
+          <w:rFonts w:ascii="Arial" w:eastAsia="Times New Roman" w:hAnsi="Arial" w:cs="Arial"/>
+          <w:sz w:val="24"/>
+          <w:szCs w:val="24"/>
+          <w:lang w:eastAsia="pt-BR"/>
+        </w:rPr>
         <w:t>.</w:t>
       </w:r>
     </w:p>
@@ -14171,339 +14264,6 @@
       <w:pPr>
         <w:spacing w:line="360" w:lineRule="auto"/>
         <w:jc w:val="both"/>
-        <w:rPr>
-          <w:rFonts w:ascii="Arial" w:eastAsia="Times New Roman" w:hAnsi="Arial" w:cs="Arial"/>
-          <w:sz w:val="24"/>
-          <w:szCs w:val="24"/>
-          <w:lang w:eastAsia="pt-BR"/>
-        </w:rPr>
-      </w:pPr>
-      <w:r>
-        <w:rPr>
-          <w:rFonts w:ascii="Arial" w:eastAsia="Times New Roman" w:hAnsi="Arial" w:cs="Arial"/>
-          <w:sz w:val="24"/>
-          <w:szCs w:val="24"/>
-          <w:lang w:eastAsia="pt-BR"/>
-        </w:rPr>
-        <w:t>5</w:t>
-      </w:r>
-      <w:r>
-        <w:rPr>
-          <w:rFonts w:ascii="Arial" w:eastAsia="Times New Roman" w:hAnsi="Arial" w:cs="Arial"/>
-          <w:sz w:val="24"/>
-          <w:szCs w:val="24"/>
-          <w:lang w:eastAsia="pt-BR"/>
-        </w:rPr>
-        <w:t>.1 - PESQUISAS</w:t>
-      </w:r>
-    </w:p>
-    <w:p>
-      <w:pPr>
-        <w:spacing w:line="360" w:lineRule="auto"/>
-        <w:jc w:val="both"/>
-        <w:rPr>
-          <w:rFonts w:ascii="Arial" w:eastAsia="Times New Roman" w:hAnsi="Arial" w:cs="Arial"/>
-          <w:sz w:val="24"/>
-          <w:szCs w:val="24"/>
-          <w:lang w:eastAsia="pt-BR"/>
-        </w:rPr>
-      </w:pPr>
-    </w:p>
-    <w:p>
-      <w:pPr>
-        <w:spacing w:line="360" w:lineRule="auto"/>
-        <w:jc w:val="both"/>
-        <w:rPr>
-          <w:rFonts w:ascii="Arial" w:eastAsia="Times New Roman" w:hAnsi="Arial" w:cs="Arial"/>
-          <w:sz w:val="24"/>
-          <w:szCs w:val="24"/>
-          <w:lang w:eastAsia="pt-BR"/>
-        </w:rPr>
-      </w:pPr>
-    </w:p>
-    <w:p>
-      <w:pPr>
-        <w:spacing w:line="360" w:lineRule="auto"/>
-        <w:jc w:val="both"/>
-        <w:rPr>
-          <w:rFonts w:ascii="Arial" w:eastAsia="Times New Roman" w:hAnsi="Arial" w:cs="Arial"/>
-          <w:sz w:val="24"/>
-          <w:szCs w:val="24"/>
-          <w:lang w:eastAsia="pt-BR"/>
-        </w:rPr>
-      </w:pPr>
-      <w:proofErr w:type="gramStart"/>
-      <w:r>
-        <w:rPr>
-          <w:rFonts w:ascii="Arial" w:eastAsia="Times New Roman" w:hAnsi="Arial" w:cs="Arial"/>
-          <w:sz w:val="24"/>
-          <w:szCs w:val="24"/>
-          <w:lang w:eastAsia="pt-BR"/>
-        </w:rPr>
-        <w:t>5</w:t>
-      </w:r>
-      <w:r>
-        <w:rPr>
-          <w:rFonts w:ascii="Arial" w:eastAsia="Times New Roman" w:hAnsi="Arial" w:cs="Arial"/>
-          <w:sz w:val="24"/>
-          <w:szCs w:val="24"/>
-          <w:lang w:eastAsia="pt-BR"/>
-        </w:rPr>
-        <w:t>.2 – PROPOSTA</w:t>
-      </w:r>
-      <w:proofErr w:type="gramEnd"/>
-      <w:r>
-        <w:rPr>
-          <w:rFonts w:ascii="Arial" w:eastAsia="Times New Roman" w:hAnsi="Arial" w:cs="Arial"/>
-          <w:sz w:val="24"/>
-          <w:szCs w:val="24"/>
-          <w:lang w:eastAsia="pt-BR"/>
-        </w:rPr>
-        <w:t xml:space="preserve"> DA FERRAMENTA</w:t>
-      </w:r>
-    </w:p>
-    <w:p>
-      <w:pPr>
-        <w:spacing w:line="360" w:lineRule="auto"/>
-        <w:jc w:val="both"/>
-        <w:rPr>
-          <w:rFonts w:ascii="Arial" w:eastAsia="Times New Roman" w:hAnsi="Arial" w:cs="Arial"/>
-          <w:sz w:val="24"/>
-          <w:szCs w:val="24"/>
-          <w:lang w:eastAsia="pt-BR"/>
-        </w:rPr>
-      </w:pPr>
-    </w:p>
-    <w:p>
-      <w:pPr>
-        <w:spacing w:line="360" w:lineRule="auto"/>
-        <w:jc w:val="both"/>
-        <w:rPr>
-          <w:rFonts w:ascii="Arial" w:eastAsia="Times New Roman" w:hAnsi="Arial" w:cs="Arial"/>
-          <w:sz w:val="24"/>
-          <w:szCs w:val="24"/>
-          <w:lang w:eastAsia="pt-BR"/>
-        </w:rPr>
-      </w:pPr>
-    </w:p>
-    <w:p>
-      <w:pPr>
-        <w:spacing w:line="360" w:lineRule="auto"/>
-        <w:jc w:val="both"/>
-        <w:rPr>
-          <w:rFonts w:ascii="Arial" w:eastAsia="Times New Roman" w:hAnsi="Arial" w:cs="Arial"/>
-          <w:sz w:val="24"/>
-          <w:szCs w:val="24"/>
-          <w:lang w:eastAsia="pt-BR"/>
-        </w:rPr>
-      </w:pPr>
-      <w:proofErr w:type="gramStart"/>
-      <w:r>
-        <w:rPr>
-          <w:rFonts w:ascii="Arial" w:eastAsia="Times New Roman" w:hAnsi="Arial" w:cs="Arial"/>
-          <w:sz w:val="24"/>
-          <w:szCs w:val="24"/>
-          <w:lang w:eastAsia="pt-BR"/>
-        </w:rPr>
-        <w:t>5</w:t>
-      </w:r>
-      <w:r>
-        <w:rPr>
-          <w:rFonts w:ascii="Arial" w:eastAsia="Times New Roman" w:hAnsi="Arial" w:cs="Arial"/>
-          <w:sz w:val="24"/>
-          <w:szCs w:val="24"/>
-          <w:lang w:eastAsia="pt-BR"/>
-        </w:rPr>
-        <w:t>.3 – DESENVOLVIMENTO</w:t>
-      </w:r>
-      <w:proofErr w:type="gramEnd"/>
-      <w:r>
-        <w:rPr>
-          <w:rFonts w:ascii="Arial" w:eastAsia="Times New Roman" w:hAnsi="Arial" w:cs="Arial"/>
-          <w:sz w:val="24"/>
-          <w:szCs w:val="24"/>
-          <w:lang w:eastAsia="pt-BR"/>
-        </w:rPr>
-        <w:t xml:space="preserve"> DA FERRAMENTA</w:t>
-      </w:r>
-    </w:p>
-    <w:p>
-      <w:pPr>
-        <w:spacing w:line="360" w:lineRule="auto"/>
-        <w:jc w:val="both"/>
-        <w:rPr>
-          <w:rFonts w:ascii="Arial" w:eastAsia="Times New Roman" w:hAnsi="Arial" w:cs="Arial"/>
-          <w:sz w:val="24"/>
-          <w:szCs w:val="24"/>
-          <w:lang w:eastAsia="pt-BR"/>
-        </w:rPr>
-      </w:pPr>
-      <w:r>
-        <w:rPr>
-          <w:rFonts w:ascii="Arial" w:eastAsia="Times New Roman" w:hAnsi="Arial" w:cs="Arial"/>
-          <w:sz w:val="24"/>
-          <w:szCs w:val="24"/>
-          <w:lang w:eastAsia="pt-BR"/>
-        </w:rPr>
-        <w:t>5</w:t>
-      </w:r>
-      <w:r>
-        <w:rPr>
-          <w:rFonts w:ascii="Arial" w:eastAsia="Times New Roman" w:hAnsi="Arial" w:cs="Arial"/>
-          <w:sz w:val="24"/>
-          <w:szCs w:val="24"/>
-          <w:lang w:eastAsia="pt-BR"/>
-        </w:rPr>
-        <w:t>.3.1 – ESTRATÉGIA</w:t>
-      </w:r>
-    </w:p>
-    <w:p>
-      <w:pPr>
-        <w:spacing w:line="360" w:lineRule="auto"/>
-        <w:jc w:val="both"/>
-        <w:rPr>
-          <w:rFonts w:ascii="Arial" w:eastAsia="Times New Roman" w:hAnsi="Arial" w:cs="Arial"/>
-          <w:sz w:val="24"/>
-          <w:szCs w:val="24"/>
-          <w:lang w:eastAsia="pt-BR"/>
-        </w:rPr>
-      </w:pPr>
-      <w:r>
-        <w:rPr>
-          <w:rFonts w:ascii="Arial" w:eastAsia="Times New Roman" w:hAnsi="Arial" w:cs="Arial"/>
-          <w:sz w:val="24"/>
-          <w:szCs w:val="24"/>
-          <w:lang w:eastAsia="pt-BR"/>
-        </w:rPr>
-        <w:t>5</w:t>
-      </w:r>
-      <w:r>
-        <w:rPr>
-          <w:rFonts w:ascii="Arial" w:eastAsia="Times New Roman" w:hAnsi="Arial" w:cs="Arial"/>
-          <w:sz w:val="24"/>
-          <w:szCs w:val="24"/>
-          <w:lang w:eastAsia="pt-BR"/>
-        </w:rPr>
-        <w:t>.3.2 – ESCOPO</w:t>
-      </w:r>
-    </w:p>
-    <w:p>
-      <w:pPr>
-        <w:spacing w:line="360" w:lineRule="auto"/>
-        <w:jc w:val="both"/>
-        <w:rPr>
-          <w:rFonts w:ascii="Arial" w:eastAsia="Times New Roman" w:hAnsi="Arial" w:cs="Arial"/>
-          <w:sz w:val="24"/>
-          <w:szCs w:val="24"/>
-          <w:lang w:eastAsia="pt-BR"/>
-        </w:rPr>
-      </w:pPr>
-      <w:r>
-        <w:rPr>
-          <w:rFonts w:ascii="Arial" w:eastAsia="Times New Roman" w:hAnsi="Arial" w:cs="Arial"/>
-          <w:sz w:val="24"/>
-          <w:szCs w:val="24"/>
-          <w:lang w:eastAsia="pt-BR"/>
-        </w:rPr>
-        <w:t>5</w:t>
-      </w:r>
-      <w:r>
-        <w:rPr>
-          <w:rFonts w:ascii="Arial" w:eastAsia="Times New Roman" w:hAnsi="Arial" w:cs="Arial"/>
-          <w:sz w:val="24"/>
-          <w:szCs w:val="24"/>
-          <w:lang w:eastAsia="pt-BR"/>
-        </w:rPr>
-        <w:t>.3.3 – ESTRUTURA</w:t>
-      </w:r>
-    </w:p>
-    <w:p>
-      <w:pPr>
-        <w:spacing w:line="360" w:lineRule="auto"/>
-        <w:jc w:val="both"/>
-        <w:rPr>
-          <w:rFonts w:ascii="Arial" w:eastAsia="Times New Roman" w:hAnsi="Arial" w:cs="Arial"/>
-          <w:sz w:val="24"/>
-          <w:szCs w:val="24"/>
-          <w:lang w:eastAsia="pt-BR"/>
-        </w:rPr>
-      </w:pPr>
-      <w:r>
-        <w:rPr>
-          <w:rFonts w:ascii="Arial" w:eastAsia="Times New Roman" w:hAnsi="Arial" w:cs="Arial"/>
-          <w:sz w:val="24"/>
-          <w:szCs w:val="24"/>
-          <w:lang w:eastAsia="pt-BR"/>
-        </w:rPr>
-        <w:t>5</w:t>
-      </w:r>
-      <w:r>
-        <w:rPr>
-          <w:rFonts w:ascii="Arial" w:eastAsia="Times New Roman" w:hAnsi="Arial" w:cs="Arial"/>
-          <w:sz w:val="24"/>
-          <w:szCs w:val="24"/>
-          <w:lang w:eastAsia="pt-BR"/>
-        </w:rPr>
-        <w:t>.3.4 – ESQUELETO</w:t>
-      </w:r>
-    </w:p>
-    <w:p>
-      <w:pPr>
-        <w:spacing w:line="360" w:lineRule="auto"/>
-        <w:jc w:val="both"/>
-        <w:rPr>
-          <w:rFonts w:ascii="Arial" w:eastAsia="Times New Roman" w:hAnsi="Arial" w:cs="Arial"/>
-          <w:sz w:val="24"/>
-          <w:szCs w:val="24"/>
-          <w:lang w:eastAsia="pt-BR"/>
-        </w:rPr>
-      </w:pPr>
-      <w:r>
-        <w:rPr>
-          <w:rFonts w:ascii="Arial" w:eastAsia="Times New Roman" w:hAnsi="Arial" w:cs="Arial"/>
-          <w:sz w:val="24"/>
-          <w:szCs w:val="24"/>
-          <w:lang w:eastAsia="pt-BR"/>
-        </w:rPr>
-        <w:t>5</w:t>
-      </w:r>
-      <w:r>
-        <w:rPr>
-          <w:rFonts w:ascii="Arial" w:eastAsia="Times New Roman" w:hAnsi="Arial" w:cs="Arial"/>
-          <w:sz w:val="24"/>
-          <w:szCs w:val="24"/>
-          <w:lang w:eastAsia="pt-BR"/>
-        </w:rPr>
-        <w:t>.3.5 – SUPERFÍCIE</w:t>
-      </w:r>
-    </w:p>
-    <w:p>
-      <w:pPr>
-        <w:spacing w:line="360" w:lineRule="auto"/>
-        <w:jc w:val="both"/>
-        <w:rPr>
-          <w:rFonts w:ascii="Arial" w:eastAsia="Times New Roman" w:hAnsi="Arial" w:cs="Arial"/>
-          <w:sz w:val="24"/>
-          <w:szCs w:val="24"/>
-          <w:lang w:eastAsia="pt-BR"/>
-        </w:rPr>
-      </w:pPr>
-    </w:p>
-    <w:p>
-      <w:pPr>
-        <w:spacing w:line="360" w:lineRule="auto"/>
-        <w:jc w:val="both"/>
-        <w:rPr>
-          <w:rFonts w:ascii="Arial" w:eastAsia="Times New Roman" w:hAnsi="Arial" w:cs="Arial"/>
-          <w:sz w:val="24"/>
-          <w:szCs w:val="24"/>
-          <w:lang w:eastAsia="pt-BR"/>
-        </w:rPr>
-      </w:pPr>
-    </w:p>
-    <w:p>
-      <w:pPr>
-        <w:spacing w:line="360" w:lineRule="auto"/>
         <w:rPr>
           <w:rFonts w:ascii="Arial" w:eastAsia="Times New Roman" w:hAnsi="Arial" w:cs="Arial"/>
           <w:b/>
@@ -14520,7 +14280,7 @@
           <w:szCs w:val="28"/>
           <w:lang w:eastAsia="pt-BR"/>
         </w:rPr>
-        <w:t>6</w:t>
+        <w:t>5</w:t>
       </w:r>
       <w:r>
         <w:rPr>
@@ -14530,57 +14290,301 @@
           <w:szCs w:val="28"/>
           <w:lang w:eastAsia="pt-BR"/>
         </w:rPr>
-        <w:t xml:space="preserve"> – DISCUSSÃO</w:t>
-      </w:r>
-    </w:p>
-    <w:p>
-      <w:pPr>
-        <w:spacing w:line="360" w:lineRule="auto"/>
-        <w:jc w:val="both"/>
-        <w:rPr>
-          <w:rFonts w:ascii="Arial" w:eastAsia="Times New Roman" w:hAnsi="Arial" w:cs="Arial"/>
-          <w:sz w:val="24"/>
-          <w:szCs w:val="24"/>
-          <w:lang w:eastAsia="pt-BR"/>
-        </w:rPr>
-      </w:pPr>
-      <w:r>
-        <w:rPr>
-          <w:rFonts w:ascii="Arial" w:eastAsia="Times New Roman" w:hAnsi="Arial" w:cs="Arial"/>
-          <w:sz w:val="24"/>
-          <w:szCs w:val="24"/>
-          <w:lang w:eastAsia="pt-BR"/>
-        </w:rPr>
-        <w:t>Discussão</w:t>
-      </w:r>
-      <w:r>
-        <w:rPr>
-          <w:rFonts w:ascii="Arial" w:eastAsia="Times New Roman" w:hAnsi="Arial" w:cs="Arial"/>
-          <w:sz w:val="24"/>
-          <w:szCs w:val="24"/>
-          <w:lang w:eastAsia="pt-BR"/>
-        </w:rPr>
-        <w:tab/>
-      </w:r>
-    </w:p>
-    <w:p>
-      <w:pPr>
-        <w:spacing w:line="360" w:lineRule="auto"/>
-        <w:jc w:val="both"/>
-        <w:rPr>
-          <w:rFonts w:ascii="Arial" w:eastAsia="Times New Roman" w:hAnsi="Arial" w:cs="Arial"/>
-          <w:sz w:val="24"/>
-          <w:szCs w:val="24"/>
-          <w:lang w:eastAsia="pt-BR"/>
-        </w:rPr>
-      </w:pPr>
-    </w:p>
-    <w:p>
-      <w:pPr>
-        <w:spacing w:line="360" w:lineRule="auto"/>
-        <w:jc w:val="both"/>
-        <w:rPr>
-          <w:rFonts w:ascii="Arial" w:eastAsia="Times New Roman" w:hAnsi="Arial" w:cs="Arial"/>
+        <w:t>.1 - PESQUISAS</w:t>
+      </w:r>
+    </w:p>
+    <w:p>
+      <w:pPr>
+        <w:spacing w:line="360" w:lineRule="auto"/>
+        <w:jc w:val="both"/>
+        <w:rPr>
+          <w:rFonts w:ascii="Arial" w:eastAsia="Times New Roman" w:hAnsi="Arial" w:cs="Arial"/>
+          <w:sz w:val="24"/>
+          <w:szCs w:val="24"/>
+          <w:lang w:eastAsia="pt-BR"/>
+        </w:rPr>
+      </w:pPr>
+      <w:r>
+        <w:rPr>
+          <w:rFonts w:ascii="Arial" w:eastAsia="Times New Roman" w:hAnsi="Arial" w:cs="Arial"/>
+          <w:sz w:val="24"/>
+          <w:szCs w:val="24"/>
+          <w:lang w:eastAsia="pt-BR"/>
+        </w:rPr>
+        <w:t>Para este projeto foi aplicado uma pesquisa com as seguintes características:</w:t>
+      </w:r>
+    </w:p>
+    <w:p>
+      <w:pPr>
+        <w:pStyle w:val="PargrafodaLista"/>
+        <w:numPr>
+          <w:ilvl w:val="0"/>
+          <w:numId w:val="20"/>
+        </w:numPr>
+        <w:spacing w:line="360" w:lineRule="auto"/>
+        <w:jc w:val="both"/>
+        <w:rPr>
+          <w:rFonts w:ascii="Arial" w:eastAsia="Times New Roman" w:hAnsi="Arial" w:cs="Arial"/>
+          <w:sz w:val="24"/>
+          <w:szCs w:val="24"/>
+          <w:lang w:eastAsia="pt-BR"/>
+        </w:rPr>
+      </w:pPr>
+      <w:r>
+        <w:rPr>
+          <w:rFonts w:ascii="Arial" w:eastAsia="Times New Roman" w:hAnsi="Arial" w:cs="Arial"/>
+          <w:b/>
+          <w:sz w:val="24"/>
+          <w:szCs w:val="24"/>
+          <w:lang w:eastAsia="pt-BR"/>
+        </w:rPr>
+        <w:t>Participantes:</w:t>
+      </w:r>
+      <w:r>
+        <w:rPr>
+          <w:rFonts w:ascii="Arial" w:eastAsia="Times New Roman" w:hAnsi="Arial" w:cs="Arial"/>
+          <w:sz w:val="24"/>
+          <w:szCs w:val="24"/>
+          <w:lang w:eastAsia="pt-BR"/>
+        </w:rPr>
+        <w:t xml:space="preserve"> participaram da pesquisa inicial 20 </w:t>
+      </w:r>
+      <w:proofErr w:type="spellStart"/>
+      <w:r>
+        <w:rPr>
+          <w:rFonts w:ascii="Arial" w:eastAsia="Times New Roman" w:hAnsi="Arial" w:cs="Arial"/>
+          <w:sz w:val="24"/>
+          <w:szCs w:val="24"/>
+          <w:lang w:eastAsia="pt-BR"/>
+        </w:rPr>
+        <w:t>blogueiros</w:t>
+      </w:r>
+      <w:proofErr w:type="spellEnd"/>
+      <w:r>
+        <w:rPr>
+          <w:rFonts w:ascii="Arial" w:eastAsia="Times New Roman" w:hAnsi="Arial" w:cs="Arial"/>
+          <w:sz w:val="24"/>
+          <w:szCs w:val="24"/>
+          <w:lang w:eastAsia="pt-BR"/>
+        </w:rPr>
+        <w:t xml:space="preserve"> que publicam ou </w:t>
+      </w:r>
+      <w:proofErr w:type="spellStart"/>
+      <w:r>
+        <w:rPr>
+          <w:rFonts w:ascii="Arial" w:eastAsia="Times New Roman" w:hAnsi="Arial" w:cs="Arial"/>
+          <w:sz w:val="24"/>
+          <w:szCs w:val="24"/>
+          <w:lang w:eastAsia="pt-BR"/>
+        </w:rPr>
+        <w:t>lêem</w:t>
+      </w:r>
+      <w:proofErr w:type="spellEnd"/>
+      <w:r>
+        <w:rPr>
+          <w:rFonts w:ascii="Arial" w:eastAsia="Times New Roman" w:hAnsi="Arial" w:cs="Arial"/>
+          <w:sz w:val="24"/>
+          <w:szCs w:val="24"/>
+          <w:lang w:eastAsia="pt-BR"/>
+        </w:rPr>
+        <w:t xml:space="preserve"> assuntos relacionados à tecnologia em geral.</w:t>
+      </w:r>
+      <w:r>
+        <w:rPr>
+          <w:rFonts w:ascii="Arial" w:eastAsia="Times New Roman" w:hAnsi="Arial" w:cs="Arial"/>
+          <w:sz w:val="24"/>
+          <w:szCs w:val="24"/>
+          <w:lang w:eastAsia="pt-BR"/>
+        </w:rPr>
+        <w:t xml:space="preserve"> Pode-se prever que este público utilize mais ferramentas disponibilizadas em serviços na web, sendo de grande valia para os estudos deste projeto.</w:t>
+      </w:r>
+    </w:p>
+    <w:p>
+      <w:pPr>
+        <w:pStyle w:val="PargrafodaLista"/>
+        <w:numPr>
+          <w:ilvl w:val="0"/>
+          <w:numId w:val="20"/>
+        </w:numPr>
+        <w:spacing w:line="360" w:lineRule="auto"/>
+        <w:jc w:val="both"/>
+        <w:rPr>
+          <w:rFonts w:ascii="Arial" w:eastAsia="Times New Roman" w:hAnsi="Arial" w:cs="Arial"/>
+          <w:sz w:val="24"/>
+          <w:szCs w:val="24"/>
+          <w:lang w:eastAsia="pt-BR"/>
+        </w:rPr>
+      </w:pPr>
+      <w:r>
+        <w:rPr>
+          <w:rFonts w:ascii="Arial" w:eastAsia="Times New Roman" w:hAnsi="Arial" w:cs="Arial"/>
+          <w:b/>
+          <w:sz w:val="24"/>
+          <w:szCs w:val="24"/>
+          <w:lang w:eastAsia="pt-BR"/>
+        </w:rPr>
+        <w:t>Instrumentos:</w:t>
+      </w:r>
+      <w:r>
+        <w:rPr>
+          <w:rFonts w:ascii="Arial" w:eastAsia="Times New Roman" w:hAnsi="Arial" w:cs="Arial"/>
+          <w:sz w:val="24"/>
+          <w:szCs w:val="24"/>
+          <w:lang w:eastAsia="pt-BR"/>
+        </w:rPr>
+        <w:t xml:space="preserve"> um questionário disponibilizado na internet pelo </w:t>
+      </w:r>
+      <w:proofErr w:type="spellStart"/>
+      <w:proofErr w:type="gramStart"/>
+      <w:r>
+        <w:rPr>
+          <w:rFonts w:ascii="Arial" w:eastAsia="Times New Roman" w:hAnsi="Arial" w:cs="Arial"/>
+          <w:sz w:val="24"/>
+          <w:szCs w:val="24"/>
+          <w:lang w:eastAsia="pt-BR"/>
+        </w:rPr>
+        <w:t>GoogleDocs</w:t>
+      </w:r>
+      <w:proofErr w:type="spellEnd"/>
+      <w:proofErr w:type="gramEnd"/>
+      <w:r>
+        <w:rPr>
+          <w:rFonts w:ascii="Arial" w:eastAsia="Times New Roman" w:hAnsi="Arial" w:cs="Arial"/>
+          <w:sz w:val="24"/>
+          <w:szCs w:val="24"/>
+          <w:lang w:eastAsia="pt-BR"/>
+        </w:rPr>
+        <w:t xml:space="preserve"> (docs.google.com), com 20 questões sobre o comportamento </w:t>
+      </w:r>
+      <w:r>
+        <w:rPr>
+          <w:rFonts w:ascii="Arial" w:eastAsia="Times New Roman" w:hAnsi="Arial" w:cs="Arial"/>
+          <w:sz w:val="24"/>
+          <w:szCs w:val="24"/>
+          <w:lang w:eastAsia="pt-BR"/>
+        </w:rPr>
+        <w:t>destes entrevistados</w:t>
+      </w:r>
+      <w:r>
+        <w:rPr>
+          <w:rFonts w:ascii="Arial" w:eastAsia="Times New Roman" w:hAnsi="Arial" w:cs="Arial"/>
+          <w:sz w:val="24"/>
+          <w:szCs w:val="24"/>
+          <w:lang w:eastAsia="pt-BR"/>
+        </w:rPr>
+        <w:t xml:space="preserve"> diante dos conteúdos disponíveis na </w:t>
+      </w:r>
+      <w:r>
+        <w:rPr>
+          <w:rFonts w:ascii="Arial" w:eastAsia="Times New Roman" w:hAnsi="Arial" w:cs="Arial"/>
+          <w:sz w:val="24"/>
+          <w:szCs w:val="24"/>
+          <w:lang w:eastAsia="pt-BR"/>
+        </w:rPr>
+        <w:t xml:space="preserve">web </w:t>
+      </w:r>
+      <w:r>
+        <w:rPr>
+          <w:rFonts w:ascii="Arial" w:eastAsia="Times New Roman" w:hAnsi="Arial" w:cs="Arial"/>
+          <w:sz w:val="24"/>
+          <w:szCs w:val="24"/>
+          <w:lang w:eastAsia="pt-BR"/>
+        </w:rPr>
+        <w:t>e a forma pessoal de como é feita a participação nesses espaços.</w:t>
+      </w:r>
+    </w:p>
+    <w:p>
+      <w:pPr>
+        <w:pStyle w:val="PargrafodaLista"/>
+        <w:numPr>
+          <w:ilvl w:val="0"/>
+          <w:numId w:val="20"/>
+        </w:numPr>
+        <w:spacing w:line="360" w:lineRule="auto"/>
+        <w:jc w:val="both"/>
+        <w:rPr>
+          <w:rFonts w:ascii="Arial" w:eastAsia="Times New Roman" w:hAnsi="Arial" w:cs="Arial"/>
+          <w:sz w:val="24"/>
+          <w:szCs w:val="24"/>
+          <w:lang w:eastAsia="pt-BR"/>
+        </w:rPr>
+      </w:pPr>
+      <w:r>
+        <w:rPr>
+          <w:rFonts w:ascii="Arial" w:eastAsia="Times New Roman" w:hAnsi="Arial" w:cs="Arial"/>
+          <w:b/>
+          <w:sz w:val="24"/>
+          <w:szCs w:val="24"/>
+          <w:lang w:eastAsia="pt-BR"/>
+        </w:rPr>
+        <w:t>Procedimentos:</w:t>
+      </w:r>
+      <w:r>
+        <w:rPr>
+          <w:rFonts w:ascii="Arial" w:eastAsia="Times New Roman" w:hAnsi="Arial" w:cs="Arial"/>
+          <w:sz w:val="24"/>
+          <w:szCs w:val="24"/>
+          <w:lang w:eastAsia="pt-BR"/>
+        </w:rPr>
+        <w:t xml:space="preserve"> para definir os participantes da pesquisa, foi feita uma busca em sites específicos sobre tecnologia, onde se pretendeu escolher um </w:t>
+      </w:r>
+      <w:proofErr w:type="spellStart"/>
+      <w:r>
+        <w:rPr>
+          <w:rFonts w:ascii="Arial" w:eastAsia="Times New Roman" w:hAnsi="Arial" w:cs="Arial"/>
+          <w:sz w:val="24"/>
+          <w:szCs w:val="24"/>
+          <w:lang w:eastAsia="pt-BR"/>
+        </w:rPr>
+        <w:t>pré</w:t>
+      </w:r>
+      <w:proofErr w:type="spellEnd"/>
+      <w:r>
+        <w:rPr>
+          <w:rFonts w:ascii="Arial" w:eastAsia="Times New Roman" w:hAnsi="Arial" w:cs="Arial"/>
+          <w:sz w:val="24"/>
+          <w:szCs w:val="24"/>
+          <w:lang w:eastAsia="pt-BR"/>
+        </w:rPr>
+        <w:t xml:space="preserve">-perfil de entrevistado, a fim de aperfeiçoar os resultados dos dados do questionário. Todos possuem blogs e leem postagens na internet sobre tecnologia. Após essa escolha, os participantes foram contatados por e-mail e </w:t>
+      </w:r>
+      <w:r>
+        <w:rPr>
+          <w:rFonts w:ascii="Arial" w:eastAsia="Times New Roman" w:hAnsi="Arial" w:cs="Arial"/>
+          <w:sz w:val="24"/>
+          <w:szCs w:val="24"/>
+          <w:lang w:eastAsia="pt-BR"/>
+        </w:rPr>
+        <w:lastRenderedPageBreak/>
+        <w:t xml:space="preserve">informados sobre este projeto acadêmico. Em um segundo momento, detectado o interesse do </w:t>
+      </w:r>
+      <w:proofErr w:type="spellStart"/>
+      <w:r>
+        <w:rPr>
+          <w:rFonts w:ascii="Arial" w:eastAsia="Times New Roman" w:hAnsi="Arial" w:cs="Arial"/>
+          <w:sz w:val="24"/>
+          <w:szCs w:val="24"/>
+          <w:lang w:eastAsia="pt-BR"/>
+        </w:rPr>
+        <w:t>blogueiro</w:t>
+      </w:r>
+      <w:proofErr w:type="spellEnd"/>
+      <w:r>
+        <w:rPr>
+          <w:rFonts w:ascii="Arial" w:eastAsia="Times New Roman" w:hAnsi="Arial" w:cs="Arial"/>
+          <w:sz w:val="24"/>
+          <w:szCs w:val="24"/>
+          <w:lang w:eastAsia="pt-BR"/>
+        </w:rPr>
+        <w:t xml:space="preserve"> em participar da pesquisa, um novo e-mail foi enviado, com o link do questionário. Após atingir a quantidade de 20 formulários preenchidos, a pesquisa foi encerrada. Os dados foram tabulados e a partir daí foi feita a análise dos dados.</w:t>
+      </w:r>
+    </w:p>
+    <w:p>
+      <w:pPr>
+        <w:spacing w:line="360" w:lineRule="auto"/>
+        <w:rPr>
+          <w:rFonts w:ascii="Arial" w:eastAsia="Times New Roman" w:hAnsi="Arial" w:cs="Arial"/>
+          <w:b/>
           <w:sz w:val="24"/>
           <w:szCs w:val="24"/>
           <w:lang w:eastAsia="pt-BR"/>
@@ -14606,7 +14610,7 @@
           <w:szCs w:val="28"/>
           <w:lang w:eastAsia="pt-BR"/>
         </w:rPr>
-        <w:t>7</w:t>
+        <w:t>5</w:t>
       </w:r>
       <w:r>
         <w:rPr>
@@ -14616,57 +14620,9 @@
           <w:szCs w:val="28"/>
           <w:lang w:eastAsia="pt-BR"/>
         </w:rPr>
-        <w:t xml:space="preserve"> – CONSIDERAÇÕES FINAIS</w:t>
-      </w:r>
-    </w:p>
-    <w:p>
-      <w:pPr>
-        <w:spacing w:line="360" w:lineRule="auto"/>
-        <w:jc w:val="both"/>
-        <w:rPr>
-          <w:rFonts w:ascii="Arial" w:eastAsia="Times New Roman" w:hAnsi="Arial" w:cs="Arial"/>
-          <w:sz w:val="24"/>
-          <w:szCs w:val="24"/>
-          <w:lang w:eastAsia="pt-BR"/>
-        </w:rPr>
-      </w:pPr>
-      <w:r>
-        <w:rPr>
-          <w:rFonts w:ascii="Arial" w:eastAsia="Times New Roman" w:hAnsi="Arial" w:cs="Arial"/>
-          <w:sz w:val="24"/>
-          <w:szCs w:val="24"/>
-          <w:lang w:eastAsia="pt-BR"/>
-        </w:rPr>
-        <w:t>Considerações finais</w:t>
-      </w:r>
-    </w:p>
-    <w:p>
-      <w:pPr>
-        <w:spacing w:line="360" w:lineRule="auto"/>
-        <w:jc w:val="both"/>
-        <w:rPr>
-          <w:rFonts w:ascii="Arial" w:eastAsia="Times New Roman" w:hAnsi="Arial" w:cs="Arial"/>
-          <w:sz w:val="24"/>
-          <w:szCs w:val="24"/>
-          <w:lang w:eastAsia="pt-BR"/>
-        </w:rPr>
-      </w:pPr>
-    </w:p>
-    <w:p>
-      <w:pPr>
-        <w:spacing w:line="360" w:lineRule="auto"/>
-        <w:jc w:val="both"/>
-        <w:rPr>
-          <w:rFonts w:ascii="Arial" w:eastAsia="Times New Roman" w:hAnsi="Arial" w:cs="Arial"/>
-          <w:sz w:val="24"/>
-          <w:szCs w:val="24"/>
-          <w:lang w:eastAsia="pt-BR"/>
-        </w:rPr>
-      </w:pPr>
-    </w:p>
-    <w:p>
-      <w:pPr>
-        <w:spacing w:line="360" w:lineRule="auto"/>
+        <w:t>.1</w:t>
+      </w:r>
+      <w:r>
         <w:rPr>
           <w:rFonts w:ascii="Arial" w:eastAsia="Times New Roman" w:hAnsi="Arial" w:cs="Arial"/>
           <w:b/>
@@ -14674,7 +14630,8 @@
           <w:szCs w:val="28"/>
           <w:lang w:eastAsia="pt-BR"/>
         </w:rPr>
-      </w:pPr>
+        <w:t>.1</w:t>
+      </w:r>
       <w:r>
         <w:rPr>
           <w:rFonts w:ascii="Arial" w:eastAsia="Times New Roman" w:hAnsi="Arial" w:cs="Arial"/>
@@ -14683,7 +14640,7 @@
           <w:szCs w:val="28"/>
           <w:lang w:eastAsia="pt-BR"/>
         </w:rPr>
-        <w:t>8</w:t>
+        <w:t xml:space="preserve"> – RESULTADOS</w:t>
       </w:r>
       <w:r>
         <w:rPr>
@@ -14693,6 +14650,2906 @@
           <w:szCs w:val="28"/>
           <w:lang w:eastAsia="pt-BR"/>
         </w:rPr>
+        <w:t xml:space="preserve"> INICIAIS</w:t>
+      </w:r>
+    </w:p>
+    <w:p>
+      <w:pPr>
+        <w:spacing w:line="360" w:lineRule="auto"/>
+        <w:jc w:val="both"/>
+        <w:rPr>
+          <w:rFonts w:ascii="Arial" w:eastAsia="Times New Roman" w:hAnsi="Arial" w:cs="Arial"/>
+          <w:sz w:val="24"/>
+          <w:szCs w:val="24"/>
+          <w:lang w:eastAsia="pt-BR"/>
+        </w:rPr>
+      </w:pPr>
+      <w:r>
+        <w:rPr>
+          <w:rFonts w:ascii="Arial" w:eastAsia="Times New Roman" w:hAnsi="Arial" w:cs="Arial"/>
+          <w:sz w:val="24"/>
+          <w:szCs w:val="24"/>
+          <w:lang w:eastAsia="pt-BR"/>
+        </w:rPr>
+        <w:t xml:space="preserve">O questionário aplicado na 1ª etapa de pesquisa visou obter dados para entender um comportamento comum entre </w:t>
+      </w:r>
+      <w:proofErr w:type="spellStart"/>
+      <w:r>
+        <w:rPr>
+          <w:rFonts w:ascii="Arial" w:eastAsia="Times New Roman" w:hAnsi="Arial" w:cs="Arial"/>
+          <w:sz w:val="24"/>
+          <w:szCs w:val="24"/>
+          <w:lang w:eastAsia="pt-BR"/>
+        </w:rPr>
+        <w:t>blogueiros</w:t>
+      </w:r>
+      <w:proofErr w:type="spellEnd"/>
+      <w:r>
+        <w:rPr>
+          <w:rFonts w:ascii="Arial" w:eastAsia="Times New Roman" w:hAnsi="Arial" w:cs="Arial"/>
+          <w:sz w:val="24"/>
+          <w:szCs w:val="24"/>
+          <w:lang w:eastAsia="pt-BR"/>
+        </w:rPr>
+        <w:t xml:space="preserve"> no que diz respeito à participação efetiva em blogs e portais em geral, para poder fazer </w:t>
+      </w:r>
+      <w:proofErr w:type="gramStart"/>
+      <w:r>
+        <w:rPr>
+          <w:rFonts w:ascii="Arial" w:eastAsia="Times New Roman" w:hAnsi="Arial" w:cs="Arial"/>
+          <w:sz w:val="24"/>
+          <w:szCs w:val="24"/>
+          <w:lang w:eastAsia="pt-BR"/>
+        </w:rPr>
+        <w:t>implementações</w:t>
+      </w:r>
+      <w:proofErr w:type="gramEnd"/>
+      <w:r>
+        <w:rPr>
+          <w:rFonts w:ascii="Arial" w:eastAsia="Times New Roman" w:hAnsi="Arial" w:cs="Arial"/>
+          <w:sz w:val="24"/>
+          <w:szCs w:val="24"/>
+          <w:lang w:eastAsia="pt-BR"/>
+        </w:rPr>
+        <w:t xml:space="preserve"> tanto de funcionalidades como de conteúdo na ferramenta que se propõe desenvolver, bem como atender as necessidades desses potenciais usuários.</w:t>
+      </w:r>
+    </w:p>
+    <w:p>
+      <w:pPr>
+        <w:spacing w:line="360" w:lineRule="auto"/>
+        <w:jc w:val="both"/>
+        <w:rPr>
+          <w:rFonts w:ascii="Arial" w:eastAsia="Times New Roman" w:hAnsi="Arial" w:cs="Arial"/>
+          <w:sz w:val="24"/>
+          <w:szCs w:val="24"/>
+          <w:lang w:eastAsia="pt-BR"/>
+        </w:rPr>
+      </w:pPr>
+      <w:r>
+        <w:rPr>
+          <w:rFonts w:ascii="Arial" w:eastAsia="Times New Roman" w:hAnsi="Arial" w:cs="Arial"/>
+          <w:sz w:val="24"/>
+          <w:szCs w:val="24"/>
+          <w:lang w:eastAsia="pt-BR"/>
+        </w:rPr>
+        <w:t>No total foram 20 perguntas, sendo elas de escolha única ou preenchimento livre, podendo</w:t>
+      </w:r>
+      <w:r>
+        <w:rPr>
+          <w:rFonts w:ascii="Arial" w:eastAsia="Times New Roman" w:hAnsi="Arial" w:cs="Arial"/>
+          <w:sz w:val="24"/>
+          <w:szCs w:val="24"/>
+          <w:lang w:eastAsia="pt-BR"/>
+        </w:rPr>
+        <w:t xml:space="preserve"> ser dividido em quatro tipos de dados, mesmo que para o entrevistado isto não tenha ficado claro. São eles:</w:t>
+      </w:r>
+    </w:p>
+    <w:p>
+      <w:pPr>
+        <w:pStyle w:val="PargrafodaLista"/>
+        <w:numPr>
+          <w:ilvl w:val="0"/>
+          <w:numId w:val="27"/>
+        </w:numPr>
+        <w:spacing w:line="360" w:lineRule="auto"/>
+        <w:jc w:val="both"/>
+        <w:rPr>
+          <w:rFonts w:ascii="Arial" w:eastAsia="Times New Roman" w:hAnsi="Arial" w:cs="Arial"/>
+          <w:sz w:val="24"/>
+          <w:szCs w:val="24"/>
+          <w:lang w:eastAsia="pt-BR"/>
+        </w:rPr>
+      </w:pPr>
+      <w:r>
+        <w:rPr>
+          <w:rFonts w:ascii="Arial" w:eastAsia="Times New Roman" w:hAnsi="Arial" w:cs="Arial"/>
+          <w:b/>
+          <w:sz w:val="24"/>
+          <w:szCs w:val="24"/>
+          <w:lang w:eastAsia="pt-BR"/>
+        </w:rPr>
+        <w:t>Dados pessoais:</w:t>
+      </w:r>
+      <w:r>
+        <w:rPr>
+          <w:rFonts w:ascii="Arial" w:eastAsia="Times New Roman" w:hAnsi="Arial" w:cs="Arial"/>
+          <w:sz w:val="24"/>
+          <w:szCs w:val="24"/>
+          <w:lang w:eastAsia="pt-BR"/>
+        </w:rPr>
+        <w:t xml:space="preserve"> data de nascimento, sexo, localidade, escolaridade, tempo de acesso de internet e onde mais acessa.</w:t>
+      </w:r>
+    </w:p>
+    <w:p>
+      <w:pPr>
+        <w:pStyle w:val="PargrafodaLista"/>
+        <w:numPr>
+          <w:ilvl w:val="0"/>
+          <w:numId w:val="27"/>
+        </w:numPr>
+        <w:spacing w:line="360" w:lineRule="auto"/>
+        <w:jc w:val="both"/>
+        <w:rPr>
+          <w:rFonts w:ascii="Arial" w:eastAsia="Times New Roman" w:hAnsi="Arial" w:cs="Arial"/>
+          <w:sz w:val="24"/>
+          <w:szCs w:val="24"/>
+          <w:lang w:eastAsia="pt-BR"/>
+        </w:rPr>
+      </w:pPr>
+      <w:r>
+        <w:rPr>
+          <w:rFonts w:ascii="Arial" w:eastAsia="Times New Roman" w:hAnsi="Arial" w:cs="Arial"/>
+          <w:b/>
+          <w:sz w:val="24"/>
+          <w:szCs w:val="24"/>
+          <w:lang w:eastAsia="pt-BR"/>
+        </w:rPr>
+        <w:t>Publicação de conteúdo:</w:t>
+      </w:r>
+      <w:r>
+        <w:rPr>
+          <w:rFonts w:ascii="Arial" w:eastAsia="Times New Roman" w:hAnsi="Arial" w:cs="Arial"/>
+          <w:sz w:val="24"/>
+          <w:szCs w:val="24"/>
+          <w:lang w:eastAsia="pt-BR"/>
+        </w:rPr>
+        <w:t xml:space="preserve"> sobre a utilização de alguma ferramenta de publicação de conteúdo, sobre assuntos que costuma escrever e sua frequência, a forma de divulgação, tipos de funcionalidades indispensáveis na hora de se escrever e publicar conteúdo.</w:t>
+      </w:r>
+    </w:p>
+    <w:p>
+      <w:pPr>
+        <w:pStyle w:val="PargrafodaLista"/>
+        <w:numPr>
+          <w:ilvl w:val="0"/>
+          <w:numId w:val="27"/>
+        </w:numPr>
+        <w:spacing w:line="360" w:lineRule="auto"/>
+        <w:jc w:val="both"/>
+        <w:rPr>
+          <w:rFonts w:ascii="Arial" w:eastAsia="Times New Roman" w:hAnsi="Arial" w:cs="Arial"/>
+          <w:sz w:val="24"/>
+          <w:szCs w:val="24"/>
+          <w:lang w:eastAsia="pt-BR"/>
+        </w:rPr>
+      </w:pPr>
+      <w:r>
+        <w:rPr>
+          <w:rFonts w:ascii="Arial" w:eastAsia="Times New Roman" w:hAnsi="Arial" w:cs="Arial"/>
+          <w:b/>
+          <w:sz w:val="24"/>
+          <w:szCs w:val="24"/>
+          <w:lang w:eastAsia="pt-BR"/>
+        </w:rPr>
+        <w:t>Conteúdo específico de tecnologia:</w:t>
+      </w:r>
+      <w:r>
+        <w:rPr>
+          <w:rFonts w:ascii="Arial" w:eastAsia="Times New Roman" w:hAnsi="Arial" w:cs="Arial"/>
+          <w:sz w:val="24"/>
+          <w:szCs w:val="24"/>
+          <w:lang w:eastAsia="pt-BR"/>
+        </w:rPr>
+        <w:t xml:space="preserve"> se lê ou não conteúdo na web sobre tecnologia, em que sites </w:t>
+      </w:r>
+      <w:proofErr w:type="gramStart"/>
+      <w:r>
+        <w:rPr>
+          <w:rFonts w:ascii="Arial" w:eastAsia="Times New Roman" w:hAnsi="Arial" w:cs="Arial"/>
+          <w:sz w:val="24"/>
+          <w:szCs w:val="24"/>
+          <w:lang w:eastAsia="pt-BR"/>
+        </w:rPr>
+        <w:t>costuma</w:t>
+      </w:r>
+      <w:proofErr w:type="gramEnd"/>
+      <w:r>
+        <w:rPr>
+          <w:rFonts w:ascii="Arial" w:eastAsia="Times New Roman" w:hAnsi="Arial" w:cs="Arial"/>
+          <w:sz w:val="24"/>
+          <w:szCs w:val="24"/>
+          <w:lang w:eastAsia="pt-BR"/>
+        </w:rPr>
+        <w:t xml:space="preserve"> encontrar este tipo de informação, se tem o hábito de comentar nestes sites.</w:t>
+      </w:r>
+    </w:p>
+    <w:p>
+      <w:pPr>
+        <w:pStyle w:val="PargrafodaLista"/>
+        <w:numPr>
+          <w:ilvl w:val="0"/>
+          <w:numId w:val="27"/>
+        </w:numPr>
+        <w:spacing w:line="360" w:lineRule="auto"/>
+        <w:jc w:val="both"/>
+        <w:rPr>
+          <w:rFonts w:ascii="Arial" w:eastAsia="Times New Roman" w:hAnsi="Arial" w:cs="Arial"/>
+          <w:sz w:val="24"/>
+          <w:szCs w:val="24"/>
+          <w:lang w:eastAsia="pt-BR"/>
+        </w:rPr>
+      </w:pPr>
+      <w:r>
+        <w:rPr>
+          <w:rFonts w:ascii="Arial" w:eastAsia="Times New Roman" w:hAnsi="Arial" w:cs="Arial"/>
+          <w:b/>
+          <w:sz w:val="24"/>
+          <w:szCs w:val="24"/>
+          <w:lang w:eastAsia="pt-BR"/>
+        </w:rPr>
+        <w:t>Avaliação do conteúdo:</w:t>
+      </w:r>
+      <w:r>
+        <w:rPr>
+          <w:rFonts w:ascii="Arial" w:eastAsia="Times New Roman" w:hAnsi="Arial" w:cs="Arial"/>
+          <w:sz w:val="24"/>
+          <w:szCs w:val="24"/>
+          <w:lang w:eastAsia="pt-BR"/>
+        </w:rPr>
+        <w:t xml:space="preserve"> sobre o hábito de avaliar o que se lê e a forma como se dá essa avaliação.</w:t>
+      </w:r>
+    </w:p>
+    <w:p>
+      <w:pPr>
+        <w:spacing w:line="360" w:lineRule="auto"/>
+        <w:jc w:val="both"/>
+        <w:rPr>
+          <w:rFonts w:ascii="Arial" w:eastAsia="Times New Roman" w:hAnsi="Arial" w:cs="Arial"/>
+          <w:sz w:val="24"/>
+          <w:szCs w:val="24"/>
+          <w:lang w:eastAsia="pt-BR"/>
+        </w:rPr>
+      </w:pPr>
+    </w:p>
+    <w:p>
+      <w:pPr>
+        <w:spacing w:line="360" w:lineRule="auto"/>
+        <w:jc w:val="both"/>
+        <w:rPr>
+          <w:rFonts w:ascii="Arial" w:eastAsia="Times New Roman" w:hAnsi="Arial" w:cs="Arial"/>
+          <w:sz w:val="24"/>
+          <w:szCs w:val="24"/>
+          <w:lang w:eastAsia="pt-BR"/>
+        </w:rPr>
+      </w:pPr>
+    </w:p>
+    <w:p>
+      <w:pPr>
+        <w:spacing w:line="360" w:lineRule="auto"/>
+        <w:jc w:val="both"/>
+        <w:rPr>
+          <w:rFonts w:ascii="Arial" w:eastAsia="Times New Roman" w:hAnsi="Arial" w:cs="Arial"/>
+          <w:sz w:val="24"/>
+          <w:szCs w:val="24"/>
+          <w:lang w:eastAsia="pt-BR"/>
+        </w:rPr>
+      </w:pPr>
+    </w:p>
+    <w:p>
+      <w:pPr>
+        <w:spacing w:line="360" w:lineRule="auto"/>
+        <w:jc w:val="both"/>
+        <w:rPr>
+          <w:rFonts w:ascii="Arial" w:eastAsia="Times New Roman" w:hAnsi="Arial" w:cs="Arial"/>
+          <w:sz w:val="24"/>
+          <w:szCs w:val="24"/>
+          <w:lang w:eastAsia="pt-BR"/>
+        </w:rPr>
+      </w:pPr>
+      <w:r>
+        <w:rPr>
+          <w:rFonts w:ascii="Arial" w:eastAsia="Times New Roman" w:hAnsi="Arial" w:cs="Arial"/>
+          <w:sz w:val="24"/>
+          <w:szCs w:val="24"/>
+          <w:lang w:eastAsia="pt-BR"/>
+        </w:rPr>
+        <w:lastRenderedPageBreak/>
+        <w:t>Abaixo, um resumo geral dos entrevistados:</w:t>
+      </w:r>
+    </w:p>
+    <w:p>
+      <w:pPr>
+        <w:spacing w:line="360" w:lineRule="auto"/>
+        <w:jc w:val="right"/>
+        <w:rPr>
+          <w:rFonts w:ascii="Arial" w:eastAsia="Times New Roman" w:hAnsi="Arial" w:cs="Arial"/>
+          <w:sz w:val="24"/>
+          <w:szCs w:val="24"/>
+          <w:lang w:eastAsia="pt-BR"/>
+        </w:rPr>
+      </w:pPr>
+      <w:r>
+        <w:rPr>
+          <w:rFonts w:ascii="Arial" w:eastAsia="Times New Roman" w:hAnsi="Arial" w:cs="Arial"/>
+          <w:noProof/>
+          <w:sz w:val="24"/>
+          <w:szCs w:val="24"/>
+          <w:lang w:eastAsia="pt-BR"/>
+        </w:rPr>
+        <w:drawing>
+          <wp:inline distT="0" distB="0" distL="0" distR="0" wp14:anchorId="6BC04F9E" wp14:editId="4BBB3FEE">
+            <wp:extent cx="5760085" cy="1147445"/>
+            <wp:effectExtent l="19050" t="0" r="0" b="0"/>
+            <wp:docPr id="14" name="Imagem 13" descr="grafico-0.jpg"/>
+            <wp:cNvGraphicFramePr>
+              <a:graphicFrameLocks xmlns:a="http://schemas.openxmlformats.org/drawingml/2006/main" noChangeAspect="1"/>
+            </wp:cNvGraphicFramePr>
+            <a:graphic xmlns:a="http://schemas.openxmlformats.org/drawingml/2006/main">
+              <a:graphicData uri="http://schemas.openxmlformats.org/drawingml/2006/picture">
+                <pic:pic xmlns:pic="http://schemas.openxmlformats.org/drawingml/2006/picture">
+                  <pic:nvPicPr>
+                    <pic:cNvPr id="0" name="grafico-0.jpg"/>
+                    <pic:cNvPicPr/>
+                  </pic:nvPicPr>
+                  <pic:blipFill>
+                    <a:blip r:embed="rId19" cstate="print"/>
+                    <a:stretch>
+                      <a:fillRect/>
+                    </a:stretch>
+                  </pic:blipFill>
+                  <pic:spPr>
+                    <a:xfrm>
+                      <a:off x="0" y="0"/>
+                      <a:ext cx="5760085" cy="1147445"/>
+                    </a:xfrm>
+                    <a:prstGeom prst="rect">
+                      <a:avLst/>
+                    </a:prstGeom>
+                  </pic:spPr>
+                </pic:pic>
+              </a:graphicData>
+            </a:graphic>
+          </wp:inline>
+        </w:drawing>
+      </w:r>
+    </w:p>
+    <w:p>
+      <w:pPr>
+        <w:spacing w:line="360" w:lineRule="auto"/>
+        <w:jc w:val="right"/>
+        <w:rPr>
+          <w:rFonts w:ascii="Arial" w:eastAsia="Times New Roman" w:hAnsi="Arial" w:cs="Arial"/>
+          <w:sz w:val="20"/>
+          <w:szCs w:val="20"/>
+          <w:lang w:eastAsia="pt-BR"/>
+        </w:rPr>
+      </w:pPr>
+      <w:r>
+        <w:rPr>
+          <w:rFonts w:ascii="Arial" w:eastAsia="Times New Roman" w:hAnsi="Arial" w:cs="Arial"/>
+          <w:sz w:val="20"/>
+          <w:szCs w:val="20"/>
+          <w:lang w:eastAsia="pt-BR"/>
+        </w:rPr>
+        <w:t>Gráfico 1 – Sexo e escolaridade dos entrevistados</w:t>
+      </w:r>
+    </w:p>
+    <w:p>
+      <w:pPr>
+        <w:spacing w:line="360" w:lineRule="auto"/>
+        <w:jc w:val="right"/>
+        <w:rPr>
+          <w:rFonts w:ascii="Arial" w:eastAsia="Times New Roman" w:hAnsi="Arial" w:cs="Arial"/>
+          <w:sz w:val="24"/>
+          <w:szCs w:val="24"/>
+          <w:lang w:eastAsia="pt-BR"/>
+        </w:rPr>
+      </w:pPr>
+    </w:p>
+    <w:p>
+      <w:pPr>
+        <w:spacing w:line="360" w:lineRule="auto"/>
+        <w:rPr>
+          <w:rFonts w:ascii="Arial" w:eastAsia="Times New Roman" w:hAnsi="Arial" w:cs="Arial"/>
+          <w:sz w:val="24"/>
+          <w:szCs w:val="24"/>
+          <w:lang w:eastAsia="pt-BR"/>
+        </w:rPr>
+      </w:pPr>
+      <w:r>
+        <w:rPr>
+          <w:rFonts w:ascii="Arial" w:eastAsia="Times New Roman" w:hAnsi="Arial" w:cs="Arial"/>
+          <w:noProof/>
+          <w:sz w:val="24"/>
+          <w:szCs w:val="24"/>
+          <w:lang w:eastAsia="pt-BR"/>
+        </w:rPr>
+        <w:drawing>
+          <wp:inline distT="0" distB="0" distL="0" distR="0" wp14:anchorId="69907E13" wp14:editId="67419F54">
+            <wp:extent cx="5760085" cy="1261110"/>
+            <wp:effectExtent l="19050" t="0" r="0" b="0"/>
+            <wp:docPr id="15" name="Imagem 14" descr="grafico-01.jpg"/>
+            <wp:cNvGraphicFramePr>
+              <a:graphicFrameLocks xmlns:a="http://schemas.openxmlformats.org/drawingml/2006/main" noChangeAspect="1"/>
+            </wp:cNvGraphicFramePr>
+            <a:graphic xmlns:a="http://schemas.openxmlformats.org/drawingml/2006/main">
+              <a:graphicData uri="http://schemas.openxmlformats.org/drawingml/2006/picture">
+                <pic:pic xmlns:pic="http://schemas.openxmlformats.org/drawingml/2006/picture">
+                  <pic:nvPicPr>
+                    <pic:cNvPr id="0" name="grafico-01.jpg"/>
+                    <pic:cNvPicPr/>
+                  </pic:nvPicPr>
+                  <pic:blipFill>
+                    <a:blip r:embed="rId20" cstate="print"/>
+                    <a:stretch>
+                      <a:fillRect/>
+                    </a:stretch>
+                  </pic:blipFill>
+                  <pic:spPr>
+                    <a:xfrm>
+                      <a:off x="0" y="0"/>
+                      <a:ext cx="5760085" cy="1261110"/>
+                    </a:xfrm>
+                    <a:prstGeom prst="rect">
+                      <a:avLst/>
+                    </a:prstGeom>
+                  </pic:spPr>
+                </pic:pic>
+              </a:graphicData>
+            </a:graphic>
+          </wp:inline>
+        </w:drawing>
+      </w:r>
+    </w:p>
+    <w:p>
+      <w:pPr>
+        <w:spacing w:line="360" w:lineRule="auto"/>
+        <w:jc w:val="right"/>
+        <w:rPr>
+          <w:rFonts w:ascii="Arial" w:eastAsia="Times New Roman" w:hAnsi="Arial" w:cs="Arial"/>
+          <w:sz w:val="24"/>
+          <w:szCs w:val="24"/>
+          <w:lang w:eastAsia="pt-BR"/>
+        </w:rPr>
+      </w:pPr>
+      <w:r>
+        <w:rPr>
+          <w:rFonts w:ascii="Arial" w:eastAsia="Times New Roman" w:hAnsi="Arial" w:cs="Arial"/>
+          <w:sz w:val="20"/>
+          <w:szCs w:val="20"/>
+          <w:lang w:eastAsia="pt-BR"/>
+        </w:rPr>
+        <w:t xml:space="preserve">Gráfico 2 – </w:t>
+      </w:r>
+      <w:proofErr w:type="spellStart"/>
+      <w:r>
+        <w:rPr>
+          <w:rFonts w:ascii="Arial" w:eastAsia="Times New Roman" w:hAnsi="Arial" w:cs="Arial"/>
+          <w:sz w:val="20"/>
+          <w:szCs w:val="20"/>
+          <w:lang w:eastAsia="pt-BR"/>
+        </w:rPr>
+        <w:t>Freqüência</w:t>
+      </w:r>
+      <w:proofErr w:type="spellEnd"/>
+      <w:r>
+        <w:rPr>
+          <w:rFonts w:ascii="Arial" w:eastAsia="Times New Roman" w:hAnsi="Arial" w:cs="Arial"/>
+          <w:sz w:val="20"/>
+          <w:szCs w:val="20"/>
+          <w:lang w:eastAsia="pt-BR"/>
+        </w:rPr>
+        <w:t xml:space="preserve"> e localidade de acesso </w:t>
+      </w:r>
+      <w:proofErr w:type="gramStart"/>
+      <w:r>
+        <w:rPr>
+          <w:rFonts w:ascii="Arial" w:eastAsia="Times New Roman" w:hAnsi="Arial" w:cs="Arial"/>
+          <w:sz w:val="20"/>
+          <w:szCs w:val="20"/>
+          <w:lang w:eastAsia="pt-BR"/>
+        </w:rPr>
+        <w:t>a</w:t>
+      </w:r>
+      <w:proofErr w:type="gramEnd"/>
+      <w:r>
+        <w:rPr>
+          <w:rFonts w:ascii="Arial" w:eastAsia="Times New Roman" w:hAnsi="Arial" w:cs="Arial"/>
+          <w:sz w:val="20"/>
+          <w:szCs w:val="20"/>
+          <w:lang w:eastAsia="pt-BR"/>
+        </w:rPr>
+        <w:t xml:space="preserve"> internet dos entrevistados</w:t>
+      </w:r>
+    </w:p>
+    <w:p>
+      <w:pPr>
+        <w:spacing w:line="360" w:lineRule="auto"/>
+        <w:rPr>
+          <w:rFonts w:ascii="Arial" w:eastAsia="Times New Roman" w:hAnsi="Arial" w:cs="Arial"/>
+          <w:sz w:val="24"/>
+          <w:szCs w:val="24"/>
+          <w:lang w:eastAsia="pt-BR"/>
+        </w:rPr>
+      </w:pPr>
+    </w:p>
+    <w:p>
+      <w:pPr>
+        <w:spacing w:line="360" w:lineRule="auto"/>
+        <w:rPr>
+          <w:rFonts w:ascii="Arial" w:eastAsia="Times New Roman" w:hAnsi="Arial" w:cs="Arial"/>
+          <w:sz w:val="24"/>
+          <w:szCs w:val="24"/>
+          <w:lang w:eastAsia="pt-BR"/>
+        </w:rPr>
+      </w:pPr>
+    </w:p>
+    <w:p>
+      <w:pPr>
+        <w:spacing w:line="360" w:lineRule="auto"/>
+        <w:jc w:val="both"/>
+        <w:rPr>
+          <w:rFonts w:ascii="Arial" w:eastAsia="Times New Roman" w:hAnsi="Arial" w:cs="Arial"/>
+          <w:sz w:val="24"/>
+          <w:szCs w:val="24"/>
+          <w:lang w:eastAsia="pt-BR"/>
+        </w:rPr>
+      </w:pPr>
+      <w:r>
+        <w:rPr>
+          <w:rFonts w:ascii="Arial" w:eastAsia="Times New Roman" w:hAnsi="Arial" w:cs="Arial"/>
+          <w:sz w:val="24"/>
+          <w:szCs w:val="24"/>
+          <w:lang w:eastAsia="pt-BR"/>
+        </w:rPr>
+        <w:t>É possível constatar que os entrevistados passam muito tempo na internet, já que o fazem, em sua maioria, por mais de seis horas diariamente, seja acessando do trabalho ou de casa. Isso pode indicar, mesmo que sem afirmar, que todos são familiarizados com a internet.</w:t>
+      </w:r>
+    </w:p>
+    <w:p>
+      <w:pPr>
+        <w:spacing w:line="360" w:lineRule="auto"/>
+        <w:jc w:val="both"/>
+        <w:rPr>
+          <w:rFonts w:ascii="Arial" w:eastAsia="Times New Roman" w:hAnsi="Arial" w:cs="Arial"/>
+          <w:sz w:val="24"/>
+          <w:szCs w:val="24"/>
+          <w:lang w:eastAsia="pt-BR"/>
+        </w:rPr>
+      </w:pPr>
+      <w:r>
+        <w:rPr>
+          <w:rFonts w:ascii="Arial" w:eastAsia="Times New Roman" w:hAnsi="Arial" w:cs="Arial"/>
+          <w:sz w:val="24"/>
+          <w:szCs w:val="24"/>
+          <w:lang w:eastAsia="pt-BR"/>
+        </w:rPr>
+        <w:t xml:space="preserve">Todos os entrevistados publicam conteúdo na internet, sejam em blogs, </w:t>
+      </w:r>
+      <w:proofErr w:type="spellStart"/>
+      <w:r>
+        <w:rPr>
+          <w:rFonts w:ascii="Arial" w:eastAsia="Times New Roman" w:hAnsi="Arial" w:cs="Arial"/>
+          <w:sz w:val="24"/>
+          <w:szCs w:val="24"/>
+          <w:lang w:eastAsia="pt-BR"/>
+        </w:rPr>
+        <w:t>microblogs</w:t>
+      </w:r>
+      <w:proofErr w:type="spellEnd"/>
+      <w:r>
+        <w:rPr>
+          <w:rFonts w:ascii="Arial" w:eastAsia="Times New Roman" w:hAnsi="Arial" w:cs="Arial"/>
+          <w:sz w:val="24"/>
+          <w:szCs w:val="24"/>
+          <w:lang w:eastAsia="pt-BR"/>
+        </w:rPr>
+        <w:t xml:space="preserve">, grupos de e-mail, listas de discussão ou em redes sociais. Ao publicarem, 12 disseram divulgar o seu conteúdo na rede social de </w:t>
+      </w:r>
+      <w:proofErr w:type="spellStart"/>
+      <w:r>
+        <w:rPr>
+          <w:rFonts w:ascii="Arial" w:eastAsia="Times New Roman" w:hAnsi="Arial" w:cs="Arial"/>
+          <w:i/>
+          <w:sz w:val="24"/>
+          <w:szCs w:val="24"/>
+          <w:lang w:eastAsia="pt-BR"/>
+        </w:rPr>
+        <w:t>microblogging</w:t>
+      </w:r>
+      <w:proofErr w:type="spellEnd"/>
+      <w:r>
+        <w:rPr>
+          <w:rFonts w:ascii="Arial" w:eastAsia="Times New Roman" w:hAnsi="Arial" w:cs="Arial"/>
+          <w:i/>
+          <w:sz w:val="24"/>
+          <w:szCs w:val="24"/>
+          <w:lang w:eastAsia="pt-BR"/>
+        </w:rPr>
+        <w:t xml:space="preserve"> </w:t>
+      </w:r>
+      <w:proofErr w:type="spellStart"/>
+      <w:r>
+        <w:rPr>
+          <w:rFonts w:ascii="Arial" w:eastAsia="Times New Roman" w:hAnsi="Arial" w:cs="Arial"/>
+          <w:sz w:val="24"/>
+          <w:szCs w:val="24"/>
+          <w:lang w:eastAsia="pt-BR"/>
+        </w:rPr>
+        <w:t>Twitter</w:t>
+      </w:r>
+      <w:proofErr w:type="spellEnd"/>
+      <w:r>
+        <w:rPr>
+          <w:rFonts w:ascii="Arial" w:eastAsia="Times New Roman" w:hAnsi="Arial" w:cs="Arial"/>
+          <w:sz w:val="24"/>
+          <w:szCs w:val="24"/>
+          <w:lang w:eastAsia="pt-BR"/>
+        </w:rPr>
+        <w:t>. Este tipo de atitude ajuda a entender o processo de compartilhamento de uma notícia, e consequentemente suas formas de disponibilização.</w:t>
+      </w:r>
+      <w:r>
+        <w:rPr>
+          <w:rFonts w:ascii="Arial" w:eastAsia="Times New Roman" w:hAnsi="Arial" w:cs="Arial"/>
+          <w:sz w:val="24"/>
+          <w:szCs w:val="24"/>
+          <w:lang w:eastAsia="pt-BR"/>
+        </w:rPr>
+        <w:t xml:space="preserve"> Na ferramenta proposta por esse trabalho, entender este processo pode ser muito útil.</w:t>
+      </w:r>
+    </w:p>
+    <w:p>
+      <w:pPr>
+        <w:spacing w:line="360" w:lineRule="auto"/>
+        <w:jc w:val="both"/>
+        <w:rPr>
+          <w:rFonts w:ascii="Arial" w:eastAsia="Times New Roman" w:hAnsi="Arial" w:cs="Arial"/>
+          <w:sz w:val="24"/>
+          <w:szCs w:val="24"/>
+          <w:lang w:eastAsia="pt-BR"/>
+        </w:rPr>
+      </w:pPr>
+      <w:r>
+        <w:rPr>
+          <w:rFonts w:ascii="Arial" w:eastAsia="Times New Roman" w:hAnsi="Arial" w:cs="Arial"/>
+          <w:sz w:val="24"/>
+          <w:szCs w:val="24"/>
+          <w:lang w:eastAsia="pt-BR"/>
+        </w:rPr>
+        <w:t xml:space="preserve">Além de publicar, todos também </w:t>
+      </w:r>
+      <w:proofErr w:type="spellStart"/>
+      <w:r>
+        <w:rPr>
+          <w:rFonts w:ascii="Arial" w:eastAsia="Times New Roman" w:hAnsi="Arial" w:cs="Arial"/>
+          <w:sz w:val="24"/>
+          <w:szCs w:val="24"/>
+          <w:lang w:eastAsia="pt-BR"/>
+        </w:rPr>
+        <w:t>lêem</w:t>
+      </w:r>
+      <w:proofErr w:type="spellEnd"/>
+      <w:r>
+        <w:rPr>
+          <w:rFonts w:ascii="Arial" w:eastAsia="Times New Roman" w:hAnsi="Arial" w:cs="Arial"/>
+          <w:sz w:val="24"/>
+          <w:szCs w:val="24"/>
+          <w:lang w:eastAsia="pt-BR"/>
+        </w:rPr>
+        <w:t xml:space="preserve"> outras postagens sobre tecnologia. De Todos eles, 17 disseram avaliar o conteúdo de alguma forma, </w:t>
+      </w:r>
+      <w:proofErr w:type="spellStart"/>
+      <w:r>
+        <w:rPr>
+          <w:rFonts w:ascii="Arial" w:eastAsia="Times New Roman" w:hAnsi="Arial" w:cs="Arial"/>
+          <w:sz w:val="24"/>
+          <w:szCs w:val="24"/>
+          <w:lang w:eastAsia="pt-BR"/>
+        </w:rPr>
+        <w:t>favoritando</w:t>
+      </w:r>
+      <w:proofErr w:type="spellEnd"/>
+      <w:r>
+        <w:rPr>
+          <w:rFonts w:ascii="Arial" w:eastAsia="Times New Roman" w:hAnsi="Arial" w:cs="Arial"/>
+          <w:sz w:val="24"/>
+          <w:szCs w:val="24"/>
+          <w:lang w:eastAsia="pt-BR"/>
+        </w:rPr>
+        <w:t xml:space="preserve"> no navegador, </w:t>
+      </w:r>
+      <w:proofErr w:type="spellStart"/>
+      <w:r>
+        <w:rPr>
+          <w:rFonts w:ascii="Arial" w:eastAsia="Times New Roman" w:hAnsi="Arial" w:cs="Arial"/>
+          <w:sz w:val="24"/>
+          <w:szCs w:val="24"/>
+          <w:lang w:eastAsia="pt-BR"/>
+        </w:rPr>
+        <w:t>retuitando</w:t>
+      </w:r>
+      <w:proofErr w:type="spellEnd"/>
+      <w:r>
+        <w:rPr>
+          <w:rFonts w:ascii="Arial" w:eastAsia="Times New Roman" w:hAnsi="Arial" w:cs="Arial"/>
+          <w:sz w:val="24"/>
+          <w:szCs w:val="24"/>
+          <w:lang w:eastAsia="pt-BR"/>
+        </w:rPr>
+        <w:t xml:space="preserve">, deixando um comentário, compartilhando com amigos ou utilizando </w:t>
+      </w:r>
+      <w:r>
+        <w:rPr>
+          <w:rFonts w:ascii="Arial" w:eastAsia="Times New Roman" w:hAnsi="Arial" w:cs="Arial"/>
+          <w:sz w:val="24"/>
+          <w:szCs w:val="24"/>
+          <w:lang w:eastAsia="pt-BR"/>
+        </w:rPr>
+        <w:lastRenderedPageBreak/>
+        <w:t>funcionalidades existente</w:t>
+      </w:r>
+      <w:r>
+        <w:rPr>
+          <w:rFonts w:ascii="Arial" w:eastAsia="Times New Roman" w:hAnsi="Arial" w:cs="Arial"/>
+          <w:sz w:val="24"/>
+          <w:szCs w:val="24"/>
+          <w:lang w:eastAsia="pt-BR"/>
+        </w:rPr>
+        <w:t>s</w:t>
+      </w:r>
+      <w:r>
+        <w:rPr>
+          <w:rFonts w:ascii="Arial" w:eastAsia="Times New Roman" w:hAnsi="Arial" w:cs="Arial"/>
+          <w:sz w:val="24"/>
+          <w:szCs w:val="24"/>
+          <w:lang w:eastAsia="pt-BR"/>
+        </w:rPr>
+        <w:t xml:space="preserve"> em alguns serviços, como ícones de gostei e dando </w:t>
+      </w:r>
+      <w:proofErr w:type="gramStart"/>
+      <w:r>
+        <w:rPr>
+          <w:rFonts w:ascii="Arial" w:eastAsia="Times New Roman" w:hAnsi="Arial" w:cs="Arial"/>
+          <w:sz w:val="24"/>
+          <w:szCs w:val="24"/>
+          <w:lang w:eastAsia="pt-BR"/>
+        </w:rPr>
+        <w:t>uma certa</w:t>
+      </w:r>
+      <w:proofErr w:type="gramEnd"/>
+      <w:r>
+        <w:rPr>
+          <w:rFonts w:ascii="Arial" w:eastAsia="Times New Roman" w:hAnsi="Arial" w:cs="Arial"/>
+          <w:sz w:val="24"/>
+          <w:szCs w:val="24"/>
+          <w:lang w:eastAsia="pt-BR"/>
+        </w:rPr>
+        <w:t xml:space="preserve"> quantidade de estrelinhas douradas.</w:t>
+      </w:r>
+    </w:p>
+    <w:p>
+      <w:pPr>
+        <w:spacing w:line="360" w:lineRule="auto"/>
+        <w:jc w:val="both"/>
+        <w:rPr>
+          <w:rFonts w:ascii="Arial" w:eastAsia="Times New Roman" w:hAnsi="Arial" w:cs="Arial"/>
+          <w:sz w:val="24"/>
+          <w:szCs w:val="24"/>
+          <w:lang w:eastAsia="pt-BR"/>
+        </w:rPr>
+      </w:pPr>
+      <w:r>
+        <w:rPr>
+          <w:rFonts w:ascii="Arial" w:eastAsia="Times New Roman" w:hAnsi="Arial" w:cs="Arial"/>
+          <w:sz w:val="24"/>
+          <w:szCs w:val="24"/>
+          <w:lang w:eastAsia="pt-BR"/>
+        </w:rPr>
+        <w:t>Quando perguntado se ao término da leitura de algum conteúdo ele avaliasse de alguma forma, e de que forma, um entrevistado respondeu: “</w:t>
+      </w:r>
+      <w:r>
+        <w:rPr>
+          <w:rFonts w:ascii="Arial" w:eastAsia="Times New Roman" w:hAnsi="Arial" w:cs="Arial"/>
+          <w:sz w:val="24"/>
+          <w:szCs w:val="24"/>
+          <w:lang w:eastAsia="pt-BR"/>
+        </w:rPr>
+        <w:t xml:space="preserve">Costumo dar </w:t>
+      </w:r>
+      <w:proofErr w:type="gramStart"/>
+      <w:r>
+        <w:rPr>
+          <w:rFonts w:ascii="Arial" w:eastAsia="Times New Roman" w:hAnsi="Arial" w:cs="Arial"/>
+          <w:sz w:val="24"/>
+          <w:szCs w:val="24"/>
+          <w:lang w:eastAsia="pt-BR"/>
+        </w:rPr>
+        <w:t>uma certa</w:t>
+      </w:r>
+      <w:proofErr w:type="gramEnd"/>
+      <w:r>
+        <w:rPr>
+          <w:rFonts w:ascii="Arial" w:eastAsia="Times New Roman" w:hAnsi="Arial" w:cs="Arial"/>
+          <w:sz w:val="24"/>
+          <w:szCs w:val="24"/>
+          <w:lang w:eastAsia="pt-BR"/>
+        </w:rPr>
+        <w:t xml:space="preserve"> quantidade de estrelinhas, quando este recurso está disponível. Esta é uma forma rápida de se avaliar um conteúdo sem p</w:t>
+      </w:r>
+      <w:r>
+        <w:rPr>
+          <w:rFonts w:ascii="Arial" w:eastAsia="Times New Roman" w:hAnsi="Arial" w:cs="Arial"/>
+          <w:sz w:val="24"/>
+          <w:szCs w:val="24"/>
+          <w:lang w:eastAsia="pt-BR"/>
+        </w:rPr>
+        <w:t xml:space="preserve">recisar escrever qualquer coisa”. Outro entrevistado, para a mesma pergunta, respondeu: “ícones de </w:t>
+      </w:r>
+      <w:r>
+        <w:rPr>
+          <w:rFonts w:ascii="Arial" w:eastAsia="Times New Roman" w:hAnsi="Arial" w:cs="Arial"/>
+          <w:i/>
+          <w:sz w:val="24"/>
+          <w:szCs w:val="24"/>
+          <w:lang w:eastAsia="pt-BR"/>
+        </w:rPr>
+        <w:t>gostei</w:t>
+      </w:r>
+      <w:r>
+        <w:rPr>
+          <w:rFonts w:ascii="Arial" w:eastAsia="Times New Roman" w:hAnsi="Arial" w:cs="Arial"/>
+          <w:sz w:val="24"/>
+          <w:szCs w:val="24"/>
+          <w:lang w:eastAsia="pt-BR"/>
+        </w:rPr>
+        <w:t>”.</w:t>
+      </w:r>
+    </w:p>
+    <w:p>
+      <w:pPr>
+        <w:spacing w:line="360" w:lineRule="auto"/>
+        <w:jc w:val="both"/>
+        <w:rPr>
+          <w:rFonts w:ascii="Arial" w:eastAsia="Times New Roman" w:hAnsi="Arial" w:cs="Arial"/>
+          <w:sz w:val="24"/>
+          <w:szCs w:val="24"/>
+          <w:lang w:eastAsia="pt-BR"/>
+        </w:rPr>
+      </w:pPr>
+      <w:r>
+        <w:rPr>
+          <w:rFonts w:ascii="Arial" w:eastAsia="Times New Roman" w:hAnsi="Arial" w:cs="Arial"/>
+          <w:sz w:val="24"/>
+          <w:szCs w:val="24"/>
+          <w:lang w:eastAsia="pt-BR"/>
+        </w:rPr>
+        <w:t>Este comportamento indica a necessidade de se poder categorizar ou avaliar o conteúdo de alguma forma. Para uma ferramenta que tome partido das preferências dos usuários, em algum momento será necessário recolher as suas preferências. Nesta pesquisa, ficou clara a ação direta das pessoas neste processo, utilizando algo que talvez se soubesse o seu real motivo, que seria justamente o de classificação.</w:t>
+      </w:r>
+    </w:p>
+    <w:p>
+      <w:pPr>
+        <w:spacing w:line="360" w:lineRule="auto"/>
+        <w:jc w:val="both"/>
+        <w:rPr>
+          <w:rFonts w:ascii="Arial" w:eastAsia="Times New Roman" w:hAnsi="Arial" w:cs="Arial"/>
+          <w:sz w:val="24"/>
+          <w:szCs w:val="24"/>
+          <w:lang w:eastAsia="pt-BR"/>
+        </w:rPr>
+      </w:pPr>
+      <w:r>
+        <w:rPr>
+          <w:rFonts w:ascii="Arial" w:eastAsia="Times New Roman" w:hAnsi="Arial" w:cs="Arial"/>
+          <w:sz w:val="24"/>
+          <w:szCs w:val="24"/>
+          <w:lang w:eastAsia="pt-BR"/>
+        </w:rPr>
+        <w:t>Ao ler um conteúdo na internet, a maioria dos entrevistados disse não ter o costume de fazer comentários nestas p</w:t>
+      </w:r>
+      <w:r>
+        <w:rPr>
+          <w:rFonts w:ascii="Arial" w:eastAsia="Times New Roman" w:hAnsi="Arial" w:cs="Arial"/>
+          <w:sz w:val="24"/>
+          <w:szCs w:val="24"/>
+          <w:lang w:eastAsia="pt-BR"/>
+        </w:rPr>
+        <w:t xml:space="preserve">ostagens, salvo em raros casos. Para a pergunta </w:t>
+      </w:r>
+      <w:r>
+        <w:rPr>
+          <w:rFonts w:ascii="Arial" w:eastAsia="Times New Roman" w:hAnsi="Arial" w:cs="Arial"/>
+          <w:b/>
+          <w:i/>
+          <w:sz w:val="24"/>
+          <w:szCs w:val="24"/>
+          <w:lang w:eastAsia="pt-BR"/>
+        </w:rPr>
+        <w:t>Você costuma deixar algum tipo de comentário ao ler essas publicações? Explique sua resposta</w:t>
+      </w:r>
+      <w:r>
+        <w:rPr>
+          <w:rFonts w:ascii="Arial" w:eastAsia="Times New Roman" w:hAnsi="Arial" w:cs="Arial"/>
+          <w:sz w:val="24"/>
+          <w:szCs w:val="24"/>
+          <w:lang w:eastAsia="pt-BR"/>
+        </w:rPr>
+        <w:t xml:space="preserve"> um entrevistado respondeu: “</w:t>
+      </w:r>
+      <w:r>
+        <w:rPr>
+          <w:rFonts w:ascii="Arial" w:eastAsia="Times New Roman" w:hAnsi="Arial" w:cs="Arial"/>
+          <w:sz w:val="24"/>
+          <w:szCs w:val="24"/>
+          <w:lang w:eastAsia="pt-BR"/>
+        </w:rPr>
+        <w:t>Não. Geralmente leio pelo Google Reader e nem vou ao blog</w:t>
+      </w:r>
+      <w:r>
+        <w:rPr>
+          <w:rFonts w:ascii="Arial" w:eastAsia="Times New Roman" w:hAnsi="Arial" w:cs="Arial"/>
+          <w:sz w:val="24"/>
+          <w:szCs w:val="24"/>
+          <w:lang w:eastAsia="pt-BR"/>
+        </w:rPr>
+        <w:t>”</w:t>
+      </w:r>
+      <w:r>
+        <w:rPr>
+          <w:rFonts w:ascii="Arial" w:eastAsia="Times New Roman" w:hAnsi="Arial" w:cs="Arial"/>
+          <w:sz w:val="24"/>
+          <w:szCs w:val="24"/>
+          <w:lang w:eastAsia="pt-BR"/>
+        </w:rPr>
+        <w:t>.</w:t>
+      </w:r>
+      <w:r>
+        <w:rPr>
+          <w:rFonts w:ascii="Arial" w:eastAsia="Times New Roman" w:hAnsi="Arial" w:cs="Arial"/>
+          <w:sz w:val="24"/>
+          <w:szCs w:val="24"/>
+          <w:lang w:eastAsia="pt-BR"/>
+        </w:rPr>
+        <w:t xml:space="preserve"> </w:t>
+      </w:r>
+      <w:proofErr w:type="gramStart"/>
+      <w:r>
+        <w:rPr>
+          <w:rFonts w:ascii="Arial" w:eastAsia="Times New Roman" w:hAnsi="Arial" w:cs="Arial"/>
+          <w:sz w:val="24"/>
+          <w:szCs w:val="24"/>
+          <w:lang w:eastAsia="pt-BR"/>
+        </w:rPr>
+        <w:t>Um outro</w:t>
+      </w:r>
+      <w:proofErr w:type="gramEnd"/>
+      <w:r>
+        <w:rPr>
+          <w:rFonts w:ascii="Arial" w:eastAsia="Times New Roman" w:hAnsi="Arial" w:cs="Arial"/>
+          <w:sz w:val="24"/>
+          <w:szCs w:val="24"/>
+          <w:lang w:eastAsia="pt-BR"/>
+        </w:rPr>
+        <w:t xml:space="preserve"> respondeu: “Nunca deixo comentários”.</w:t>
+      </w:r>
+    </w:p>
+    <w:p>
+      <w:pPr>
+        <w:spacing w:line="360" w:lineRule="auto"/>
+        <w:jc w:val="both"/>
+        <w:rPr>
+          <w:rFonts w:ascii="Arial" w:eastAsia="Times New Roman" w:hAnsi="Arial" w:cs="Arial"/>
+          <w:sz w:val="24"/>
+          <w:szCs w:val="24"/>
+          <w:lang w:eastAsia="pt-BR"/>
+        </w:rPr>
+      </w:pPr>
+      <w:r>
+        <w:rPr>
+          <w:rFonts w:ascii="Arial" w:eastAsia="Times New Roman" w:hAnsi="Arial" w:cs="Arial"/>
+          <w:sz w:val="24"/>
+          <w:szCs w:val="24"/>
+          <w:lang w:eastAsia="pt-BR"/>
+        </w:rPr>
+        <w:t>Por</w:t>
+      </w:r>
+      <w:r>
+        <w:rPr>
+          <w:rFonts w:ascii="Arial" w:eastAsia="Times New Roman" w:hAnsi="Arial" w:cs="Arial"/>
+          <w:sz w:val="24"/>
+          <w:szCs w:val="24"/>
+          <w:lang w:eastAsia="pt-BR"/>
+        </w:rPr>
+        <w:t xml:space="preserve"> este ser o público que se espera ao usar a ferramenta deste projeto, o comportamento de não se fazer comentários pode ser um direcionamento, para uma funcionalidade bem conhecida, porém que pode ser descartada.</w:t>
+      </w:r>
+    </w:p>
+    <w:p>
+      <w:pPr>
+        <w:spacing w:line="360" w:lineRule="auto"/>
+        <w:jc w:val="both"/>
+        <w:rPr>
+          <w:rFonts w:ascii="Arial" w:eastAsia="Times New Roman" w:hAnsi="Arial" w:cs="Arial"/>
+          <w:sz w:val="24"/>
+          <w:szCs w:val="24"/>
+          <w:lang w:eastAsia="pt-BR"/>
+        </w:rPr>
+      </w:pPr>
+      <w:r>
+        <w:rPr>
+          <w:rFonts w:ascii="Arial" w:eastAsia="Times New Roman" w:hAnsi="Arial" w:cs="Arial"/>
+          <w:sz w:val="24"/>
+          <w:szCs w:val="24"/>
+          <w:lang w:eastAsia="pt-BR"/>
+        </w:rPr>
+        <w:t>Nos anexos deste trabalho se encontra o questionário completo aplicado para os entrevistados, bem como todas as respostas.</w:t>
+      </w:r>
+    </w:p>
+    <w:p>
+      <w:pPr>
+        <w:spacing w:line="360" w:lineRule="auto"/>
+        <w:jc w:val="both"/>
+        <w:rPr>
+          <w:rFonts w:ascii="Arial" w:eastAsia="Times New Roman" w:hAnsi="Arial" w:cs="Arial"/>
+          <w:sz w:val="24"/>
+          <w:szCs w:val="24"/>
+          <w:lang w:eastAsia="pt-BR"/>
+        </w:rPr>
+      </w:pPr>
+      <w:r>
+        <w:rPr>
+          <w:rFonts w:ascii="Arial" w:eastAsia="Times New Roman" w:hAnsi="Arial" w:cs="Arial"/>
+          <w:sz w:val="24"/>
+          <w:szCs w:val="24"/>
+          <w:lang w:eastAsia="pt-BR"/>
+        </w:rPr>
+        <w:t xml:space="preserve">Com essa análise dos resultados da pesquisa, é possível determinar </w:t>
+      </w:r>
+      <w:r>
+        <w:rPr>
+          <w:rFonts w:ascii="Arial" w:eastAsia="Times New Roman" w:hAnsi="Arial" w:cs="Arial"/>
+          <w:sz w:val="24"/>
+          <w:szCs w:val="24"/>
+          <w:lang w:eastAsia="pt-BR"/>
+        </w:rPr>
+        <w:t>alguns itens chaves para a definição d</w:t>
+      </w:r>
+      <w:r>
+        <w:rPr>
+          <w:rFonts w:ascii="Arial" w:eastAsia="Times New Roman" w:hAnsi="Arial" w:cs="Arial"/>
+          <w:sz w:val="24"/>
+          <w:szCs w:val="24"/>
+          <w:lang w:eastAsia="pt-BR"/>
+        </w:rPr>
+        <w:t>os objetivos e escopo que terá a ferramenta de publicação e classificação de conteúdo, já que os dados deram um parecer geral do comportamento dos entrevistados.</w:t>
+      </w:r>
+      <w:r>
+        <w:rPr>
+          <w:rFonts w:ascii="Arial" w:eastAsia="Times New Roman" w:hAnsi="Arial" w:cs="Arial"/>
+          <w:sz w:val="24"/>
+          <w:szCs w:val="24"/>
+          <w:lang w:eastAsia="pt-BR"/>
+        </w:rPr>
+        <w:t xml:space="preserve"> São eles:</w:t>
+      </w:r>
+    </w:p>
+    <w:p>
+      <w:pPr>
+        <w:pStyle w:val="PargrafodaLista"/>
+        <w:numPr>
+          <w:ilvl w:val="0"/>
+          <w:numId w:val="28"/>
+        </w:numPr>
+        <w:spacing w:line="360" w:lineRule="auto"/>
+        <w:jc w:val="both"/>
+        <w:rPr>
+          <w:rFonts w:ascii="Arial" w:eastAsia="Times New Roman" w:hAnsi="Arial" w:cs="Arial"/>
+          <w:sz w:val="24"/>
+          <w:szCs w:val="24"/>
+          <w:lang w:eastAsia="pt-BR"/>
+        </w:rPr>
+      </w:pPr>
+      <w:r>
+        <w:rPr>
+          <w:rFonts w:ascii="Arial" w:eastAsia="Times New Roman" w:hAnsi="Arial" w:cs="Arial"/>
+          <w:sz w:val="24"/>
+          <w:szCs w:val="24"/>
+          <w:lang w:eastAsia="pt-BR"/>
+        </w:rPr>
+        <w:t>Os entrevistados passam grande tempo na internet, possibilitando criar uma ferramenta que englobe uma boa quantidade de conteúdo.</w:t>
+      </w:r>
+    </w:p>
+    <w:p>
+      <w:pPr>
+        <w:pStyle w:val="PargrafodaLista"/>
+        <w:numPr>
+          <w:ilvl w:val="0"/>
+          <w:numId w:val="28"/>
+        </w:numPr>
+        <w:spacing w:line="360" w:lineRule="auto"/>
+        <w:jc w:val="both"/>
+        <w:rPr>
+          <w:rFonts w:ascii="Arial" w:eastAsia="Times New Roman" w:hAnsi="Arial" w:cs="Arial"/>
+          <w:sz w:val="24"/>
+          <w:szCs w:val="24"/>
+          <w:lang w:eastAsia="pt-BR"/>
+        </w:rPr>
+      </w:pPr>
+      <w:r>
+        <w:rPr>
+          <w:rFonts w:ascii="Arial" w:eastAsia="Times New Roman" w:hAnsi="Arial" w:cs="Arial"/>
+          <w:sz w:val="24"/>
+          <w:szCs w:val="24"/>
+          <w:lang w:eastAsia="pt-BR"/>
+        </w:rPr>
+        <w:lastRenderedPageBreak/>
+        <w:t>Descartar a possibilidade de comentários para as notícias que são lidas, já que se demonstrou não ser um hábito comum dos entrevistados.</w:t>
+      </w:r>
+    </w:p>
+    <w:p>
+      <w:pPr>
+        <w:pStyle w:val="PargrafodaLista"/>
+        <w:numPr>
+          <w:ilvl w:val="0"/>
+          <w:numId w:val="28"/>
+        </w:numPr>
+        <w:spacing w:line="360" w:lineRule="auto"/>
+        <w:jc w:val="both"/>
+        <w:rPr>
+          <w:rFonts w:ascii="Arial" w:eastAsia="Times New Roman" w:hAnsi="Arial" w:cs="Arial"/>
+          <w:sz w:val="24"/>
+          <w:szCs w:val="24"/>
+          <w:lang w:eastAsia="pt-BR"/>
+        </w:rPr>
+      </w:pPr>
+      <w:r>
+        <w:rPr>
+          <w:rFonts w:ascii="Arial" w:eastAsia="Times New Roman" w:hAnsi="Arial" w:cs="Arial"/>
+          <w:sz w:val="24"/>
+          <w:szCs w:val="24"/>
+          <w:lang w:eastAsia="pt-BR"/>
+        </w:rPr>
+        <w:t>Possibilitar algum tipo de avaliação.</w:t>
+      </w:r>
+    </w:p>
+    <w:p>
+      <w:pPr>
+        <w:spacing w:line="360" w:lineRule="auto"/>
+        <w:jc w:val="both"/>
+        <w:rPr>
+          <w:rFonts w:ascii="Arial" w:eastAsia="Times New Roman" w:hAnsi="Arial" w:cs="Arial"/>
+          <w:sz w:val="24"/>
+          <w:szCs w:val="24"/>
+          <w:lang w:eastAsia="pt-BR"/>
+        </w:rPr>
+      </w:pPr>
+    </w:p>
+    <w:p>
+      <w:pPr>
+        <w:spacing w:line="360" w:lineRule="auto"/>
+        <w:rPr>
+          <w:rFonts w:ascii="Arial" w:eastAsia="Times New Roman" w:hAnsi="Arial" w:cs="Arial"/>
+          <w:b/>
+          <w:sz w:val="28"/>
+          <w:szCs w:val="28"/>
+          <w:lang w:eastAsia="pt-BR"/>
+        </w:rPr>
+      </w:pPr>
+      <w:r>
+        <w:rPr>
+          <w:rFonts w:ascii="Arial" w:eastAsia="Times New Roman" w:hAnsi="Arial" w:cs="Arial"/>
+          <w:b/>
+          <w:sz w:val="28"/>
+          <w:szCs w:val="28"/>
+          <w:lang w:eastAsia="pt-BR"/>
+        </w:rPr>
+        <w:t>5</w:t>
+      </w:r>
+      <w:r>
+        <w:rPr>
+          <w:rFonts w:ascii="Arial" w:eastAsia="Times New Roman" w:hAnsi="Arial" w:cs="Arial"/>
+          <w:b/>
+          <w:sz w:val="28"/>
+          <w:szCs w:val="28"/>
+          <w:lang w:eastAsia="pt-BR"/>
+        </w:rPr>
+        <w:t>.1</w:t>
+      </w:r>
+      <w:r>
+        <w:rPr>
+          <w:rFonts w:ascii="Arial" w:eastAsia="Times New Roman" w:hAnsi="Arial" w:cs="Arial"/>
+          <w:b/>
+          <w:sz w:val="28"/>
+          <w:szCs w:val="28"/>
+          <w:lang w:eastAsia="pt-BR"/>
+        </w:rPr>
+        <w:t>.1</w:t>
+      </w:r>
+      <w:r>
+        <w:rPr>
+          <w:rFonts w:ascii="Arial" w:eastAsia="Times New Roman" w:hAnsi="Arial" w:cs="Arial"/>
+          <w:b/>
+          <w:sz w:val="28"/>
+          <w:szCs w:val="28"/>
+          <w:lang w:eastAsia="pt-BR"/>
+        </w:rPr>
+        <w:t xml:space="preserve"> – </w:t>
+      </w:r>
+      <w:r>
+        <w:rPr>
+          <w:rFonts w:ascii="Arial" w:eastAsia="Times New Roman" w:hAnsi="Arial" w:cs="Arial"/>
+          <w:b/>
+          <w:sz w:val="28"/>
+          <w:szCs w:val="28"/>
+          <w:lang w:eastAsia="pt-BR"/>
+        </w:rPr>
+        <w:t xml:space="preserve">ANÁLISE DE FUNCIONALIDADES EXISTENTES </w:t>
+      </w:r>
+      <w:r>
+        <w:rPr>
+          <w:rFonts w:ascii="Arial" w:eastAsia="Times New Roman" w:hAnsi="Arial" w:cs="Arial"/>
+          <w:b/>
+          <w:sz w:val="28"/>
+          <w:szCs w:val="28"/>
+          <w:lang w:eastAsia="pt-BR"/>
+        </w:rPr>
+        <w:t xml:space="preserve">EM SERVIÇOS NA </w:t>
+      </w:r>
+      <w:r>
+        <w:rPr>
+          <w:rFonts w:ascii="Arial" w:eastAsia="Times New Roman" w:hAnsi="Arial" w:cs="Arial"/>
+          <w:b/>
+          <w:sz w:val="28"/>
+          <w:szCs w:val="28"/>
+          <w:lang w:eastAsia="pt-BR"/>
+        </w:rPr>
+        <w:t>WEB</w:t>
+      </w:r>
+    </w:p>
+    <w:p>
+      <w:pPr>
+        <w:spacing w:line="360" w:lineRule="auto"/>
+        <w:jc w:val="both"/>
+        <w:rPr>
+          <w:rFonts w:ascii="Arial" w:eastAsia="Times New Roman" w:hAnsi="Arial" w:cs="Arial"/>
+          <w:sz w:val="24"/>
+          <w:szCs w:val="24"/>
+          <w:lang w:eastAsia="pt-BR"/>
+        </w:rPr>
+      </w:pPr>
+      <w:r>
+        <w:rPr>
+          <w:rFonts w:ascii="Arial" w:eastAsia="Times New Roman" w:hAnsi="Arial" w:cs="Arial"/>
+          <w:sz w:val="24"/>
+          <w:szCs w:val="24"/>
+          <w:lang w:eastAsia="pt-BR"/>
+        </w:rPr>
+        <w:t xml:space="preserve">O questionário serviu para direcionar este projeto quanto aos hábitos dos possíveis usuários que fariam uso da ferramenta, porém é necessário, neste momento, entender as funcionalidades já existentes na web, principalmente em sistemas de recomendação. </w:t>
+      </w:r>
+      <w:r>
+        <w:rPr>
+          <w:rFonts w:ascii="Arial" w:eastAsia="Times New Roman" w:hAnsi="Arial" w:cs="Arial"/>
+          <w:sz w:val="24"/>
+          <w:szCs w:val="24"/>
+          <w:lang w:eastAsia="pt-BR"/>
+        </w:rPr>
+        <w:t>Neste caso, foram</w:t>
+      </w:r>
+      <w:r>
+        <w:rPr>
+          <w:rFonts w:ascii="Arial" w:eastAsia="Times New Roman" w:hAnsi="Arial" w:cs="Arial"/>
+          <w:sz w:val="24"/>
+          <w:szCs w:val="24"/>
+          <w:lang w:eastAsia="pt-BR"/>
+        </w:rPr>
+        <w:t xml:space="preserve"> coletado</w:t>
+      </w:r>
+      <w:r>
+        <w:rPr>
+          <w:rFonts w:ascii="Arial" w:eastAsia="Times New Roman" w:hAnsi="Arial" w:cs="Arial"/>
+          <w:sz w:val="24"/>
+          <w:szCs w:val="24"/>
+          <w:lang w:eastAsia="pt-BR"/>
+        </w:rPr>
+        <w:t>s</w:t>
+      </w:r>
+      <w:r>
+        <w:rPr>
+          <w:rFonts w:ascii="Arial" w:eastAsia="Times New Roman" w:hAnsi="Arial" w:cs="Arial"/>
+          <w:sz w:val="24"/>
+          <w:szCs w:val="24"/>
+          <w:lang w:eastAsia="pt-BR"/>
+        </w:rPr>
+        <w:t xml:space="preserve"> alguns sites com ideias semelhantes a este projeto, e que promovam de alguma forma a interação do usuário com o seu conteúdo. Estes sites tem em comum a possibilidade de se avaliar, categorizar ou classificar o conteúdo apresentado por eles.</w:t>
+      </w:r>
+    </w:p>
+    <w:p>
+      <w:pPr>
+        <w:spacing w:line="360" w:lineRule="auto"/>
+        <w:jc w:val="both"/>
+        <w:rPr>
+          <w:rFonts w:ascii="Arial" w:eastAsia="Times New Roman" w:hAnsi="Arial" w:cs="Arial"/>
+          <w:sz w:val="24"/>
+          <w:szCs w:val="24"/>
+          <w:lang w:eastAsia="pt-BR"/>
+        </w:rPr>
+      </w:pPr>
+      <w:r>
+        <w:rPr>
+          <w:rFonts w:ascii="Arial" w:eastAsia="Times New Roman" w:hAnsi="Arial" w:cs="Arial"/>
+          <w:sz w:val="24"/>
+          <w:szCs w:val="24"/>
+          <w:lang w:eastAsia="pt-BR"/>
+        </w:rPr>
+        <w:t xml:space="preserve">Foram analisados </w:t>
+      </w:r>
+      <w:r>
+        <w:rPr>
+          <w:rFonts w:ascii="Arial" w:eastAsia="Times New Roman" w:hAnsi="Arial" w:cs="Arial"/>
+          <w:sz w:val="24"/>
+          <w:szCs w:val="24"/>
+          <w:lang w:eastAsia="pt-BR"/>
+        </w:rPr>
+        <w:t xml:space="preserve">três </w:t>
+      </w:r>
+      <w:r>
+        <w:rPr>
+          <w:rFonts w:ascii="Arial" w:eastAsia="Times New Roman" w:hAnsi="Arial" w:cs="Arial"/>
+          <w:sz w:val="24"/>
+          <w:szCs w:val="24"/>
+          <w:lang w:eastAsia="pt-BR"/>
+        </w:rPr>
+        <w:t>sites</w:t>
+      </w:r>
+      <w:r>
+        <w:rPr>
+          <w:rFonts w:ascii="Arial" w:eastAsia="Times New Roman" w:hAnsi="Arial" w:cs="Arial"/>
+          <w:sz w:val="24"/>
+          <w:szCs w:val="24"/>
+          <w:lang w:eastAsia="pt-BR"/>
+        </w:rPr>
+        <w:t xml:space="preserve"> com grande volume de usuários e já consagrados na internet</w:t>
+      </w:r>
+      <w:r>
+        <w:rPr>
+          <w:rFonts w:ascii="Arial" w:eastAsia="Times New Roman" w:hAnsi="Arial" w:cs="Arial"/>
+          <w:sz w:val="24"/>
+          <w:szCs w:val="24"/>
+          <w:lang w:eastAsia="pt-BR"/>
+        </w:rPr>
+        <w:t>:</w:t>
+      </w:r>
+    </w:p>
+    <w:p>
+      <w:pPr>
+        <w:pStyle w:val="PargrafodaLista"/>
+        <w:numPr>
+          <w:ilvl w:val="0"/>
+          <w:numId w:val="29"/>
+        </w:numPr>
+        <w:spacing w:line="360" w:lineRule="auto"/>
+        <w:jc w:val="both"/>
+        <w:rPr>
+          <w:rFonts w:ascii="Arial" w:eastAsia="Times New Roman" w:hAnsi="Arial" w:cs="Arial"/>
+          <w:sz w:val="24"/>
+          <w:szCs w:val="24"/>
+          <w:lang w:eastAsia="pt-BR"/>
+        </w:rPr>
+      </w:pPr>
+      <w:proofErr w:type="spellStart"/>
+      <w:r>
+        <w:rPr>
+          <w:rFonts w:ascii="Arial" w:eastAsia="Times New Roman" w:hAnsi="Arial" w:cs="Arial"/>
+          <w:b/>
+          <w:sz w:val="24"/>
+          <w:szCs w:val="24"/>
+          <w:lang w:eastAsia="pt-BR"/>
+        </w:rPr>
+        <w:t>Digg</w:t>
+      </w:r>
+      <w:proofErr w:type="spellEnd"/>
+      <w:r>
+        <w:rPr>
+          <w:rFonts w:ascii="Arial" w:eastAsia="Times New Roman" w:hAnsi="Arial" w:cs="Arial"/>
+          <w:sz w:val="24"/>
+          <w:szCs w:val="24"/>
+          <w:lang w:eastAsia="pt-BR"/>
+        </w:rPr>
+        <w:t>. Reúne resumos de notícias, vídeos, fotos e outros tipos de conteúdo enviados pelos próprios usuários e avaliado por eles.</w:t>
+      </w:r>
+      <w:r>
+        <w:rPr>
+          <w:rFonts w:ascii="Arial" w:eastAsia="Times New Roman" w:hAnsi="Arial" w:cs="Arial"/>
+          <w:sz w:val="24"/>
+          <w:szCs w:val="24"/>
+          <w:lang w:eastAsia="pt-BR"/>
+        </w:rPr>
+        <w:t xml:space="preserve"> Site em: www.digg.com.</w:t>
+      </w:r>
+    </w:p>
+    <w:p>
+      <w:pPr>
+        <w:pStyle w:val="PargrafodaLista"/>
+        <w:numPr>
+          <w:ilvl w:val="0"/>
+          <w:numId w:val="29"/>
+        </w:numPr>
+        <w:spacing w:line="360" w:lineRule="auto"/>
+        <w:jc w:val="both"/>
+        <w:rPr>
+          <w:rFonts w:ascii="Arial" w:eastAsia="Times New Roman" w:hAnsi="Arial" w:cs="Arial"/>
+          <w:sz w:val="24"/>
+          <w:szCs w:val="24"/>
+          <w:lang w:eastAsia="pt-BR"/>
+        </w:rPr>
+      </w:pPr>
+      <w:r>
+        <w:rPr>
+          <w:rFonts w:ascii="Arial" w:eastAsia="Times New Roman" w:hAnsi="Arial" w:cs="Arial"/>
+          <w:b/>
+          <w:sz w:val="24"/>
+          <w:szCs w:val="24"/>
+          <w:lang w:eastAsia="pt-BR"/>
+        </w:rPr>
+        <w:t>Google Reader</w:t>
+      </w:r>
+      <w:r>
+        <w:rPr>
+          <w:rFonts w:ascii="Arial" w:eastAsia="Times New Roman" w:hAnsi="Arial" w:cs="Arial"/>
+          <w:sz w:val="24"/>
+          <w:szCs w:val="24"/>
+          <w:lang w:eastAsia="pt-BR"/>
+        </w:rPr>
+        <w:t xml:space="preserve">. Um agregador de </w:t>
+      </w:r>
+      <w:proofErr w:type="spellStart"/>
+      <w:r>
+        <w:rPr>
+          <w:rFonts w:ascii="Arial" w:eastAsia="Times New Roman" w:hAnsi="Arial" w:cs="Arial"/>
+          <w:sz w:val="24"/>
+          <w:szCs w:val="24"/>
+          <w:lang w:eastAsia="pt-BR"/>
+        </w:rPr>
+        <w:t>feeds</w:t>
+      </w:r>
+      <w:proofErr w:type="spellEnd"/>
+      <w:r>
+        <w:rPr>
+          <w:rFonts w:ascii="Arial" w:eastAsia="Times New Roman" w:hAnsi="Arial" w:cs="Arial"/>
+          <w:sz w:val="24"/>
+          <w:szCs w:val="24"/>
+          <w:lang w:eastAsia="pt-BR"/>
+        </w:rPr>
+        <w:t xml:space="preserve">, que reúne várias fontes de notícias em um único lugar, possibilitando a leitura de conteúdo sem precisar visitar a fonte. Site em: </w:t>
+      </w:r>
+      <w:proofErr w:type="gramStart"/>
+      <w:r>
+        <w:rPr>
+          <w:rFonts w:ascii="Arial" w:eastAsia="Times New Roman" w:hAnsi="Arial" w:cs="Arial"/>
+          <w:sz w:val="24"/>
+          <w:szCs w:val="24"/>
+          <w:lang w:eastAsia="pt-BR"/>
+        </w:rPr>
+        <w:t>reader.</w:t>
+      </w:r>
+      <w:proofErr w:type="gramEnd"/>
+      <w:r>
+        <w:rPr>
+          <w:rFonts w:ascii="Arial" w:eastAsia="Times New Roman" w:hAnsi="Arial" w:cs="Arial"/>
+          <w:sz w:val="24"/>
+          <w:szCs w:val="24"/>
+          <w:lang w:eastAsia="pt-BR"/>
+        </w:rPr>
+        <w:t>google.com.</w:t>
+      </w:r>
+    </w:p>
+    <w:p>
+      <w:pPr>
+        <w:pStyle w:val="PargrafodaLista"/>
+        <w:numPr>
+          <w:ilvl w:val="0"/>
+          <w:numId w:val="29"/>
+        </w:numPr>
+        <w:spacing w:line="360" w:lineRule="auto"/>
+        <w:jc w:val="both"/>
+        <w:rPr>
+          <w:rFonts w:ascii="Arial" w:eastAsia="Times New Roman" w:hAnsi="Arial" w:cs="Arial"/>
+          <w:sz w:val="24"/>
+          <w:szCs w:val="24"/>
+          <w:lang w:eastAsia="pt-BR"/>
+        </w:rPr>
+      </w:pPr>
+      <w:proofErr w:type="spellStart"/>
+      <w:r>
+        <w:rPr>
+          <w:rFonts w:ascii="Arial" w:eastAsia="Times New Roman" w:hAnsi="Arial" w:cs="Arial"/>
+          <w:b/>
+          <w:sz w:val="24"/>
+          <w:szCs w:val="24"/>
+          <w:lang w:eastAsia="pt-BR"/>
+        </w:rPr>
+        <w:t>Amazon</w:t>
+      </w:r>
+      <w:proofErr w:type="spellEnd"/>
+      <w:r>
+        <w:rPr>
+          <w:rFonts w:ascii="Arial" w:eastAsia="Times New Roman" w:hAnsi="Arial" w:cs="Arial"/>
+          <w:sz w:val="24"/>
+          <w:szCs w:val="24"/>
+          <w:lang w:eastAsia="pt-BR"/>
+        </w:rPr>
+        <w:t xml:space="preserve">. Site de vendas de todos os tipos de produtos e que possui um grande banco de dados de informações sobre seus produtos, que são submetidos pelos próprios usuários. Site em: </w:t>
+      </w:r>
+      <w:hyperlink r:id="rId21" w:history="1">
+        <w:r>
+          <w:rPr>
+            <w:rStyle w:val="Hyperlink"/>
+            <w:rFonts w:ascii="Arial" w:eastAsia="Times New Roman" w:hAnsi="Arial" w:cs="Arial"/>
+            <w:sz w:val="24"/>
+            <w:szCs w:val="24"/>
+            <w:lang w:eastAsia="pt-BR"/>
+          </w:rPr>
+          <w:t>www.amazon.com</w:t>
+        </w:r>
+      </w:hyperlink>
+      <w:r>
+        <w:rPr>
+          <w:rFonts w:ascii="Arial" w:eastAsia="Times New Roman" w:hAnsi="Arial" w:cs="Arial"/>
+          <w:sz w:val="24"/>
+          <w:szCs w:val="24"/>
+          <w:lang w:eastAsia="pt-BR"/>
+        </w:rPr>
+        <w:t>.</w:t>
+      </w:r>
+    </w:p>
+    <w:p>
+      <w:pPr>
+        <w:spacing w:line="360" w:lineRule="auto"/>
+        <w:jc w:val="both"/>
+        <w:rPr>
+          <w:rFonts w:ascii="Arial" w:eastAsia="Times New Roman" w:hAnsi="Arial" w:cs="Arial"/>
+          <w:sz w:val="24"/>
+          <w:szCs w:val="24"/>
+          <w:lang w:eastAsia="pt-BR"/>
+        </w:rPr>
+      </w:pPr>
+      <w:r>
+        <w:rPr>
+          <w:rFonts w:ascii="Arial" w:eastAsia="Times New Roman" w:hAnsi="Arial" w:cs="Arial"/>
+          <w:sz w:val="24"/>
+          <w:szCs w:val="24"/>
+          <w:lang w:eastAsia="pt-BR"/>
+        </w:rPr>
+        <w:t>Todos os três exemplos acima utilizam pelo menos uma forma de se avaliar o seu conteúdo ou produto.</w:t>
+      </w:r>
+    </w:p>
+    <w:p>
+      <w:pPr>
+        <w:spacing w:line="360" w:lineRule="auto"/>
+        <w:jc w:val="right"/>
+        <w:rPr>
+          <w:rFonts w:ascii="Arial" w:eastAsia="Times New Roman" w:hAnsi="Arial" w:cs="Arial"/>
+          <w:sz w:val="24"/>
+          <w:szCs w:val="24"/>
+          <w:lang w:eastAsia="pt-BR"/>
+        </w:rPr>
+      </w:pPr>
+      <w:r>
+        <w:rPr>
+          <w:rFonts w:ascii="Arial" w:eastAsia="Times New Roman" w:hAnsi="Arial" w:cs="Arial"/>
+          <w:noProof/>
+          <w:sz w:val="24"/>
+          <w:szCs w:val="24"/>
+          <w:lang w:eastAsia="pt-BR"/>
+        </w:rPr>
+        <w:lastRenderedPageBreak/>
+        <w:drawing>
+          <wp:inline distT="0" distB="0" distL="0" distR="0">
+            <wp:extent cx="5753100" cy="3305175"/>
+            <wp:effectExtent l="190500" t="190500" r="171450" b="180975"/>
+            <wp:docPr id="6" name="Imagem 6" descr="C:\wamp\www\TCC-Dehbora\imagens\analise sites\amazon-1.jpg"/>
+            <wp:cNvGraphicFramePr>
+              <a:graphicFrameLocks xmlns:a="http://schemas.openxmlformats.org/drawingml/2006/main" noChangeAspect="1"/>
+            </wp:cNvGraphicFramePr>
+            <a:graphic xmlns:a="http://schemas.openxmlformats.org/drawingml/2006/main">
+              <a:graphicData uri="http://schemas.openxmlformats.org/drawingml/2006/picture">
+                <pic:pic xmlns:pic="http://schemas.openxmlformats.org/drawingml/2006/picture">
+                  <pic:nvPicPr>
+                    <pic:cNvPr id="0" name="Picture 1" descr="C:\wamp\www\TCC-Dehbora\imagens\analise sites\amazon-1.jpg"/>
+                    <pic:cNvPicPr>
+                      <a:picLocks noChangeAspect="1" noChangeArrowheads="1"/>
+                    </pic:cNvPicPr>
+                  </pic:nvPicPr>
+                  <pic:blipFill>
+                    <a:blip r:embed="rId22">
+                      <a:extLst>
+                        <a:ext uri="{28A0092B-C50C-407E-A947-70E740481C1C}">
+                          <a14:useLocalDpi xmlns:a14="http://schemas.microsoft.com/office/drawing/2010/main" val="0"/>
+                        </a:ext>
+                      </a:extLst>
+                    </a:blip>
+                    <a:srcRect/>
+                    <a:stretch>
+                      <a:fillRect/>
+                    </a:stretch>
+                  </pic:blipFill>
+                  <pic:spPr bwMode="auto">
+                    <a:xfrm>
+                      <a:off x="0" y="0"/>
+                      <a:ext cx="5753100" cy="3305175"/>
+                    </a:xfrm>
+                    <a:prstGeom prst="rect">
+                      <a:avLst/>
+                    </a:prstGeom>
+                    <a:ln>
+                      <a:noFill/>
+                    </a:ln>
+                    <a:effectLst>
+                      <a:outerShdw blurRad="190500" algn="tl" rotWithShape="0">
+                        <a:srgbClr val="000000">
+                          <a:alpha val="70000"/>
+                        </a:srgbClr>
+                      </a:outerShdw>
+                    </a:effectLst>
+                  </pic:spPr>
+                </pic:pic>
+              </a:graphicData>
+            </a:graphic>
+          </wp:inline>
+        </w:drawing>
+      </w:r>
+      <w:r>
+        <w:rPr>
+          <w:rFonts w:ascii="Arial" w:eastAsia="Times New Roman" w:hAnsi="Arial" w:cs="Arial"/>
+          <w:sz w:val="20"/>
+          <w:szCs w:val="20"/>
+          <w:lang w:eastAsia="pt-BR"/>
+        </w:rPr>
+        <w:t xml:space="preserve"> </w:t>
+      </w:r>
+      <w:r>
+        <w:rPr>
+          <w:rFonts w:ascii="Arial" w:eastAsia="Times New Roman" w:hAnsi="Arial" w:cs="Arial"/>
+          <w:sz w:val="20"/>
+          <w:szCs w:val="20"/>
+          <w:lang w:eastAsia="pt-BR"/>
+        </w:rPr>
+        <w:t>Avaliação através de estrelas douradas. www.amazon.com</w:t>
+      </w:r>
+    </w:p>
+    <w:p>
+      <w:pPr>
+        <w:spacing w:line="360" w:lineRule="auto"/>
+        <w:jc w:val="both"/>
+        <w:rPr>
+          <w:rFonts w:ascii="Arial" w:eastAsia="Times New Roman" w:hAnsi="Arial" w:cs="Arial"/>
+          <w:sz w:val="24"/>
+          <w:szCs w:val="24"/>
+          <w:lang w:eastAsia="pt-BR"/>
+        </w:rPr>
+      </w:pPr>
+    </w:p>
+    <w:p>
+      <w:pPr>
+        <w:spacing w:line="360" w:lineRule="auto"/>
+        <w:jc w:val="both"/>
+        <w:rPr>
+          <w:rFonts w:ascii="Arial" w:eastAsia="Times New Roman" w:hAnsi="Arial" w:cs="Arial"/>
+          <w:sz w:val="24"/>
+          <w:szCs w:val="24"/>
+          <w:lang w:eastAsia="pt-BR"/>
+        </w:rPr>
+      </w:pPr>
+      <w:proofErr w:type="spellStart"/>
+      <w:r>
+        <w:rPr>
+          <w:rFonts w:ascii="Arial" w:eastAsia="Times New Roman" w:hAnsi="Arial" w:cs="Arial"/>
+          <w:sz w:val="20"/>
+          <w:szCs w:val="20"/>
+          <w:lang w:eastAsia="pt-BR"/>
+        </w:rPr>
+        <w:t>Freqüência</w:t>
+      </w:r>
+      <w:proofErr w:type="spellEnd"/>
+      <w:r>
+        <w:rPr>
+          <w:rFonts w:ascii="Arial" w:eastAsia="Times New Roman" w:hAnsi="Arial" w:cs="Arial"/>
+          <w:sz w:val="20"/>
+          <w:szCs w:val="20"/>
+          <w:lang w:eastAsia="pt-BR"/>
+        </w:rPr>
+        <w:t xml:space="preserve"> e localidade de acesso </w:t>
+      </w:r>
+      <w:proofErr w:type="gramStart"/>
+      <w:r>
+        <w:rPr>
+          <w:rFonts w:ascii="Arial" w:eastAsia="Times New Roman" w:hAnsi="Arial" w:cs="Arial"/>
+          <w:sz w:val="20"/>
+          <w:szCs w:val="20"/>
+          <w:lang w:eastAsia="pt-BR"/>
+        </w:rPr>
+        <w:t>a</w:t>
+      </w:r>
+      <w:proofErr w:type="gramEnd"/>
+      <w:r>
+        <w:rPr>
+          <w:rFonts w:ascii="Arial" w:eastAsia="Times New Roman" w:hAnsi="Arial" w:cs="Arial"/>
+          <w:sz w:val="20"/>
+          <w:szCs w:val="20"/>
+          <w:lang w:eastAsia="pt-BR"/>
+        </w:rPr>
+        <w:t xml:space="preserve"> internet dos entrevistados</w:t>
+      </w:r>
+      <w:r>
+        <w:rPr>
+          <w:rFonts w:ascii="Arial" w:eastAsia="Times New Roman" w:hAnsi="Arial" w:cs="Arial"/>
+          <w:sz w:val="24"/>
+          <w:szCs w:val="24"/>
+          <w:lang w:eastAsia="pt-BR"/>
+        </w:rPr>
+        <w:t xml:space="preserve"> </w:t>
+      </w:r>
+      <w:r>
+        <w:rPr>
+          <w:rFonts w:ascii="Arial" w:eastAsia="Times New Roman" w:hAnsi="Arial" w:cs="Arial"/>
+          <w:sz w:val="24"/>
+          <w:szCs w:val="24"/>
+          <w:lang w:eastAsia="pt-BR"/>
+        </w:rPr>
+        <w:t xml:space="preserve">No exemplo acima, do site da </w:t>
+      </w:r>
+      <w:proofErr w:type="spellStart"/>
+      <w:r>
+        <w:rPr>
+          <w:rFonts w:ascii="Arial" w:eastAsia="Times New Roman" w:hAnsi="Arial" w:cs="Arial"/>
+          <w:sz w:val="24"/>
+          <w:szCs w:val="24"/>
+          <w:lang w:eastAsia="pt-BR"/>
+        </w:rPr>
+        <w:t>Amazon</w:t>
+      </w:r>
+      <w:proofErr w:type="spellEnd"/>
+      <w:r>
+        <w:rPr>
+          <w:rFonts w:ascii="Arial" w:eastAsia="Times New Roman" w:hAnsi="Arial" w:cs="Arial"/>
+          <w:sz w:val="24"/>
+          <w:szCs w:val="24"/>
+          <w:lang w:eastAsia="pt-BR"/>
+        </w:rPr>
+        <w:t xml:space="preserve">, o meio de se avaliar um produto é através de estrelas douradas. Também encontrado em diversos outros sites, este medidor serve para indicar a qualidade ou relevância da informação, onde um menor número de estrelas significa um produto ou conteúdo de baixa qualidade ou simplesmente não muito recomendado pelos usuários, e um número alto de estrelas apontando para algo altamente recomendado e de boa qualidade. No caso da </w:t>
+      </w:r>
+      <w:proofErr w:type="spellStart"/>
+      <w:r>
+        <w:rPr>
+          <w:rFonts w:ascii="Arial" w:eastAsia="Times New Roman" w:hAnsi="Arial" w:cs="Arial"/>
+          <w:sz w:val="24"/>
+          <w:szCs w:val="24"/>
+          <w:lang w:eastAsia="pt-BR"/>
+        </w:rPr>
+        <w:t>Amazon</w:t>
+      </w:r>
+      <w:proofErr w:type="spellEnd"/>
+      <w:r>
+        <w:rPr>
+          <w:rFonts w:ascii="Arial" w:eastAsia="Times New Roman" w:hAnsi="Arial" w:cs="Arial"/>
+          <w:sz w:val="24"/>
+          <w:szCs w:val="24"/>
+          <w:lang w:eastAsia="pt-BR"/>
+        </w:rPr>
+        <w:t xml:space="preserve"> em específico, um bom uso deste recurso é para a comparação entre dois produtos que se queira comprar, porém ainda se encontra com dúvidas para a escolha final.</w:t>
+      </w:r>
+    </w:p>
+    <w:p>
+      <w:pPr>
+        <w:spacing w:line="360" w:lineRule="auto"/>
+        <w:jc w:val="both"/>
+        <w:rPr>
+          <w:rFonts w:ascii="Arial" w:eastAsia="Times New Roman" w:hAnsi="Arial" w:cs="Arial"/>
+          <w:sz w:val="24"/>
+          <w:szCs w:val="24"/>
+          <w:lang w:eastAsia="pt-BR"/>
+        </w:rPr>
+      </w:pPr>
+      <w:r>
+        <w:rPr>
+          <w:rFonts w:ascii="Arial" w:eastAsia="Times New Roman" w:hAnsi="Arial" w:cs="Arial"/>
+          <w:sz w:val="24"/>
+          <w:szCs w:val="24"/>
+          <w:lang w:eastAsia="pt-BR"/>
+        </w:rPr>
+        <w:t xml:space="preserve">No exemplo da imagem abaixo, </w:t>
+      </w:r>
+      <w:r>
+        <w:rPr>
+          <w:rFonts w:ascii="Arial" w:eastAsia="Times New Roman" w:hAnsi="Arial" w:cs="Arial"/>
+          <w:sz w:val="24"/>
+          <w:szCs w:val="24"/>
+          <w:lang w:eastAsia="pt-BR"/>
+        </w:rPr>
+        <w:t xml:space="preserve">o site </w:t>
+      </w:r>
+      <w:proofErr w:type="spellStart"/>
+      <w:r>
+        <w:rPr>
+          <w:rFonts w:ascii="Arial" w:eastAsia="Times New Roman" w:hAnsi="Arial" w:cs="Arial"/>
+          <w:sz w:val="24"/>
+          <w:szCs w:val="24"/>
+          <w:lang w:eastAsia="pt-BR"/>
+        </w:rPr>
+        <w:t>Digg</w:t>
+      </w:r>
+      <w:proofErr w:type="spellEnd"/>
+      <w:r>
+        <w:rPr>
+          <w:rFonts w:ascii="Arial" w:eastAsia="Times New Roman" w:hAnsi="Arial" w:cs="Arial"/>
+          <w:sz w:val="24"/>
+          <w:szCs w:val="24"/>
+          <w:lang w:eastAsia="pt-BR"/>
+        </w:rPr>
+        <w:t xml:space="preserve"> disponibiliza um botão, com o ícone de um sinal de joia seguido do texto </w:t>
+      </w:r>
+      <w:proofErr w:type="spellStart"/>
+      <w:r>
+        <w:rPr>
+          <w:rFonts w:ascii="Arial" w:eastAsia="Times New Roman" w:hAnsi="Arial" w:cs="Arial"/>
+          <w:sz w:val="24"/>
+          <w:szCs w:val="24"/>
+          <w:lang w:eastAsia="pt-BR"/>
+        </w:rPr>
+        <w:t>digg</w:t>
+      </w:r>
+      <w:proofErr w:type="spellEnd"/>
+      <w:r>
+        <w:rPr>
+          <w:rFonts w:ascii="Arial" w:eastAsia="Times New Roman" w:hAnsi="Arial" w:cs="Arial"/>
+          <w:sz w:val="24"/>
+          <w:szCs w:val="24"/>
+          <w:lang w:eastAsia="pt-BR"/>
+        </w:rPr>
+        <w:t>. No seu contexto, ele serve para o usuário determinar se gosta ou não de uma notícia, e o número a esquerda exibe a quantidade de usuários do site que também usaram este botão para este mesmo conteúdo.</w:t>
+      </w:r>
+      <w:r>
+        <w:rPr>
+          <w:rFonts w:ascii="Arial" w:eastAsia="Times New Roman" w:hAnsi="Arial" w:cs="Arial"/>
+          <w:sz w:val="24"/>
+          <w:szCs w:val="24"/>
+          <w:lang w:eastAsia="pt-BR"/>
+        </w:rPr>
+        <w:t xml:space="preserve"> Notícias mais populares tendem a ter um número mais elevado nesta funcionalidade, porém isto não indica necessariamente a sua relevância para o usuário que não avaliou ainda</w:t>
+      </w:r>
+      <w:r>
+        <w:rPr>
+          <w:rFonts w:ascii="Arial" w:eastAsia="Times New Roman" w:hAnsi="Arial" w:cs="Arial"/>
+          <w:sz w:val="24"/>
+          <w:szCs w:val="24"/>
+          <w:lang w:eastAsia="pt-BR"/>
+        </w:rPr>
+        <w:t xml:space="preserve">. O </w:t>
+      </w:r>
+      <w:proofErr w:type="spellStart"/>
+      <w:r>
+        <w:rPr>
+          <w:rFonts w:ascii="Arial" w:eastAsia="Times New Roman" w:hAnsi="Arial" w:cs="Arial"/>
+          <w:sz w:val="24"/>
+          <w:szCs w:val="24"/>
+          <w:lang w:eastAsia="pt-BR"/>
+        </w:rPr>
+        <w:t>Digg</w:t>
+      </w:r>
+      <w:proofErr w:type="spellEnd"/>
+      <w:r>
+        <w:rPr>
+          <w:rFonts w:ascii="Arial" w:eastAsia="Times New Roman" w:hAnsi="Arial" w:cs="Arial"/>
+          <w:sz w:val="24"/>
+          <w:szCs w:val="24"/>
+          <w:lang w:eastAsia="pt-BR"/>
+        </w:rPr>
+        <w:t xml:space="preserve"> também lista as notícias mais populares </w:t>
+      </w:r>
+      <w:r>
+        <w:rPr>
+          <w:rFonts w:ascii="Arial" w:eastAsia="Times New Roman" w:hAnsi="Arial" w:cs="Arial"/>
+          <w:sz w:val="24"/>
+          <w:szCs w:val="24"/>
+          <w:lang w:eastAsia="pt-BR"/>
+        </w:rPr>
+        <w:lastRenderedPageBreak/>
+        <w:t xml:space="preserve">levando em consideração a quantidade de vezes que os usuários clicaram no botão </w:t>
+      </w:r>
+      <w:proofErr w:type="spellStart"/>
+      <w:r>
+        <w:rPr>
+          <w:rFonts w:ascii="Arial" w:eastAsia="Times New Roman" w:hAnsi="Arial" w:cs="Arial"/>
+          <w:sz w:val="24"/>
+          <w:szCs w:val="24"/>
+          <w:lang w:eastAsia="pt-BR"/>
+        </w:rPr>
+        <w:t>digg</w:t>
+      </w:r>
+      <w:proofErr w:type="spellEnd"/>
+      <w:r>
+        <w:rPr>
+          <w:rFonts w:ascii="Arial" w:eastAsia="Times New Roman" w:hAnsi="Arial" w:cs="Arial"/>
+          <w:sz w:val="24"/>
+          <w:szCs w:val="24"/>
+          <w:lang w:eastAsia="pt-BR"/>
+        </w:rPr>
+        <w:t>. Ele determina essa lista como sendo os artigos mais populares.</w:t>
+      </w:r>
+    </w:p>
+    <w:p>
+      <w:pPr>
+        <w:spacing w:line="360" w:lineRule="auto"/>
+        <w:jc w:val="right"/>
+        <w:rPr>
+          <w:rFonts w:ascii="Arial" w:eastAsia="Times New Roman" w:hAnsi="Arial" w:cs="Arial"/>
+          <w:sz w:val="24"/>
+          <w:szCs w:val="24"/>
+          <w:lang w:eastAsia="pt-BR"/>
+        </w:rPr>
+      </w:pPr>
+      <w:r>
+        <w:rPr>
+          <w:rFonts w:ascii="Arial" w:eastAsia="Times New Roman" w:hAnsi="Arial" w:cs="Arial"/>
+          <w:noProof/>
+          <w:sz w:val="24"/>
+          <w:szCs w:val="24"/>
+          <w:lang w:eastAsia="pt-BR"/>
+        </w:rPr>
+        <w:drawing>
+          <wp:inline distT="0" distB="0" distL="0" distR="0">
+            <wp:extent cx="5753100" cy="3390900"/>
+            <wp:effectExtent l="190500" t="190500" r="171450" b="171450"/>
+            <wp:docPr id="12" name="Imagem 12" descr="C:\wamp\www\TCC-Dehbora\imagens\analise sites\digg-1.jpg"/>
+            <wp:cNvGraphicFramePr>
+              <a:graphicFrameLocks xmlns:a="http://schemas.openxmlformats.org/drawingml/2006/main" noChangeAspect="1"/>
+            </wp:cNvGraphicFramePr>
+            <a:graphic xmlns:a="http://schemas.openxmlformats.org/drawingml/2006/main">
+              <a:graphicData uri="http://schemas.openxmlformats.org/drawingml/2006/picture">
+                <pic:pic xmlns:pic="http://schemas.openxmlformats.org/drawingml/2006/picture">
+                  <pic:nvPicPr>
+                    <pic:cNvPr id="0" name="Picture 3" descr="C:\wamp\www\TCC-Dehbora\imagens\analise sites\digg-1.jpg"/>
+                    <pic:cNvPicPr>
+                      <a:picLocks noChangeAspect="1" noChangeArrowheads="1"/>
+                    </pic:cNvPicPr>
+                  </pic:nvPicPr>
+                  <pic:blipFill>
+                    <a:blip r:embed="rId23">
+                      <a:extLst>
+                        <a:ext uri="{28A0092B-C50C-407E-A947-70E740481C1C}">
+                          <a14:useLocalDpi xmlns:a14="http://schemas.microsoft.com/office/drawing/2010/main" val="0"/>
+                        </a:ext>
+                      </a:extLst>
+                    </a:blip>
+                    <a:srcRect/>
+                    <a:stretch>
+                      <a:fillRect/>
+                    </a:stretch>
+                  </pic:blipFill>
+                  <pic:spPr bwMode="auto">
+                    <a:xfrm>
+                      <a:off x="0" y="0"/>
+                      <a:ext cx="5753100" cy="3390900"/>
+                    </a:xfrm>
+                    <a:prstGeom prst="rect">
+                      <a:avLst/>
+                    </a:prstGeom>
+                    <a:ln>
+                      <a:noFill/>
+                    </a:ln>
+                    <a:effectLst>
+                      <a:outerShdw blurRad="190500" algn="tl" rotWithShape="0">
+                        <a:srgbClr val="000000">
+                          <a:alpha val="70000"/>
+                        </a:srgbClr>
+                      </a:outerShdw>
+                    </a:effectLst>
+                  </pic:spPr>
+                </pic:pic>
+              </a:graphicData>
+            </a:graphic>
+          </wp:inline>
+        </w:drawing>
+      </w:r>
+      <w:r>
+        <w:rPr>
+          <w:rFonts w:ascii="Arial" w:eastAsia="Times New Roman" w:hAnsi="Arial" w:cs="Arial"/>
+          <w:sz w:val="20"/>
+          <w:szCs w:val="20"/>
+          <w:lang w:eastAsia="pt-BR"/>
+        </w:rPr>
+        <w:t xml:space="preserve"> </w:t>
+      </w:r>
+      <w:r>
+        <w:rPr>
+          <w:rFonts w:ascii="Arial" w:eastAsia="Times New Roman" w:hAnsi="Arial" w:cs="Arial"/>
+          <w:sz w:val="20"/>
+          <w:szCs w:val="20"/>
+          <w:lang w:eastAsia="pt-BR"/>
+        </w:rPr>
+        <w:t xml:space="preserve">Botão </w:t>
+      </w:r>
+      <w:proofErr w:type="spellStart"/>
+      <w:r>
+        <w:rPr>
+          <w:rFonts w:ascii="Arial" w:eastAsia="Times New Roman" w:hAnsi="Arial" w:cs="Arial"/>
+          <w:sz w:val="20"/>
+          <w:szCs w:val="20"/>
+          <w:lang w:eastAsia="pt-BR"/>
+        </w:rPr>
+        <w:t>digg</w:t>
+      </w:r>
+      <w:proofErr w:type="spellEnd"/>
+      <w:r>
+        <w:rPr>
+          <w:rFonts w:ascii="Arial" w:eastAsia="Times New Roman" w:hAnsi="Arial" w:cs="Arial"/>
+          <w:sz w:val="20"/>
+          <w:szCs w:val="20"/>
+          <w:lang w:eastAsia="pt-BR"/>
+        </w:rPr>
+        <w:t xml:space="preserve">. Possibilita que o usuário </w:t>
+      </w:r>
+      <w:r>
+        <w:rPr>
+          <w:rFonts w:ascii="Arial" w:eastAsia="Times New Roman" w:hAnsi="Arial" w:cs="Arial"/>
+          <w:sz w:val="20"/>
+          <w:szCs w:val="20"/>
+          <w:lang w:eastAsia="pt-BR"/>
+        </w:rPr>
+        <w:t>determine o seu interesse. www.digg.com</w:t>
+      </w:r>
+    </w:p>
+    <w:p>
+      <w:pPr>
+        <w:spacing w:line="360" w:lineRule="auto"/>
+        <w:jc w:val="right"/>
+        <w:rPr>
+          <w:rFonts w:ascii="Arial" w:eastAsia="Times New Roman" w:hAnsi="Arial" w:cs="Arial"/>
+          <w:sz w:val="24"/>
+          <w:szCs w:val="24"/>
+          <w:lang w:eastAsia="pt-BR"/>
+        </w:rPr>
+      </w:pPr>
+      <w:r>
+        <w:rPr>
+          <w:rFonts w:ascii="Arial" w:eastAsia="Times New Roman" w:hAnsi="Arial" w:cs="Arial"/>
+          <w:noProof/>
+          <w:sz w:val="24"/>
+          <w:szCs w:val="24"/>
+          <w:lang w:eastAsia="pt-BR"/>
+        </w:rPr>
+        <w:drawing>
+          <wp:inline distT="0" distB="0" distL="0" distR="0">
+            <wp:extent cx="5753100" cy="3381375"/>
+            <wp:effectExtent l="190500" t="190500" r="171450" b="180975"/>
+            <wp:docPr id="16" name="Imagem 16" descr="C:\wamp\www\TCC-Dehbora\imagens\analise sites\google-reader-1.jpg"/>
+            <wp:cNvGraphicFramePr>
+              <a:graphicFrameLocks xmlns:a="http://schemas.openxmlformats.org/drawingml/2006/main" noChangeAspect="1"/>
+            </wp:cNvGraphicFramePr>
+            <a:graphic xmlns:a="http://schemas.openxmlformats.org/drawingml/2006/main">
+              <a:graphicData uri="http://schemas.openxmlformats.org/drawingml/2006/picture">
+                <pic:pic xmlns:pic="http://schemas.openxmlformats.org/drawingml/2006/picture">
+                  <pic:nvPicPr>
+                    <pic:cNvPr id="0" name="Picture 5" descr="C:\wamp\www\TCC-Dehbora\imagens\analise sites\google-reader-1.jpg"/>
+                    <pic:cNvPicPr>
+                      <a:picLocks noChangeAspect="1" noChangeArrowheads="1"/>
+                    </pic:cNvPicPr>
+                  </pic:nvPicPr>
+                  <pic:blipFill>
+                    <a:blip r:embed="rId24">
+                      <a:extLst>
+                        <a:ext uri="{28A0092B-C50C-407E-A947-70E740481C1C}">
+                          <a14:useLocalDpi xmlns:a14="http://schemas.microsoft.com/office/drawing/2010/main" val="0"/>
+                        </a:ext>
+                      </a:extLst>
+                    </a:blip>
+                    <a:srcRect/>
+                    <a:stretch>
+                      <a:fillRect/>
+                    </a:stretch>
+                  </pic:blipFill>
+                  <pic:spPr bwMode="auto">
+                    <a:xfrm>
+                      <a:off x="0" y="0"/>
+                      <a:ext cx="5753100" cy="3381375"/>
+                    </a:xfrm>
+                    <a:prstGeom prst="rect">
+                      <a:avLst/>
+                    </a:prstGeom>
+                    <a:ln>
+                      <a:noFill/>
+                    </a:ln>
+                    <a:effectLst>
+                      <a:outerShdw blurRad="190500" algn="tl" rotWithShape="0">
+                        <a:srgbClr val="000000">
+                          <a:alpha val="70000"/>
+                        </a:srgbClr>
+                      </a:outerShdw>
+                    </a:effectLst>
+                  </pic:spPr>
+                </pic:pic>
+              </a:graphicData>
+            </a:graphic>
+          </wp:inline>
+        </w:drawing>
+      </w:r>
+      <w:r>
+        <w:rPr>
+          <w:rFonts w:ascii="Arial" w:eastAsia="Times New Roman" w:hAnsi="Arial" w:cs="Arial"/>
+          <w:sz w:val="20"/>
+          <w:szCs w:val="20"/>
+          <w:lang w:eastAsia="pt-BR"/>
+        </w:rPr>
+        <w:t xml:space="preserve"> </w:t>
+      </w:r>
+      <w:r>
+        <w:rPr>
+          <w:rFonts w:ascii="Arial" w:eastAsia="Times New Roman" w:hAnsi="Arial" w:cs="Arial"/>
+          <w:sz w:val="20"/>
+          <w:szCs w:val="20"/>
+          <w:lang w:eastAsia="pt-BR"/>
+        </w:rPr>
+        <w:t xml:space="preserve">Estrela dourada. Possibilita ao usuário determinar a importância da informação. </w:t>
+      </w:r>
+      <w:proofErr w:type="gramStart"/>
+      <w:r>
+        <w:rPr>
+          <w:rFonts w:ascii="Arial" w:eastAsia="Times New Roman" w:hAnsi="Arial" w:cs="Arial"/>
+          <w:sz w:val="20"/>
+          <w:szCs w:val="20"/>
+          <w:lang w:eastAsia="pt-BR"/>
+        </w:rPr>
+        <w:t>reader</w:t>
+      </w:r>
+      <w:proofErr w:type="gramEnd"/>
+      <w:r>
+        <w:rPr>
+          <w:rFonts w:ascii="Arial" w:eastAsia="Times New Roman" w:hAnsi="Arial" w:cs="Arial"/>
+          <w:sz w:val="20"/>
+          <w:szCs w:val="20"/>
+          <w:lang w:eastAsia="pt-BR"/>
+        </w:rPr>
+        <w:t>.google.com</w:t>
+      </w:r>
+    </w:p>
+    <w:p>
+      <w:pPr>
+        <w:spacing w:line="360" w:lineRule="auto"/>
+        <w:jc w:val="both"/>
+        <w:rPr>
+          <w:rFonts w:ascii="Arial" w:eastAsia="Times New Roman" w:hAnsi="Arial" w:cs="Arial"/>
+          <w:sz w:val="24"/>
+          <w:szCs w:val="24"/>
+          <w:lang w:eastAsia="pt-BR"/>
+        </w:rPr>
+      </w:pPr>
+    </w:p>
+    <w:p>
+      <w:pPr>
+        <w:spacing w:line="360" w:lineRule="auto"/>
+        <w:jc w:val="both"/>
+        <w:rPr>
+          <w:rFonts w:ascii="Arial" w:eastAsia="Times New Roman" w:hAnsi="Arial" w:cs="Arial"/>
+          <w:sz w:val="24"/>
+          <w:szCs w:val="24"/>
+          <w:lang w:eastAsia="pt-BR"/>
+        </w:rPr>
+      </w:pPr>
+      <w:r>
+        <w:rPr>
+          <w:rFonts w:ascii="Arial" w:eastAsia="Times New Roman" w:hAnsi="Arial" w:cs="Arial"/>
+          <w:sz w:val="24"/>
+          <w:szCs w:val="24"/>
+          <w:lang w:eastAsia="pt-BR"/>
+        </w:rPr>
+        <w:t xml:space="preserve">Na ferramenta Google Reader, uma forma de classificar as notícias agregadas pelos </w:t>
+      </w:r>
+      <w:proofErr w:type="spellStart"/>
+      <w:r>
+        <w:rPr>
+          <w:rFonts w:ascii="Arial" w:eastAsia="Times New Roman" w:hAnsi="Arial" w:cs="Arial"/>
+          <w:sz w:val="24"/>
+          <w:szCs w:val="24"/>
+          <w:lang w:eastAsia="pt-BR"/>
+        </w:rPr>
+        <w:t>feeds</w:t>
+      </w:r>
+      <w:proofErr w:type="spellEnd"/>
+      <w:r>
+        <w:rPr>
+          <w:rFonts w:ascii="Arial" w:eastAsia="Times New Roman" w:hAnsi="Arial" w:cs="Arial"/>
+          <w:sz w:val="24"/>
+          <w:szCs w:val="24"/>
+          <w:lang w:eastAsia="pt-BR"/>
+        </w:rPr>
+        <w:t xml:space="preserve"> cadastrados é atribuir uma estrela dourada para um determinado item. Presente também no Google Gmail, esta funcionalidade serve principalmente para lembrar o usuário que em algum momento ele atribuiu certa importância para aquela notícia, sendo possível, posteriormente, filtrar apenas os itens indicados com a estrela dourada.</w:t>
+      </w:r>
+    </w:p>
+    <w:p>
+      <w:pPr>
+        <w:spacing w:line="360" w:lineRule="auto"/>
+        <w:jc w:val="both"/>
+        <w:rPr>
+          <w:rFonts w:ascii="Arial" w:eastAsia="Times New Roman" w:hAnsi="Arial" w:cs="Arial"/>
+          <w:sz w:val="24"/>
+          <w:szCs w:val="24"/>
+          <w:lang w:eastAsia="pt-BR"/>
+        </w:rPr>
+      </w:pPr>
+      <w:r>
+        <w:rPr>
+          <w:rFonts w:ascii="Arial" w:eastAsia="Times New Roman" w:hAnsi="Arial" w:cs="Arial"/>
+          <w:sz w:val="24"/>
+          <w:szCs w:val="24"/>
+          <w:lang w:eastAsia="pt-BR"/>
+        </w:rPr>
+        <w:t xml:space="preserve">Um recurso comum nos dois últimos casos é o fato de existir um botão ou link direcionando o usuário para a notícia em seu local de origem. Esta possibilidade </w:t>
+      </w:r>
+      <w:r>
+        <w:rPr>
+          <w:rFonts w:ascii="Arial" w:eastAsia="Times New Roman" w:hAnsi="Arial" w:cs="Arial"/>
+          <w:sz w:val="24"/>
+          <w:szCs w:val="24"/>
+          <w:lang w:eastAsia="pt-BR"/>
+        </w:rPr>
+        <w:t>serve para lembrar o usuário que o conteúdo presente em sua ferramenta não é de própria autoria, sendo agregado de uma fonte externa, e que se for de sua escolha, pode ler a notícia no site de onde a derivou.</w:t>
+      </w:r>
+    </w:p>
+    <w:p>
+      <w:pPr>
+        <w:spacing w:line="360" w:lineRule="auto"/>
+        <w:jc w:val="both"/>
+        <w:rPr>
+          <w:rFonts w:ascii="Arial" w:eastAsia="Times New Roman" w:hAnsi="Arial" w:cs="Arial"/>
+          <w:sz w:val="24"/>
+          <w:szCs w:val="24"/>
+          <w:lang w:eastAsia="pt-BR"/>
+        </w:rPr>
+      </w:pPr>
+      <w:r>
+        <w:rPr>
+          <w:rFonts w:ascii="Arial" w:eastAsia="Times New Roman" w:hAnsi="Arial" w:cs="Arial"/>
+          <w:sz w:val="24"/>
+          <w:szCs w:val="24"/>
+          <w:lang w:eastAsia="pt-BR"/>
+        </w:rPr>
+        <w:t xml:space="preserve">Enquanto o Google oferece a possibilidade de se cadastrar um </w:t>
+      </w:r>
+      <w:proofErr w:type="spellStart"/>
+      <w:r>
+        <w:rPr>
+          <w:rFonts w:ascii="Arial" w:eastAsia="Times New Roman" w:hAnsi="Arial" w:cs="Arial"/>
+          <w:sz w:val="24"/>
+          <w:szCs w:val="24"/>
+          <w:lang w:eastAsia="pt-BR"/>
+        </w:rPr>
+        <w:t>feed</w:t>
+      </w:r>
+      <w:proofErr w:type="spellEnd"/>
+      <w:r>
+        <w:rPr>
+          <w:rFonts w:ascii="Arial" w:eastAsia="Times New Roman" w:hAnsi="Arial" w:cs="Arial"/>
+          <w:sz w:val="24"/>
+          <w:szCs w:val="24"/>
+          <w:lang w:eastAsia="pt-BR"/>
+        </w:rPr>
+        <w:t xml:space="preserve">, que seria a fonte de notícias de algum site, o </w:t>
+      </w:r>
+      <w:proofErr w:type="spellStart"/>
+      <w:r>
+        <w:rPr>
+          <w:rFonts w:ascii="Arial" w:eastAsia="Times New Roman" w:hAnsi="Arial" w:cs="Arial"/>
+          <w:sz w:val="24"/>
+          <w:szCs w:val="24"/>
+          <w:lang w:eastAsia="pt-BR"/>
+        </w:rPr>
+        <w:t>Digg</w:t>
+      </w:r>
+      <w:proofErr w:type="spellEnd"/>
+      <w:r>
+        <w:rPr>
+          <w:rFonts w:ascii="Arial" w:eastAsia="Times New Roman" w:hAnsi="Arial" w:cs="Arial"/>
+          <w:sz w:val="24"/>
+          <w:szCs w:val="24"/>
+          <w:lang w:eastAsia="pt-BR"/>
+        </w:rPr>
+        <w:t xml:space="preserve"> oferece a possibilidade de cadastrar apenas u link, que se refere a uma página específica. No primeiro caso, o que acontece é a agregação de conteúdos de diversos sites, onde cada fonte provê os seus conteúdos com atualização por parte das fontes, sendo listados os itens de cada site em separado</w:t>
+      </w:r>
+      <w:r>
+        <w:rPr>
+          <w:rFonts w:ascii="Arial" w:eastAsia="Times New Roman" w:hAnsi="Arial" w:cs="Arial"/>
+          <w:sz w:val="24"/>
+          <w:szCs w:val="24"/>
+          <w:lang w:eastAsia="pt-BR"/>
+        </w:rPr>
+        <w:t>. Essas informações são de cada usuário, não sendo compartilhados, pelo menos inicialmente, com outras pessoas</w:t>
+      </w:r>
+      <w:r>
+        <w:rPr>
+          <w:rFonts w:ascii="Arial" w:eastAsia="Times New Roman" w:hAnsi="Arial" w:cs="Arial"/>
+          <w:sz w:val="24"/>
+          <w:szCs w:val="24"/>
+          <w:lang w:eastAsia="pt-BR"/>
+        </w:rPr>
+        <w:t xml:space="preserve">. No </w:t>
+      </w:r>
+      <w:proofErr w:type="spellStart"/>
+      <w:r>
+        <w:rPr>
+          <w:rFonts w:ascii="Arial" w:eastAsia="Times New Roman" w:hAnsi="Arial" w:cs="Arial"/>
+          <w:sz w:val="24"/>
+          <w:szCs w:val="24"/>
+          <w:lang w:eastAsia="pt-BR"/>
+        </w:rPr>
+        <w:t>Digg</w:t>
+      </w:r>
+      <w:proofErr w:type="spellEnd"/>
+      <w:r>
+        <w:rPr>
+          <w:rFonts w:ascii="Arial" w:eastAsia="Times New Roman" w:hAnsi="Arial" w:cs="Arial"/>
+          <w:sz w:val="24"/>
+          <w:szCs w:val="24"/>
+          <w:lang w:eastAsia="pt-BR"/>
+        </w:rPr>
+        <w:t xml:space="preserve"> o cadastro é de um item em específico, onde você insere o link e este mesmo é compartilhado com todos os usuários do site, </w:t>
+      </w:r>
+      <w:r>
+        <w:rPr>
+          <w:rFonts w:ascii="Arial" w:eastAsia="Times New Roman" w:hAnsi="Arial" w:cs="Arial"/>
+          <w:sz w:val="24"/>
+          <w:szCs w:val="24"/>
+          <w:lang w:eastAsia="pt-BR"/>
+        </w:rPr>
+        <w:t>podendo assim receber avaliações.</w:t>
+      </w:r>
+    </w:p>
+    <w:p>
+      <w:pPr>
+        <w:spacing w:line="360" w:lineRule="auto"/>
+        <w:jc w:val="both"/>
+        <w:rPr>
+          <w:rFonts w:ascii="Arial" w:eastAsia="Times New Roman" w:hAnsi="Arial" w:cs="Arial"/>
+          <w:sz w:val="24"/>
+          <w:szCs w:val="24"/>
+          <w:lang w:eastAsia="pt-BR"/>
+        </w:rPr>
+      </w:pPr>
+      <w:r>
+        <w:rPr>
+          <w:rFonts w:ascii="Arial" w:eastAsia="Times New Roman" w:hAnsi="Arial" w:cs="Arial"/>
+          <w:sz w:val="24"/>
+          <w:szCs w:val="24"/>
+          <w:lang w:eastAsia="pt-BR"/>
+        </w:rPr>
+        <w:t xml:space="preserve">Todos os três exemplos analisados se preocupam em classificar o seu conteúdo de alguma forma, para que seja possível uma filtragem posterior ou analise de um item mais relevante para determinado usuário. A característica de avaliação se faz necessária na ferramenta proposta por este projeto por capturar as preferências dos usuários e possibilitar o seu uso posterior em recomendação de conteúdo. </w:t>
+      </w:r>
+      <w:r>
+        <w:rPr>
+          <w:rFonts w:ascii="Arial" w:eastAsia="Times New Roman" w:hAnsi="Arial" w:cs="Arial"/>
+          <w:sz w:val="24"/>
+          <w:szCs w:val="24"/>
+          <w:lang w:eastAsia="pt-BR"/>
+        </w:rPr>
+        <w:t>Apesar de ser uma forma simples de se obter a preferência de usuários, pode ser uma poderosa informação, já que esta ação foi feita de forma direta e espontânea.</w:t>
+      </w:r>
+    </w:p>
+    <w:p>
+      <w:pPr>
+        <w:spacing w:line="360" w:lineRule="auto"/>
+        <w:jc w:val="both"/>
+        <w:rPr>
+          <w:rFonts w:ascii="Arial" w:eastAsia="Times New Roman" w:hAnsi="Arial" w:cs="Arial"/>
+          <w:sz w:val="24"/>
+          <w:szCs w:val="24"/>
+          <w:lang w:eastAsia="pt-BR"/>
+        </w:rPr>
+      </w:pPr>
+    </w:p>
+    <w:p>
+      <w:pPr>
+        <w:spacing w:line="360" w:lineRule="auto"/>
+        <w:jc w:val="both"/>
+        <w:rPr>
+          <w:rFonts w:ascii="Arial" w:eastAsia="Times New Roman" w:hAnsi="Arial" w:cs="Arial"/>
+          <w:sz w:val="24"/>
+          <w:szCs w:val="24"/>
+          <w:lang w:eastAsia="pt-BR"/>
+        </w:rPr>
+      </w:pPr>
+    </w:p>
+    <w:p>
+      <w:pPr>
+        <w:spacing w:line="360" w:lineRule="auto"/>
+        <w:jc w:val="both"/>
+        <w:rPr>
+          <w:rFonts w:ascii="Arial" w:eastAsia="Times New Roman" w:hAnsi="Arial" w:cs="Arial"/>
+          <w:sz w:val="24"/>
+          <w:szCs w:val="24"/>
+          <w:lang w:eastAsia="pt-BR"/>
+        </w:rPr>
+      </w:pPr>
+      <w:proofErr w:type="gramStart"/>
+      <w:r>
+        <w:rPr>
+          <w:rFonts w:ascii="Arial" w:eastAsia="Times New Roman" w:hAnsi="Arial" w:cs="Arial"/>
+          <w:sz w:val="24"/>
+          <w:szCs w:val="24"/>
+          <w:lang w:eastAsia="pt-BR"/>
+        </w:rPr>
+        <w:lastRenderedPageBreak/>
+        <w:t>5</w:t>
+      </w:r>
+      <w:r>
+        <w:rPr>
+          <w:rFonts w:ascii="Arial" w:eastAsia="Times New Roman" w:hAnsi="Arial" w:cs="Arial"/>
+          <w:sz w:val="24"/>
+          <w:szCs w:val="24"/>
+          <w:lang w:eastAsia="pt-BR"/>
+        </w:rPr>
+        <w:t>.2 – PROPOSTA</w:t>
+      </w:r>
+      <w:proofErr w:type="gramEnd"/>
+      <w:r>
+        <w:rPr>
+          <w:rFonts w:ascii="Arial" w:eastAsia="Times New Roman" w:hAnsi="Arial" w:cs="Arial"/>
+          <w:sz w:val="24"/>
+          <w:szCs w:val="24"/>
+          <w:lang w:eastAsia="pt-BR"/>
+        </w:rPr>
+        <w:t xml:space="preserve"> DA FERRAMENTA</w:t>
+      </w:r>
+    </w:p>
+    <w:p>
+      <w:pPr>
+        <w:spacing w:line="360" w:lineRule="auto"/>
+        <w:jc w:val="both"/>
+        <w:rPr>
+          <w:rFonts w:ascii="Arial" w:eastAsia="Times New Roman" w:hAnsi="Arial" w:cs="Arial"/>
+          <w:sz w:val="24"/>
+          <w:szCs w:val="24"/>
+          <w:lang w:eastAsia="pt-BR"/>
+        </w:rPr>
+      </w:pPr>
+      <w:bookmarkStart w:id="0" w:name="_GoBack"/>
+      <w:bookmarkEnd w:id="0"/>
+    </w:p>
+    <w:p>
+      <w:pPr>
+        <w:spacing w:line="360" w:lineRule="auto"/>
+        <w:jc w:val="both"/>
+        <w:rPr>
+          <w:rFonts w:ascii="Arial" w:eastAsia="Times New Roman" w:hAnsi="Arial" w:cs="Arial"/>
+          <w:sz w:val="24"/>
+          <w:szCs w:val="24"/>
+          <w:lang w:eastAsia="pt-BR"/>
+        </w:rPr>
+      </w:pPr>
+    </w:p>
+    <w:p>
+      <w:pPr>
+        <w:spacing w:line="360" w:lineRule="auto"/>
+        <w:jc w:val="both"/>
+        <w:rPr>
+          <w:rFonts w:ascii="Arial" w:eastAsia="Times New Roman" w:hAnsi="Arial" w:cs="Arial"/>
+          <w:sz w:val="24"/>
+          <w:szCs w:val="24"/>
+          <w:lang w:eastAsia="pt-BR"/>
+        </w:rPr>
+      </w:pPr>
+    </w:p>
+    <w:p>
+      <w:pPr>
+        <w:spacing w:line="360" w:lineRule="auto"/>
+        <w:jc w:val="both"/>
+        <w:rPr>
+          <w:rFonts w:ascii="Arial" w:eastAsia="Times New Roman" w:hAnsi="Arial" w:cs="Arial"/>
+          <w:sz w:val="24"/>
+          <w:szCs w:val="24"/>
+          <w:lang w:eastAsia="pt-BR"/>
+        </w:rPr>
+      </w:pPr>
+      <w:proofErr w:type="gramStart"/>
+      <w:r>
+        <w:rPr>
+          <w:rFonts w:ascii="Arial" w:eastAsia="Times New Roman" w:hAnsi="Arial" w:cs="Arial"/>
+          <w:sz w:val="24"/>
+          <w:szCs w:val="24"/>
+          <w:lang w:eastAsia="pt-BR"/>
+        </w:rPr>
+        <w:t>5</w:t>
+      </w:r>
+      <w:r>
+        <w:rPr>
+          <w:rFonts w:ascii="Arial" w:eastAsia="Times New Roman" w:hAnsi="Arial" w:cs="Arial"/>
+          <w:sz w:val="24"/>
+          <w:szCs w:val="24"/>
+          <w:lang w:eastAsia="pt-BR"/>
+        </w:rPr>
+        <w:t>.3 – DESENVOLVIMENTO</w:t>
+      </w:r>
+      <w:proofErr w:type="gramEnd"/>
+      <w:r>
+        <w:rPr>
+          <w:rFonts w:ascii="Arial" w:eastAsia="Times New Roman" w:hAnsi="Arial" w:cs="Arial"/>
+          <w:sz w:val="24"/>
+          <w:szCs w:val="24"/>
+          <w:lang w:eastAsia="pt-BR"/>
+        </w:rPr>
+        <w:t xml:space="preserve"> DA FERRAMENTA</w:t>
+      </w:r>
+    </w:p>
+    <w:p>
+      <w:pPr>
+        <w:spacing w:line="360" w:lineRule="auto"/>
+        <w:jc w:val="both"/>
+        <w:rPr>
+          <w:rFonts w:ascii="Arial" w:eastAsia="Times New Roman" w:hAnsi="Arial" w:cs="Arial"/>
+          <w:sz w:val="24"/>
+          <w:szCs w:val="24"/>
+          <w:lang w:eastAsia="pt-BR"/>
+        </w:rPr>
+      </w:pPr>
+      <w:r>
+        <w:rPr>
+          <w:rFonts w:ascii="Arial" w:eastAsia="Times New Roman" w:hAnsi="Arial" w:cs="Arial"/>
+          <w:sz w:val="24"/>
+          <w:szCs w:val="24"/>
+          <w:lang w:eastAsia="pt-BR"/>
+        </w:rPr>
+        <w:t>5</w:t>
+      </w:r>
+      <w:r>
+        <w:rPr>
+          <w:rFonts w:ascii="Arial" w:eastAsia="Times New Roman" w:hAnsi="Arial" w:cs="Arial"/>
+          <w:sz w:val="24"/>
+          <w:szCs w:val="24"/>
+          <w:lang w:eastAsia="pt-BR"/>
+        </w:rPr>
+        <w:t>.3.1 – ESTRATÉGIA</w:t>
+      </w:r>
+    </w:p>
+    <w:p>
+      <w:pPr>
+        <w:spacing w:line="360" w:lineRule="auto"/>
+        <w:jc w:val="both"/>
+        <w:rPr>
+          <w:rFonts w:ascii="Arial" w:eastAsia="Times New Roman" w:hAnsi="Arial" w:cs="Arial"/>
+          <w:sz w:val="24"/>
+          <w:szCs w:val="24"/>
+          <w:lang w:eastAsia="pt-BR"/>
+        </w:rPr>
+      </w:pPr>
+      <w:r>
+        <w:rPr>
+          <w:rFonts w:ascii="Arial" w:eastAsia="Times New Roman" w:hAnsi="Arial" w:cs="Arial"/>
+          <w:sz w:val="24"/>
+          <w:szCs w:val="24"/>
+          <w:lang w:eastAsia="pt-BR"/>
+        </w:rPr>
+        <w:t>5</w:t>
+      </w:r>
+      <w:r>
+        <w:rPr>
+          <w:rFonts w:ascii="Arial" w:eastAsia="Times New Roman" w:hAnsi="Arial" w:cs="Arial"/>
+          <w:sz w:val="24"/>
+          <w:szCs w:val="24"/>
+          <w:lang w:eastAsia="pt-BR"/>
+        </w:rPr>
+        <w:t>.3.2 – ESCOPO</w:t>
+      </w:r>
+    </w:p>
+    <w:p>
+      <w:pPr>
+        <w:spacing w:line="360" w:lineRule="auto"/>
+        <w:jc w:val="both"/>
+        <w:rPr>
+          <w:rFonts w:ascii="Arial" w:eastAsia="Times New Roman" w:hAnsi="Arial" w:cs="Arial"/>
+          <w:sz w:val="24"/>
+          <w:szCs w:val="24"/>
+          <w:lang w:eastAsia="pt-BR"/>
+        </w:rPr>
+      </w:pPr>
+      <w:r>
+        <w:rPr>
+          <w:rFonts w:ascii="Arial" w:eastAsia="Times New Roman" w:hAnsi="Arial" w:cs="Arial"/>
+          <w:sz w:val="24"/>
+          <w:szCs w:val="24"/>
+          <w:lang w:eastAsia="pt-BR"/>
+        </w:rPr>
+        <w:t>5</w:t>
+      </w:r>
+      <w:r>
+        <w:rPr>
+          <w:rFonts w:ascii="Arial" w:eastAsia="Times New Roman" w:hAnsi="Arial" w:cs="Arial"/>
+          <w:sz w:val="24"/>
+          <w:szCs w:val="24"/>
+          <w:lang w:eastAsia="pt-BR"/>
+        </w:rPr>
+        <w:t>.3.3 – ESTRUTURA</w:t>
+      </w:r>
+    </w:p>
+    <w:p>
+      <w:pPr>
+        <w:spacing w:line="360" w:lineRule="auto"/>
+        <w:jc w:val="both"/>
+        <w:rPr>
+          <w:rFonts w:ascii="Arial" w:eastAsia="Times New Roman" w:hAnsi="Arial" w:cs="Arial"/>
+          <w:sz w:val="24"/>
+          <w:szCs w:val="24"/>
+          <w:lang w:eastAsia="pt-BR"/>
+        </w:rPr>
+      </w:pPr>
+      <w:r>
+        <w:rPr>
+          <w:rFonts w:ascii="Arial" w:eastAsia="Times New Roman" w:hAnsi="Arial" w:cs="Arial"/>
+          <w:sz w:val="24"/>
+          <w:szCs w:val="24"/>
+          <w:lang w:eastAsia="pt-BR"/>
+        </w:rPr>
+        <w:t>5</w:t>
+      </w:r>
+      <w:r>
+        <w:rPr>
+          <w:rFonts w:ascii="Arial" w:eastAsia="Times New Roman" w:hAnsi="Arial" w:cs="Arial"/>
+          <w:sz w:val="24"/>
+          <w:szCs w:val="24"/>
+          <w:lang w:eastAsia="pt-BR"/>
+        </w:rPr>
+        <w:t>.3.4 – ESQUELETO</w:t>
+      </w:r>
+    </w:p>
+    <w:p>
+      <w:pPr>
+        <w:spacing w:line="360" w:lineRule="auto"/>
+        <w:jc w:val="both"/>
+        <w:rPr>
+          <w:rFonts w:ascii="Arial" w:eastAsia="Times New Roman" w:hAnsi="Arial" w:cs="Arial"/>
+          <w:sz w:val="24"/>
+          <w:szCs w:val="24"/>
+          <w:lang w:eastAsia="pt-BR"/>
+        </w:rPr>
+      </w:pPr>
+      <w:r>
+        <w:rPr>
+          <w:rFonts w:ascii="Arial" w:eastAsia="Times New Roman" w:hAnsi="Arial" w:cs="Arial"/>
+          <w:sz w:val="24"/>
+          <w:szCs w:val="24"/>
+          <w:lang w:eastAsia="pt-BR"/>
+        </w:rPr>
+        <w:t>5</w:t>
+      </w:r>
+      <w:r>
+        <w:rPr>
+          <w:rFonts w:ascii="Arial" w:eastAsia="Times New Roman" w:hAnsi="Arial" w:cs="Arial"/>
+          <w:sz w:val="24"/>
+          <w:szCs w:val="24"/>
+          <w:lang w:eastAsia="pt-BR"/>
+        </w:rPr>
+        <w:t>.3.5 – SUPERFÍCIE</w:t>
+      </w:r>
+    </w:p>
+    <w:p>
+      <w:pPr>
+        <w:spacing w:line="360" w:lineRule="auto"/>
+        <w:jc w:val="both"/>
+        <w:rPr>
+          <w:rFonts w:ascii="Arial" w:eastAsia="Times New Roman" w:hAnsi="Arial" w:cs="Arial"/>
+          <w:sz w:val="24"/>
+          <w:szCs w:val="24"/>
+          <w:lang w:eastAsia="pt-BR"/>
+        </w:rPr>
+      </w:pPr>
+    </w:p>
+    <w:p>
+      <w:pPr>
+        <w:spacing w:line="360" w:lineRule="auto"/>
+        <w:jc w:val="both"/>
+        <w:rPr>
+          <w:rFonts w:ascii="Arial" w:eastAsia="Times New Roman" w:hAnsi="Arial" w:cs="Arial"/>
+          <w:sz w:val="24"/>
+          <w:szCs w:val="24"/>
+          <w:lang w:eastAsia="pt-BR"/>
+        </w:rPr>
+      </w:pPr>
+    </w:p>
+    <w:p>
+      <w:pPr>
+        <w:spacing w:line="360" w:lineRule="auto"/>
+        <w:rPr>
+          <w:rFonts w:ascii="Arial" w:eastAsia="Times New Roman" w:hAnsi="Arial" w:cs="Arial"/>
+          <w:b/>
+          <w:sz w:val="28"/>
+          <w:szCs w:val="28"/>
+          <w:lang w:eastAsia="pt-BR"/>
+        </w:rPr>
+      </w:pPr>
+      <w:r>
+        <w:rPr>
+          <w:rFonts w:ascii="Arial" w:eastAsia="Times New Roman" w:hAnsi="Arial" w:cs="Arial"/>
+          <w:b/>
+          <w:sz w:val="28"/>
+          <w:szCs w:val="28"/>
+          <w:lang w:eastAsia="pt-BR"/>
+        </w:rPr>
+        <w:t>6</w:t>
+      </w:r>
+      <w:r>
+        <w:rPr>
+          <w:rFonts w:ascii="Arial" w:eastAsia="Times New Roman" w:hAnsi="Arial" w:cs="Arial"/>
+          <w:b/>
+          <w:sz w:val="28"/>
+          <w:szCs w:val="28"/>
+          <w:lang w:eastAsia="pt-BR"/>
+        </w:rPr>
+        <w:t xml:space="preserve"> – DISCUSSÃO</w:t>
+      </w:r>
+    </w:p>
+    <w:p>
+      <w:pPr>
+        <w:spacing w:line="360" w:lineRule="auto"/>
+        <w:jc w:val="both"/>
+        <w:rPr>
+          <w:rFonts w:ascii="Arial" w:eastAsia="Times New Roman" w:hAnsi="Arial" w:cs="Arial"/>
+          <w:sz w:val="24"/>
+          <w:szCs w:val="24"/>
+          <w:lang w:eastAsia="pt-BR"/>
+        </w:rPr>
+      </w:pPr>
+      <w:r>
+        <w:rPr>
+          <w:rFonts w:ascii="Arial" w:eastAsia="Times New Roman" w:hAnsi="Arial" w:cs="Arial"/>
+          <w:sz w:val="24"/>
+          <w:szCs w:val="24"/>
+          <w:lang w:eastAsia="pt-BR"/>
+        </w:rPr>
+        <w:t>Discussão</w:t>
+      </w:r>
+      <w:r>
+        <w:rPr>
+          <w:rFonts w:ascii="Arial" w:eastAsia="Times New Roman" w:hAnsi="Arial" w:cs="Arial"/>
+          <w:sz w:val="24"/>
+          <w:szCs w:val="24"/>
+          <w:lang w:eastAsia="pt-BR"/>
+        </w:rPr>
+        <w:tab/>
+      </w:r>
+    </w:p>
+    <w:p>
+      <w:pPr>
+        <w:spacing w:line="360" w:lineRule="auto"/>
+        <w:jc w:val="both"/>
+        <w:rPr>
+          <w:rFonts w:ascii="Arial" w:eastAsia="Times New Roman" w:hAnsi="Arial" w:cs="Arial"/>
+          <w:sz w:val="24"/>
+          <w:szCs w:val="24"/>
+          <w:lang w:eastAsia="pt-BR"/>
+        </w:rPr>
+      </w:pPr>
+    </w:p>
+    <w:p>
+      <w:pPr>
+        <w:spacing w:line="360" w:lineRule="auto"/>
+        <w:jc w:val="both"/>
+        <w:rPr>
+          <w:rFonts w:ascii="Arial" w:eastAsia="Times New Roman" w:hAnsi="Arial" w:cs="Arial"/>
+          <w:sz w:val="24"/>
+          <w:szCs w:val="24"/>
+          <w:lang w:eastAsia="pt-BR"/>
+        </w:rPr>
+      </w:pPr>
+    </w:p>
+    <w:p>
+      <w:pPr>
+        <w:spacing w:line="360" w:lineRule="auto"/>
+        <w:rPr>
+          <w:rFonts w:ascii="Arial" w:eastAsia="Times New Roman" w:hAnsi="Arial" w:cs="Arial"/>
+          <w:b/>
+          <w:sz w:val="28"/>
+          <w:szCs w:val="28"/>
+          <w:lang w:eastAsia="pt-BR"/>
+        </w:rPr>
+      </w:pPr>
+      <w:r>
+        <w:rPr>
+          <w:rFonts w:ascii="Arial" w:eastAsia="Times New Roman" w:hAnsi="Arial" w:cs="Arial"/>
+          <w:b/>
+          <w:sz w:val="28"/>
+          <w:szCs w:val="28"/>
+          <w:lang w:eastAsia="pt-BR"/>
+        </w:rPr>
+        <w:t>7</w:t>
+      </w:r>
+      <w:r>
+        <w:rPr>
+          <w:rFonts w:ascii="Arial" w:eastAsia="Times New Roman" w:hAnsi="Arial" w:cs="Arial"/>
+          <w:b/>
+          <w:sz w:val="28"/>
+          <w:szCs w:val="28"/>
+          <w:lang w:eastAsia="pt-BR"/>
+        </w:rPr>
+        <w:t xml:space="preserve"> – CONSIDERAÇÕES FINAIS</w:t>
+      </w:r>
+    </w:p>
+    <w:p>
+      <w:pPr>
+        <w:spacing w:line="360" w:lineRule="auto"/>
+        <w:jc w:val="both"/>
+        <w:rPr>
+          <w:rFonts w:ascii="Arial" w:eastAsia="Times New Roman" w:hAnsi="Arial" w:cs="Arial"/>
+          <w:sz w:val="24"/>
+          <w:szCs w:val="24"/>
+          <w:lang w:eastAsia="pt-BR"/>
+        </w:rPr>
+      </w:pPr>
+      <w:r>
+        <w:rPr>
+          <w:rFonts w:ascii="Arial" w:eastAsia="Times New Roman" w:hAnsi="Arial" w:cs="Arial"/>
+          <w:sz w:val="24"/>
+          <w:szCs w:val="24"/>
+          <w:lang w:eastAsia="pt-BR"/>
+        </w:rPr>
+        <w:t>Considerações finais</w:t>
+      </w:r>
+    </w:p>
+    <w:p>
+      <w:pPr>
+        <w:spacing w:line="360" w:lineRule="auto"/>
+        <w:jc w:val="both"/>
+        <w:rPr>
+          <w:rFonts w:ascii="Arial" w:eastAsia="Times New Roman" w:hAnsi="Arial" w:cs="Arial"/>
+          <w:sz w:val="24"/>
+          <w:szCs w:val="24"/>
+          <w:lang w:eastAsia="pt-BR"/>
+        </w:rPr>
+      </w:pPr>
+    </w:p>
+    <w:p>
+      <w:pPr>
+        <w:spacing w:line="360" w:lineRule="auto"/>
+        <w:jc w:val="both"/>
+        <w:rPr>
+          <w:rFonts w:ascii="Arial" w:eastAsia="Times New Roman" w:hAnsi="Arial" w:cs="Arial"/>
+          <w:sz w:val="24"/>
+          <w:szCs w:val="24"/>
+          <w:lang w:eastAsia="pt-BR"/>
+        </w:rPr>
+      </w:pPr>
+    </w:p>
+    <w:p>
+      <w:pPr>
+        <w:spacing w:line="360" w:lineRule="auto"/>
+        <w:rPr>
+          <w:rFonts w:ascii="Arial" w:eastAsia="Times New Roman" w:hAnsi="Arial" w:cs="Arial"/>
+          <w:b/>
+          <w:sz w:val="28"/>
+          <w:szCs w:val="28"/>
+          <w:lang w:eastAsia="pt-BR"/>
+        </w:rPr>
+      </w:pPr>
+      <w:r>
+        <w:rPr>
+          <w:rFonts w:ascii="Arial" w:eastAsia="Times New Roman" w:hAnsi="Arial" w:cs="Arial"/>
+          <w:b/>
+          <w:sz w:val="28"/>
+          <w:szCs w:val="28"/>
+          <w:lang w:eastAsia="pt-BR"/>
+        </w:rPr>
+        <w:t>8</w:t>
+      </w:r>
+      <w:r>
+        <w:rPr>
+          <w:rFonts w:ascii="Arial" w:eastAsia="Times New Roman" w:hAnsi="Arial" w:cs="Arial"/>
+          <w:b/>
+          <w:sz w:val="28"/>
+          <w:szCs w:val="28"/>
+          <w:lang w:eastAsia="pt-BR"/>
+        </w:rPr>
         <w:t xml:space="preserve"> – ANEXOS</w:t>
       </w:r>
     </w:p>
@@ -14718,7 +17575,7 @@
       </w:r>
     </w:p>
     <w:sectPr>
-      <w:headerReference w:type="default" r:id="rId19"/>
+      <w:headerReference w:type="default" r:id="rId25"/>
       <w:pgSz w:w="11906" w:h="16838" w:code="9"/>
       <w:pgMar w:top="1701" w:right="1134" w:bottom="1134" w:left="1701" w:header="709" w:footer="709" w:gutter="0"/>
       <w:pgNumType w:start="0"/>
@@ -14790,7 +17647,6 @@
         <w:docPartUnique/>
       </w:docPartObj>
     </w:sdtPr>
-    <w:sdtEndPr/>
     <w:sdtContent>
       <w:p>
         <w:pPr>
@@ -14810,7 +17666,7 @@
           <w:rPr>
             <w:noProof/>
           </w:rPr>
-          <w:t>32</w:t>
+          <w:t>39</w:t>
         </w:r>
         <w:r>
           <w:rPr>
@@ -15269,6 +18125,95 @@
     </w:lvl>
   </w:abstractNum>
   <w:abstractNum w:abstractNumId="4">
+    <w:nsid w:val="1AAB3D1B"/>
+    <w:multiLevelType w:val="hybridMultilevel"/>
+    <w:tmpl w:val="F698BADE"/>
+    <w:lvl w:ilvl="0" w:tplc="0416000F">
+      <w:start w:val="1"/>
+      <w:numFmt w:val="decimal"/>
+      <w:lvlText w:val="%1."/>
+      <w:lvlJc w:val="left"/>
+      <w:pPr>
+        <w:ind w:left="720" w:hanging="360"/>
+      </w:pPr>
+      <w:rPr>
+        <w:rFonts w:hint="default"/>
+      </w:rPr>
+    </w:lvl>
+    <w:lvl w:ilvl="1" w:tplc="04160019" w:tentative="1">
+      <w:start w:val="1"/>
+      <w:numFmt w:val="lowerLetter"/>
+      <w:lvlText w:val="%2."/>
+      <w:lvlJc w:val="left"/>
+      <w:pPr>
+        <w:ind w:left="1440" w:hanging="360"/>
+      </w:pPr>
+    </w:lvl>
+    <w:lvl w:ilvl="2" w:tplc="0416001B" w:tentative="1">
+      <w:start w:val="1"/>
+      <w:numFmt w:val="lowerRoman"/>
+      <w:lvlText w:val="%3."/>
+      <w:lvlJc w:val="right"/>
+      <w:pPr>
+        <w:ind w:left="2160" w:hanging="180"/>
+      </w:pPr>
+    </w:lvl>
+    <w:lvl w:ilvl="3" w:tplc="0416000F" w:tentative="1">
+      <w:start w:val="1"/>
+      <w:numFmt w:val="decimal"/>
+      <w:lvlText w:val="%4."/>
+      <w:lvlJc w:val="left"/>
+      <w:pPr>
+        <w:ind w:left="2880" w:hanging="360"/>
+      </w:pPr>
+    </w:lvl>
+    <w:lvl w:ilvl="4" w:tplc="04160019" w:tentative="1">
+      <w:start w:val="1"/>
+      <w:numFmt w:val="lowerLetter"/>
+      <w:lvlText w:val="%5."/>
+      <w:lvlJc w:val="left"/>
+      <w:pPr>
+        <w:ind w:left="3600" w:hanging="360"/>
+      </w:pPr>
+    </w:lvl>
+    <w:lvl w:ilvl="5" w:tplc="0416001B" w:tentative="1">
+      <w:start w:val="1"/>
+      <w:numFmt w:val="lowerRoman"/>
+      <w:lvlText w:val="%6."/>
+      <w:lvlJc w:val="right"/>
+      <w:pPr>
+        <w:ind w:left="4320" w:hanging="180"/>
+      </w:pPr>
+    </w:lvl>
+    <w:lvl w:ilvl="6" w:tplc="0416000F" w:tentative="1">
+      <w:start w:val="1"/>
+      <w:numFmt w:val="decimal"/>
+      <w:lvlText w:val="%7."/>
+      <w:lvlJc w:val="left"/>
+      <w:pPr>
+        <w:ind w:left="5040" w:hanging="360"/>
+      </w:pPr>
+    </w:lvl>
+    <w:lvl w:ilvl="7" w:tplc="04160019" w:tentative="1">
+      <w:start w:val="1"/>
+      <w:numFmt w:val="lowerLetter"/>
+      <w:lvlText w:val="%8."/>
+      <w:lvlJc w:val="left"/>
+      <w:pPr>
+        <w:ind w:left="5760" w:hanging="360"/>
+      </w:pPr>
+    </w:lvl>
+    <w:lvl w:ilvl="8" w:tplc="0416001B" w:tentative="1">
+      <w:start w:val="1"/>
+      <w:numFmt w:val="lowerRoman"/>
+      <w:lvlText w:val="%9."/>
+      <w:lvlJc w:val="right"/>
+      <w:pPr>
+        <w:ind w:left="6480" w:hanging="180"/>
+      </w:pPr>
+    </w:lvl>
+  </w:abstractNum>
+  <w:abstractNum w:abstractNumId="5">
     <w:nsid w:val="1E36421C"/>
     <w:multiLevelType w:val="hybridMultilevel"/>
     <w:tmpl w:val="D1C63994"/>
@@ -15381,7 +18326,7 @@
       </w:rPr>
     </w:lvl>
   </w:abstractNum>
-  <w:abstractNum w:abstractNumId="5">
+  <w:abstractNum w:abstractNumId="6">
     <w:nsid w:val="23A47545"/>
     <w:multiLevelType w:val="hybridMultilevel"/>
     <w:tmpl w:val="A9523DEC"/>
@@ -15494,7 +18439,7 @@
       </w:rPr>
     </w:lvl>
   </w:abstractNum>
-  <w:abstractNum w:abstractNumId="6">
+  <w:abstractNum w:abstractNumId="7">
     <w:nsid w:val="2E7860E2"/>
     <w:multiLevelType w:val="multilevel"/>
     <w:tmpl w:val="0A688A96"/>
@@ -15643,7 +18588,7 @@
       </w:rPr>
     </w:lvl>
   </w:abstractNum>
-  <w:abstractNum w:abstractNumId="7">
+  <w:abstractNum w:abstractNumId="8">
     <w:nsid w:val="2FD9647D"/>
     <w:multiLevelType w:val="hybridMultilevel"/>
     <w:tmpl w:val="9E92C372"/>
@@ -15756,7 +18701,7 @@
       </w:rPr>
     </w:lvl>
   </w:abstractNum>
-  <w:abstractNum w:abstractNumId="8">
+  <w:abstractNum w:abstractNumId="9">
     <w:nsid w:val="340E4D29"/>
     <w:multiLevelType w:val="hybridMultilevel"/>
     <w:tmpl w:val="C77A3404"/>
@@ -15869,7 +18814,7 @@
       </w:rPr>
     </w:lvl>
   </w:abstractNum>
-  <w:abstractNum w:abstractNumId="9">
+  <w:abstractNum w:abstractNumId="10">
     <w:nsid w:val="364C508A"/>
     <w:multiLevelType w:val="hybridMultilevel"/>
     <w:tmpl w:val="BB60CAD0"/>
@@ -15959,7 +18904,96 @@
       </w:pPr>
     </w:lvl>
   </w:abstractNum>
-  <w:abstractNum w:abstractNumId="10">
+  <w:abstractNum w:abstractNumId="11">
+    <w:nsid w:val="37E50DF1"/>
+    <w:multiLevelType w:val="hybridMultilevel"/>
+    <w:tmpl w:val="393AB0D6"/>
+    <w:lvl w:ilvl="0" w:tplc="0416000F">
+      <w:start w:val="1"/>
+      <w:numFmt w:val="decimal"/>
+      <w:lvlText w:val="%1."/>
+      <w:lvlJc w:val="left"/>
+      <w:pPr>
+        <w:ind w:left="720" w:hanging="360"/>
+      </w:pPr>
+      <w:rPr>
+        <w:rFonts w:hint="default"/>
+      </w:rPr>
+    </w:lvl>
+    <w:lvl w:ilvl="1" w:tplc="04160019" w:tentative="1">
+      <w:start w:val="1"/>
+      <w:numFmt w:val="lowerLetter"/>
+      <w:lvlText w:val="%2."/>
+      <w:lvlJc w:val="left"/>
+      <w:pPr>
+        <w:ind w:left="1440" w:hanging="360"/>
+      </w:pPr>
+    </w:lvl>
+    <w:lvl w:ilvl="2" w:tplc="0416001B" w:tentative="1">
+      <w:start w:val="1"/>
+      <w:numFmt w:val="lowerRoman"/>
+      <w:lvlText w:val="%3."/>
+      <w:lvlJc w:val="right"/>
+      <w:pPr>
+        <w:ind w:left="2160" w:hanging="180"/>
+      </w:pPr>
+    </w:lvl>
+    <w:lvl w:ilvl="3" w:tplc="0416000F" w:tentative="1">
+      <w:start w:val="1"/>
+      <w:numFmt w:val="decimal"/>
+      <w:lvlText w:val="%4."/>
+      <w:lvlJc w:val="left"/>
+      <w:pPr>
+        <w:ind w:left="2880" w:hanging="360"/>
+      </w:pPr>
+    </w:lvl>
+    <w:lvl w:ilvl="4" w:tplc="04160019" w:tentative="1">
+      <w:start w:val="1"/>
+      <w:numFmt w:val="lowerLetter"/>
+      <w:lvlText w:val="%5."/>
+      <w:lvlJc w:val="left"/>
+      <w:pPr>
+        <w:ind w:left="3600" w:hanging="360"/>
+      </w:pPr>
+    </w:lvl>
+    <w:lvl w:ilvl="5" w:tplc="0416001B" w:tentative="1">
+      <w:start w:val="1"/>
+      <w:numFmt w:val="lowerRoman"/>
+      <w:lvlText w:val="%6."/>
+      <w:lvlJc w:val="right"/>
+      <w:pPr>
+        <w:ind w:left="4320" w:hanging="180"/>
+      </w:pPr>
+    </w:lvl>
+    <w:lvl w:ilvl="6" w:tplc="0416000F" w:tentative="1">
+      <w:start w:val="1"/>
+      <w:numFmt w:val="decimal"/>
+      <w:lvlText w:val="%7."/>
+      <w:lvlJc w:val="left"/>
+      <w:pPr>
+        <w:ind w:left="5040" w:hanging="360"/>
+      </w:pPr>
+    </w:lvl>
+    <w:lvl w:ilvl="7" w:tplc="04160019" w:tentative="1">
+      <w:start w:val="1"/>
+      <w:numFmt w:val="lowerLetter"/>
+      <w:lvlText w:val="%8."/>
+      <w:lvlJc w:val="left"/>
+      <w:pPr>
+        <w:ind w:left="5760" w:hanging="360"/>
+      </w:pPr>
+    </w:lvl>
+    <w:lvl w:ilvl="8" w:tplc="0416001B" w:tentative="1">
+      <w:start w:val="1"/>
+      <w:numFmt w:val="lowerRoman"/>
+      <w:lvlText w:val="%9."/>
+      <w:lvlJc w:val="right"/>
+      <w:pPr>
+        <w:ind w:left="6480" w:hanging="180"/>
+      </w:pPr>
+    </w:lvl>
+  </w:abstractNum>
+  <w:abstractNum w:abstractNumId="12">
     <w:nsid w:val="3E2C6534"/>
     <w:multiLevelType w:val="hybridMultilevel"/>
     <w:tmpl w:val="F09ACF54"/>
@@ -16045,7 +19079,96 @@
       </w:pPr>
     </w:lvl>
   </w:abstractNum>
-  <w:abstractNum w:abstractNumId="11">
+  <w:abstractNum w:abstractNumId="13">
+    <w:nsid w:val="45B31640"/>
+    <w:multiLevelType w:val="hybridMultilevel"/>
+    <w:tmpl w:val="8E8C0EE2"/>
+    <w:lvl w:ilvl="0" w:tplc="0416000F">
+      <w:start w:val="1"/>
+      <w:numFmt w:val="decimal"/>
+      <w:lvlText w:val="%1."/>
+      <w:lvlJc w:val="left"/>
+      <w:pPr>
+        <w:ind w:left="720" w:hanging="360"/>
+      </w:pPr>
+      <w:rPr>
+        <w:rFonts w:hint="default"/>
+      </w:rPr>
+    </w:lvl>
+    <w:lvl w:ilvl="1" w:tplc="04160019" w:tentative="1">
+      <w:start w:val="1"/>
+      <w:numFmt w:val="lowerLetter"/>
+      <w:lvlText w:val="%2."/>
+      <w:lvlJc w:val="left"/>
+      <w:pPr>
+        <w:ind w:left="1440" w:hanging="360"/>
+      </w:pPr>
+    </w:lvl>
+    <w:lvl w:ilvl="2" w:tplc="0416001B" w:tentative="1">
+      <w:start w:val="1"/>
+      <w:numFmt w:val="lowerRoman"/>
+      <w:lvlText w:val="%3."/>
+      <w:lvlJc w:val="right"/>
+      <w:pPr>
+        <w:ind w:left="2160" w:hanging="180"/>
+      </w:pPr>
+    </w:lvl>
+    <w:lvl w:ilvl="3" w:tplc="0416000F" w:tentative="1">
+      <w:start w:val="1"/>
+      <w:numFmt w:val="decimal"/>
+      <w:lvlText w:val="%4."/>
+      <w:lvlJc w:val="left"/>
+      <w:pPr>
+        <w:ind w:left="2880" w:hanging="360"/>
+      </w:pPr>
+    </w:lvl>
+    <w:lvl w:ilvl="4" w:tplc="04160019" w:tentative="1">
+      <w:start w:val="1"/>
+      <w:numFmt w:val="lowerLetter"/>
+      <w:lvlText w:val="%5."/>
+      <w:lvlJc w:val="left"/>
+      <w:pPr>
+        <w:ind w:left="3600" w:hanging="360"/>
+      </w:pPr>
+    </w:lvl>
+    <w:lvl w:ilvl="5" w:tplc="0416001B" w:tentative="1">
+      <w:start w:val="1"/>
+      <w:numFmt w:val="lowerRoman"/>
+      <w:lvlText w:val="%6."/>
+      <w:lvlJc w:val="right"/>
+      <w:pPr>
+        <w:ind w:left="4320" w:hanging="180"/>
+      </w:pPr>
+    </w:lvl>
+    <w:lvl w:ilvl="6" w:tplc="0416000F" w:tentative="1">
+      <w:start w:val="1"/>
+      <w:numFmt w:val="decimal"/>
+      <w:lvlText w:val="%7."/>
+      <w:lvlJc w:val="left"/>
+      <w:pPr>
+        <w:ind w:left="5040" w:hanging="360"/>
+      </w:pPr>
+    </w:lvl>
+    <w:lvl w:ilvl="7" w:tplc="04160019" w:tentative="1">
+      <w:start w:val="1"/>
+      <w:numFmt w:val="lowerLetter"/>
+      <w:lvlText w:val="%8."/>
+      <w:lvlJc w:val="left"/>
+      <w:pPr>
+        <w:ind w:left="5760" w:hanging="360"/>
+      </w:pPr>
+    </w:lvl>
+    <w:lvl w:ilvl="8" w:tplc="0416001B" w:tentative="1">
+      <w:start w:val="1"/>
+      <w:numFmt w:val="lowerRoman"/>
+      <w:lvlText w:val="%9."/>
+      <w:lvlJc w:val="right"/>
+      <w:pPr>
+        <w:ind w:left="6480" w:hanging="180"/>
+      </w:pPr>
+    </w:lvl>
+  </w:abstractNum>
+  <w:abstractNum w:abstractNumId="14">
     <w:nsid w:val="47C47650"/>
     <w:multiLevelType w:val="hybridMultilevel"/>
     <w:tmpl w:val="416C2C3C"/>
@@ -16158,7 +19281,7 @@
       </w:rPr>
     </w:lvl>
   </w:abstractNum>
-  <w:abstractNum w:abstractNumId="12">
+  <w:abstractNum w:abstractNumId="15">
     <w:nsid w:val="529B4E96"/>
     <w:multiLevelType w:val="hybridMultilevel"/>
     <w:tmpl w:val="EF5C54C8"/>
@@ -16271,7 +19394,7 @@
       </w:rPr>
     </w:lvl>
   </w:abstractNum>
-  <w:abstractNum w:abstractNumId="13">
+  <w:abstractNum w:abstractNumId="16">
     <w:nsid w:val="52EE3E57"/>
     <w:multiLevelType w:val="hybridMultilevel"/>
     <w:tmpl w:val="B40A9666"/>
@@ -16357,7 +19480,7 @@
       </w:pPr>
     </w:lvl>
   </w:abstractNum>
-  <w:abstractNum w:abstractNumId="14">
+  <w:abstractNum w:abstractNumId="17">
     <w:nsid w:val="58AF72BB"/>
     <w:multiLevelType w:val="hybridMultilevel"/>
     <w:tmpl w:val="8F58C63E"/>
@@ -16470,7 +19593,7 @@
       </w:rPr>
     </w:lvl>
   </w:abstractNum>
-  <w:abstractNum w:abstractNumId="15">
+  <w:abstractNum w:abstractNumId="18">
     <w:nsid w:val="58F5060E"/>
     <w:multiLevelType w:val="hybridMultilevel"/>
     <w:tmpl w:val="61485C62"/>
@@ -16583,7 +19706,7 @@
       </w:rPr>
     </w:lvl>
   </w:abstractNum>
-  <w:abstractNum w:abstractNumId="16">
+  <w:abstractNum w:abstractNumId="19">
     <w:nsid w:val="5C9E5D72"/>
     <w:multiLevelType w:val="multilevel"/>
     <w:tmpl w:val="62FCCED0"/>
@@ -16732,7 +19855,7 @@
       </w:rPr>
     </w:lvl>
   </w:abstractNum>
-  <w:abstractNum w:abstractNumId="17">
+  <w:abstractNum w:abstractNumId="20">
     <w:nsid w:val="5E4D0B41"/>
     <w:multiLevelType w:val="hybridMultilevel"/>
     <w:tmpl w:val="7E2A99A2"/>
@@ -16845,7 +19968,7 @@
       </w:rPr>
     </w:lvl>
   </w:abstractNum>
-  <w:abstractNum w:abstractNumId="18">
+  <w:abstractNum w:abstractNumId="21">
     <w:nsid w:val="649B5720"/>
     <w:multiLevelType w:val="hybridMultilevel"/>
     <w:tmpl w:val="DA3A8D58"/>
@@ -16958,7 +20081,7 @@
       </w:rPr>
     </w:lvl>
   </w:abstractNum>
-  <w:abstractNum w:abstractNumId="19">
+  <w:abstractNum w:abstractNumId="22">
     <w:nsid w:val="6F1549D4"/>
     <w:multiLevelType w:val="hybridMultilevel"/>
     <w:tmpl w:val="2BBE6E5E"/>
@@ -17044,7 +20167,7 @@
       </w:pPr>
     </w:lvl>
   </w:abstractNum>
-  <w:abstractNum w:abstractNumId="20">
+  <w:abstractNum w:abstractNumId="23">
     <w:nsid w:val="71925062"/>
     <w:multiLevelType w:val="hybridMultilevel"/>
     <w:tmpl w:val="7DC68752"/>
@@ -17134,7 +20257,7 @@
       </w:pPr>
     </w:lvl>
   </w:abstractNum>
-  <w:abstractNum w:abstractNumId="21">
+  <w:abstractNum w:abstractNumId="24">
     <w:nsid w:val="72F455BA"/>
     <w:multiLevelType w:val="hybridMultilevel"/>
     <w:tmpl w:val="36B42420"/>
@@ -17247,7 +20370,7 @@
       </w:rPr>
     </w:lvl>
   </w:abstractNum>
-  <w:abstractNum w:abstractNumId="22">
+  <w:abstractNum w:abstractNumId="25">
     <w:nsid w:val="77BC4C84"/>
     <w:multiLevelType w:val="hybridMultilevel"/>
     <w:tmpl w:val="76F4D816"/>
@@ -17360,7 +20483,7 @@
       </w:rPr>
     </w:lvl>
   </w:abstractNum>
-  <w:abstractNum w:abstractNumId="23">
+  <w:abstractNum w:abstractNumId="26">
     <w:nsid w:val="79E92BEE"/>
     <w:multiLevelType w:val="hybridMultilevel"/>
     <w:tmpl w:val="A148C8B6"/>
@@ -17473,7 +20596,7 @@
       </w:rPr>
     </w:lvl>
   </w:abstractNum>
-  <w:abstractNum w:abstractNumId="24">
+  <w:abstractNum w:abstractNumId="27">
     <w:nsid w:val="79F44F72"/>
     <w:multiLevelType w:val="hybridMultilevel"/>
     <w:tmpl w:val="39A86C16"/>
@@ -17559,7 +20682,7 @@
       </w:pPr>
     </w:lvl>
   </w:abstractNum>
-  <w:abstractNum w:abstractNumId="25">
+  <w:abstractNum w:abstractNumId="28">
     <w:nsid w:val="7BF96184"/>
     <w:multiLevelType w:val="hybridMultilevel"/>
     <w:tmpl w:val="53845C30"/>
@@ -17646,82 +20769,91 @@
     </w:lvl>
   </w:abstractNum>
   <w:num w:numId="1">
-    <w:abstractNumId w:val="6"/>
+    <w:abstractNumId w:val="7"/>
   </w:num>
   <w:num w:numId="2">
     <w:abstractNumId w:val="3"/>
   </w:num>
   <w:num w:numId="3">
-    <w:abstractNumId w:val="16"/>
+    <w:abstractNumId w:val="19"/>
   </w:num>
   <w:num w:numId="4">
-    <w:abstractNumId w:val="11"/>
+    <w:abstractNumId w:val="14"/>
   </w:num>
   <w:num w:numId="5">
-    <w:abstractNumId w:val="12"/>
+    <w:abstractNumId w:val="15"/>
   </w:num>
   <w:num w:numId="6">
-    <w:abstractNumId w:val="17"/>
+    <w:abstractNumId w:val="20"/>
   </w:num>
   <w:num w:numId="7">
+    <w:abstractNumId w:val="21"/>
+  </w:num>
+  <w:num w:numId="8">
     <w:abstractNumId w:val="18"/>
   </w:num>
-  <w:num w:numId="8">
-    <w:abstractNumId w:val="15"/>
+  <w:num w:numId="9">
+    <w:abstractNumId w:val="26"/>
   </w:num>
-  <w:num w:numId="9">
+  <w:num w:numId="10">
+    <w:abstractNumId w:val="5"/>
+  </w:num>
+  <w:num w:numId="11">
+    <w:abstractNumId w:val="22"/>
+  </w:num>
+  <w:num w:numId="12">
+    <w:abstractNumId w:val="10"/>
+  </w:num>
+  <w:num w:numId="13">
+    <w:abstractNumId w:val="27"/>
+  </w:num>
+  <w:num w:numId="14">
     <w:abstractNumId w:val="23"/>
   </w:num>
-  <w:num w:numId="10">
-    <w:abstractNumId w:val="4"/>
-  </w:num>
-  <w:num w:numId="11">
-    <w:abstractNumId w:val="19"/>
-  </w:num>
-  <w:num w:numId="12">
-    <w:abstractNumId w:val="9"/>
-  </w:num>
-  <w:num w:numId="13">
-    <w:abstractNumId w:val="24"/>
-  </w:num>
-  <w:num w:numId="14">
-    <w:abstractNumId w:val="20"/>
-  </w:num>
   <w:num w:numId="15">
-    <w:abstractNumId w:val="13"/>
+    <w:abstractNumId w:val="16"/>
   </w:num>
   <w:num w:numId="16">
     <w:abstractNumId w:val="0"/>
   </w:num>
   <w:num w:numId="17">
-    <w:abstractNumId w:val="22"/>
+    <w:abstractNumId w:val="25"/>
   </w:num>
   <w:num w:numId="18">
-    <w:abstractNumId w:val="5"/>
+    <w:abstractNumId w:val="6"/>
   </w:num>
   <w:num w:numId="19">
-    <w:abstractNumId w:val="25"/>
+    <w:abstractNumId w:val="28"/>
   </w:num>
   <w:num w:numId="20">
+    <w:abstractNumId w:val="9"/>
+  </w:num>
+  <w:num w:numId="21">
+    <w:abstractNumId w:val="12"/>
+  </w:num>
+  <w:num w:numId="22">
     <w:abstractNumId w:val="8"/>
   </w:num>
-  <w:num w:numId="21">
-    <w:abstractNumId w:val="10"/>
-  </w:num>
-  <w:num w:numId="22">
-    <w:abstractNumId w:val="7"/>
-  </w:num>
   <w:num w:numId="23">
-    <w:abstractNumId w:val="14"/>
+    <w:abstractNumId w:val="17"/>
   </w:num>
   <w:num w:numId="24">
     <w:abstractNumId w:val="1"/>
   </w:num>
   <w:num w:numId="25">
-    <w:abstractNumId w:val="21"/>
+    <w:abstractNumId w:val="24"/>
   </w:num>
   <w:num w:numId="26">
     <w:abstractNumId w:val="2"/>
+  </w:num>
+  <w:num w:numId="27">
+    <w:abstractNumId w:val="11"/>
+  </w:num>
+  <w:num w:numId="28">
+    <w:abstractNumId w:val="4"/>
+  </w:num>
+  <w:num w:numId="29">
+    <w:abstractNumId w:val="13"/>
   </w:num>
 </w:numbering>
 </file>
@@ -18926,7 +22058,7 @@
 </file>
 
 <file path=customXml/itemProps1.xml><?xml version="1.0" encoding="utf-8"?>
-<ds:datastoreItem xmlns:ds="http://schemas.openxmlformats.org/officeDocument/2006/customXml" ds:itemID="{3422FC41-1809-46F0-B552-19000FFA38F9}">
+<ds:datastoreItem xmlns:ds="http://schemas.openxmlformats.org/officeDocument/2006/customXml" ds:itemID="{AB3CF211-1994-439D-A840-0B6E94AE0D43}">
   <ds:schemaRefs>
     <ds:schemaRef ds:uri="http://schemas.openxmlformats.org/officeDocument/2006/bibliography"/>
   </ds:schemaRefs>

</xml_diff>

<commit_message>
Terminado a Estratégia de Desenvolvimento
</commit_message>
<xml_diff>
--- a/docs/PG2 - novo.docx
+++ b/docs/PG2 - novo.docx
@@ -17069,17 +17069,18 @@
         <w:jc w:val="both"/>
         <w:rPr>
           <w:rFonts w:ascii="Arial" w:eastAsia="Times New Roman" w:hAnsi="Arial" w:cs="Arial"/>
-          <w:sz w:val="24"/>
-          <w:szCs w:val="24"/>
-          <w:lang w:eastAsia="pt-BR"/>
-        </w:rPr>
-      </w:pPr>
-      <w:proofErr w:type="gramStart"/>
-      <w:r>
-        <w:rPr>
-          <w:rFonts w:ascii="Arial" w:eastAsia="Times New Roman" w:hAnsi="Arial" w:cs="Arial"/>
-          <w:sz w:val="24"/>
-          <w:szCs w:val="24"/>
+          <w:b/>
+          <w:sz w:val="28"/>
+          <w:szCs w:val="28"/>
+          <w:lang w:eastAsia="pt-BR"/>
+        </w:rPr>
+      </w:pPr>
+      <w:r>
+        <w:rPr>
+          <w:rFonts w:ascii="Arial" w:eastAsia="Times New Roman" w:hAnsi="Arial" w:cs="Arial"/>
+          <w:b/>
+          <w:sz w:val="28"/>
+          <w:szCs w:val="28"/>
           <w:lang w:eastAsia="pt-BR"/>
         </w:rPr>
         <w:lastRenderedPageBreak/>
@@ -17088,11 +17089,73 @@
       <w:r>
         <w:rPr>
           <w:rFonts w:ascii="Arial" w:eastAsia="Times New Roman" w:hAnsi="Arial" w:cs="Arial"/>
-          <w:sz w:val="24"/>
-          <w:szCs w:val="24"/>
-          <w:lang w:eastAsia="pt-BR"/>
-        </w:rPr>
-        <w:t>.2 – PROPOSTA</w:t>
+          <w:b/>
+          <w:sz w:val="28"/>
+          <w:szCs w:val="28"/>
+          <w:lang w:eastAsia="pt-BR"/>
+        </w:rPr>
+        <w:t>.</w:t>
+      </w:r>
+      <w:r>
+        <w:rPr>
+          <w:rFonts w:ascii="Arial" w:eastAsia="Times New Roman" w:hAnsi="Arial" w:cs="Arial"/>
+          <w:b/>
+          <w:sz w:val="28"/>
+          <w:szCs w:val="28"/>
+          <w:lang w:eastAsia="pt-BR"/>
+        </w:rPr>
+        <w:t>2</w:t>
+      </w:r>
+      <w:r>
+        <w:rPr>
+          <w:rFonts w:ascii="Arial" w:eastAsia="Times New Roman" w:hAnsi="Arial" w:cs="Arial"/>
+          <w:b/>
+          <w:sz w:val="28"/>
+          <w:szCs w:val="28"/>
+          <w:lang w:eastAsia="pt-BR"/>
+        </w:rPr>
+        <w:t xml:space="preserve"> – DESENVOLVIMENTO DA FERRAMENTA</w:t>
+      </w:r>
+      <w:r>
+        <w:rPr>
+          <w:rFonts w:ascii="Arial" w:eastAsia="Times New Roman" w:hAnsi="Arial" w:cs="Arial"/>
+          <w:b/>
+          <w:sz w:val="28"/>
+          <w:szCs w:val="28"/>
+          <w:lang w:eastAsia="pt-BR"/>
+        </w:rPr>
+        <w:t xml:space="preserve"> - DEHBORA</w:t>
+      </w:r>
+    </w:p>
+    <w:p>
+      <w:pPr>
+        <w:spacing w:line="360" w:lineRule="auto"/>
+        <w:jc w:val="both"/>
+        <w:rPr>
+          <w:rFonts w:ascii="Arial" w:eastAsia="Times New Roman" w:hAnsi="Arial" w:cs="Arial"/>
+          <w:sz w:val="24"/>
+          <w:szCs w:val="24"/>
+          <w:lang w:eastAsia="pt-BR"/>
+        </w:rPr>
+      </w:pPr>
+      <w:r>
+        <w:rPr>
+          <w:rFonts w:ascii="Arial" w:eastAsia="Times New Roman" w:hAnsi="Arial" w:cs="Arial"/>
+          <w:sz w:val="24"/>
+          <w:szCs w:val="24"/>
+          <w:lang w:eastAsia="pt-BR"/>
+        </w:rPr>
+        <w:t xml:space="preserve">Com as pesquisas e </w:t>
+      </w:r>
+      <w:proofErr w:type="gramStart"/>
+      <w:r>
+        <w:rPr>
+          <w:rFonts w:ascii="Arial" w:eastAsia="Times New Roman" w:hAnsi="Arial" w:cs="Arial"/>
+          <w:sz w:val="24"/>
+          <w:szCs w:val="24"/>
+          <w:lang w:eastAsia="pt-BR"/>
+        </w:rPr>
+        <w:t>analises realizadas</w:t>
       </w:r>
       <w:proofErr w:type="gramEnd"/>
       <w:r>
@@ -17102,8 +17165,1920 @@
           <w:szCs w:val="24"/>
           <w:lang w:eastAsia="pt-BR"/>
         </w:rPr>
-        <w:t xml:space="preserve"> DA FERRAMENTA</w:t>
-      </w:r>
+        <w:t xml:space="preserve">, agora se propõe a criação de </w:t>
+      </w:r>
+      <w:r>
+        <w:rPr>
+          <w:rFonts w:ascii="Arial" w:eastAsia="Times New Roman" w:hAnsi="Arial" w:cs="Arial"/>
+          <w:sz w:val="24"/>
+          <w:szCs w:val="24"/>
+          <w:lang w:eastAsia="pt-BR"/>
+        </w:rPr>
+        <w:t xml:space="preserve">uma nova ferramenta, disponibilizada em um website que forneça funcionalidades mínimas que possam testar os conceitos abordados </w:t>
+      </w:r>
+      <w:r>
+        <w:rPr>
+          <w:rFonts w:ascii="Arial" w:eastAsia="Times New Roman" w:hAnsi="Arial" w:cs="Arial"/>
+          <w:sz w:val="24"/>
+          <w:szCs w:val="24"/>
+          <w:lang w:eastAsia="pt-BR"/>
+        </w:rPr>
+        <w:t>neste projeto.</w:t>
+      </w:r>
+      <w:r>
+        <w:rPr>
+          <w:rFonts w:ascii="Arial" w:eastAsia="Times New Roman" w:hAnsi="Arial" w:cs="Arial"/>
+          <w:sz w:val="24"/>
+          <w:szCs w:val="24"/>
+          <w:lang w:eastAsia="pt-BR"/>
+        </w:rPr>
+        <w:t xml:space="preserve"> O site se chama Dehbora e está disponível em www.dehbora.com.br.</w:t>
+      </w:r>
+    </w:p>
+    <w:p>
+      <w:pPr>
+        <w:spacing w:line="360" w:lineRule="auto"/>
+        <w:jc w:val="both"/>
+        <w:rPr>
+          <w:rFonts w:ascii="Arial" w:eastAsia="Times New Roman" w:hAnsi="Arial" w:cs="Arial"/>
+          <w:sz w:val="24"/>
+          <w:szCs w:val="24"/>
+          <w:lang w:eastAsia="pt-BR"/>
+        </w:rPr>
+      </w:pPr>
+      <w:r>
+        <w:rPr>
+          <w:rFonts w:ascii="Arial" w:eastAsia="Times New Roman" w:hAnsi="Arial" w:cs="Arial"/>
+          <w:sz w:val="24"/>
+          <w:szCs w:val="24"/>
+          <w:lang w:eastAsia="pt-BR"/>
+        </w:rPr>
+        <w:t xml:space="preserve">Para a definição de todas as etapas de desenvolvimento, este projeto se utiliza dos conceitos abordados por Jesse James Garret em </w:t>
+      </w:r>
+      <w:r>
+        <w:rPr>
+          <w:rFonts w:ascii="Arial" w:eastAsia="Times New Roman" w:hAnsi="Arial" w:cs="Arial"/>
+          <w:i/>
+          <w:sz w:val="24"/>
+          <w:szCs w:val="24"/>
+          <w:lang w:eastAsia="pt-BR"/>
+        </w:rPr>
+        <w:t xml:space="preserve">The </w:t>
+      </w:r>
+      <w:proofErr w:type="spellStart"/>
+      <w:r>
+        <w:rPr>
+          <w:rFonts w:ascii="Arial" w:eastAsia="Times New Roman" w:hAnsi="Arial" w:cs="Arial"/>
+          <w:i/>
+          <w:sz w:val="24"/>
+          <w:szCs w:val="24"/>
+          <w:lang w:eastAsia="pt-BR"/>
+        </w:rPr>
+        <w:t>Elements</w:t>
+      </w:r>
+      <w:proofErr w:type="spellEnd"/>
+      <w:r>
+        <w:rPr>
+          <w:rFonts w:ascii="Arial" w:eastAsia="Times New Roman" w:hAnsi="Arial" w:cs="Arial"/>
+          <w:i/>
+          <w:sz w:val="24"/>
+          <w:szCs w:val="24"/>
+          <w:lang w:eastAsia="pt-BR"/>
+        </w:rPr>
+        <w:t xml:space="preserve"> </w:t>
+      </w:r>
+      <w:proofErr w:type="spellStart"/>
+      <w:r>
+        <w:rPr>
+          <w:rFonts w:ascii="Arial" w:eastAsia="Times New Roman" w:hAnsi="Arial" w:cs="Arial"/>
+          <w:i/>
+          <w:sz w:val="24"/>
+          <w:szCs w:val="24"/>
+          <w:lang w:eastAsia="pt-BR"/>
+        </w:rPr>
+        <w:t>of</w:t>
+      </w:r>
+      <w:proofErr w:type="spellEnd"/>
+      <w:r>
+        <w:rPr>
+          <w:rFonts w:ascii="Arial" w:eastAsia="Times New Roman" w:hAnsi="Arial" w:cs="Arial"/>
+          <w:i/>
+          <w:sz w:val="24"/>
+          <w:szCs w:val="24"/>
+          <w:lang w:eastAsia="pt-BR"/>
+        </w:rPr>
+        <w:t xml:space="preserve"> </w:t>
+      </w:r>
+      <w:proofErr w:type="spellStart"/>
+      <w:r>
+        <w:rPr>
+          <w:rFonts w:ascii="Arial" w:eastAsia="Times New Roman" w:hAnsi="Arial" w:cs="Arial"/>
+          <w:i/>
+          <w:sz w:val="24"/>
+          <w:szCs w:val="24"/>
+          <w:lang w:eastAsia="pt-BR"/>
+        </w:rPr>
+        <w:t>User</w:t>
+      </w:r>
+      <w:proofErr w:type="spellEnd"/>
+      <w:r>
+        <w:rPr>
+          <w:rFonts w:ascii="Arial" w:eastAsia="Times New Roman" w:hAnsi="Arial" w:cs="Arial"/>
+          <w:i/>
+          <w:sz w:val="24"/>
+          <w:szCs w:val="24"/>
+          <w:lang w:eastAsia="pt-BR"/>
+        </w:rPr>
+        <w:t xml:space="preserve"> Experience</w:t>
+      </w:r>
+      <w:r>
+        <w:rPr>
+          <w:rFonts w:ascii="Arial" w:eastAsia="Times New Roman" w:hAnsi="Arial" w:cs="Arial"/>
+          <w:sz w:val="24"/>
+          <w:szCs w:val="24"/>
+          <w:lang w:eastAsia="pt-BR"/>
+        </w:rPr>
+        <w:t xml:space="preserve"> (Os Elementos da Experiência do Usuário) (2002).</w:t>
+      </w:r>
+      <w:r>
+        <w:rPr>
+          <w:rFonts w:ascii="Arial" w:eastAsia="Times New Roman" w:hAnsi="Arial" w:cs="Arial"/>
+          <w:sz w:val="24"/>
+          <w:szCs w:val="24"/>
+          <w:lang w:eastAsia="pt-BR"/>
+        </w:rPr>
+        <w:t xml:space="preserve"> </w:t>
+      </w:r>
+      <w:r>
+        <w:rPr>
+          <w:rFonts w:ascii="Arial" w:eastAsia="Times New Roman" w:hAnsi="Arial" w:cs="Arial"/>
+          <w:sz w:val="24"/>
+          <w:szCs w:val="24"/>
+          <w:lang w:eastAsia="pt-BR"/>
+        </w:rPr>
+        <w:t>Para Garret, a experiência do usuário não diz respeito ao funcionamento interno de um produto ou serviço e sim sobre como ele funciona do lado de fora, quando uma pessoa entra em contato com ele.</w:t>
+      </w:r>
+      <w:r>
+        <w:rPr>
+          <w:rFonts w:ascii="Arial" w:eastAsia="Times New Roman" w:hAnsi="Arial" w:cs="Arial"/>
+          <w:sz w:val="24"/>
+          <w:szCs w:val="24"/>
+          <w:lang w:eastAsia="pt-BR"/>
+        </w:rPr>
+        <w:t xml:space="preserve"> </w:t>
+      </w:r>
+      <w:r>
+        <w:rPr>
+          <w:rFonts w:ascii="Arial" w:eastAsia="Times New Roman" w:hAnsi="Arial" w:cs="Arial"/>
+          <w:sz w:val="24"/>
+          <w:szCs w:val="24"/>
+          <w:lang w:eastAsia="pt-BR"/>
+        </w:rPr>
+        <w:t xml:space="preserve">Este projeto se preocupa quase que unicamente neste quesito, não entrando em detalhes sobre o funcionamento interno do site. </w:t>
+      </w:r>
+      <w:r>
+        <w:rPr>
+          <w:rFonts w:ascii="Arial" w:eastAsia="Times New Roman" w:hAnsi="Arial" w:cs="Arial"/>
+          <w:sz w:val="24"/>
+          <w:szCs w:val="24"/>
+          <w:lang w:eastAsia="pt-BR"/>
+        </w:rPr>
+        <w:t>Talvez o único momento onde a preocupação não é de fato com a interface do usuário é na forma como é realizado o cálculo de semelhança entre os usuários, onde se procura utilizar algoritmo de filtragem coletiva e que não será apresentado de fato para o usuário final, sendo apenas parte do processamento interno do sistema que faz funcionar o site.</w:t>
+      </w:r>
+    </w:p>
+    <w:p>
+      <w:pPr>
+        <w:spacing w:line="360" w:lineRule="auto"/>
+        <w:jc w:val="both"/>
+        <w:rPr>
+          <w:rFonts w:ascii="Arial" w:eastAsia="Times New Roman" w:hAnsi="Arial" w:cs="Arial"/>
+          <w:sz w:val="24"/>
+          <w:szCs w:val="24"/>
+          <w:lang w:eastAsia="pt-BR"/>
+        </w:rPr>
+      </w:pPr>
+    </w:p>
+    <w:p>
+      <w:pPr>
+        <w:spacing w:line="360" w:lineRule="auto"/>
+        <w:jc w:val="both"/>
+        <w:rPr>
+          <w:rFonts w:ascii="Arial" w:eastAsia="Times New Roman" w:hAnsi="Arial" w:cs="Arial"/>
+          <w:b/>
+          <w:sz w:val="24"/>
+          <w:szCs w:val="24"/>
+          <w:lang w:eastAsia="pt-BR"/>
+        </w:rPr>
+      </w:pPr>
+      <w:r>
+        <w:rPr>
+          <w:rFonts w:ascii="Arial" w:eastAsia="Times New Roman" w:hAnsi="Arial" w:cs="Arial"/>
+          <w:b/>
+          <w:sz w:val="24"/>
+          <w:szCs w:val="24"/>
+          <w:lang w:eastAsia="pt-BR"/>
+        </w:rPr>
+        <w:t>Os Cinco Planos</w:t>
+      </w:r>
+    </w:p>
+    <w:p>
+      <w:pPr>
+        <w:spacing w:line="360" w:lineRule="auto"/>
+        <w:jc w:val="both"/>
+        <w:rPr>
+          <w:rFonts w:ascii="Arial" w:eastAsia="Times New Roman" w:hAnsi="Arial" w:cs="Arial"/>
+          <w:sz w:val="24"/>
+          <w:szCs w:val="24"/>
+          <w:lang w:eastAsia="pt-BR"/>
+        </w:rPr>
+      </w:pPr>
+      <w:r>
+        <w:rPr>
+          <w:rFonts w:ascii="Arial" w:eastAsia="Times New Roman" w:hAnsi="Arial" w:cs="Arial"/>
+          <w:sz w:val="24"/>
+          <w:szCs w:val="24"/>
+          <w:lang w:eastAsia="pt-BR"/>
+        </w:rPr>
+        <w:t>Para Garret a experiência do usuário ao visitar um determinado site é praticamente a mesma.</w:t>
+      </w:r>
+      <w:r>
+        <w:rPr>
+          <w:rFonts w:ascii="Arial" w:eastAsia="Times New Roman" w:hAnsi="Arial" w:cs="Arial"/>
+          <w:sz w:val="24"/>
+          <w:szCs w:val="24"/>
+          <w:lang w:eastAsia="pt-BR"/>
+        </w:rPr>
+        <w:t xml:space="preserve"> O resultado final é resultado de um conjunto de decisões, de como o site se </w:t>
+      </w:r>
+      <w:proofErr w:type="gramStart"/>
+      <w:r>
+        <w:rPr>
+          <w:rFonts w:ascii="Arial" w:eastAsia="Times New Roman" w:hAnsi="Arial" w:cs="Arial"/>
+          <w:sz w:val="24"/>
+          <w:szCs w:val="24"/>
+          <w:lang w:eastAsia="pt-BR"/>
+        </w:rPr>
+        <w:t>parece,</w:t>
+      </w:r>
+      <w:proofErr w:type="gramEnd"/>
+      <w:r>
+        <w:rPr>
+          <w:rFonts w:ascii="Arial" w:eastAsia="Times New Roman" w:hAnsi="Arial" w:cs="Arial"/>
+          <w:sz w:val="24"/>
+          <w:szCs w:val="24"/>
+          <w:lang w:eastAsia="pt-BR"/>
+        </w:rPr>
+        <w:t xml:space="preserve"> como ele se comporta e o que ele permite que o usuário faça. Todas essas decisões são construídas umas em cima das outras, e o seu entendimento para as tomadas de decisão podem ent</w:t>
+      </w:r>
+      <w:r>
+        <w:rPr>
+          <w:rFonts w:ascii="Arial" w:eastAsia="Times New Roman" w:hAnsi="Arial" w:cs="Arial"/>
+          <w:sz w:val="24"/>
+          <w:szCs w:val="24"/>
+          <w:lang w:eastAsia="pt-BR"/>
+        </w:rPr>
+        <w:t>ão ser</w:t>
+      </w:r>
+      <w:r>
+        <w:rPr>
+          <w:rFonts w:ascii="Arial" w:eastAsia="Times New Roman" w:hAnsi="Arial" w:cs="Arial"/>
+          <w:sz w:val="24"/>
+          <w:szCs w:val="24"/>
+          <w:lang w:eastAsia="pt-BR"/>
+        </w:rPr>
+        <w:t xml:space="preserve"> definidas em camadas</w:t>
+      </w:r>
+      <w:r>
+        <w:rPr>
+          <w:rFonts w:ascii="Arial" w:eastAsia="Times New Roman" w:hAnsi="Arial" w:cs="Arial"/>
+          <w:sz w:val="24"/>
+          <w:szCs w:val="24"/>
+          <w:lang w:eastAsia="pt-BR"/>
+        </w:rPr>
+        <w:t>, cuja proposta vai da parte mais abstrata possível até a parte mais concreta.</w:t>
+      </w:r>
+    </w:p>
+    <w:p>
+      <w:pPr>
+        <w:spacing w:line="360" w:lineRule="auto"/>
+        <w:jc w:val="right"/>
+        <w:rPr>
+          <w:rFonts w:ascii="Arial" w:eastAsia="Times New Roman" w:hAnsi="Arial" w:cs="Arial"/>
+          <w:sz w:val="24"/>
+          <w:szCs w:val="24"/>
+          <w:lang w:eastAsia="pt-BR"/>
+        </w:rPr>
+      </w:pPr>
+      <w:r>
+        <w:rPr>
+          <w:rFonts w:ascii="Arial" w:eastAsia="Times New Roman" w:hAnsi="Arial" w:cs="Arial"/>
+          <w:noProof/>
+          <w:sz w:val="24"/>
+          <w:szCs w:val="24"/>
+          <w:lang w:eastAsia="pt-BR"/>
+        </w:rPr>
+        <w:lastRenderedPageBreak/>
+        <w:drawing>
+          <wp:inline distT="0" distB="0" distL="0" distR="0">
+            <wp:extent cx="5090261" cy="5705475"/>
+            <wp:effectExtent l="0" t="0" r="0" b="0"/>
+            <wp:docPr id="11" name="Imagem 11" descr="C:\wamp\www\TCC-Dehbora\imagens\simple-planes.jpg"/>
+            <wp:cNvGraphicFramePr>
+              <a:graphicFrameLocks xmlns:a="http://schemas.openxmlformats.org/drawingml/2006/main" noChangeAspect="1"/>
+            </wp:cNvGraphicFramePr>
+            <a:graphic xmlns:a="http://schemas.openxmlformats.org/drawingml/2006/main">
+              <a:graphicData uri="http://schemas.openxmlformats.org/drawingml/2006/picture">
+                <pic:pic xmlns:pic="http://schemas.openxmlformats.org/drawingml/2006/picture">
+                  <pic:nvPicPr>
+                    <pic:cNvPr id="0" name="Picture 1" descr="C:\wamp\www\TCC-Dehbora\imagens\simple-planes.jpg"/>
+                    <pic:cNvPicPr>
+                      <a:picLocks noChangeAspect="1" noChangeArrowheads="1"/>
+                    </pic:cNvPicPr>
+                  </pic:nvPicPr>
+                  <pic:blipFill>
+                    <a:blip r:embed="rId25" cstate="print">
+                      <a:extLst>
+                        <a:ext uri="{28A0092B-C50C-407E-A947-70E740481C1C}">
+                          <a14:useLocalDpi xmlns:a14="http://schemas.microsoft.com/office/drawing/2010/main" val="0"/>
+                        </a:ext>
+                      </a:extLst>
+                    </a:blip>
+                    <a:srcRect/>
+                    <a:stretch>
+                      <a:fillRect/>
+                    </a:stretch>
+                  </pic:blipFill>
+                  <pic:spPr bwMode="auto">
+                    <a:xfrm>
+                      <a:off x="0" y="0"/>
+                      <a:ext cx="5090261" cy="5705475"/>
+                    </a:xfrm>
+                    <a:prstGeom prst="rect">
+                      <a:avLst/>
+                    </a:prstGeom>
+                    <a:noFill/>
+                    <a:ln>
+                      <a:noFill/>
+                    </a:ln>
+                  </pic:spPr>
+                </pic:pic>
+              </a:graphicData>
+            </a:graphic>
+          </wp:inline>
+        </w:drawing>
+      </w:r>
+    </w:p>
+    <w:p>
+      <w:pPr>
+        <w:spacing w:line="360" w:lineRule="auto"/>
+        <w:jc w:val="right"/>
+        <w:rPr>
+          <w:rFonts w:ascii="Arial" w:eastAsia="Times New Roman" w:hAnsi="Arial" w:cs="Arial"/>
+          <w:sz w:val="24"/>
+          <w:szCs w:val="24"/>
+          <w:lang w:eastAsia="pt-BR"/>
+        </w:rPr>
+      </w:pPr>
+      <w:r>
+        <w:rPr>
+          <w:rFonts w:ascii="Arial" w:eastAsia="Times New Roman" w:hAnsi="Arial" w:cs="Arial"/>
+          <w:sz w:val="20"/>
+          <w:szCs w:val="20"/>
+          <w:lang w:eastAsia="pt-BR"/>
+        </w:rPr>
+        <w:t>The Five Planes (Os cinco planos)</w:t>
+      </w:r>
+      <w:r>
+        <w:rPr>
+          <w:rFonts w:ascii="Arial" w:eastAsia="Times New Roman" w:hAnsi="Arial" w:cs="Arial"/>
+          <w:sz w:val="20"/>
+          <w:szCs w:val="20"/>
+          <w:lang w:eastAsia="pt-BR"/>
+        </w:rPr>
+        <w:t xml:space="preserve"> (</w:t>
+      </w:r>
+      <w:r>
+        <w:rPr>
+          <w:rFonts w:ascii="Arial" w:eastAsia="Times New Roman" w:hAnsi="Arial" w:cs="Arial"/>
+          <w:sz w:val="20"/>
+          <w:szCs w:val="20"/>
+          <w:lang w:eastAsia="pt-BR"/>
+        </w:rPr>
+        <w:t>GARRET</w:t>
+      </w:r>
+      <w:r>
+        <w:rPr>
+          <w:rFonts w:ascii="Arial" w:eastAsia="Times New Roman" w:hAnsi="Arial" w:cs="Arial"/>
+          <w:sz w:val="20"/>
+          <w:szCs w:val="20"/>
+          <w:lang w:eastAsia="pt-BR"/>
+        </w:rPr>
+        <w:t xml:space="preserve">, </w:t>
+      </w:r>
+      <w:r>
+        <w:rPr>
+          <w:rFonts w:ascii="Arial" w:eastAsia="Times New Roman" w:hAnsi="Arial" w:cs="Arial"/>
+          <w:sz w:val="20"/>
+          <w:szCs w:val="20"/>
+          <w:lang w:eastAsia="pt-BR"/>
+        </w:rPr>
+        <w:t>2002</w:t>
+      </w:r>
+      <w:r>
+        <w:rPr>
+          <w:rFonts w:ascii="Arial" w:eastAsia="Times New Roman" w:hAnsi="Arial" w:cs="Arial"/>
+          <w:sz w:val="20"/>
+          <w:szCs w:val="20"/>
+          <w:lang w:eastAsia="pt-BR"/>
+        </w:rPr>
+        <w:t xml:space="preserve">, p. </w:t>
+      </w:r>
+      <w:r>
+        <w:rPr>
+          <w:rFonts w:ascii="Arial" w:eastAsia="Times New Roman" w:hAnsi="Arial" w:cs="Arial"/>
+          <w:sz w:val="20"/>
+          <w:szCs w:val="20"/>
+          <w:lang w:eastAsia="pt-BR"/>
+        </w:rPr>
+        <w:t>22</w:t>
+      </w:r>
+      <w:proofErr w:type="gramStart"/>
+      <w:r>
+        <w:rPr>
+          <w:rFonts w:ascii="Arial" w:eastAsia="Times New Roman" w:hAnsi="Arial" w:cs="Arial"/>
+          <w:sz w:val="20"/>
+          <w:szCs w:val="20"/>
+          <w:lang w:eastAsia="pt-BR"/>
+        </w:rPr>
+        <w:t>)</w:t>
+      </w:r>
+      <w:proofErr w:type="gramEnd"/>
+    </w:p>
+    <w:p>
+      <w:pPr>
+        <w:pStyle w:val="PargrafodaLista"/>
+        <w:numPr>
+          <w:ilvl w:val="0"/>
+          <w:numId w:val="30"/>
+        </w:numPr>
+        <w:spacing w:line="360" w:lineRule="auto"/>
+        <w:jc w:val="both"/>
+        <w:rPr>
+          <w:rFonts w:ascii="Arial" w:eastAsia="Times New Roman" w:hAnsi="Arial" w:cs="Arial"/>
+          <w:sz w:val="24"/>
+          <w:szCs w:val="24"/>
+          <w:lang w:eastAsia="pt-BR"/>
+        </w:rPr>
+      </w:pPr>
+      <w:r>
+        <w:rPr>
+          <w:rFonts w:ascii="Arial" w:eastAsia="Times New Roman" w:hAnsi="Arial" w:cs="Arial"/>
+          <w:b/>
+          <w:sz w:val="24"/>
+          <w:szCs w:val="24"/>
+          <w:lang w:eastAsia="pt-BR"/>
+        </w:rPr>
+        <w:t>Superfície</w:t>
+      </w:r>
+      <w:r>
+        <w:rPr>
+          <w:rFonts w:ascii="Arial" w:eastAsia="Times New Roman" w:hAnsi="Arial" w:cs="Arial"/>
+          <w:sz w:val="24"/>
+          <w:szCs w:val="24"/>
+          <w:lang w:eastAsia="pt-BR"/>
+        </w:rPr>
+        <w:t xml:space="preserve">: </w:t>
+      </w:r>
+      <w:r>
+        <w:rPr>
+          <w:rFonts w:ascii="Arial" w:eastAsia="Times New Roman" w:hAnsi="Arial" w:cs="Arial"/>
+          <w:sz w:val="24"/>
+          <w:szCs w:val="24"/>
+          <w:lang w:eastAsia="pt-BR"/>
+        </w:rPr>
+        <w:t xml:space="preserve">neste plano </w:t>
+      </w:r>
+      <w:proofErr w:type="gramStart"/>
+      <w:r>
+        <w:rPr>
+          <w:rFonts w:ascii="Arial" w:eastAsia="Times New Roman" w:hAnsi="Arial" w:cs="Arial"/>
+          <w:sz w:val="24"/>
+          <w:szCs w:val="24"/>
+          <w:lang w:eastAsia="pt-BR"/>
+        </w:rPr>
+        <w:t>são</w:t>
+      </w:r>
+      <w:proofErr w:type="gramEnd"/>
+      <w:r>
+        <w:rPr>
+          <w:rFonts w:ascii="Arial" w:eastAsia="Times New Roman" w:hAnsi="Arial" w:cs="Arial"/>
+          <w:sz w:val="24"/>
+          <w:szCs w:val="24"/>
+          <w:lang w:eastAsia="pt-BR"/>
+        </w:rPr>
+        <w:t xml:space="preserve"> apresentadas uma série de páginas da web, que podem conter textos, imagens, áreas clicáveis que direcionam o usuário para mais páginas</w:t>
+      </w:r>
+      <w:r>
+        <w:rPr>
+          <w:rFonts w:ascii="Arial" w:eastAsia="Times New Roman" w:hAnsi="Arial" w:cs="Arial"/>
+          <w:sz w:val="24"/>
+          <w:szCs w:val="24"/>
+          <w:lang w:eastAsia="pt-BR"/>
+        </w:rPr>
+        <w:t xml:space="preserve"> ou que realize determinadas funções.</w:t>
+      </w:r>
+    </w:p>
+    <w:p>
+      <w:pPr>
+        <w:pStyle w:val="PargrafodaLista"/>
+        <w:numPr>
+          <w:ilvl w:val="0"/>
+          <w:numId w:val="30"/>
+        </w:numPr>
+        <w:spacing w:line="360" w:lineRule="auto"/>
+        <w:jc w:val="both"/>
+        <w:rPr>
+          <w:rFonts w:ascii="Arial" w:eastAsia="Times New Roman" w:hAnsi="Arial" w:cs="Arial"/>
+          <w:sz w:val="24"/>
+          <w:szCs w:val="24"/>
+          <w:lang w:eastAsia="pt-BR"/>
+        </w:rPr>
+      </w:pPr>
+      <w:r>
+        <w:rPr>
+          <w:rFonts w:ascii="Arial" w:eastAsia="Times New Roman" w:hAnsi="Arial" w:cs="Arial"/>
+          <w:b/>
+          <w:sz w:val="24"/>
+          <w:szCs w:val="24"/>
+          <w:lang w:eastAsia="pt-BR"/>
+        </w:rPr>
+        <w:t>Esqueleto</w:t>
+      </w:r>
+      <w:r>
+        <w:rPr>
+          <w:rFonts w:ascii="Arial" w:eastAsia="Times New Roman" w:hAnsi="Arial" w:cs="Arial"/>
+          <w:sz w:val="24"/>
+          <w:szCs w:val="24"/>
+          <w:lang w:eastAsia="pt-BR"/>
+        </w:rPr>
+        <w:t>: logo abaixo do plano de superfície, o esqueleto é a organização de tudo que é visível no plano superior, projetado para aperfeiçoar a disposição de todos os elementos na página para efeito máximo de eficiência.</w:t>
+      </w:r>
+    </w:p>
+    <w:p>
+      <w:pPr>
+        <w:pStyle w:val="PargrafodaLista"/>
+        <w:numPr>
+          <w:ilvl w:val="0"/>
+          <w:numId w:val="30"/>
+        </w:numPr>
+        <w:spacing w:line="360" w:lineRule="auto"/>
+        <w:jc w:val="both"/>
+        <w:rPr>
+          <w:rFonts w:ascii="Arial" w:eastAsia="Times New Roman" w:hAnsi="Arial" w:cs="Arial"/>
+          <w:sz w:val="24"/>
+          <w:szCs w:val="24"/>
+          <w:lang w:eastAsia="pt-BR"/>
+        </w:rPr>
+      </w:pPr>
+      <w:r>
+        <w:rPr>
+          <w:rFonts w:ascii="Arial" w:eastAsia="Times New Roman" w:hAnsi="Arial" w:cs="Arial"/>
+          <w:b/>
+          <w:sz w:val="24"/>
+          <w:szCs w:val="24"/>
+          <w:lang w:eastAsia="pt-BR"/>
+        </w:rPr>
+        <w:t>Estrutura</w:t>
+      </w:r>
+      <w:r>
+        <w:rPr>
+          <w:rFonts w:ascii="Arial" w:eastAsia="Times New Roman" w:hAnsi="Arial" w:cs="Arial"/>
+          <w:sz w:val="24"/>
+          <w:szCs w:val="24"/>
+          <w:lang w:eastAsia="pt-BR"/>
+        </w:rPr>
+        <w:t xml:space="preserve">: </w:t>
+      </w:r>
+      <w:r>
+        <w:rPr>
+          <w:rFonts w:ascii="Arial" w:eastAsia="Times New Roman" w:hAnsi="Arial" w:cs="Arial"/>
+          <w:sz w:val="24"/>
+          <w:szCs w:val="24"/>
+          <w:lang w:eastAsia="pt-BR"/>
+        </w:rPr>
+        <w:t xml:space="preserve">o esqueleto poderia ser considerado a parte mais concreta do que é a estrutura. Estrutura tenta definir </w:t>
+      </w:r>
+      <w:r>
+        <w:rPr>
+          <w:rFonts w:ascii="Arial" w:eastAsia="Times New Roman" w:hAnsi="Arial" w:cs="Arial"/>
+          <w:sz w:val="24"/>
+          <w:szCs w:val="24"/>
+          <w:lang w:eastAsia="pt-BR"/>
+        </w:rPr>
+        <w:t xml:space="preserve">o caminho que determinado usuário pode percorrer para acessar determinada função, que pode estar contida em uma </w:t>
+      </w:r>
+      <w:r>
+        <w:rPr>
+          <w:rFonts w:ascii="Arial" w:eastAsia="Times New Roman" w:hAnsi="Arial" w:cs="Arial"/>
+          <w:sz w:val="24"/>
+          <w:szCs w:val="24"/>
+          <w:lang w:eastAsia="pt-BR"/>
+        </w:rPr>
+        <w:lastRenderedPageBreak/>
+        <w:t>categoria ou página espec</w:t>
+      </w:r>
+      <w:r>
+        <w:rPr>
+          <w:rFonts w:ascii="Arial" w:eastAsia="Times New Roman" w:hAnsi="Arial" w:cs="Arial"/>
+          <w:sz w:val="24"/>
+          <w:szCs w:val="24"/>
+          <w:lang w:eastAsia="pt-BR"/>
+        </w:rPr>
+        <w:t>ífica, e também determina como essas funções se encaixam.</w:t>
+      </w:r>
+    </w:p>
+    <w:p>
+      <w:pPr>
+        <w:pStyle w:val="PargrafodaLista"/>
+        <w:numPr>
+          <w:ilvl w:val="0"/>
+          <w:numId w:val="30"/>
+        </w:numPr>
+        <w:spacing w:line="360" w:lineRule="auto"/>
+        <w:jc w:val="both"/>
+        <w:rPr>
+          <w:rFonts w:ascii="Arial" w:eastAsia="Times New Roman" w:hAnsi="Arial" w:cs="Arial"/>
+          <w:sz w:val="24"/>
+          <w:szCs w:val="24"/>
+          <w:lang w:eastAsia="pt-BR"/>
+        </w:rPr>
+      </w:pPr>
+      <w:r>
+        <w:rPr>
+          <w:rFonts w:ascii="Arial" w:eastAsia="Times New Roman" w:hAnsi="Arial" w:cs="Arial"/>
+          <w:b/>
+          <w:sz w:val="24"/>
+          <w:szCs w:val="24"/>
+          <w:lang w:eastAsia="pt-BR"/>
+        </w:rPr>
+        <w:t>Escopo</w:t>
+      </w:r>
+      <w:r>
+        <w:rPr>
+          <w:rFonts w:ascii="Arial" w:eastAsia="Times New Roman" w:hAnsi="Arial" w:cs="Arial"/>
+          <w:sz w:val="24"/>
+          <w:szCs w:val="24"/>
+          <w:lang w:eastAsia="pt-BR"/>
+        </w:rPr>
+        <w:t xml:space="preserve">: </w:t>
+      </w:r>
+      <w:r>
+        <w:rPr>
+          <w:rFonts w:ascii="Arial" w:eastAsia="Times New Roman" w:hAnsi="Arial" w:cs="Arial"/>
+          <w:sz w:val="24"/>
+          <w:szCs w:val="24"/>
+          <w:lang w:eastAsia="pt-BR"/>
+        </w:rPr>
+        <w:t xml:space="preserve">define os recursos e funções que estarão incluídos no site, determinando uma espécie de limite </w:t>
+      </w:r>
+      <w:r>
+        <w:rPr>
+          <w:rFonts w:ascii="Arial" w:eastAsia="Times New Roman" w:hAnsi="Arial" w:cs="Arial"/>
+          <w:sz w:val="24"/>
+          <w:szCs w:val="24"/>
+          <w:lang w:eastAsia="pt-BR"/>
+        </w:rPr>
+        <w:t>para o desenvolvimento da aplicação.</w:t>
+      </w:r>
+    </w:p>
+    <w:p>
+      <w:pPr>
+        <w:pStyle w:val="PargrafodaLista"/>
+        <w:numPr>
+          <w:ilvl w:val="0"/>
+          <w:numId w:val="30"/>
+        </w:numPr>
+        <w:spacing w:line="360" w:lineRule="auto"/>
+        <w:jc w:val="both"/>
+        <w:rPr>
+          <w:rFonts w:ascii="Arial" w:eastAsia="Times New Roman" w:hAnsi="Arial" w:cs="Arial"/>
+          <w:sz w:val="24"/>
+          <w:szCs w:val="24"/>
+          <w:lang w:eastAsia="pt-BR"/>
+        </w:rPr>
+      </w:pPr>
+      <w:r>
+        <w:rPr>
+          <w:rFonts w:ascii="Arial" w:eastAsia="Times New Roman" w:hAnsi="Arial" w:cs="Arial"/>
+          <w:b/>
+          <w:sz w:val="24"/>
+          <w:szCs w:val="24"/>
+          <w:lang w:eastAsia="pt-BR"/>
+        </w:rPr>
+        <w:t>Estratégia</w:t>
+      </w:r>
+      <w:r>
+        <w:rPr>
+          <w:rFonts w:ascii="Arial" w:eastAsia="Times New Roman" w:hAnsi="Arial" w:cs="Arial"/>
+          <w:sz w:val="24"/>
+          <w:szCs w:val="24"/>
+          <w:lang w:eastAsia="pt-BR"/>
+        </w:rPr>
+        <w:t>: o escopo é fundamentalmente definido pela estratégia</w:t>
+      </w:r>
+      <w:r>
+        <w:rPr>
+          <w:rFonts w:ascii="Arial" w:eastAsia="Times New Roman" w:hAnsi="Arial" w:cs="Arial"/>
+          <w:sz w:val="24"/>
+          <w:szCs w:val="24"/>
+          <w:lang w:eastAsia="pt-BR"/>
+        </w:rPr>
+        <w:t xml:space="preserve">. Esta estratégia, por ser o mais abstrato dos planos, </w:t>
+      </w:r>
+      <w:r>
+        <w:rPr>
+          <w:rFonts w:ascii="Arial" w:eastAsia="Times New Roman" w:hAnsi="Arial" w:cs="Arial"/>
+          <w:sz w:val="24"/>
+          <w:szCs w:val="24"/>
+          <w:lang w:eastAsia="pt-BR"/>
+        </w:rPr>
+        <w:t>define o modelo de negócio, a relação entre os usuários e os objetivos do site.</w:t>
+      </w:r>
+    </w:p>
+    <w:p>
+      <w:pPr>
+        <w:spacing w:line="360" w:lineRule="auto"/>
+        <w:jc w:val="both"/>
+        <w:rPr>
+          <w:rFonts w:ascii="Arial" w:eastAsia="Times New Roman" w:hAnsi="Arial" w:cs="Arial"/>
+          <w:sz w:val="24"/>
+          <w:szCs w:val="24"/>
+          <w:lang w:eastAsia="pt-BR"/>
+        </w:rPr>
+      </w:pPr>
+      <w:r>
+        <w:rPr>
+          <w:rFonts w:ascii="Arial" w:eastAsia="Times New Roman" w:hAnsi="Arial" w:cs="Arial"/>
+          <w:sz w:val="24"/>
+          <w:szCs w:val="24"/>
+          <w:lang w:eastAsia="pt-BR"/>
+        </w:rPr>
+        <w:t xml:space="preserve">Apesar </w:t>
+      </w:r>
+      <w:proofErr w:type="gramStart"/>
+      <w:r>
+        <w:rPr>
+          <w:rFonts w:ascii="Arial" w:eastAsia="Times New Roman" w:hAnsi="Arial" w:cs="Arial"/>
+          <w:sz w:val="24"/>
+          <w:szCs w:val="24"/>
+          <w:lang w:eastAsia="pt-BR"/>
+        </w:rPr>
+        <w:t>da ordem apresentada partir</w:t>
+      </w:r>
+      <w:proofErr w:type="gramEnd"/>
+      <w:r>
+        <w:rPr>
+          <w:rFonts w:ascii="Arial" w:eastAsia="Times New Roman" w:hAnsi="Arial" w:cs="Arial"/>
+          <w:sz w:val="24"/>
+          <w:szCs w:val="24"/>
+          <w:lang w:eastAsia="pt-BR"/>
+        </w:rPr>
+        <w:t xml:space="preserve"> da Superfície para a Estratégia, </w:t>
+      </w:r>
+      <w:r>
+        <w:rPr>
+          <w:rFonts w:ascii="Arial" w:eastAsia="Times New Roman" w:hAnsi="Arial" w:cs="Arial"/>
+          <w:sz w:val="24"/>
+          <w:szCs w:val="24"/>
+          <w:lang w:eastAsia="pt-BR"/>
+        </w:rPr>
+        <w:t>Garret (2002) deixa claro que a construção deve partir de cima para baixo. No plano mais abstrato, onde se define a estratégia, nã</w:t>
+      </w:r>
+      <w:r>
+        <w:rPr>
+          <w:rFonts w:ascii="Arial" w:eastAsia="Times New Roman" w:hAnsi="Arial" w:cs="Arial"/>
+          <w:sz w:val="24"/>
+          <w:szCs w:val="24"/>
+          <w:lang w:eastAsia="pt-BR"/>
+        </w:rPr>
+        <w:t>o é necessário e nem mesmo aconselhável pensar na forma visual final do site</w:t>
+      </w:r>
+      <w:r>
+        <w:rPr>
+          <w:rFonts w:ascii="Arial" w:eastAsia="Times New Roman" w:hAnsi="Arial" w:cs="Arial"/>
+          <w:sz w:val="24"/>
+          <w:szCs w:val="24"/>
+          <w:lang w:eastAsia="pt-BR"/>
+        </w:rPr>
+        <w:t xml:space="preserve">. Bem como quando se chega </w:t>
+      </w:r>
+      <w:proofErr w:type="gramStart"/>
+      <w:r>
+        <w:rPr>
+          <w:rFonts w:ascii="Arial" w:eastAsia="Times New Roman" w:hAnsi="Arial" w:cs="Arial"/>
+          <w:sz w:val="24"/>
+          <w:szCs w:val="24"/>
+          <w:lang w:eastAsia="pt-BR"/>
+        </w:rPr>
+        <w:t>no</w:t>
+      </w:r>
+      <w:proofErr w:type="gramEnd"/>
+      <w:r>
+        <w:rPr>
+          <w:rFonts w:ascii="Arial" w:eastAsia="Times New Roman" w:hAnsi="Arial" w:cs="Arial"/>
+          <w:sz w:val="24"/>
+          <w:szCs w:val="24"/>
+          <w:lang w:eastAsia="pt-BR"/>
+        </w:rPr>
+        <w:t xml:space="preserve"> plano da superfície</w:t>
+      </w:r>
+      <w:r>
+        <w:rPr>
+          <w:rFonts w:ascii="Arial" w:eastAsia="Times New Roman" w:hAnsi="Arial" w:cs="Arial"/>
+          <w:sz w:val="24"/>
+          <w:szCs w:val="24"/>
+          <w:lang w:eastAsia="pt-BR"/>
+        </w:rPr>
+        <w:t>, onde</w:t>
+      </w:r>
+      <w:r>
+        <w:rPr>
+          <w:rFonts w:ascii="Arial" w:eastAsia="Times New Roman" w:hAnsi="Arial" w:cs="Arial"/>
+          <w:sz w:val="24"/>
+          <w:szCs w:val="24"/>
+          <w:lang w:eastAsia="pt-BR"/>
+        </w:rPr>
+        <w:t xml:space="preserve"> a preocupação é apenas visual.</w:t>
+      </w:r>
+    </w:p>
+    <w:p>
+      <w:pPr>
+        <w:spacing w:line="360" w:lineRule="auto"/>
+        <w:jc w:val="both"/>
+        <w:rPr>
+          <w:rFonts w:ascii="Arial" w:eastAsia="Times New Roman" w:hAnsi="Arial" w:cs="Arial"/>
+          <w:sz w:val="24"/>
+          <w:szCs w:val="24"/>
+          <w:lang w:eastAsia="pt-BR"/>
+        </w:rPr>
+      </w:pPr>
+      <w:r>
+        <w:rPr>
+          <w:rFonts w:ascii="Arial" w:eastAsia="Times New Roman" w:hAnsi="Arial" w:cs="Arial"/>
+          <w:sz w:val="24"/>
+          <w:szCs w:val="24"/>
+          <w:lang w:eastAsia="pt-BR"/>
+        </w:rPr>
+        <w:t xml:space="preserve">Os cinco planos podem não ser suficientes para cobrir a grande capacidade da web em permitir diversos tipos do seu uso. Com a Web 2.0, já discutida neste projeto, surgiram novas formas de se usar a web, e o que era apenas um local para se exibir informações diversas, passou a oferecer aplicações com diversas funções. Desta forma, os cinco </w:t>
+      </w:r>
+      <w:proofErr w:type="gramStart"/>
+      <w:r>
+        <w:rPr>
+          <w:rFonts w:ascii="Arial" w:eastAsia="Times New Roman" w:hAnsi="Arial" w:cs="Arial"/>
+          <w:sz w:val="24"/>
+          <w:szCs w:val="24"/>
+          <w:lang w:eastAsia="pt-BR"/>
+        </w:rPr>
+        <w:t>planos básicos proposto</w:t>
+      </w:r>
+      <w:proofErr w:type="gramEnd"/>
+      <w:r>
+        <w:rPr>
+          <w:rFonts w:ascii="Arial" w:eastAsia="Times New Roman" w:hAnsi="Arial" w:cs="Arial"/>
+          <w:sz w:val="24"/>
+          <w:szCs w:val="24"/>
+          <w:lang w:eastAsia="pt-BR"/>
+        </w:rPr>
+        <w:t xml:space="preserve"> por Garret (2002) podem ser divididos ao meio e </w:t>
+      </w:r>
+      <w:proofErr w:type="spellStart"/>
+      <w:r>
+        <w:rPr>
+          <w:rFonts w:ascii="Arial" w:eastAsia="Times New Roman" w:hAnsi="Arial" w:cs="Arial"/>
+          <w:sz w:val="24"/>
+          <w:szCs w:val="24"/>
+          <w:lang w:eastAsia="pt-BR"/>
+        </w:rPr>
+        <w:t>sub-categorizados</w:t>
+      </w:r>
+      <w:proofErr w:type="spellEnd"/>
+      <w:r>
+        <w:rPr>
+          <w:rFonts w:ascii="Arial" w:eastAsia="Times New Roman" w:hAnsi="Arial" w:cs="Arial"/>
+          <w:sz w:val="24"/>
+          <w:szCs w:val="24"/>
+          <w:lang w:eastAsia="pt-BR"/>
+        </w:rPr>
+        <w:t>, com o intuito de cobrir um número bem maior situações, aplicando terminologias diferentes para tipos diferentes de requisições.</w:t>
+      </w:r>
+    </w:p>
+    <w:p>
+      <w:pPr>
+        <w:spacing w:line="360" w:lineRule="auto"/>
+        <w:jc w:val="right"/>
+        <w:rPr>
+          <w:rFonts w:ascii="Arial" w:eastAsia="Times New Roman" w:hAnsi="Arial" w:cs="Arial"/>
+          <w:sz w:val="24"/>
+          <w:szCs w:val="24"/>
+          <w:lang w:eastAsia="pt-BR"/>
+        </w:rPr>
+      </w:pPr>
+      <w:r>
+        <w:rPr>
+          <w:rFonts w:ascii="Arial" w:eastAsia="Times New Roman" w:hAnsi="Arial" w:cs="Arial"/>
+          <w:noProof/>
+          <w:sz w:val="24"/>
+          <w:szCs w:val="24"/>
+          <w:lang w:eastAsia="pt-BR"/>
+        </w:rPr>
+        <w:lastRenderedPageBreak/>
+        <w:drawing>
+          <wp:inline distT="0" distB="0" distL="0" distR="0" wp14:anchorId="23542B18" wp14:editId="6F06033E">
+            <wp:extent cx="3933825" cy="4895850"/>
+            <wp:effectExtent l="0" t="0" r="0" b="0"/>
+            <wp:docPr id="13" name="Imagem 13" descr="C:\wamp\www\TCC-Dehbora\imagens\figura-5.jpg"/>
+            <wp:cNvGraphicFramePr>
+              <a:graphicFrameLocks xmlns:a="http://schemas.openxmlformats.org/drawingml/2006/main" noChangeAspect="1"/>
+            </wp:cNvGraphicFramePr>
+            <a:graphic xmlns:a="http://schemas.openxmlformats.org/drawingml/2006/main">
+              <a:graphicData uri="http://schemas.openxmlformats.org/drawingml/2006/picture">
+                <pic:pic xmlns:pic="http://schemas.openxmlformats.org/drawingml/2006/picture">
+                  <pic:nvPicPr>
+                    <pic:cNvPr id="0" name="Picture 2" descr="C:\wamp\www\TCC-Dehbora\imagens\figura-5.jpg"/>
+                    <pic:cNvPicPr>
+                      <a:picLocks noChangeAspect="1" noChangeArrowheads="1"/>
+                    </pic:cNvPicPr>
+                  </pic:nvPicPr>
+                  <pic:blipFill>
+                    <a:blip r:embed="rId26">
+                      <a:extLst>
+                        <a:ext uri="{28A0092B-C50C-407E-A947-70E740481C1C}">
+                          <a14:useLocalDpi xmlns:a14="http://schemas.microsoft.com/office/drawing/2010/main" val="0"/>
+                        </a:ext>
+                      </a:extLst>
+                    </a:blip>
+                    <a:srcRect/>
+                    <a:stretch>
+                      <a:fillRect/>
+                    </a:stretch>
+                  </pic:blipFill>
+                  <pic:spPr bwMode="auto">
+                    <a:xfrm>
+                      <a:off x="0" y="0"/>
+                      <a:ext cx="3933825" cy="4895850"/>
+                    </a:xfrm>
+                    <a:prstGeom prst="rect">
+                      <a:avLst/>
+                    </a:prstGeom>
+                    <a:noFill/>
+                    <a:ln>
+                      <a:noFill/>
+                    </a:ln>
+                  </pic:spPr>
+                </pic:pic>
+              </a:graphicData>
+            </a:graphic>
+          </wp:inline>
+        </w:drawing>
+      </w:r>
+    </w:p>
+    <w:p>
+      <w:pPr>
+        <w:spacing w:line="360" w:lineRule="auto"/>
+        <w:jc w:val="right"/>
+        <w:rPr>
+          <w:rFonts w:ascii="Arial" w:eastAsia="Times New Roman" w:hAnsi="Arial" w:cs="Arial"/>
+          <w:sz w:val="24"/>
+          <w:szCs w:val="24"/>
+          <w:lang w:eastAsia="pt-BR"/>
+        </w:rPr>
+      </w:pPr>
+      <w:r>
+        <w:rPr>
+          <w:rFonts w:ascii="Arial" w:eastAsia="Times New Roman" w:hAnsi="Arial" w:cs="Arial"/>
+          <w:sz w:val="20"/>
+          <w:szCs w:val="20"/>
+          <w:lang w:eastAsia="pt-BR"/>
+        </w:rPr>
+        <w:t xml:space="preserve">Diagrama dos elementos da experiência do usuário. Tradução para o Português por </w:t>
+      </w:r>
+      <w:proofErr w:type="spellStart"/>
+      <w:r>
+        <w:rPr>
+          <w:rFonts w:ascii="Arial" w:eastAsia="Times New Roman" w:hAnsi="Arial" w:cs="Arial"/>
+          <w:sz w:val="20"/>
+          <w:szCs w:val="20"/>
+          <w:lang w:eastAsia="pt-BR"/>
+        </w:rPr>
+        <w:t>Livia</w:t>
+      </w:r>
+      <w:proofErr w:type="spellEnd"/>
+      <w:r>
+        <w:rPr>
+          <w:rFonts w:ascii="Arial" w:eastAsia="Times New Roman" w:hAnsi="Arial" w:cs="Arial"/>
+          <w:sz w:val="20"/>
+          <w:szCs w:val="20"/>
+          <w:lang w:eastAsia="pt-BR"/>
+        </w:rPr>
+        <w:t xml:space="preserve"> </w:t>
+      </w:r>
+      <w:proofErr w:type="spellStart"/>
+      <w:r>
+        <w:rPr>
+          <w:rFonts w:ascii="Arial" w:eastAsia="Times New Roman" w:hAnsi="Arial" w:cs="Arial"/>
+          <w:sz w:val="20"/>
+          <w:szCs w:val="20"/>
+          <w:lang w:eastAsia="pt-BR"/>
+        </w:rPr>
+        <w:t>Labate</w:t>
+      </w:r>
+      <w:proofErr w:type="spellEnd"/>
+      <w:r>
+        <w:rPr>
+          <w:rFonts w:ascii="Arial" w:eastAsia="Times New Roman" w:hAnsi="Arial" w:cs="Arial"/>
+          <w:sz w:val="20"/>
+          <w:szCs w:val="20"/>
+          <w:lang w:eastAsia="pt-BR"/>
+        </w:rPr>
+        <w:t xml:space="preserve"> (GARRETT, 200</w:t>
+      </w:r>
+      <w:r>
+        <w:rPr>
+          <w:rFonts w:ascii="Arial" w:eastAsia="Times New Roman" w:hAnsi="Arial" w:cs="Arial"/>
+          <w:sz w:val="20"/>
+          <w:szCs w:val="20"/>
+          <w:lang w:eastAsia="pt-BR"/>
+        </w:rPr>
+        <w:t>2, p. 29</w:t>
+      </w:r>
+      <w:proofErr w:type="gramStart"/>
+      <w:r>
+        <w:rPr>
+          <w:rFonts w:ascii="Arial" w:eastAsia="Times New Roman" w:hAnsi="Arial" w:cs="Arial"/>
+          <w:sz w:val="20"/>
+          <w:szCs w:val="20"/>
+          <w:lang w:eastAsia="pt-BR"/>
+        </w:rPr>
+        <w:t>)</w:t>
+      </w:r>
+      <w:proofErr w:type="gramEnd"/>
+    </w:p>
+    <w:p>
+      <w:pPr>
+        <w:spacing w:line="360" w:lineRule="auto"/>
+        <w:jc w:val="both"/>
+        <w:rPr>
+          <w:rFonts w:ascii="Arial" w:eastAsia="Times New Roman" w:hAnsi="Arial" w:cs="Arial"/>
+          <w:sz w:val="24"/>
+          <w:szCs w:val="24"/>
+          <w:lang w:eastAsia="pt-BR"/>
+        </w:rPr>
+      </w:pPr>
+    </w:p>
+    <w:p>
+      <w:pPr>
+        <w:spacing w:line="360" w:lineRule="auto"/>
+        <w:jc w:val="both"/>
+        <w:rPr>
+          <w:rFonts w:ascii="Arial" w:eastAsia="Times New Roman" w:hAnsi="Arial" w:cs="Arial"/>
+          <w:sz w:val="24"/>
+          <w:szCs w:val="24"/>
+          <w:lang w:eastAsia="pt-BR"/>
+        </w:rPr>
+      </w:pPr>
+      <w:r>
+        <w:rPr>
+          <w:rFonts w:ascii="Arial" w:eastAsia="Times New Roman" w:hAnsi="Arial" w:cs="Arial"/>
+          <w:sz w:val="24"/>
+          <w:szCs w:val="24"/>
+          <w:lang w:eastAsia="pt-BR"/>
+        </w:rPr>
+        <w:t>O lado direito direciona o desenvolvimento para a web como um sistema de hipertexto, orientado a informação. O da esquerda tenta cobrir a web como uma interface de software, onde se orienta à tarefa.</w:t>
+      </w:r>
+    </w:p>
+    <w:p>
+      <w:pPr>
+        <w:spacing w:line="360" w:lineRule="auto"/>
+        <w:jc w:val="both"/>
+        <w:rPr>
+          <w:rFonts w:ascii="Arial" w:eastAsia="Times New Roman" w:hAnsi="Arial" w:cs="Arial"/>
+          <w:sz w:val="24"/>
+          <w:szCs w:val="24"/>
+          <w:lang w:eastAsia="pt-BR"/>
+        </w:rPr>
+      </w:pPr>
+      <w:r>
+        <w:rPr>
+          <w:rFonts w:ascii="Arial" w:eastAsia="Times New Roman" w:hAnsi="Arial" w:cs="Arial"/>
+          <w:sz w:val="24"/>
+          <w:szCs w:val="24"/>
+          <w:lang w:eastAsia="pt-BR"/>
+        </w:rPr>
+        <w:t>Como o Dehbora pretende oferecer um sistema que permita realizar tarefas e que não se orienta apenas como um sistema de hipertexto, então o lado esquerdo do diagrama é que será utilizado para o desenvolvimento da ferramenta.</w:t>
+      </w:r>
+    </w:p>
+    <w:p>
+      <w:pPr>
+        <w:spacing w:line="360" w:lineRule="auto"/>
+        <w:jc w:val="both"/>
+        <w:rPr>
+          <w:rFonts w:ascii="Arial" w:eastAsia="Times New Roman" w:hAnsi="Arial" w:cs="Arial"/>
+          <w:sz w:val="24"/>
+          <w:szCs w:val="24"/>
+          <w:lang w:eastAsia="pt-BR"/>
+        </w:rPr>
+      </w:pPr>
+      <w:r>
+        <w:rPr>
+          <w:rFonts w:ascii="Arial" w:eastAsia="Times New Roman" w:hAnsi="Arial" w:cs="Arial"/>
+          <w:sz w:val="24"/>
+          <w:szCs w:val="24"/>
+          <w:lang w:eastAsia="pt-BR"/>
+        </w:rPr>
+        <w:t>Estes cinco planos</w:t>
+      </w:r>
+      <w:r>
+        <w:rPr>
+          <w:rFonts w:ascii="Arial" w:eastAsia="Times New Roman" w:hAnsi="Arial" w:cs="Arial"/>
+          <w:sz w:val="24"/>
+          <w:szCs w:val="24"/>
+          <w:lang w:eastAsia="pt-BR"/>
+        </w:rPr>
+        <w:t>, partindo de baixo para cima,</w:t>
+      </w:r>
+      <w:r>
+        <w:rPr>
+          <w:rFonts w:ascii="Arial" w:eastAsia="Times New Roman" w:hAnsi="Arial" w:cs="Arial"/>
+          <w:sz w:val="24"/>
+          <w:szCs w:val="24"/>
+          <w:lang w:eastAsia="pt-BR"/>
+        </w:rPr>
+        <w:t xml:space="preserve"> definem as etapas de desenvolvimento do site Dehbora</w:t>
+      </w:r>
+      <w:r>
+        <w:rPr>
+          <w:rFonts w:ascii="Arial" w:eastAsia="Times New Roman" w:hAnsi="Arial" w:cs="Arial"/>
+          <w:sz w:val="24"/>
+          <w:szCs w:val="24"/>
+          <w:lang w:eastAsia="pt-BR"/>
+        </w:rPr>
+        <w:t xml:space="preserve">, sendo </w:t>
+      </w:r>
+      <w:proofErr w:type="gramStart"/>
+      <w:r>
+        <w:rPr>
+          <w:rFonts w:ascii="Arial" w:eastAsia="Times New Roman" w:hAnsi="Arial" w:cs="Arial"/>
+          <w:sz w:val="24"/>
+          <w:szCs w:val="24"/>
+          <w:lang w:eastAsia="pt-BR"/>
+        </w:rPr>
+        <w:t>melhor</w:t>
+      </w:r>
+      <w:proofErr w:type="gramEnd"/>
+      <w:r>
+        <w:rPr>
+          <w:rFonts w:ascii="Arial" w:eastAsia="Times New Roman" w:hAnsi="Arial" w:cs="Arial"/>
+          <w:sz w:val="24"/>
+          <w:szCs w:val="24"/>
+          <w:lang w:eastAsia="pt-BR"/>
+        </w:rPr>
+        <w:t xml:space="preserve"> detalhadas nos tópicos seguintes.</w:t>
+      </w:r>
+    </w:p>
+    <w:p>
+      <w:pPr>
+        <w:spacing w:line="360" w:lineRule="auto"/>
+        <w:jc w:val="both"/>
+        <w:rPr>
+          <w:rFonts w:ascii="Arial" w:eastAsia="Times New Roman" w:hAnsi="Arial" w:cs="Arial"/>
+          <w:sz w:val="24"/>
+          <w:szCs w:val="24"/>
+          <w:lang w:eastAsia="pt-BR"/>
+        </w:rPr>
+      </w:pPr>
+    </w:p>
+    <w:p>
+      <w:pPr>
+        <w:spacing w:line="360" w:lineRule="auto"/>
+        <w:jc w:val="both"/>
+        <w:rPr>
+          <w:rFonts w:ascii="Arial" w:eastAsia="Times New Roman" w:hAnsi="Arial" w:cs="Arial"/>
+          <w:b/>
+          <w:sz w:val="28"/>
+          <w:szCs w:val="28"/>
+          <w:lang w:eastAsia="pt-BR"/>
+        </w:rPr>
+      </w:pPr>
+      <w:r>
+        <w:rPr>
+          <w:rFonts w:ascii="Arial" w:eastAsia="Times New Roman" w:hAnsi="Arial" w:cs="Arial"/>
+          <w:b/>
+          <w:sz w:val="28"/>
+          <w:szCs w:val="28"/>
+          <w:lang w:eastAsia="pt-BR"/>
+        </w:rPr>
+        <w:lastRenderedPageBreak/>
+        <w:t>5</w:t>
+      </w:r>
+      <w:r>
+        <w:rPr>
+          <w:rFonts w:ascii="Arial" w:eastAsia="Times New Roman" w:hAnsi="Arial" w:cs="Arial"/>
+          <w:b/>
+          <w:sz w:val="28"/>
+          <w:szCs w:val="28"/>
+          <w:lang w:eastAsia="pt-BR"/>
+        </w:rPr>
+        <w:t>.</w:t>
+      </w:r>
+      <w:r>
+        <w:rPr>
+          <w:rFonts w:ascii="Arial" w:eastAsia="Times New Roman" w:hAnsi="Arial" w:cs="Arial"/>
+          <w:b/>
+          <w:sz w:val="28"/>
+          <w:szCs w:val="28"/>
+          <w:lang w:eastAsia="pt-BR"/>
+        </w:rPr>
+        <w:t>2</w:t>
+      </w:r>
+      <w:r>
+        <w:rPr>
+          <w:rFonts w:ascii="Arial" w:eastAsia="Times New Roman" w:hAnsi="Arial" w:cs="Arial"/>
+          <w:b/>
+          <w:sz w:val="28"/>
+          <w:szCs w:val="28"/>
+          <w:lang w:eastAsia="pt-BR"/>
+        </w:rPr>
+        <w:t>.1 – ESTRATÉGIA</w:t>
+      </w:r>
+    </w:p>
+    <w:p>
+      <w:pPr>
+        <w:spacing w:line="360" w:lineRule="auto"/>
+        <w:jc w:val="both"/>
+        <w:rPr>
+          <w:rFonts w:ascii="Arial" w:eastAsia="Times New Roman" w:hAnsi="Arial" w:cs="Arial"/>
+          <w:sz w:val="24"/>
+          <w:szCs w:val="24"/>
+          <w:lang w:eastAsia="pt-BR"/>
+        </w:rPr>
+      </w:pPr>
+      <w:r>
+        <w:rPr>
+          <w:rFonts w:ascii="Arial" w:eastAsia="Times New Roman" w:hAnsi="Arial" w:cs="Arial"/>
+          <w:sz w:val="24"/>
+          <w:szCs w:val="24"/>
+          <w:lang w:eastAsia="pt-BR"/>
+        </w:rPr>
+        <w:t xml:space="preserve">Para definir a estratégia do site Dehbora, </w:t>
+      </w:r>
+      <w:r>
+        <w:rPr>
+          <w:rFonts w:ascii="Arial" w:eastAsia="Times New Roman" w:hAnsi="Arial" w:cs="Arial"/>
+          <w:sz w:val="24"/>
+          <w:szCs w:val="24"/>
+          <w:lang w:eastAsia="pt-BR"/>
+        </w:rPr>
+        <w:t xml:space="preserve">é preciso definir os objetivos </w:t>
+      </w:r>
+      <w:r>
+        <w:rPr>
+          <w:rFonts w:ascii="Arial" w:eastAsia="Times New Roman" w:hAnsi="Arial" w:cs="Arial"/>
+          <w:sz w:val="24"/>
+          <w:szCs w:val="24"/>
+          <w:lang w:eastAsia="pt-BR"/>
+        </w:rPr>
+        <w:t xml:space="preserve">do projeto </w:t>
+      </w:r>
+      <w:r>
+        <w:rPr>
+          <w:rFonts w:ascii="Arial" w:eastAsia="Times New Roman" w:hAnsi="Arial" w:cs="Arial"/>
+          <w:sz w:val="24"/>
+          <w:szCs w:val="24"/>
+          <w:lang w:eastAsia="pt-BR"/>
+        </w:rPr>
+        <w:t>e entender as necessidades dos usuários.</w:t>
+      </w:r>
+      <w:r>
+        <w:rPr>
+          <w:rFonts w:ascii="Arial" w:eastAsia="Times New Roman" w:hAnsi="Arial" w:cs="Arial"/>
+          <w:sz w:val="24"/>
+          <w:szCs w:val="24"/>
+          <w:lang w:eastAsia="pt-BR"/>
+        </w:rPr>
+        <w:t xml:space="preserve"> Na aplicação do questionário foi possível entender muito do comportamento de usuários familiarizados com a internet e que potencialmente podem ser o perfil de quem usaria esta ferramenta.</w:t>
+      </w:r>
+      <w:r>
+        <w:rPr>
+          <w:rFonts w:ascii="Arial" w:eastAsia="Times New Roman" w:hAnsi="Arial" w:cs="Arial"/>
+          <w:sz w:val="24"/>
+          <w:szCs w:val="24"/>
+          <w:lang w:eastAsia="pt-BR"/>
+        </w:rPr>
+        <w:t xml:space="preserve"> A partir disso já é possível entender a parte das necessidades do usuário, e aliar aos propósitos da criação da ferramenta proposta por este projeto.</w:t>
+      </w:r>
+      <w:r>
+        <w:rPr>
+          <w:rFonts w:ascii="Arial" w:eastAsia="Times New Roman" w:hAnsi="Arial" w:cs="Arial"/>
+          <w:sz w:val="24"/>
+          <w:szCs w:val="24"/>
+          <w:lang w:eastAsia="pt-BR"/>
+        </w:rPr>
+        <w:t xml:space="preserve"> Sendo assim, algumas perguntas são feitas, e suas respostas direcionam todo o campo de estratégia:</w:t>
+      </w:r>
+    </w:p>
+    <w:p>
+      <w:pPr>
+        <w:spacing w:line="360" w:lineRule="auto"/>
+        <w:jc w:val="both"/>
+        <w:rPr>
+          <w:rFonts w:ascii="Arial" w:eastAsia="Times New Roman" w:hAnsi="Arial" w:cs="Arial"/>
+          <w:sz w:val="24"/>
+          <w:szCs w:val="24"/>
+          <w:lang w:eastAsia="pt-BR"/>
+        </w:rPr>
+      </w:pPr>
+      <w:r>
+        <w:rPr>
+          <w:rFonts w:ascii="Arial" w:eastAsia="Times New Roman" w:hAnsi="Arial" w:cs="Arial"/>
+          <w:b/>
+          <w:sz w:val="24"/>
+          <w:szCs w:val="24"/>
+          <w:lang w:eastAsia="pt-BR"/>
+        </w:rPr>
+        <w:t>Objetivos do Site</w:t>
+      </w:r>
+      <w:r>
+        <w:rPr>
+          <w:rFonts w:ascii="Arial" w:eastAsia="Times New Roman" w:hAnsi="Arial" w:cs="Arial"/>
+          <w:sz w:val="24"/>
+          <w:szCs w:val="24"/>
+          <w:lang w:eastAsia="pt-BR"/>
+        </w:rPr>
+        <w:t xml:space="preserve">: </w:t>
+      </w:r>
+      <w:r>
+        <w:rPr>
+          <w:rFonts w:ascii="Arial" w:eastAsia="Times New Roman" w:hAnsi="Arial" w:cs="Arial"/>
+          <w:sz w:val="24"/>
+          <w:szCs w:val="24"/>
+          <w:lang w:eastAsia="pt-BR"/>
+        </w:rPr>
+        <w:t xml:space="preserve">criar uma ferramenta de agregação de notícias e que ofereça recomendações personalizadas para os usuários. O site deve permitir que o usuário </w:t>
+      </w:r>
+      <w:proofErr w:type="gramStart"/>
+      <w:r>
+        <w:rPr>
+          <w:rFonts w:ascii="Arial" w:eastAsia="Times New Roman" w:hAnsi="Arial" w:cs="Arial"/>
+          <w:sz w:val="24"/>
+          <w:szCs w:val="24"/>
+          <w:lang w:eastAsia="pt-BR"/>
+        </w:rPr>
+        <w:t>possa</w:t>
+      </w:r>
+      <w:proofErr w:type="gramEnd"/>
+      <w:r>
+        <w:rPr>
+          <w:rFonts w:ascii="Arial" w:eastAsia="Times New Roman" w:hAnsi="Arial" w:cs="Arial"/>
+          <w:sz w:val="24"/>
+          <w:szCs w:val="24"/>
+          <w:lang w:eastAsia="pt-BR"/>
+        </w:rPr>
+        <w:t xml:space="preserve"> escolher a fonte de notícias preferida e que o seu conteúdo possa ser visualizado em um único local.</w:t>
+      </w:r>
+      <w:r>
+        <w:rPr>
+          <w:rFonts w:ascii="Arial" w:eastAsia="Times New Roman" w:hAnsi="Arial" w:cs="Arial"/>
+          <w:sz w:val="24"/>
+          <w:szCs w:val="24"/>
+          <w:lang w:eastAsia="pt-BR"/>
+        </w:rPr>
+        <w:t xml:space="preserve"> Também deverá sugerir novas leituras de notícias, realizando recomendações baseadas na filtragem colaborativa entre todos os usuários da </w:t>
+      </w:r>
+      <w:proofErr w:type="spellStart"/>
+      <w:r>
+        <w:rPr>
+          <w:rFonts w:ascii="Arial" w:eastAsia="Times New Roman" w:hAnsi="Arial" w:cs="Arial"/>
+          <w:sz w:val="24"/>
+          <w:szCs w:val="24"/>
+          <w:lang w:eastAsia="pt-BR"/>
+        </w:rPr>
+        <w:t>ferramente</w:t>
+      </w:r>
+      <w:proofErr w:type="spellEnd"/>
+      <w:r>
+        <w:rPr>
+          <w:rFonts w:ascii="Arial" w:eastAsia="Times New Roman" w:hAnsi="Arial" w:cs="Arial"/>
+          <w:sz w:val="24"/>
+          <w:szCs w:val="24"/>
+          <w:lang w:eastAsia="pt-BR"/>
+        </w:rPr>
+        <w:t>.</w:t>
+      </w:r>
+    </w:p>
+    <w:p>
+      <w:pPr>
+        <w:spacing w:line="360" w:lineRule="auto"/>
+        <w:jc w:val="both"/>
+        <w:rPr>
+          <w:rFonts w:ascii="Arial" w:eastAsia="Times New Roman" w:hAnsi="Arial" w:cs="Arial"/>
+          <w:sz w:val="24"/>
+          <w:szCs w:val="24"/>
+          <w:lang w:eastAsia="pt-BR"/>
+        </w:rPr>
+      </w:pPr>
+      <w:r>
+        <w:rPr>
+          <w:rFonts w:ascii="Arial" w:eastAsia="Times New Roman" w:hAnsi="Arial" w:cs="Arial"/>
+          <w:b/>
+          <w:sz w:val="24"/>
+          <w:szCs w:val="24"/>
+          <w:lang w:eastAsia="pt-BR"/>
+        </w:rPr>
+        <w:t>Necessidades do usuário</w:t>
+      </w:r>
+      <w:r>
+        <w:rPr>
+          <w:rFonts w:ascii="Arial" w:eastAsia="Times New Roman" w:hAnsi="Arial" w:cs="Arial"/>
+          <w:sz w:val="24"/>
+          <w:szCs w:val="24"/>
+          <w:lang w:eastAsia="pt-BR"/>
+        </w:rPr>
+        <w:t xml:space="preserve">: com a analise dos dados da pesquisa realizada neste trabalho, </w:t>
+      </w:r>
+      <w:proofErr w:type="gramStart"/>
+      <w:r>
+        <w:rPr>
+          <w:rFonts w:ascii="Arial" w:eastAsia="Times New Roman" w:hAnsi="Arial" w:cs="Arial"/>
+          <w:sz w:val="24"/>
+          <w:szCs w:val="24"/>
+          <w:lang w:eastAsia="pt-BR"/>
+        </w:rPr>
+        <w:t>percebeu-se</w:t>
+      </w:r>
+      <w:proofErr w:type="gramEnd"/>
+      <w:r>
+        <w:rPr>
+          <w:rFonts w:ascii="Arial" w:eastAsia="Times New Roman" w:hAnsi="Arial" w:cs="Arial"/>
+          <w:sz w:val="24"/>
+          <w:szCs w:val="24"/>
+          <w:lang w:eastAsia="pt-BR"/>
+        </w:rPr>
+        <w:t xml:space="preserve"> os seguintes pontos que determinam as necessidades do usuário:</w:t>
+      </w:r>
+    </w:p>
+    <w:p>
+      <w:pPr>
+        <w:pStyle w:val="PargrafodaLista"/>
+        <w:numPr>
+          <w:ilvl w:val="0"/>
+          <w:numId w:val="31"/>
+        </w:numPr>
+        <w:spacing w:line="360" w:lineRule="auto"/>
+        <w:jc w:val="both"/>
+        <w:rPr>
+          <w:rFonts w:ascii="Arial" w:eastAsia="Times New Roman" w:hAnsi="Arial" w:cs="Arial"/>
+          <w:sz w:val="24"/>
+          <w:szCs w:val="24"/>
+          <w:lang w:eastAsia="pt-BR"/>
+        </w:rPr>
+      </w:pPr>
+      <w:r>
+        <w:rPr>
+          <w:rFonts w:ascii="Arial" w:eastAsia="Times New Roman" w:hAnsi="Arial" w:cs="Arial"/>
+          <w:sz w:val="24"/>
+          <w:szCs w:val="24"/>
+          <w:lang w:eastAsia="pt-BR"/>
+        </w:rPr>
+        <w:t>Possibilitar a avaliação de uma notícia/conteúdo;</w:t>
+      </w:r>
+    </w:p>
+    <w:p>
+      <w:pPr>
+        <w:pStyle w:val="PargrafodaLista"/>
+        <w:numPr>
+          <w:ilvl w:val="0"/>
+          <w:numId w:val="31"/>
+        </w:numPr>
+        <w:spacing w:line="360" w:lineRule="auto"/>
+        <w:jc w:val="both"/>
+        <w:rPr>
+          <w:rFonts w:ascii="Arial" w:eastAsia="Times New Roman" w:hAnsi="Arial" w:cs="Arial"/>
+          <w:sz w:val="24"/>
+          <w:szCs w:val="24"/>
+          <w:lang w:eastAsia="pt-BR"/>
+        </w:rPr>
+      </w:pPr>
+      <w:r>
+        <w:rPr>
+          <w:rFonts w:ascii="Arial" w:eastAsia="Times New Roman" w:hAnsi="Arial" w:cs="Arial"/>
+          <w:sz w:val="24"/>
+          <w:szCs w:val="24"/>
+          <w:lang w:eastAsia="pt-BR"/>
+        </w:rPr>
+        <w:t>Não é necessária a funcionalidade de comentários para as notícias;</w:t>
+      </w:r>
+    </w:p>
+    <w:p>
+      <w:pPr>
+        <w:spacing w:line="360" w:lineRule="auto"/>
+        <w:jc w:val="both"/>
+        <w:rPr>
+          <w:rFonts w:ascii="Arial" w:eastAsia="Times New Roman" w:hAnsi="Arial" w:cs="Arial"/>
+          <w:sz w:val="24"/>
+          <w:szCs w:val="24"/>
+          <w:lang w:eastAsia="pt-BR"/>
+        </w:rPr>
+      </w:pPr>
+      <w:r>
+        <w:rPr>
+          <w:rFonts w:ascii="Arial" w:eastAsia="Times New Roman" w:hAnsi="Arial" w:cs="Arial"/>
+          <w:sz w:val="24"/>
+          <w:szCs w:val="24"/>
+          <w:lang w:eastAsia="pt-BR"/>
+        </w:rPr>
+        <w:t>Tendo isto em vista, o site Dehbora deverá oferecer recursos suficientes para que o usuário cadastre fontes de notícias, possa lê-las no próprio site, permitir a sua avaliação, excluir a possibilidade de comentários e listar recomendações de novas notícias que foram lidas e avaliadas por outros usuários.</w:t>
+      </w:r>
+    </w:p>
+    <w:p>
+      <w:pPr>
+        <w:spacing w:line="360" w:lineRule="auto"/>
+        <w:jc w:val="both"/>
+        <w:rPr>
+          <w:rFonts w:ascii="Arial" w:eastAsia="Times New Roman" w:hAnsi="Arial" w:cs="Arial"/>
+          <w:sz w:val="24"/>
+          <w:szCs w:val="24"/>
+          <w:lang w:eastAsia="pt-BR"/>
+        </w:rPr>
+      </w:pPr>
+    </w:p>
+    <w:p>
+      <w:pPr>
+        <w:spacing w:line="360" w:lineRule="auto"/>
+        <w:jc w:val="both"/>
+        <w:rPr>
+          <w:rFonts w:ascii="Arial" w:eastAsia="Times New Roman" w:hAnsi="Arial" w:cs="Arial"/>
+          <w:b/>
+          <w:sz w:val="28"/>
+          <w:szCs w:val="28"/>
+          <w:lang w:eastAsia="pt-BR"/>
+        </w:rPr>
+      </w:pPr>
+      <w:r>
+        <w:rPr>
+          <w:rFonts w:ascii="Arial" w:eastAsia="Times New Roman" w:hAnsi="Arial" w:cs="Arial"/>
+          <w:b/>
+          <w:sz w:val="28"/>
+          <w:szCs w:val="28"/>
+          <w:lang w:eastAsia="pt-BR"/>
+        </w:rPr>
+        <w:t>5</w:t>
+      </w:r>
+      <w:r>
+        <w:rPr>
+          <w:rFonts w:ascii="Arial" w:eastAsia="Times New Roman" w:hAnsi="Arial" w:cs="Arial"/>
+          <w:b/>
+          <w:sz w:val="28"/>
+          <w:szCs w:val="28"/>
+          <w:lang w:eastAsia="pt-BR"/>
+        </w:rPr>
+        <w:t>.</w:t>
+      </w:r>
+      <w:r>
+        <w:rPr>
+          <w:rFonts w:ascii="Arial" w:eastAsia="Times New Roman" w:hAnsi="Arial" w:cs="Arial"/>
+          <w:b/>
+          <w:sz w:val="28"/>
+          <w:szCs w:val="28"/>
+          <w:lang w:eastAsia="pt-BR"/>
+        </w:rPr>
+        <w:t>2</w:t>
+      </w:r>
+      <w:r>
+        <w:rPr>
+          <w:rFonts w:ascii="Arial" w:eastAsia="Times New Roman" w:hAnsi="Arial" w:cs="Arial"/>
+          <w:b/>
+          <w:sz w:val="28"/>
+          <w:szCs w:val="28"/>
+          <w:lang w:eastAsia="pt-BR"/>
+        </w:rPr>
+        <w:t>.2 – ESCOPO</w:t>
+      </w:r>
+    </w:p>
+    <w:p>
+      <w:pPr>
+        <w:spacing w:line="360" w:lineRule="auto"/>
+        <w:jc w:val="both"/>
+        <w:rPr>
+          <w:rFonts w:ascii="Arial" w:eastAsia="Times New Roman" w:hAnsi="Arial" w:cs="Arial"/>
+          <w:sz w:val="24"/>
+          <w:szCs w:val="24"/>
+          <w:lang w:eastAsia="pt-BR"/>
+        </w:rPr>
+      </w:pPr>
+      <w:r>
+        <w:rPr>
+          <w:rFonts w:ascii="Arial" w:eastAsia="Times New Roman" w:hAnsi="Arial" w:cs="Arial"/>
+          <w:sz w:val="24"/>
+          <w:szCs w:val="24"/>
+          <w:lang w:eastAsia="pt-BR"/>
+        </w:rPr>
+        <w:t>Texto.</w:t>
+      </w:r>
+    </w:p>
+    <w:p>
+      <w:pPr>
+        <w:spacing w:line="360" w:lineRule="auto"/>
+        <w:jc w:val="both"/>
+        <w:rPr>
+          <w:rFonts w:ascii="Arial" w:eastAsia="Times New Roman" w:hAnsi="Arial" w:cs="Arial"/>
+          <w:sz w:val="24"/>
+          <w:szCs w:val="24"/>
+          <w:lang w:eastAsia="pt-BR"/>
+        </w:rPr>
+      </w:pPr>
+    </w:p>
+    <w:p>
+      <w:pPr>
+        <w:spacing w:line="360" w:lineRule="auto"/>
+        <w:jc w:val="both"/>
+        <w:rPr>
+          <w:rFonts w:ascii="Arial" w:eastAsia="Times New Roman" w:hAnsi="Arial" w:cs="Arial"/>
+          <w:b/>
+          <w:sz w:val="28"/>
+          <w:szCs w:val="28"/>
+          <w:lang w:eastAsia="pt-BR"/>
+        </w:rPr>
+      </w:pPr>
+      <w:r>
+        <w:rPr>
+          <w:rFonts w:ascii="Arial" w:eastAsia="Times New Roman" w:hAnsi="Arial" w:cs="Arial"/>
+          <w:b/>
+          <w:sz w:val="28"/>
+          <w:szCs w:val="28"/>
+          <w:lang w:eastAsia="pt-BR"/>
+        </w:rPr>
+        <w:t>5</w:t>
+      </w:r>
+      <w:r>
+        <w:rPr>
+          <w:rFonts w:ascii="Arial" w:eastAsia="Times New Roman" w:hAnsi="Arial" w:cs="Arial"/>
+          <w:b/>
+          <w:sz w:val="28"/>
+          <w:szCs w:val="28"/>
+          <w:lang w:eastAsia="pt-BR"/>
+        </w:rPr>
+        <w:t>.</w:t>
+      </w:r>
+      <w:r>
+        <w:rPr>
+          <w:rFonts w:ascii="Arial" w:eastAsia="Times New Roman" w:hAnsi="Arial" w:cs="Arial"/>
+          <w:b/>
+          <w:sz w:val="28"/>
+          <w:szCs w:val="28"/>
+          <w:lang w:eastAsia="pt-BR"/>
+        </w:rPr>
+        <w:t>2</w:t>
+      </w:r>
+      <w:r>
+        <w:rPr>
+          <w:rFonts w:ascii="Arial" w:eastAsia="Times New Roman" w:hAnsi="Arial" w:cs="Arial"/>
+          <w:b/>
+          <w:sz w:val="28"/>
+          <w:szCs w:val="28"/>
+          <w:lang w:eastAsia="pt-BR"/>
+        </w:rPr>
+        <w:t>.3 – ESTRUTURA</w:t>
+      </w:r>
+    </w:p>
+    <w:p>
+      <w:pPr>
+        <w:spacing w:line="360" w:lineRule="auto"/>
+        <w:jc w:val="both"/>
+        <w:rPr>
+          <w:rFonts w:ascii="Arial" w:eastAsia="Times New Roman" w:hAnsi="Arial" w:cs="Arial"/>
+          <w:sz w:val="24"/>
+          <w:szCs w:val="24"/>
+          <w:lang w:eastAsia="pt-BR"/>
+        </w:rPr>
+      </w:pPr>
+      <w:r>
+        <w:rPr>
+          <w:rFonts w:ascii="Arial" w:eastAsia="Times New Roman" w:hAnsi="Arial" w:cs="Arial"/>
+          <w:sz w:val="24"/>
+          <w:szCs w:val="24"/>
+          <w:lang w:eastAsia="pt-BR"/>
+        </w:rPr>
+        <w:lastRenderedPageBreak/>
+        <w:t>Texto.</w:t>
+      </w:r>
+    </w:p>
+    <w:p>
+      <w:pPr>
+        <w:spacing w:line="360" w:lineRule="auto"/>
+        <w:jc w:val="both"/>
+        <w:rPr>
+          <w:rFonts w:ascii="Arial" w:eastAsia="Times New Roman" w:hAnsi="Arial" w:cs="Arial"/>
+          <w:sz w:val="24"/>
+          <w:szCs w:val="24"/>
+          <w:lang w:eastAsia="pt-BR"/>
+        </w:rPr>
+      </w:pPr>
+    </w:p>
+    <w:p>
+      <w:pPr>
+        <w:spacing w:line="360" w:lineRule="auto"/>
+        <w:jc w:val="both"/>
+        <w:rPr>
+          <w:rFonts w:ascii="Arial" w:eastAsia="Times New Roman" w:hAnsi="Arial" w:cs="Arial"/>
+          <w:sz w:val="24"/>
+          <w:szCs w:val="24"/>
+          <w:lang w:eastAsia="pt-BR"/>
+        </w:rPr>
+      </w:pPr>
+    </w:p>
+    <w:p>
+      <w:pPr>
+        <w:spacing w:line="360" w:lineRule="auto"/>
+        <w:jc w:val="both"/>
+        <w:rPr>
+          <w:rFonts w:ascii="Arial" w:eastAsia="Times New Roman" w:hAnsi="Arial" w:cs="Arial"/>
+          <w:b/>
+          <w:sz w:val="28"/>
+          <w:szCs w:val="28"/>
+          <w:lang w:eastAsia="pt-BR"/>
+        </w:rPr>
+      </w:pPr>
+      <w:r>
+        <w:rPr>
+          <w:rFonts w:ascii="Arial" w:eastAsia="Times New Roman" w:hAnsi="Arial" w:cs="Arial"/>
+          <w:b/>
+          <w:sz w:val="28"/>
+          <w:szCs w:val="28"/>
+          <w:lang w:eastAsia="pt-BR"/>
+        </w:rPr>
+        <w:t>5</w:t>
+      </w:r>
+      <w:r>
+        <w:rPr>
+          <w:rFonts w:ascii="Arial" w:eastAsia="Times New Roman" w:hAnsi="Arial" w:cs="Arial"/>
+          <w:b/>
+          <w:sz w:val="28"/>
+          <w:szCs w:val="28"/>
+          <w:lang w:eastAsia="pt-BR"/>
+        </w:rPr>
+        <w:t>.</w:t>
+      </w:r>
+      <w:r>
+        <w:rPr>
+          <w:rFonts w:ascii="Arial" w:eastAsia="Times New Roman" w:hAnsi="Arial" w:cs="Arial"/>
+          <w:b/>
+          <w:sz w:val="28"/>
+          <w:szCs w:val="28"/>
+          <w:lang w:eastAsia="pt-BR"/>
+        </w:rPr>
+        <w:t>2</w:t>
+      </w:r>
+      <w:r>
+        <w:rPr>
+          <w:rFonts w:ascii="Arial" w:eastAsia="Times New Roman" w:hAnsi="Arial" w:cs="Arial"/>
+          <w:b/>
+          <w:sz w:val="28"/>
+          <w:szCs w:val="28"/>
+          <w:lang w:eastAsia="pt-BR"/>
+        </w:rPr>
+        <w:t>.4 – ESQUELETO</w:t>
+      </w:r>
+    </w:p>
+    <w:p>
+      <w:pPr>
+        <w:spacing w:line="360" w:lineRule="auto"/>
+        <w:jc w:val="both"/>
+        <w:rPr>
+          <w:rFonts w:ascii="Arial" w:eastAsia="Times New Roman" w:hAnsi="Arial" w:cs="Arial"/>
+          <w:sz w:val="24"/>
+          <w:szCs w:val="24"/>
+          <w:lang w:eastAsia="pt-BR"/>
+        </w:rPr>
+      </w:pPr>
+      <w:r>
+        <w:rPr>
+          <w:rFonts w:ascii="Arial" w:eastAsia="Times New Roman" w:hAnsi="Arial" w:cs="Arial"/>
+          <w:sz w:val="24"/>
+          <w:szCs w:val="24"/>
+          <w:lang w:eastAsia="pt-BR"/>
+        </w:rPr>
+        <w:t>Texto.</w:t>
+      </w:r>
+    </w:p>
+    <w:p>
+      <w:pPr>
+        <w:spacing w:line="360" w:lineRule="auto"/>
+        <w:jc w:val="both"/>
+        <w:rPr>
+          <w:rFonts w:ascii="Arial" w:eastAsia="Times New Roman" w:hAnsi="Arial" w:cs="Arial"/>
+          <w:sz w:val="24"/>
+          <w:szCs w:val="24"/>
+          <w:lang w:eastAsia="pt-BR"/>
+        </w:rPr>
+      </w:pPr>
+    </w:p>
+    <w:p>
+      <w:pPr>
+        <w:spacing w:line="360" w:lineRule="auto"/>
+        <w:jc w:val="both"/>
+        <w:rPr>
+          <w:rFonts w:ascii="Arial" w:eastAsia="Times New Roman" w:hAnsi="Arial" w:cs="Arial"/>
+          <w:b/>
+          <w:sz w:val="28"/>
+          <w:szCs w:val="28"/>
+          <w:lang w:eastAsia="pt-BR"/>
+        </w:rPr>
+      </w:pPr>
+      <w:r>
+        <w:rPr>
+          <w:rFonts w:ascii="Arial" w:eastAsia="Times New Roman" w:hAnsi="Arial" w:cs="Arial"/>
+          <w:b/>
+          <w:sz w:val="28"/>
+          <w:szCs w:val="28"/>
+          <w:lang w:eastAsia="pt-BR"/>
+        </w:rPr>
+        <w:t>5</w:t>
+      </w:r>
+      <w:r>
+        <w:rPr>
+          <w:rFonts w:ascii="Arial" w:eastAsia="Times New Roman" w:hAnsi="Arial" w:cs="Arial"/>
+          <w:b/>
+          <w:sz w:val="28"/>
+          <w:szCs w:val="28"/>
+          <w:lang w:eastAsia="pt-BR"/>
+        </w:rPr>
+        <w:t>.</w:t>
+      </w:r>
+      <w:r>
+        <w:rPr>
+          <w:rFonts w:ascii="Arial" w:eastAsia="Times New Roman" w:hAnsi="Arial" w:cs="Arial"/>
+          <w:b/>
+          <w:sz w:val="28"/>
+          <w:szCs w:val="28"/>
+          <w:lang w:eastAsia="pt-BR"/>
+        </w:rPr>
+        <w:t>2</w:t>
+      </w:r>
+      <w:r>
+        <w:rPr>
+          <w:rFonts w:ascii="Arial" w:eastAsia="Times New Roman" w:hAnsi="Arial" w:cs="Arial"/>
+          <w:b/>
+          <w:sz w:val="28"/>
+          <w:szCs w:val="28"/>
+          <w:lang w:eastAsia="pt-BR"/>
+        </w:rPr>
+        <w:t>.5 – SUPERFÍCIE</w:t>
+      </w:r>
+    </w:p>
+    <w:p>
+      <w:pPr>
+        <w:spacing w:line="360" w:lineRule="auto"/>
+        <w:jc w:val="both"/>
+        <w:rPr>
+          <w:rFonts w:ascii="Arial" w:eastAsia="Times New Roman" w:hAnsi="Arial" w:cs="Arial"/>
+          <w:sz w:val="24"/>
+          <w:szCs w:val="24"/>
+          <w:lang w:eastAsia="pt-BR"/>
+        </w:rPr>
+      </w:pPr>
+      <w:r>
+        <w:rPr>
+          <w:rFonts w:ascii="Arial" w:eastAsia="Times New Roman" w:hAnsi="Arial" w:cs="Arial"/>
+          <w:sz w:val="24"/>
+          <w:szCs w:val="24"/>
+          <w:lang w:eastAsia="pt-BR"/>
+        </w:rPr>
+        <w:t>Texto.</w:t>
+      </w:r>
+    </w:p>
+    <w:p>
+      <w:pPr>
+        <w:spacing w:line="360" w:lineRule="auto"/>
+        <w:jc w:val="both"/>
+        <w:rPr>
+          <w:rFonts w:ascii="Arial" w:eastAsia="Times New Roman" w:hAnsi="Arial" w:cs="Arial"/>
+          <w:sz w:val="24"/>
+          <w:szCs w:val="24"/>
+          <w:lang w:eastAsia="pt-BR"/>
+        </w:rPr>
+      </w:pPr>
+    </w:p>
+    <w:p>
+      <w:pPr>
+        <w:spacing w:line="360" w:lineRule="auto"/>
+        <w:jc w:val="both"/>
+        <w:rPr>
+          <w:rFonts w:ascii="Arial" w:eastAsia="Times New Roman" w:hAnsi="Arial" w:cs="Arial"/>
+          <w:sz w:val="24"/>
+          <w:szCs w:val="24"/>
+          <w:lang w:eastAsia="pt-BR"/>
+        </w:rPr>
+      </w:pPr>
     </w:p>
     <w:p>
       <w:pPr>
@@ -17122,245 +19097,6 @@
     <w:p>
       <w:pPr>
         <w:spacing w:line="360" w:lineRule="auto"/>
-        <w:jc w:val="both"/>
-        <w:rPr>
-          <w:rFonts w:ascii="Arial" w:eastAsia="Times New Roman" w:hAnsi="Arial" w:cs="Arial"/>
-          <w:sz w:val="24"/>
-          <w:szCs w:val="24"/>
-          <w:lang w:eastAsia="pt-BR"/>
-        </w:rPr>
-      </w:pPr>
-    </w:p>
-    <w:p>
-      <w:pPr>
-        <w:spacing w:line="360" w:lineRule="auto"/>
-        <w:jc w:val="both"/>
-        <w:rPr>
-          <w:rFonts w:ascii="Arial" w:eastAsia="Times New Roman" w:hAnsi="Arial" w:cs="Arial"/>
-          <w:sz w:val="24"/>
-          <w:szCs w:val="24"/>
-          <w:lang w:eastAsia="pt-BR"/>
-        </w:rPr>
-      </w:pPr>
-    </w:p>
-    <w:p>
-      <w:pPr>
-        <w:spacing w:line="360" w:lineRule="auto"/>
-        <w:jc w:val="both"/>
-        <w:rPr>
-          <w:rFonts w:ascii="Arial" w:eastAsia="Times New Roman" w:hAnsi="Arial" w:cs="Arial"/>
-          <w:sz w:val="24"/>
-          <w:szCs w:val="24"/>
-          <w:lang w:eastAsia="pt-BR"/>
-        </w:rPr>
-      </w:pPr>
-      <w:proofErr w:type="gramStart"/>
-      <w:r>
-        <w:rPr>
-          <w:rFonts w:ascii="Arial" w:eastAsia="Times New Roman" w:hAnsi="Arial" w:cs="Arial"/>
-          <w:sz w:val="24"/>
-          <w:szCs w:val="24"/>
-          <w:lang w:eastAsia="pt-BR"/>
-        </w:rPr>
-        <w:t>5</w:t>
-      </w:r>
-      <w:r>
-        <w:rPr>
-          <w:rFonts w:ascii="Arial" w:eastAsia="Times New Roman" w:hAnsi="Arial" w:cs="Arial"/>
-          <w:sz w:val="24"/>
-          <w:szCs w:val="24"/>
-          <w:lang w:eastAsia="pt-BR"/>
-        </w:rPr>
-        <w:t>.3 – DESENVOLVIMENTO</w:t>
-      </w:r>
-      <w:proofErr w:type="gramEnd"/>
-      <w:r>
-        <w:rPr>
-          <w:rFonts w:ascii="Arial" w:eastAsia="Times New Roman" w:hAnsi="Arial" w:cs="Arial"/>
-          <w:sz w:val="24"/>
-          <w:szCs w:val="24"/>
-          <w:lang w:eastAsia="pt-BR"/>
-        </w:rPr>
-        <w:t xml:space="preserve"> DA FERRAMENTA</w:t>
-      </w:r>
-    </w:p>
-    <w:p>
-      <w:pPr>
-        <w:spacing w:line="360" w:lineRule="auto"/>
-        <w:jc w:val="both"/>
-        <w:rPr>
-          <w:rFonts w:ascii="Arial" w:eastAsia="Times New Roman" w:hAnsi="Arial" w:cs="Arial"/>
-          <w:sz w:val="24"/>
-          <w:szCs w:val="24"/>
-          <w:lang w:eastAsia="pt-BR"/>
-        </w:rPr>
-      </w:pPr>
-      <w:r>
-        <w:rPr>
-          <w:rFonts w:ascii="Arial" w:eastAsia="Times New Roman" w:hAnsi="Arial" w:cs="Arial"/>
-          <w:sz w:val="24"/>
-          <w:szCs w:val="24"/>
-          <w:lang w:eastAsia="pt-BR"/>
-        </w:rPr>
-        <w:t>5</w:t>
-      </w:r>
-      <w:r>
-        <w:rPr>
-          <w:rFonts w:ascii="Arial" w:eastAsia="Times New Roman" w:hAnsi="Arial" w:cs="Arial"/>
-          <w:sz w:val="24"/>
-          <w:szCs w:val="24"/>
-          <w:lang w:eastAsia="pt-BR"/>
-        </w:rPr>
-        <w:t>.3.1 – ESTRATÉGIA</w:t>
-      </w:r>
-    </w:p>
-    <w:p>
-      <w:pPr>
-        <w:spacing w:line="360" w:lineRule="auto"/>
-        <w:jc w:val="both"/>
-        <w:rPr>
-          <w:rFonts w:ascii="Arial" w:eastAsia="Times New Roman" w:hAnsi="Arial" w:cs="Arial"/>
-          <w:sz w:val="24"/>
-          <w:szCs w:val="24"/>
-          <w:lang w:eastAsia="pt-BR"/>
-        </w:rPr>
-      </w:pPr>
-      <w:r>
-        <w:rPr>
-          <w:rFonts w:ascii="Arial" w:eastAsia="Times New Roman" w:hAnsi="Arial" w:cs="Arial"/>
-          <w:sz w:val="24"/>
-          <w:szCs w:val="24"/>
-          <w:lang w:eastAsia="pt-BR"/>
-        </w:rPr>
-        <w:t>5</w:t>
-      </w:r>
-      <w:r>
-        <w:rPr>
-          <w:rFonts w:ascii="Arial" w:eastAsia="Times New Roman" w:hAnsi="Arial" w:cs="Arial"/>
-          <w:sz w:val="24"/>
-          <w:szCs w:val="24"/>
-          <w:lang w:eastAsia="pt-BR"/>
-        </w:rPr>
-        <w:t>.3.2 – ESCOPO</w:t>
-      </w:r>
-    </w:p>
-    <w:p>
-      <w:pPr>
-        <w:spacing w:line="360" w:lineRule="auto"/>
-        <w:jc w:val="both"/>
-        <w:rPr>
-          <w:rFonts w:ascii="Arial" w:eastAsia="Times New Roman" w:hAnsi="Arial" w:cs="Arial"/>
-          <w:sz w:val="24"/>
-          <w:szCs w:val="24"/>
-          <w:lang w:eastAsia="pt-BR"/>
-        </w:rPr>
-      </w:pPr>
-      <w:r>
-        <w:rPr>
-          <w:rFonts w:ascii="Arial" w:eastAsia="Times New Roman" w:hAnsi="Arial" w:cs="Arial"/>
-          <w:sz w:val="24"/>
-          <w:szCs w:val="24"/>
-          <w:lang w:eastAsia="pt-BR"/>
-        </w:rPr>
-        <w:t>5</w:t>
-      </w:r>
-      <w:r>
-        <w:rPr>
-          <w:rFonts w:ascii="Arial" w:eastAsia="Times New Roman" w:hAnsi="Arial" w:cs="Arial"/>
-          <w:sz w:val="24"/>
-          <w:szCs w:val="24"/>
-          <w:lang w:eastAsia="pt-BR"/>
-        </w:rPr>
-        <w:t>.3.3 – ESTRUTURA</w:t>
-      </w:r>
-    </w:p>
-    <w:p>
-      <w:pPr>
-        <w:spacing w:line="360" w:lineRule="auto"/>
-        <w:jc w:val="both"/>
-        <w:rPr>
-          <w:rFonts w:ascii="Arial" w:eastAsia="Times New Roman" w:hAnsi="Arial" w:cs="Arial"/>
-          <w:sz w:val="24"/>
-          <w:szCs w:val="24"/>
-          <w:lang w:eastAsia="pt-BR"/>
-        </w:rPr>
-      </w:pPr>
-      <w:r>
-        <w:rPr>
-          <w:rFonts w:ascii="Arial" w:eastAsia="Times New Roman" w:hAnsi="Arial" w:cs="Arial"/>
-          <w:sz w:val="24"/>
-          <w:szCs w:val="24"/>
-          <w:lang w:eastAsia="pt-BR"/>
-        </w:rPr>
-        <w:t>5</w:t>
-      </w:r>
-      <w:r>
-        <w:rPr>
-          <w:rFonts w:ascii="Arial" w:eastAsia="Times New Roman" w:hAnsi="Arial" w:cs="Arial"/>
-          <w:sz w:val="24"/>
-          <w:szCs w:val="24"/>
-          <w:lang w:eastAsia="pt-BR"/>
-        </w:rPr>
-        <w:t>.3.4 – ESQUELETO</w:t>
-      </w:r>
-    </w:p>
-    <w:p>
-      <w:pPr>
-        <w:spacing w:line="360" w:lineRule="auto"/>
-        <w:jc w:val="both"/>
-        <w:rPr>
-          <w:rFonts w:ascii="Arial" w:eastAsia="Times New Roman" w:hAnsi="Arial" w:cs="Arial"/>
-          <w:sz w:val="24"/>
-          <w:szCs w:val="24"/>
-          <w:lang w:eastAsia="pt-BR"/>
-        </w:rPr>
-      </w:pPr>
-      <w:r>
-        <w:rPr>
-          <w:rFonts w:ascii="Arial" w:eastAsia="Times New Roman" w:hAnsi="Arial" w:cs="Arial"/>
-          <w:sz w:val="24"/>
-          <w:szCs w:val="24"/>
-          <w:lang w:eastAsia="pt-BR"/>
-        </w:rPr>
-        <w:t>5</w:t>
-      </w:r>
-      <w:r>
-        <w:rPr>
-          <w:rFonts w:ascii="Arial" w:eastAsia="Times New Roman" w:hAnsi="Arial" w:cs="Arial"/>
-          <w:sz w:val="24"/>
-          <w:szCs w:val="24"/>
-          <w:lang w:eastAsia="pt-BR"/>
-        </w:rPr>
-        <w:t>.3.5 – SUPERFÍCIE</w:t>
-      </w:r>
-    </w:p>
-    <w:p>
-      <w:pPr>
-        <w:spacing w:line="360" w:lineRule="auto"/>
-        <w:jc w:val="both"/>
-        <w:rPr>
-          <w:rFonts w:ascii="Arial" w:eastAsia="Times New Roman" w:hAnsi="Arial" w:cs="Arial"/>
-          <w:sz w:val="24"/>
-          <w:szCs w:val="24"/>
-          <w:lang w:eastAsia="pt-BR"/>
-        </w:rPr>
-      </w:pPr>
-    </w:p>
-    <w:p>
-      <w:pPr>
-        <w:spacing w:line="360" w:lineRule="auto"/>
-        <w:jc w:val="both"/>
-        <w:rPr>
-          <w:rFonts w:ascii="Arial" w:eastAsia="Times New Roman" w:hAnsi="Arial" w:cs="Arial"/>
-          <w:sz w:val="24"/>
-          <w:szCs w:val="24"/>
-          <w:lang w:eastAsia="pt-BR"/>
-        </w:rPr>
-      </w:pPr>
-    </w:p>
-    <w:p>
-      <w:pPr>
-        <w:spacing w:line="360" w:lineRule="auto"/>
         <w:rPr>
           <w:rFonts w:ascii="Arial" w:eastAsia="Times New Roman" w:hAnsi="Arial" w:cs="Arial"/>
           <w:b/>
@@ -17575,7 +19311,7 @@
       </w:r>
     </w:p>
     <w:sectPr>
-      <w:headerReference w:type="default" r:id="rId25"/>
+      <w:headerReference w:type="default" r:id="rId27"/>
       <w:pgSz w:w="11906" w:h="16838" w:code="9"/>
       <w:pgMar w:top="1701" w:right="1134" w:bottom="1134" w:left="1701" w:header="709" w:footer="709" w:gutter="0"/>
       <w:pgNumType w:start="0"/>
@@ -17666,7 +19402,7 @@
           <w:rPr>
             <w:noProof/>
           </w:rPr>
-          <w:t>39</w:t>
+          <w:t>44</w:t>
         </w:r>
         <w:r>
           <w:rPr>
@@ -17887,6 +19623,95 @@
     </w:lvl>
   </w:abstractNum>
   <w:abstractNum w:abstractNumId="2">
+    <w:nsid w:val="192F6446"/>
+    <w:multiLevelType w:val="hybridMultilevel"/>
+    <w:tmpl w:val="176C0B06"/>
+    <w:lvl w:ilvl="0" w:tplc="0416000F">
+      <w:start w:val="1"/>
+      <w:numFmt w:val="decimal"/>
+      <w:lvlText w:val="%1."/>
+      <w:lvlJc w:val="left"/>
+      <w:pPr>
+        <w:ind w:left="720" w:hanging="360"/>
+      </w:pPr>
+      <w:rPr>
+        <w:rFonts w:hint="default"/>
+      </w:rPr>
+    </w:lvl>
+    <w:lvl w:ilvl="1" w:tplc="04160019" w:tentative="1">
+      <w:start w:val="1"/>
+      <w:numFmt w:val="lowerLetter"/>
+      <w:lvlText w:val="%2."/>
+      <w:lvlJc w:val="left"/>
+      <w:pPr>
+        <w:ind w:left="1440" w:hanging="360"/>
+      </w:pPr>
+    </w:lvl>
+    <w:lvl w:ilvl="2" w:tplc="0416001B" w:tentative="1">
+      <w:start w:val="1"/>
+      <w:numFmt w:val="lowerRoman"/>
+      <w:lvlText w:val="%3."/>
+      <w:lvlJc w:val="right"/>
+      <w:pPr>
+        <w:ind w:left="2160" w:hanging="180"/>
+      </w:pPr>
+    </w:lvl>
+    <w:lvl w:ilvl="3" w:tplc="0416000F" w:tentative="1">
+      <w:start w:val="1"/>
+      <w:numFmt w:val="decimal"/>
+      <w:lvlText w:val="%4."/>
+      <w:lvlJc w:val="left"/>
+      <w:pPr>
+        <w:ind w:left="2880" w:hanging="360"/>
+      </w:pPr>
+    </w:lvl>
+    <w:lvl w:ilvl="4" w:tplc="04160019" w:tentative="1">
+      <w:start w:val="1"/>
+      <w:numFmt w:val="lowerLetter"/>
+      <w:lvlText w:val="%5."/>
+      <w:lvlJc w:val="left"/>
+      <w:pPr>
+        <w:ind w:left="3600" w:hanging="360"/>
+      </w:pPr>
+    </w:lvl>
+    <w:lvl w:ilvl="5" w:tplc="0416001B" w:tentative="1">
+      <w:start w:val="1"/>
+      <w:numFmt w:val="lowerRoman"/>
+      <w:lvlText w:val="%6."/>
+      <w:lvlJc w:val="right"/>
+      <w:pPr>
+        <w:ind w:left="4320" w:hanging="180"/>
+      </w:pPr>
+    </w:lvl>
+    <w:lvl w:ilvl="6" w:tplc="0416000F" w:tentative="1">
+      <w:start w:val="1"/>
+      <w:numFmt w:val="decimal"/>
+      <w:lvlText w:val="%7."/>
+      <w:lvlJc w:val="left"/>
+      <w:pPr>
+        <w:ind w:left="5040" w:hanging="360"/>
+      </w:pPr>
+    </w:lvl>
+    <w:lvl w:ilvl="7" w:tplc="04160019" w:tentative="1">
+      <w:start w:val="1"/>
+      <w:numFmt w:val="lowerLetter"/>
+      <w:lvlText w:val="%8."/>
+      <w:lvlJc w:val="left"/>
+      <w:pPr>
+        <w:ind w:left="5760" w:hanging="360"/>
+      </w:pPr>
+    </w:lvl>
+    <w:lvl w:ilvl="8" w:tplc="0416001B" w:tentative="1">
+      <w:start w:val="1"/>
+      <w:numFmt w:val="lowerRoman"/>
+      <w:lvlText w:val="%9."/>
+      <w:lvlJc w:val="right"/>
+      <w:pPr>
+        <w:ind w:left="6480" w:hanging="180"/>
+      </w:pPr>
+    </w:lvl>
+  </w:abstractNum>
+  <w:abstractNum w:abstractNumId="3">
     <w:nsid w:val="19EE690A"/>
     <w:multiLevelType w:val="hybridMultilevel"/>
     <w:tmpl w:val="989C0A42"/>
@@ -17975,7 +19800,7 @@
       </w:pPr>
     </w:lvl>
   </w:abstractNum>
-  <w:abstractNum w:abstractNumId="3">
+  <w:abstractNum w:abstractNumId="4">
     <w:nsid w:val="1A75409A"/>
     <w:multiLevelType w:val="multilevel"/>
     <w:tmpl w:val="128E3E50"/>
@@ -18124,7 +19949,7 @@
       </w:rPr>
     </w:lvl>
   </w:abstractNum>
-  <w:abstractNum w:abstractNumId="4">
+  <w:abstractNum w:abstractNumId="5">
     <w:nsid w:val="1AAB3D1B"/>
     <w:multiLevelType w:val="hybridMultilevel"/>
     <w:tmpl w:val="F698BADE"/>
@@ -18213,7 +20038,7 @@
       </w:pPr>
     </w:lvl>
   </w:abstractNum>
-  <w:abstractNum w:abstractNumId="5">
+  <w:abstractNum w:abstractNumId="6">
     <w:nsid w:val="1E36421C"/>
     <w:multiLevelType w:val="hybridMultilevel"/>
     <w:tmpl w:val="D1C63994"/>
@@ -18326,7 +20151,7 @@
       </w:rPr>
     </w:lvl>
   </w:abstractNum>
-  <w:abstractNum w:abstractNumId="6">
+  <w:abstractNum w:abstractNumId="7">
     <w:nsid w:val="23A47545"/>
     <w:multiLevelType w:val="hybridMultilevel"/>
     <w:tmpl w:val="A9523DEC"/>
@@ -18439,7 +20264,7 @@
       </w:rPr>
     </w:lvl>
   </w:abstractNum>
-  <w:abstractNum w:abstractNumId="7">
+  <w:abstractNum w:abstractNumId="8">
     <w:nsid w:val="2E7860E2"/>
     <w:multiLevelType w:val="multilevel"/>
     <w:tmpl w:val="0A688A96"/>
@@ -18588,7 +20413,7 @@
       </w:rPr>
     </w:lvl>
   </w:abstractNum>
-  <w:abstractNum w:abstractNumId="8">
+  <w:abstractNum w:abstractNumId="9">
     <w:nsid w:val="2FD9647D"/>
     <w:multiLevelType w:val="hybridMultilevel"/>
     <w:tmpl w:val="9E92C372"/>
@@ -18701,7 +20526,7 @@
       </w:rPr>
     </w:lvl>
   </w:abstractNum>
-  <w:abstractNum w:abstractNumId="9">
+  <w:abstractNum w:abstractNumId="10">
     <w:nsid w:val="340E4D29"/>
     <w:multiLevelType w:val="hybridMultilevel"/>
     <w:tmpl w:val="C77A3404"/>
@@ -18814,7 +20639,7 @@
       </w:rPr>
     </w:lvl>
   </w:abstractNum>
-  <w:abstractNum w:abstractNumId="10">
+  <w:abstractNum w:abstractNumId="11">
     <w:nsid w:val="364C508A"/>
     <w:multiLevelType w:val="hybridMultilevel"/>
     <w:tmpl w:val="BB60CAD0"/>
@@ -18904,7 +20729,7 @@
       </w:pPr>
     </w:lvl>
   </w:abstractNum>
-  <w:abstractNum w:abstractNumId="11">
+  <w:abstractNum w:abstractNumId="12">
     <w:nsid w:val="37E50DF1"/>
     <w:multiLevelType w:val="hybridMultilevel"/>
     <w:tmpl w:val="393AB0D6"/>
@@ -18993,7 +20818,7 @@
       </w:pPr>
     </w:lvl>
   </w:abstractNum>
-  <w:abstractNum w:abstractNumId="12">
+  <w:abstractNum w:abstractNumId="13">
     <w:nsid w:val="3E2C6534"/>
     <w:multiLevelType w:val="hybridMultilevel"/>
     <w:tmpl w:val="F09ACF54"/>
@@ -19079,7 +20904,7 @@
       </w:pPr>
     </w:lvl>
   </w:abstractNum>
-  <w:abstractNum w:abstractNumId="13">
+  <w:abstractNum w:abstractNumId="14">
     <w:nsid w:val="45B31640"/>
     <w:multiLevelType w:val="hybridMultilevel"/>
     <w:tmpl w:val="8E8C0EE2"/>
@@ -19168,7 +20993,7 @@
       </w:pPr>
     </w:lvl>
   </w:abstractNum>
-  <w:abstractNum w:abstractNumId="14">
+  <w:abstractNum w:abstractNumId="15">
     <w:nsid w:val="47C47650"/>
     <w:multiLevelType w:val="hybridMultilevel"/>
     <w:tmpl w:val="416C2C3C"/>
@@ -19281,7 +21106,7 @@
       </w:rPr>
     </w:lvl>
   </w:abstractNum>
-  <w:abstractNum w:abstractNumId="15">
+  <w:abstractNum w:abstractNumId="16">
     <w:nsid w:val="529B4E96"/>
     <w:multiLevelType w:val="hybridMultilevel"/>
     <w:tmpl w:val="EF5C54C8"/>
@@ -19394,7 +21219,7 @@
       </w:rPr>
     </w:lvl>
   </w:abstractNum>
-  <w:abstractNum w:abstractNumId="16">
+  <w:abstractNum w:abstractNumId="17">
     <w:nsid w:val="52EE3E57"/>
     <w:multiLevelType w:val="hybridMultilevel"/>
     <w:tmpl w:val="B40A9666"/>
@@ -19480,7 +21305,7 @@
       </w:pPr>
     </w:lvl>
   </w:abstractNum>
-  <w:abstractNum w:abstractNumId="17">
+  <w:abstractNum w:abstractNumId="18">
     <w:nsid w:val="58AF72BB"/>
     <w:multiLevelType w:val="hybridMultilevel"/>
     <w:tmpl w:val="8F58C63E"/>
@@ -19593,7 +21418,7 @@
       </w:rPr>
     </w:lvl>
   </w:abstractNum>
-  <w:abstractNum w:abstractNumId="18">
+  <w:abstractNum w:abstractNumId="19">
     <w:nsid w:val="58F5060E"/>
     <w:multiLevelType w:val="hybridMultilevel"/>
     <w:tmpl w:val="61485C62"/>
@@ -19706,7 +21531,7 @@
       </w:rPr>
     </w:lvl>
   </w:abstractNum>
-  <w:abstractNum w:abstractNumId="19">
+  <w:abstractNum w:abstractNumId="20">
     <w:nsid w:val="5C9E5D72"/>
     <w:multiLevelType w:val="multilevel"/>
     <w:tmpl w:val="62FCCED0"/>
@@ -19855,7 +21680,7 @@
       </w:rPr>
     </w:lvl>
   </w:abstractNum>
-  <w:abstractNum w:abstractNumId="20">
+  <w:abstractNum w:abstractNumId="21">
     <w:nsid w:val="5E4D0B41"/>
     <w:multiLevelType w:val="hybridMultilevel"/>
     <w:tmpl w:val="7E2A99A2"/>
@@ -19968,7 +21793,7 @@
       </w:rPr>
     </w:lvl>
   </w:abstractNum>
-  <w:abstractNum w:abstractNumId="21">
+  <w:abstractNum w:abstractNumId="22">
     <w:nsid w:val="649B5720"/>
     <w:multiLevelType w:val="hybridMultilevel"/>
     <w:tmpl w:val="DA3A8D58"/>
@@ -20081,7 +21906,96 @@
       </w:rPr>
     </w:lvl>
   </w:abstractNum>
-  <w:abstractNum w:abstractNumId="22">
+  <w:abstractNum w:abstractNumId="23">
+    <w:nsid w:val="68E02803"/>
+    <w:multiLevelType w:val="hybridMultilevel"/>
+    <w:tmpl w:val="3690861A"/>
+    <w:lvl w:ilvl="0" w:tplc="0416000F">
+      <w:start w:val="1"/>
+      <w:numFmt w:val="decimal"/>
+      <w:lvlText w:val="%1."/>
+      <w:lvlJc w:val="left"/>
+      <w:pPr>
+        <w:ind w:left="720" w:hanging="360"/>
+      </w:pPr>
+      <w:rPr>
+        <w:rFonts w:hint="default"/>
+      </w:rPr>
+    </w:lvl>
+    <w:lvl w:ilvl="1" w:tplc="04160019" w:tentative="1">
+      <w:start w:val="1"/>
+      <w:numFmt w:val="lowerLetter"/>
+      <w:lvlText w:val="%2."/>
+      <w:lvlJc w:val="left"/>
+      <w:pPr>
+        <w:ind w:left="1440" w:hanging="360"/>
+      </w:pPr>
+    </w:lvl>
+    <w:lvl w:ilvl="2" w:tplc="0416001B" w:tentative="1">
+      <w:start w:val="1"/>
+      <w:numFmt w:val="lowerRoman"/>
+      <w:lvlText w:val="%3."/>
+      <w:lvlJc w:val="right"/>
+      <w:pPr>
+        <w:ind w:left="2160" w:hanging="180"/>
+      </w:pPr>
+    </w:lvl>
+    <w:lvl w:ilvl="3" w:tplc="0416000F" w:tentative="1">
+      <w:start w:val="1"/>
+      <w:numFmt w:val="decimal"/>
+      <w:lvlText w:val="%4."/>
+      <w:lvlJc w:val="left"/>
+      <w:pPr>
+        <w:ind w:left="2880" w:hanging="360"/>
+      </w:pPr>
+    </w:lvl>
+    <w:lvl w:ilvl="4" w:tplc="04160019" w:tentative="1">
+      <w:start w:val="1"/>
+      <w:numFmt w:val="lowerLetter"/>
+      <w:lvlText w:val="%5."/>
+      <w:lvlJc w:val="left"/>
+      <w:pPr>
+        <w:ind w:left="3600" w:hanging="360"/>
+      </w:pPr>
+    </w:lvl>
+    <w:lvl w:ilvl="5" w:tplc="0416001B" w:tentative="1">
+      <w:start w:val="1"/>
+      <w:numFmt w:val="lowerRoman"/>
+      <w:lvlText w:val="%6."/>
+      <w:lvlJc w:val="right"/>
+      <w:pPr>
+        <w:ind w:left="4320" w:hanging="180"/>
+      </w:pPr>
+    </w:lvl>
+    <w:lvl w:ilvl="6" w:tplc="0416000F" w:tentative="1">
+      <w:start w:val="1"/>
+      <w:numFmt w:val="decimal"/>
+      <w:lvlText w:val="%7."/>
+      <w:lvlJc w:val="left"/>
+      <w:pPr>
+        <w:ind w:left="5040" w:hanging="360"/>
+      </w:pPr>
+    </w:lvl>
+    <w:lvl w:ilvl="7" w:tplc="04160019" w:tentative="1">
+      <w:start w:val="1"/>
+      <w:numFmt w:val="lowerLetter"/>
+      <w:lvlText w:val="%8."/>
+      <w:lvlJc w:val="left"/>
+      <w:pPr>
+        <w:ind w:left="5760" w:hanging="360"/>
+      </w:pPr>
+    </w:lvl>
+    <w:lvl w:ilvl="8" w:tplc="0416001B" w:tentative="1">
+      <w:start w:val="1"/>
+      <w:numFmt w:val="lowerRoman"/>
+      <w:lvlText w:val="%9."/>
+      <w:lvlJc w:val="right"/>
+      <w:pPr>
+        <w:ind w:left="6480" w:hanging="180"/>
+      </w:pPr>
+    </w:lvl>
+  </w:abstractNum>
+  <w:abstractNum w:abstractNumId="24">
     <w:nsid w:val="6F1549D4"/>
     <w:multiLevelType w:val="hybridMultilevel"/>
     <w:tmpl w:val="2BBE6E5E"/>
@@ -20167,7 +22081,7 @@
       </w:pPr>
     </w:lvl>
   </w:abstractNum>
-  <w:abstractNum w:abstractNumId="23">
+  <w:abstractNum w:abstractNumId="25">
     <w:nsid w:val="71925062"/>
     <w:multiLevelType w:val="hybridMultilevel"/>
     <w:tmpl w:val="7DC68752"/>
@@ -20257,7 +22171,7 @@
       </w:pPr>
     </w:lvl>
   </w:abstractNum>
-  <w:abstractNum w:abstractNumId="24">
+  <w:abstractNum w:abstractNumId="26">
     <w:nsid w:val="72F455BA"/>
     <w:multiLevelType w:val="hybridMultilevel"/>
     <w:tmpl w:val="36B42420"/>
@@ -20370,7 +22284,7 @@
       </w:rPr>
     </w:lvl>
   </w:abstractNum>
-  <w:abstractNum w:abstractNumId="25">
+  <w:abstractNum w:abstractNumId="27">
     <w:nsid w:val="77BC4C84"/>
     <w:multiLevelType w:val="hybridMultilevel"/>
     <w:tmpl w:val="76F4D816"/>
@@ -20483,7 +22397,7 @@
       </w:rPr>
     </w:lvl>
   </w:abstractNum>
-  <w:abstractNum w:abstractNumId="26">
+  <w:abstractNum w:abstractNumId="28">
     <w:nsid w:val="79E92BEE"/>
     <w:multiLevelType w:val="hybridMultilevel"/>
     <w:tmpl w:val="A148C8B6"/>
@@ -20596,7 +22510,7 @@
       </w:rPr>
     </w:lvl>
   </w:abstractNum>
-  <w:abstractNum w:abstractNumId="27">
+  <w:abstractNum w:abstractNumId="29">
     <w:nsid w:val="79F44F72"/>
     <w:multiLevelType w:val="hybridMultilevel"/>
     <w:tmpl w:val="39A86C16"/>
@@ -20682,7 +22596,7 @@
       </w:pPr>
     </w:lvl>
   </w:abstractNum>
-  <w:abstractNum w:abstractNumId="28">
+  <w:abstractNum w:abstractNumId="30">
     <w:nsid w:val="7BF96184"/>
     <w:multiLevelType w:val="hybridMultilevel"/>
     <w:tmpl w:val="53845C30"/>
@@ -20769,91 +22683,97 @@
     </w:lvl>
   </w:abstractNum>
   <w:num w:numId="1">
-    <w:abstractNumId w:val="7"/>
+    <w:abstractNumId w:val="8"/>
   </w:num>
   <w:num w:numId="2">
-    <w:abstractNumId w:val="3"/>
+    <w:abstractNumId w:val="4"/>
   </w:num>
   <w:num w:numId="3">
+    <w:abstractNumId w:val="20"/>
+  </w:num>
+  <w:num w:numId="4">
+    <w:abstractNumId w:val="15"/>
+  </w:num>
+  <w:num w:numId="5">
+    <w:abstractNumId w:val="16"/>
+  </w:num>
+  <w:num w:numId="6">
+    <w:abstractNumId w:val="21"/>
+  </w:num>
+  <w:num w:numId="7">
+    <w:abstractNumId w:val="22"/>
+  </w:num>
+  <w:num w:numId="8">
     <w:abstractNumId w:val="19"/>
   </w:num>
-  <w:num w:numId="4">
-    <w:abstractNumId w:val="14"/>
-  </w:num>
-  <w:num w:numId="5">
-    <w:abstractNumId w:val="15"/>
-  </w:num>
-  <w:num w:numId="6">
-    <w:abstractNumId w:val="20"/>
-  </w:num>
-  <w:num w:numId="7">
-    <w:abstractNumId w:val="21"/>
-  </w:num>
-  <w:num w:numId="8">
-    <w:abstractNumId w:val="18"/>
-  </w:num>
   <w:num w:numId="9">
-    <w:abstractNumId w:val="26"/>
+    <w:abstractNumId w:val="28"/>
   </w:num>
   <w:num w:numId="10">
-    <w:abstractNumId w:val="5"/>
+    <w:abstractNumId w:val="6"/>
   </w:num>
   <w:num w:numId="11">
-    <w:abstractNumId w:val="22"/>
+    <w:abstractNumId w:val="24"/>
   </w:num>
   <w:num w:numId="12">
-    <w:abstractNumId w:val="10"/>
+    <w:abstractNumId w:val="11"/>
   </w:num>
   <w:num w:numId="13">
-    <w:abstractNumId w:val="27"/>
+    <w:abstractNumId w:val="29"/>
   </w:num>
   <w:num w:numId="14">
-    <w:abstractNumId w:val="23"/>
+    <w:abstractNumId w:val="25"/>
   </w:num>
   <w:num w:numId="15">
-    <w:abstractNumId w:val="16"/>
+    <w:abstractNumId w:val="17"/>
   </w:num>
   <w:num w:numId="16">
     <w:abstractNumId w:val="0"/>
   </w:num>
   <w:num w:numId="17">
-    <w:abstractNumId w:val="25"/>
+    <w:abstractNumId w:val="27"/>
   </w:num>
   <w:num w:numId="18">
-    <w:abstractNumId w:val="6"/>
+    <w:abstractNumId w:val="7"/>
   </w:num>
   <w:num w:numId="19">
-    <w:abstractNumId w:val="28"/>
+    <w:abstractNumId w:val="30"/>
   </w:num>
   <w:num w:numId="20">
+    <w:abstractNumId w:val="10"/>
+  </w:num>
+  <w:num w:numId="21">
+    <w:abstractNumId w:val="13"/>
+  </w:num>
+  <w:num w:numId="22">
     <w:abstractNumId w:val="9"/>
   </w:num>
-  <w:num w:numId="21">
-    <w:abstractNumId w:val="12"/>
-  </w:num>
-  <w:num w:numId="22">
-    <w:abstractNumId w:val="8"/>
-  </w:num>
   <w:num w:numId="23">
-    <w:abstractNumId w:val="17"/>
+    <w:abstractNumId w:val="18"/>
   </w:num>
   <w:num w:numId="24">
     <w:abstractNumId w:val="1"/>
   </w:num>
   <w:num w:numId="25">
-    <w:abstractNumId w:val="24"/>
+    <w:abstractNumId w:val="26"/>
   </w:num>
   <w:num w:numId="26">
-    <w:abstractNumId w:val="2"/>
+    <w:abstractNumId w:val="3"/>
   </w:num>
   <w:num w:numId="27">
-    <w:abstractNumId w:val="11"/>
+    <w:abstractNumId w:val="12"/>
   </w:num>
   <w:num w:numId="28">
-    <w:abstractNumId w:val="4"/>
+    <w:abstractNumId w:val="5"/>
   </w:num>
   <w:num w:numId="29">
-    <w:abstractNumId w:val="13"/>
+    <w:abstractNumId w:val="14"/>
+  </w:num>
+  <w:num w:numId="30">
+    <w:abstractNumId w:val="23"/>
+  </w:num>
+  <w:num w:numId="31">
+    <w:abstractNumId w:val="2"/>
   </w:num>
 </w:numbering>
 </file>
@@ -22058,7 +23978,7 @@
 </file>
 
 <file path=customXml/itemProps1.xml><?xml version="1.0" encoding="utf-8"?>
-<ds:datastoreItem xmlns:ds="http://schemas.openxmlformats.org/officeDocument/2006/customXml" ds:itemID="{AB3CF211-1994-439D-A840-0B6E94AE0D43}">
+<ds:datastoreItem xmlns:ds="http://schemas.openxmlformats.org/officeDocument/2006/customXml" ds:itemID="{75B61B17-5571-4271-8240-1A39882DF355}">
   <ds:schemaRefs>
     <ds:schemaRef ds:uri="http://schemas.openxmlformats.org/officeDocument/2006/bibliography"/>
   </ds:schemaRefs>

</xml_diff>

<commit_message>
Terminando o plano Estrutura
</commit_message>
<xml_diff>
--- a/docs/PG2 - novo.docx
+++ b/docs/PG2 - novo.docx
@@ -3404,27 +3404,7 @@
           <w:szCs w:val="24"/>
           <w:lang w:eastAsia="pt-BR"/>
         </w:rPr>
-        <w:t xml:space="preserve">údo no formato de </w:t>
-      </w:r>
-      <w:proofErr w:type="spellStart"/>
-      <w:r>
-        <w:rPr>
-          <w:rFonts w:ascii="Arial" w:eastAsia="Times New Roman" w:hAnsi="Arial" w:cs="Arial"/>
-          <w:sz w:val="24"/>
-          <w:szCs w:val="24"/>
-          <w:lang w:eastAsia="pt-BR"/>
-        </w:rPr>
-        <w:t>feeds</w:t>
-      </w:r>
-      <w:proofErr w:type="spellEnd"/>
-      <w:r>
-        <w:rPr>
-          <w:rFonts w:ascii="Arial" w:eastAsia="Times New Roman" w:hAnsi="Arial" w:cs="Arial"/>
-          <w:sz w:val="24"/>
-          <w:szCs w:val="24"/>
-          <w:lang w:eastAsia="pt-BR"/>
-        </w:rPr>
-        <w:t xml:space="preserve">, e </w:t>
+        <w:t xml:space="preserve">údo no formato de feeds, e </w:t>
       </w:r>
       <w:r>
         <w:rPr>
@@ -3533,27 +3513,7 @@
           <w:szCs w:val="24"/>
           <w:lang w:eastAsia="pt-BR"/>
         </w:rPr>
-        <w:t xml:space="preserve">Permitir o cadastro de fontes de notícias no formato de </w:t>
-      </w:r>
-      <w:proofErr w:type="spellStart"/>
-      <w:r>
-        <w:rPr>
-          <w:rFonts w:ascii="Arial" w:eastAsia="Times New Roman" w:hAnsi="Arial" w:cs="Arial"/>
-          <w:sz w:val="24"/>
-          <w:szCs w:val="24"/>
-          <w:lang w:eastAsia="pt-BR"/>
-        </w:rPr>
-        <w:t>feeds</w:t>
-      </w:r>
-      <w:proofErr w:type="spellEnd"/>
-      <w:r>
-        <w:rPr>
-          <w:rFonts w:ascii="Arial" w:eastAsia="Times New Roman" w:hAnsi="Arial" w:cs="Arial"/>
-          <w:sz w:val="24"/>
-          <w:szCs w:val="24"/>
-          <w:lang w:eastAsia="pt-BR"/>
-        </w:rPr>
-        <w:t>;</w:t>
+        <w:t>Permitir o cadastro de fontes de notícias no formato de feeds;</w:t>
       </w:r>
     </w:p>
     <w:p>
@@ -3685,27 +3645,7 @@
           <w:szCs w:val="24"/>
           <w:lang w:eastAsia="pt-BR"/>
         </w:rPr>
-        <w:t xml:space="preserve">Num primeiro momento, filtrar o conteúdo de seu interesse nem sempre é conseguido ao navegar por inúmeros sites, e permitir cadastrar fontes de notícias em um único espaço permite absorver apenas o que é de sua preferência. Essa agregação de conteúdo só é permitida com facilidade em um momento onde novas tecnologias como a disponibilização de </w:t>
-      </w:r>
-      <w:proofErr w:type="spellStart"/>
-      <w:r>
-        <w:rPr>
-          <w:rFonts w:ascii="Arial" w:eastAsia="Times New Roman" w:hAnsi="Arial" w:cs="Arial"/>
-          <w:sz w:val="24"/>
-          <w:szCs w:val="24"/>
-          <w:lang w:eastAsia="pt-BR"/>
-        </w:rPr>
-        <w:t>feeds</w:t>
-      </w:r>
-      <w:proofErr w:type="spellEnd"/>
-      <w:r>
-        <w:rPr>
-          <w:rFonts w:ascii="Arial" w:eastAsia="Times New Roman" w:hAnsi="Arial" w:cs="Arial"/>
-          <w:sz w:val="24"/>
-          <w:szCs w:val="24"/>
-          <w:lang w:eastAsia="pt-BR"/>
-        </w:rPr>
-        <w:t xml:space="preserve"> são oferecidas publicamente.</w:t>
+        <w:t>Num primeiro momento, filtrar o conteúdo de seu interesse nem sempre é conseguido ao navegar por inúmeros sites, e permitir cadastrar fontes de notícias em um único espaço permite absorver apenas o que é de sua preferência. Essa agregação de conteúdo só é permitida com facilidade em um momento onde novas tecnologias como a disponibilização de feeds são oferecidas publicamente.</w:t>
       </w:r>
       <w:r>
         <w:rPr>
@@ -3766,27 +3706,7 @@
           <w:szCs w:val="24"/>
           <w:lang w:eastAsia="pt-BR"/>
         </w:rPr>
-        <w:t xml:space="preserve">Vários serviços na internet oferecem a agregação de conteúdo através de </w:t>
-      </w:r>
-      <w:proofErr w:type="spellStart"/>
-      <w:r>
-        <w:rPr>
-          <w:rFonts w:ascii="Arial" w:eastAsia="Times New Roman" w:hAnsi="Arial" w:cs="Arial"/>
-          <w:sz w:val="24"/>
-          <w:szCs w:val="24"/>
-          <w:lang w:eastAsia="pt-BR"/>
-        </w:rPr>
-        <w:t>feeds</w:t>
-      </w:r>
-      <w:proofErr w:type="spellEnd"/>
-      <w:r>
-        <w:rPr>
-          <w:rFonts w:ascii="Arial" w:eastAsia="Times New Roman" w:hAnsi="Arial" w:cs="Arial"/>
-          <w:sz w:val="24"/>
-          <w:szCs w:val="24"/>
-          <w:lang w:eastAsia="pt-BR"/>
-        </w:rPr>
-        <w:t xml:space="preserve"> de forma gratuita, e isso nos possibilita potencializar o acesso àquilo que é de nosso interesse. Porém, muitas vezes, estas ferramentas focam apenas nesta funcionalidade, apenas agregando o conteúdo, não se preocupando em oferecer novas possibilidades de descoberta, e também não levando em consideração a forma como o usuário interage com este conteúdo.</w:t>
+        <w:t>Vários serviços na internet oferecem a agregação de conteúdo através de feeds de forma gratuita, e isso nos possibilita potencializar o acesso àquilo que é de nosso interesse. Porém, muitas vezes, estas ferramentas focam apenas nesta funcionalidade, apenas agregando o conteúdo, não se preocupando em oferecer novas possibilidades de descoberta, e também não levando em consideração a forma como o usuário interage com este conteúdo.</w:t>
       </w:r>
     </w:p>
     <w:p>
@@ -15727,7 +15647,43 @@
           <w:szCs w:val="24"/>
           <w:lang w:eastAsia="pt-BR"/>
         </w:rPr>
-        <w:t>os objetivos e escopo que terá a ferramenta de publicação e classificação de conteúdo, já que os dados deram um parecer geral do comportamento dos entrevistados.</w:t>
+        <w:t xml:space="preserve">os objetivos e escopo que terá a ferramenta de </w:t>
+      </w:r>
+      <w:r>
+        <w:rPr>
+          <w:rFonts w:ascii="Arial" w:eastAsia="Times New Roman" w:hAnsi="Arial" w:cs="Arial"/>
+          <w:sz w:val="24"/>
+          <w:szCs w:val="24"/>
+          <w:lang w:eastAsia="pt-BR"/>
+        </w:rPr>
+        <w:t>agregação</w:t>
+      </w:r>
+      <w:r>
+        <w:rPr>
+          <w:rFonts w:ascii="Arial" w:eastAsia="Times New Roman" w:hAnsi="Arial" w:cs="Arial"/>
+          <w:sz w:val="24"/>
+          <w:szCs w:val="24"/>
+          <w:lang w:eastAsia="pt-BR"/>
+        </w:rPr>
+        <w:t xml:space="preserve"> e </w:t>
+      </w:r>
+      <w:r>
+        <w:rPr>
+          <w:rFonts w:ascii="Arial" w:eastAsia="Times New Roman" w:hAnsi="Arial" w:cs="Arial"/>
+          <w:sz w:val="24"/>
+          <w:szCs w:val="24"/>
+          <w:lang w:eastAsia="pt-BR"/>
+        </w:rPr>
+        <w:t>recomendação</w:t>
+      </w:r>
+      <w:r>
+        <w:rPr>
+          <w:rFonts w:ascii="Arial" w:eastAsia="Times New Roman" w:hAnsi="Arial" w:cs="Arial"/>
+          <w:sz w:val="24"/>
+          <w:szCs w:val="24"/>
+          <w:lang w:eastAsia="pt-BR"/>
+        </w:rPr>
+        <w:t xml:space="preserve"> de conteúdo, já que os dados deram um parecer geral do comportamento dos entrevistados.</w:t>
       </w:r>
       <w:r>
         <w:rPr>
@@ -15762,7 +15718,25 @@
           <w:szCs w:val="24"/>
           <w:lang w:eastAsia="pt-BR"/>
         </w:rPr>
-        <w:t>Os entrevistados passam grande tempo na internet, possibilitando criar uma ferramenta que englobe uma boa quantidade de conteúdo.</w:t>
+        <w:t xml:space="preserve">Os entrevistados passam grande tempo na internet, </w:t>
+      </w:r>
+      <w:r>
+        <w:rPr>
+          <w:rFonts w:ascii="Arial" w:eastAsia="Times New Roman" w:hAnsi="Arial" w:cs="Arial"/>
+          <w:sz w:val="24"/>
+          <w:szCs w:val="24"/>
+          <w:lang w:eastAsia="pt-BR"/>
+        </w:rPr>
+        <w:t>e possivelmente usam dispositivos móveis para acessar</w:t>
+      </w:r>
+      <w:r>
+        <w:rPr>
+          <w:rFonts w:ascii="Arial" w:eastAsia="Times New Roman" w:hAnsi="Arial" w:cs="Arial"/>
+          <w:sz w:val="24"/>
+          <w:szCs w:val="24"/>
+          <w:lang w:eastAsia="pt-BR"/>
+        </w:rPr>
+        <w:t>.</w:t>
       </w:r>
     </w:p>
     <w:p>
@@ -15820,6 +15794,32 @@
     </w:p>
     <w:p>
       <w:pPr>
+        <w:pStyle w:val="PargrafodaLista"/>
+        <w:numPr>
+          <w:ilvl w:val="0"/>
+          <w:numId w:val="28"/>
+        </w:numPr>
+        <w:spacing w:line="360" w:lineRule="auto"/>
+        <w:jc w:val="both"/>
+        <w:rPr>
+          <w:rFonts w:ascii="Arial" w:eastAsia="Times New Roman" w:hAnsi="Arial" w:cs="Arial"/>
+          <w:sz w:val="24"/>
+          <w:szCs w:val="24"/>
+          <w:lang w:eastAsia="pt-BR"/>
+        </w:rPr>
+      </w:pPr>
+      <w:r>
+        <w:rPr>
+          <w:rFonts w:ascii="Arial" w:eastAsia="Times New Roman" w:hAnsi="Arial" w:cs="Arial"/>
+          <w:sz w:val="24"/>
+          <w:szCs w:val="24"/>
+          <w:lang w:eastAsia="pt-BR"/>
+        </w:rPr>
+        <w:t>Permitir a leitura das notícias na própria ferramenta, mesmo que ainda ofereça um link que direcione o usuário para a notícia em sua fonte real.</w:t>
+      </w:r>
+    </w:p>
+    <w:p>
+      <w:pPr>
         <w:spacing w:line="360" w:lineRule="auto"/>
         <w:jc w:val="both"/>
         <w:rPr>
@@ -16106,27 +16106,7 @@
           <w:szCs w:val="24"/>
           <w:lang w:eastAsia="pt-BR"/>
         </w:rPr>
-        <w:t xml:space="preserve">. Um agregador de </w:t>
-      </w:r>
-      <w:proofErr w:type="spellStart"/>
-      <w:r>
-        <w:rPr>
-          <w:rFonts w:ascii="Arial" w:eastAsia="Times New Roman" w:hAnsi="Arial" w:cs="Arial"/>
-          <w:sz w:val="24"/>
-          <w:szCs w:val="24"/>
-          <w:lang w:eastAsia="pt-BR"/>
-        </w:rPr>
-        <w:t>feeds</w:t>
-      </w:r>
-      <w:proofErr w:type="spellEnd"/>
-      <w:r>
-        <w:rPr>
-          <w:rFonts w:ascii="Arial" w:eastAsia="Times New Roman" w:hAnsi="Arial" w:cs="Arial"/>
-          <w:sz w:val="24"/>
-          <w:szCs w:val="24"/>
-          <w:lang w:eastAsia="pt-BR"/>
-        </w:rPr>
-        <w:t xml:space="preserve">, que reúne várias fontes de notícias em um único lugar, possibilitando a leitura de conteúdo sem precisar visitar a fonte. Site em: </w:t>
+        <w:t xml:space="preserve">. Um agregador de feeds, que reúne várias fontes de notícias em um único lugar, possibilitando a leitura de conteúdo sem precisar visitar a fonte. Site em: </w:t>
       </w:r>
       <w:proofErr w:type="gramStart"/>
       <w:r>
@@ -16320,6 +16300,15 @@
           <w:szCs w:val="20"/>
           <w:lang w:eastAsia="pt-BR"/>
         </w:rPr>
+        <w:t xml:space="preserve">Figura 8 - </w:t>
+      </w:r>
+      <w:r>
+        <w:rPr>
+          <w:rFonts w:ascii="Arial" w:eastAsia="Times New Roman" w:hAnsi="Arial" w:cs="Arial"/>
+          <w:sz w:val="20"/>
+          <w:szCs w:val="20"/>
+          <w:lang w:eastAsia="pt-BR"/>
+        </w:rPr>
         <w:t>Avaliação através de estrelas douradas. www.amazon.com</w:t>
       </w:r>
     </w:p>
@@ -16673,6 +16662,15 @@
           <w:szCs w:val="20"/>
           <w:lang w:eastAsia="pt-BR"/>
         </w:rPr>
+        <w:t xml:space="preserve">Figura 9 - </w:t>
+      </w:r>
+      <w:r>
+        <w:rPr>
+          <w:rFonts w:ascii="Arial" w:eastAsia="Times New Roman" w:hAnsi="Arial" w:cs="Arial"/>
+          <w:sz w:val="20"/>
+          <w:szCs w:val="20"/>
+          <w:lang w:eastAsia="pt-BR"/>
+        </w:rPr>
         <w:t xml:space="preserve">Botão </w:t>
       </w:r>
       <w:proofErr w:type="spellStart"/>
@@ -16795,9 +16793,8 @@
           <w:szCs w:val="20"/>
           <w:lang w:eastAsia="pt-BR"/>
         </w:rPr>
-        <w:t xml:space="preserve">Estrela dourada. Possibilita ao usuário determinar a importância da informação. </w:t>
-      </w:r>
-      <w:proofErr w:type="gramStart"/>
+        <w:t xml:space="preserve">Figura 10 - </w:t>
+      </w:r>
       <w:r>
         <w:rPr>
           <w:rFonts w:ascii="Arial" w:eastAsia="Times New Roman" w:hAnsi="Arial" w:cs="Arial"/>
@@ -16805,9 +16802,9 @@
           <w:szCs w:val="20"/>
           <w:lang w:eastAsia="pt-BR"/>
         </w:rPr>
-        <w:t>reader</w:t>
-      </w:r>
-      <w:proofErr w:type="gramEnd"/>
+        <w:t xml:space="preserve">Estrela dourada. Possibilita ao usuário determinar a importância da informação. </w:t>
+      </w:r>
+      <w:proofErr w:type="gramStart"/>
       <w:r>
         <w:rPr>
           <w:rFonts w:ascii="Arial" w:eastAsia="Times New Roman" w:hAnsi="Arial" w:cs="Arial"/>
@@ -16815,6 +16812,16 @@
           <w:szCs w:val="20"/>
           <w:lang w:eastAsia="pt-BR"/>
         </w:rPr>
+        <w:t>reader</w:t>
+      </w:r>
+      <w:proofErr w:type="gramEnd"/>
+      <w:r>
+        <w:rPr>
+          <w:rFonts w:ascii="Arial" w:eastAsia="Times New Roman" w:hAnsi="Arial" w:cs="Arial"/>
+          <w:sz w:val="20"/>
+          <w:szCs w:val="20"/>
+          <w:lang w:eastAsia="pt-BR"/>
+        </w:rPr>
         <w:t>.google.com</w:t>
       </w:r>
     </w:p>
@@ -16848,27 +16855,7 @@
           <w:szCs w:val="24"/>
           <w:lang w:eastAsia="pt-BR"/>
         </w:rPr>
-        <w:t xml:space="preserve">Na ferramenta Google Reader, uma forma de classificar as notícias agregadas pelos </w:t>
-      </w:r>
-      <w:proofErr w:type="spellStart"/>
-      <w:r>
-        <w:rPr>
-          <w:rFonts w:ascii="Arial" w:eastAsia="Times New Roman" w:hAnsi="Arial" w:cs="Arial"/>
-          <w:sz w:val="24"/>
-          <w:szCs w:val="24"/>
-          <w:lang w:eastAsia="pt-BR"/>
-        </w:rPr>
-        <w:t>feeds</w:t>
-      </w:r>
-      <w:proofErr w:type="spellEnd"/>
-      <w:r>
-        <w:rPr>
-          <w:rFonts w:ascii="Arial" w:eastAsia="Times New Roman" w:hAnsi="Arial" w:cs="Arial"/>
-          <w:sz w:val="24"/>
-          <w:szCs w:val="24"/>
-          <w:lang w:eastAsia="pt-BR"/>
-        </w:rPr>
-        <w:t xml:space="preserve"> cadastrados é atribuir uma estrela dourada para um determinado item. Presente também no Google Gmail, esta funcionalidade serve principalmente para lembrar o usuário que em algum momento ele atribuiu certa importância para aquela notícia, sendo possível, posteriormente, filtrar apenas os itens indicados com a estrela dourada.</w:t>
+        <w:t>Na ferramenta Google Reader, uma forma de classificar as notícias agregadas pelos feeds cadastrados é atribuir uma estrela dourada para um determinado item. Presente também no Google Gmail, esta funcionalidade serve principalmente para lembrar o usuário que em algum momento ele atribuiu certa importância para aquela notícia, sendo possível, posteriormente, filtrar apenas os itens indicados com a estrela dourada.</w:t>
       </w:r>
     </w:p>
     <w:p>
@@ -16919,27 +16906,7 @@
           <w:szCs w:val="24"/>
           <w:lang w:eastAsia="pt-BR"/>
         </w:rPr>
-        <w:t xml:space="preserve">Enquanto o Google oferece a possibilidade de se cadastrar um </w:t>
-      </w:r>
-      <w:proofErr w:type="spellStart"/>
-      <w:r>
-        <w:rPr>
-          <w:rFonts w:ascii="Arial" w:eastAsia="Times New Roman" w:hAnsi="Arial" w:cs="Arial"/>
-          <w:sz w:val="24"/>
-          <w:szCs w:val="24"/>
-          <w:lang w:eastAsia="pt-BR"/>
-        </w:rPr>
-        <w:t>feed</w:t>
-      </w:r>
-      <w:proofErr w:type="spellEnd"/>
-      <w:r>
-        <w:rPr>
-          <w:rFonts w:ascii="Arial" w:eastAsia="Times New Roman" w:hAnsi="Arial" w:cs="Arial"/>
-          <w:sz w:val="24"/>
-          <w:szCs w:val="24"/>
-          <w:lang w:eastAsia="pt-BR"/>
-        </w:rPr>
-        <w:t xml:space="preserve">, que seria a fonte de notícias de algum site, o </w:t>
+        <w:t xml:space="preserve">Enquanto o Google oferece a possibilidade de se cadastrar um feed, que seria a fonte de notícias de algum site, o </w:t>
       </w:r>
       <w:proofErr w:type="spellStart"/>
       <w:r>
@@ -17546,6 +17513,15 @@
           <w:szCs w:val="20"/>
           <w:lang w:eastAsia="pt-BR"/>
         </w:rPr>
+        <w:t xml:space="preserve">Figura 11 - </w:t>
+      </w:r>
+      <w:r>
+        <w:rPr>
+          <w:rFonts w:ascii="Arial" w:eastAsia="Times New Roman" w:hAnsi="Arial" w:cs="Arial"/>
+          <w:sz w:val="20"/>
+          <w:szCs w:val="20"/>
+          <w:lang w:eastAsia="pt-BR"/>
+        </w:rPr>
         <w:t>The Five Planes (Os cinco planos)</w:t>
       </w:r>
       <w:r>
@@ -18160,9 +18136,8 @@
           <w:szCs w:val="20"/>
           <w:lang w:eastAsia="pt-BR"/>
         </w:rPr>
-        <w:t xml:space="preserve">Diagrama dos elementos da experiência do usuário. Tradução para o Português por </w:t>
-      </w:r>
-      <w:proofErr w:type="spellStart"/>
+        <w:t xml:space="preserve">Figura 12 - </w:t>
+      </w:r>
       <w:r>
         <w:rPr>
           <w:rFonts w:ascii="Arial" w:eastAsia="Times New Roman" w:hAnsi="Arial" w:cs="Arial"/>
@@ -18170,9 +18145,9 @@
           <w:szCs w:val="20"/>
           <w:lang w:eastAsia="pt-BR"/>
         </w:rPr>
-        <w:t>Livia</w:t>
-      </w:r>
-      <w:proofErr w:type="spellEnd"/>
+        <w:t xml:space="preserve">Diagrama dos elementos da experiência do usuário. Tradução para o Português por </w:t>
+      </w:r>
+      <w:proofErr w:type="spellStart"/>
       <w:r>
         <w:rPr>
           <w:rFonts w:ascii="Arial" w:eastAsia="Times New Roman" w:hAnsi="Arial" w:cs="Arial"/>
@@ -18180,9 +18155,9 @@
           <w:szCs w:val="20"/>
           <w:lang w:eastAsia="pt-BR"/>
         </w:rPr>
-        <w:t xml:space="preserve"> </w:t>
-      </w:r>
-      <w:proofErr w:type="spellStart"/>
+        <w:t>Livia</w:t>
+      </w:r>
+      <w:proofErr w:type="spellEnd"/>
       <w:r>
         <w:rPr>
           <w:rFonts w:ascii="Arial" w:eastAsia="Times New Roman" w:hAnsi="Arial" w:cs="Arial"/>
@@ -18190,9 +18165,9 @@
           <w:szCs w:val="20"/>
           <w:lang w:eastAsia="pt-BR"/>
         </w:rPr>
-        <w:t>Labate</w:t>
-      </w:r>
-      <w:proofErr w:type="spellEnd"/>
+        <w:t xml:space="preserve"> </w:t>
+      </w:r>
+      <w:proofErr w:type="spellStart"/>
       <w:r>
         <w:rPr>
           <w:rFonts w:ascii="Arial" w:eastAsia="Times New Roman" w:hAnsi="Arial" w:cs="Arial"/>
@@ -18200,8 +18175,9 @@
           <w:szCs w:val="20"/>
           <w:lang w:eastAsia="pt-BR"/>
         </w:rPr>
-        <w:t xml:space="preserve"> (GARRETT, 200</w:t>
-      </w:r>
+        <w:t>Labate</w:t>
+      </w:r>
+      <w:proofErr w:type="spellEnd"/>
       <w:r>
         <w:rPr>
           <w:rFonts w:ascii="Arial" w:eastAsia="Times New Roman" w:hAnsi="Arial" w:cs="Arial"/>
@@ -18209,9 +18185,8 @@
           <w:szCs w:val="20"/>
           <w:lang w:eastAsia="pt-BR"/>
         </w:rPr>
-        <w:t>2, p. 29</w:t>
-      </w:r>
-      <w:proofErr w:type="gramStart"/>
+        <w:t xml:space="preserve"> (GARRETT, 200</w:t>
+      </w:r>
       <w:r>
         <w:rPr>
           <w:rFonts w:ascii="Arial" w:eastAsia="Times New Roman" w:hAnsi="Arial" w:cs="Arial"/>
@@ -18219,6 +18194,16 @@
           <w:szCs w:val="20"/>
           <w:lang w:eastAsia="pt-BR"/>
         </w:rPr>
+        <w:t>2, p. 29</w:t>
+      </w:r>
+      <w:proofErr w:type="gramStart"/>
+      <w:r>
+        <w:rPr>
+          <w:rFonts w:ascii="Arial" w:eastAsia="Times New Roman" w:hAnsi="Arial" w:cs="Arial"/>
+          <w:sz w:val="20"/>
+          <w:szCs w:val="20"/>
+          <w:lang w:eastAsia="pt-BR"/>
+        </w:rPr>
         <w:t>)</w:t>
       </w:r>
       <w:proofErr w:type="gramEnd"/>
@@ -18414,6 +18399,134 @@
     <w:p>
       <w:pPr>
         <w:spacing w:line="360" w:lineRule="auto"/>
+        <w:jc w:val="right"/>
+        <w:rPr>
+          <w:rFonts w:ascii="Arial" w:eastAsia="Times New Roman" w:hAnsi="Arial" w:cs="Arial"/>
+          <w:b/>
+          <w:sz w:val="28"/>
+          <w:szCs w:val="28"/>
+          <w:lang w:eastAsia="pt-BR"/>
+        </w:rPr>
+      </w:pPr>
+      <w:r>
+        <w:rPr>
+          <w:rFonts w:ascii="Arial" w:eastAsia="Times New Roman" w:hAnsi="Arial" w:cs="Arial"/>
+          <w:noProof/>
+          <w:sz w:val="24"/>
+          <w:szCs w:val="24"/>
+          <w:lang w:eastAsia="pt-BR"/>
+        </w:rPr>
+        <w:drawing>
+          <wp:inline distT="0" distB="0" distL="0" distR="0" wp14:anchorId="185B869B" wp14:editId="0A47AE12">
+            <wp:extent cx="5753100" cy="1028700"/>
+            <wp:effectExtent l="0" t="0" r="0" b="0"/>
+            <wp:docPr id="18" name="Imagem 18" descr="D:\SERVIDOR WEB LOCAL\wamp\www\TCC-Dehbora\imagens\diagrama\1.jpg"/>
+            <wp:cNvGraphicFramePr>
+              <a:graphicFrameLocks xmlns:a="http://schemas.openxmlformats.org/drawingml/2006/main" noChangeAspect="1"/>
+            </wp:cNvGraphicFramePr>
+            <a:graphic xmlns:a="http://schemas.openxmlformats.org/drawingml/2006/main">
+              <a:graphicData uri="http://schemas.openxmlformats.org/drawingml/2006/picture">
+                <pic:pic xmlns:pic="http://schemas.openxmlformats.org/drawingml/2006/picture">
+                  <pic:nvPicPr>
+                    <pic:cNvPr id="0" name="Picture 2" descr="D:\SERVIDOR WEB LOCAL\wamp\www\TCC-Dehbora\imagens\diagrama\1.jpg"/>
+                    <pic:cNvPicPr>
+                      <a:picLocks noChangeAspect="1" noChangeArrowheads="1"/>
+                    </pic:cNvPicPr>
+                  </pic:nvPicPr>
+                  <pic:blipFill>
+                    <a:blip r:embed="rId27">
+                      <a:extLst>
+                        <a:ext uri="{28A0092B-C50C-407E-A947-70E740481C1C}">
+                          <a14:useLocalDpi xmlns:a14="http://schemas.microsoft.com/office/drawing/2010/main" val="0"/>
+                        </a:ext>
+                      </a:extLst>
+                    </a:blip>
+                    <a:srcRect/>
+                    <a:stretch>
+                      <a:fillRect/>
+                    </a:stretch>
+                  </pic:blipFill>
+                  <pic:spPr bwMode="auto">
+                    <a:xfrm>
+                      <a:off x="0" y="0"/>
+                      <a:ext cx="5753100" cy="1028700"/>
+                    </a:xfrm>
+                    <a:prstGeom prst="rect">
+                      <a:avLst/>
+                    </a:prstGeom>
+                    <a:noFill/>
+                    <a:ln>
+                      <a:noFill/>
+                    </a:ln>
+                  </pic:spPr>
+                </pic:pic>
+              </a:graphicData>
+            </a:graphic>
+          </wp:inline>
+        </w:drawing>
+      </w:r>
+    </w:p>
+    <w:p>
+      <w:pPr>
+        <w:spacing w:line="360" w:lineRule="auto"/>
+        <w:jc w:val="right"/>
+        <w:rPr>
+          <w:rFonts w:ascii="Arial" w:eastAsia="Times New Roman" w:hAnsi="Arial" w:cs="Arial"/>
+          <w:b/>
+          <w:sz w:val="28"/>
+          <w:szCs w:val="28"/>
+          <w:lang w:eastAsia="pt-BR"/>
+        </w:rPr>
+      </w:pPr>
+      <w:r>
+        <w:rPr>
+          <w:rFonts w:ascii="Arial" w:eastAsia="Times New Roman" w:hAnsi="Arial" w:cs="Arial"/>
+          <w:sz w:val="20"/>
+          <w:szCs w:val="20"/>
+          <w:lang w:eastAsia="pt-BR"/>
+        </w:rPr>
+        <w:t xml:space="preserve">Figura </w:t>
+      </w:r>
+      <w:r>
+        <w:rPr>
+          <w:rFonts w:ascii="Arial" w:eastAsia="Times New Roman" w:hAnsi="Arial" w:cs="Arial"/>
+          <w:sz w:val="20"/>
+          <w:szCs w:val="20"/>
+          <w:lang w:eastAsia="pt-BR"/>
+        </w:rPr>
+        <w:t>13</w:t>
+      </w:r>
+      <w:r>
+        <w:rPr>
+          <w:rFonts w:ascii="Arial" w:eastAsia="Times New Roman" w:hAnsi="Arial" w:cs="Arial"/>
+          <w:sz w:val="20"/>
+          <w:szCs w:val="20"/>
+          <w:lang w:eastAsia="pt-BR"/>
+        </w:rPr>
+        <w:t xml:space="preserve"> - </w:t>
+      </w:r>
+      <w:r>
+        <w:rPr>
+          <w:rFonts w:ascii="Arial" w:eastAsia="Times New Roman" w:hAnsi="Arial" w:cs="Arial"/>
+          <w:sz w:val="20"/>
+          <w:szCs w:val="20"/>
+          <w:lang w:eastAsia="pt-BR"/>
+        </w:rPr>
+        <w:t>Plano de Estratégia</w:t>
+      </w:r>
+      <w:r>
+        <w:rPr>
+          <w:rFonts w:ascii="Arial" w:eastAsia="Times New Roman" w:hAnsi="Arial" w:cs="Arial"/>
+          <w:sz w:val="20"/>
+          <w:szCs w:val="20"/>
+          <w:lang w:eastAsia="pt-BR"/>
+        </w:rPr>
+        <w:t>.</w:t>
+      </w:r>
+    </w:p>
+    <w:p>
+      <w:pPr>
+        <w:spacing w:line="360" w:lineRule="auto"/>
         <w:jc w:val="both"/>
         <w:rPr>
           <w:rFonts w:ascii="Arial" w:eastAsia="Times New Roman" w:hAnsi="Arial" w:cs="Arial"/>
@@ -18552,19 +18665,17 @@
           <w:szCs w:val="24"/>
           <w:lang w:eastAsia="pt-BR"/>
         </w:rPr>
-        <w:t xml:space="preserve"> Também deverá sugerir novas leituras de notícias, realizando recomendações baseadas na filtragem colaborativa entre todos os usuários da </w:t>
-      </w:r>
-      <w:proofErr w:type="spellStart"/>
-      <w:r>
-        <w:rPr>
-          <w:rFonts w:ascii="Arial" w:eastAsia="Times New Roman" w:hAnsi="Arial" w:cs="Arial"/>
-          <w:sz w:val="24"/>
-          <w:szCs w:val="24"/>
-          <w:lang w:eastAsia="pt-BR"/>
-        </w:rPr>
-        <w:t>ferramente</w:t>
-      </w:r>
-      <w:proofErr w:type="spellEnd"/>
+        <w:t xml:space="preserve"> Também deverá sugerir novas leituras de notícias, realizando recomendações baseadas na filtragem colaborativa entre</w:t>
+      </w:r>
+      <w:r>
+        <w:rPr>
+          <w:rFonts w:ascii="Arial" w:eastAsia="Times New Roman" w:hAnsi="Arial" w:cs="Arial"/>
+          <w:sz w:val="24"/>
+          <w:szCs w:val="24"/>
+          <w:lang w:eastAsia="pt-BR"/>
+        </w:rPr>
+        <w:t xml:space="preserve"> todos os usuários da ferramenta</w:t>
+      </w:r>
       <w:r>
         <w:rPr>
           <w:rFonts w:ascii="Arial" w:eastAsia="Times New Roman" w:hAnsi="Arial" w:cs="Arial"/>
@@ -18710,6 +18821,37 @@
           <w:lang w:eastAsia="pt-BR"/>
         </w:rPr>
       </w:pPr>
+      <w:r>
+        <w:rPr>
+          <w:rFonts w:ascii="Arial" w:eastAsia="Times New Roman" w:hAnsi="Arial" w:cs="Arial"/>
+          <w:sz w:val="24"/>
+          <w:szCs w:val="24"/>
+          <w:lang w:eastAsia="pt-BR"/>
+        </w:rPr>
+        <w:lastRenderedPageBreak/>
+        <w:t>A estratégia determina o início do desenvolvimento, porém não exclui a possibilidade de alterações no decorrer das outras superf</w:t>
+      </w:r>
+      <w:r>
+        <w:rPr>
+          <w:rFonts w:ascii="Arial" w:eastAsia="Times New Roman" w:hAnsi="Arial" w:cs="Arial"/>
+          <w:sz w:val="24"/>
+          <w:szCs w:val="24"/>
+          <w:lang w:eastAsia="pt-BR"/>
+        </w:rPr>
+        <w:t>ícies do diagrama.</w:t>
+      </w:r>
+    </w:p>
+    <w:p>
+      <w:pPr>
+        <w:spacing w:line="360" w:lineRule="auto"/>
+        <w:jc w:val="both"/>
+        <w:rPr>
+          <w:rFonts w:ascii="Arial" w:eastAsia="Times New Roman" w:hAnsi="Arial" w:cs="Arial"/>
+          <w:sz w:val="24"/>
+          <w:szCs w:val="24"/>
+          <w:lang w:eastAsia="pt-BR"/>
+        </w:rPr>
+      </w:pPr>
     </w:p>
     <w:p>
       <w:pPr>
@@ -18778,29 +18920,65 @@
       <w:r>
         <w:rPr>
           <w:rFonts w:ascii="Arial" w:eastAsia="Times New Roman" w:hAnsi="Arial" w:cs="Arial"/>
-          <w:sz w:val="24"/>
-          <w:szCs w:val="24"/>
-          <w:lang w:eastAsia="pt-BR"/>
-        </w:rPr>
-        <w:t>Texto.</w:t>
-      </w:r>
-    </w:p>
-    <w:p>
-      <w:pPr>
-        <w:spacing w:line="360" w:lineRule="auto"/>
-        <w:jc w:val="both"/>
-        <w:rPr>
-          <w:rFonts w:ascii="Arial" w:eastAsia="Times New Roman" w:hAnsi="Arial" w:cs="Arial"/>
-          <w:sz w:val="24"/>
-          <w:szCs w:val="24"/>
-          <w:lang w:eastAsia="pt-BR"/>
-        </w:rPr>
-      </w:pPr>
-    </w:p>
-    <w:p>
-      <w:pPr>
-        <w:spacing w:line="360" w:lineRule="auto"/>
-        <w:jc w:val="both"/>
+          <w:noProof/>
+          <w:sz w:val="24"/>
+          <w:szCs w:val="24"/>
+          <w:lang w:eastAsia="pt-BR"/>
+        </w:rPr>
+        <w:drawing>
+          <wp:inline distT="0" distB="0" distL="0" distR="0">
+            <wp:extent cx="5753100" cy="1038225"/>
+            <wp:effectExtent l="0" t="0" r="0" b="0"/>
+            <wp:docPr id="19" name="Imagem 19" descr="D:\SERVIDOR WEB LOCAL\wamp\www\TCC-Dehbora\imagens\diagrama\02.jpg"/>
+            <wp:cNvGraphicFramePr>
+              <a:graphicFrameLocks xmlns:a="http://schemas.openxmlformats.org/drawingml/2006/main" noChangeAspect="1"/>
+            </wp:cNvGraphicFramePr>
+            <a:graphic xmlns:a="http://schemas.openxmlformats.org/drawingml/2006/main">
+              <a:graphicData uri="http://schemas.openxmlformats.org/drawingml/2006/picture">
+                <pic:pic xmlns:pic="http://schemas.openxmlformats.org/drawingml/2006/picture">
+                  <pic:nvPicPr>
+                    <pic:cNvPr id="0" name="Picture 3" descr="D:\SERVIDOR WEB LOCAL\wamp\www\TCC-Dehbora\imagens\diagrama\02.jpg"/>
+                    <pic:cNvPicPr>
+                      <a:picLocks noChangeAspect="1" noChangeArrowheads="1"/>
+                    </pic:cNvPicPr>
+                  </pic:nvPicPr>
+                  <pic:blipFill>
+                    <a:blip r:embed="rId28">
+                      <a:extLst>
+                        <a:ext uri="{28A0092B-C50C-407E-A947-70E740481C1C}">
+                          <a14:useLocalDpi xmlns:a14="http://schemas.microsoft.com/office/drawing/2010/main" val="0"/>
+                        </a:ext>
+                      </a:extLst>
+                    </a:blip>
+                    <a:srcRect/>
+                    <a:stretch>
+                      <a:fillRect/>
+                    </a:stretch>
+                  </pic:blipFill>
+                  <pic:spPr bwMode="auto">
+                    <a:xfrm>
+                      <a:off x="0" y="0"/>
+                      <a:ext cx="5753100" cy="1038225"/>
+                    </a:xfrm>
+                    <a:prstGeom prst="rect">
+                      <a:avLst/>
+                    </a:prstGeom>
+                    <a:noFill/>
+                    <a:ln>
+                      <a:noFill/>
+                    </a:ln>
+                  </pic:spPr>
+                </pic:pic>
+              </a:graphicData>
+            </a:graphic>
+          </wp:inline>
+        </w:drawing>
+      </w:r>
+    </w:p>
+    <w:p>
+      <w:pPr>
+        <w:spacing w:line="360" w:lineRule="auto"/>
+        <w:jc w:val="right"/>
         <w:rPr>
           <w:rFonts w:ascii="Arial" w:eastAsia="Times New Roman" w:hAnsi="Arial" w:cs="Arial"/>
           <w:b/>
@@ -18812,13 +18990,1040 @@
       <w:r>
         <w:rPr>
           <w:rFonts w:ascii="Arial" w:eastAsia="Times New Roman" w:hAnsi="Arial" w:cs="Arial"/>
+          <w:sz w:val="20"/>
+          <w:szCs w:val="20"/>
+          <w:lang w:eastAsia="pt-BR"/>
+        </w:rPr>
+        <w:t xml:space="preserve">Figura </w:t>
+      </w:r>
+      <w:r>
+        <w:rPr>
+          <w:rFonts w:ascii="Arial" w:eastAsia="Times New Roman" w:hAnsi="Arial" w:cs="Arial"/>
+          <w:sz w:val="20"/>
+          <w:szCs w:val="20"/>
+          <w:lang w:eastAsia="pt-BR"/>
+        </w:rPr>
+        <w:t>14</w:t>
+      </w:r>
+      <w:r>
+        <w:rPr>
+          <w:rFonts w:ascii="Arial" w:eastAsia="Times New Roman" w:hAnsi="Arial" w:cs="Arial"/>
+          <w:sz w:val="20"/>
+          <w:szCs w:val="20"/>
+          <w:lang w:eastAsia="pt-BR"/>
+        </w:rPr>
+        <w:t xml:space="preserve"> - Plano de Escopo.</w:t>
+      </w:r>
+    </w:p>
+    <w:p>
+      <w:pPr>
+        <w:spacing w:line="360" w:lineRule="auto"/>
+        <w:jc w:val="both"/>
+        <w:rPr>
+          <w:rFonts w:ascii="Arial" w:eastAsia="Times New Roman" w:hAnsi="Arial" w:cs="Arial"/>
+          <w:sz w:val="24"/>
+          <w:szCs w:val="24"/>
+          <w:lang w:eastAsia="pt-BR"/>
+        </w:rPr>
+      </w:pPr>
+      <w:r>
+        <w:rPr>
+          <w:rFonts w:ascii="Arial" w:eastAsia="Times New Roman" w:hAnsi="Arial" w:cs="Arial"/>
+          <w:sz w:val="24"/>
+          <w:szCs w:val="24"/>
+          <w:lang w:eastAsia="pt-BR"/>
+        </w:rPr>
+        <w:t>Com a</w:t>
+      </w:r>
+      <w:r>
+        <w:rPr>
+          <w:rFonts w:ascii="Arial" w:eastAsia="Times New Roman" w:hAnsi="Arial" w:cs="Arial"/>
+          <w:sz w:val="24"/>
+          <w:szCs w:val="24"/>
+          <w:lang w:eastAsia="pt-BR"/>
+        </w:rPr>
+        <w:t xml:space="preserve"> estratégia definida, o próximo ponto é definir o escopo, que segue como segundo plano no diagrama.</w:t>
+      </w:r>
+    </w:p>
+    <w:p>
+      <w:pPr>
+        <w:spacing w:line="360" w:lineRule="auto"/>
+        <w:jc w:val="both"/>
+        <w:rPr>
+          <w:rFonts w:ascii="Arial" w:eastAsia="Times New Roman" w:hAnsi="Arial" w:cs="Arial"/>
+          <w:sz w:val="24"/>
+          <w:szCs w:val="24"/>
+          <w:lang w:eastAsia="pt-BR"/>
+        </w:rPr>
+      </w:pPr>
+      <w:r>
+        <w:rPr>
+          <w:rFonts w:ascii="Arial" w:eastAsia="Times New Roman" w:hAnsi="Arial" w:cs="Arial"/>
+          <w:sz w:val="24"/>
+          <w:szCs w:val="24"/>
+          <w:lang w:eastAsia="pt-BR"/>
+        </w:rPr>
+        <w:t xml:space="preserve">A definição do escopo </w:t>
+      </w:r>
+      <w:r>
+        <w:rPr>
+          <w:rFonts w:ascii="Arial" w:eastAsia="Times New Roman" w:hAnsi="Arial" w:cs="Arial"/>
+          <w:sz w:val="24"/>
+          <w:szCs w:val="24"/>
+          <w:lang w:eastAsia="pt-BR"/>
+        </w:rPr>
+        <w:t>cria</w:t>
+      </w:r>
+      <w:r>
+        <w:rPr>
+          <w:rFonts w:ascii="Arial" w:eastAsia="Times New Roman" w:hAnsi="Arial" w:cs="Arial"/>
+          <w:sz w:val="24"/>
+          <w:szCs w:val="24"/>
+          <w:lang w:eastAsia="pt-BR"/>
+        </w:rPr>
+        <w:t xml:space="preserve"> um conjunto de requisitos que </w:t>
+      </w:r>
+      <w:r>
+        <w:rPr>
+          <w:rFonts w:ascii="Arial" w:eastAsia="Times New Roman" w:hAnsi="Arial" w:cs="Arial"/>
+          <w:sz w:val="24"/>
+          <w:szCs w:val="24"/>
+          <w:lang w:eastAsia="pt-BR"/>
+        </w:rPr>
+        <w:t xml:space="preserve">determina o que será construído </w:t>
+      </w:r>
+      <w:r>
+        <w:rPr>
+          <w:rFonts w:ascii="Arial" w:eastAsia="Times New Roman" w:hAnsi="Arial" w:cs="Arial"/>
+          <w:sz w:val="24"/>
+          <w:szCs w:val="24"/>
+          <w:lang w:eastAsia="pt-BR"/>
+        </w:rPr>
+        <w:t>no projeto.</w:t>
+      </w:r>
+      <w:r>
+        <w:rPr>
+          <w:rFonts w:ascii="Arial" w:eastAsia="Times New Roman" w:hAnsi="Arial" w:cs="Arial"/>
+          <w:sz w:val="24"/>
+          <w:szCs w:val="24"/>
+          <w:lang w:eastAsia="pt-BR"/>
+        </w:rPr>
+        <w:t xml:space="preserve"> Segundo Garret (2002) o escopo também ajuda</w:t>
+      </w:r>
+      <w:proofErr w:type="gramStart"/>
+      <w:r>
+        <w:rPr>
+          <w:rFonts w:ascii="Arial" w:eastAsia="Times New Roman" w:hAnsi="Arial" w:cs="Arial"/>
+          <w:sz w:val="24"/>
+          <w:szCs w:val="24"/>
+          <w:lang w:eastAsia="pt-BR"/>
+        </w:rPr>
+        <w:t xml:space="preserve"> a saber</w:t>
+      </w:r>
+      <w:proofErr w:type="gramEnd"/>
+      <w:r>
+        <w:rPr>
+          <w:rFonts w:ascii="Arial" w:eastAsia="Times New Roman" w:hAnsi="Arial" w:cs="Arial"/>
+          <w:sz w:val="24"/>
+          <w:szCs w:val="24"/>
+          <w:lang w:eastAsia="pt-BR"/>
+        </w:rPr>
+        <w:t xml:space="preserve"> o que você não está construindo.</w:t>
+      </w:r>
+      <w:r>
+        <w:rPr>
+          <w:rFonts w:ascii="Arial" w:eastAsia="Times New Roman" w:hAnsi="Arial" w:cs="Arial"/>
+          <w:sz w:val="24"/>
+          <w:szCs w:val="24"/>
+          <w:lang w:eastAsia="pt-BR"/>
+        </w:rPr>
+        <w:t xml:space="preserve"> </w:t>
+      </w:r>
+      <w:r>
+        <w:rPr>
+          <w:rFonts w:ascii="Arial" w:eastAsia="Times New Roman" w:hAnsi="Arial" w:cs="Arial"/>
+          <w:sz w:val="24"/>
+          <w:szCs w:val="24"/>
+          <w:lang w:eastAsia="pt-BR"/>
+        </w:rPr>
+        <w:t>P</w:t>
+      </w:r>
+      <w:r>
+        <w:rPr>
+          <w:rFonts w:ascii="Arial" w:eastAsia="Times New Roman" w:hAnsi="Arial" w:cs="Arial"/>
+          <w:sz w:val="24"/>
+          <w:szCs w:val="24"/>
+          <w:lang w:eastAsia="pt-BR"/>
+        </w:rPr>
+        <w:t xml:space="preserve">artimos da questão abstrata “Por que estamos fazendo este produto?” que lidamos no plano de estratégia e </w:t>
+      </w:r>
+      <w:r>
+        <w:rPr>
+          <w:rFonts w:ascii="Arial" w:eastAsia="Times New Roman" w:hAnsi="Arial" w:cs="Arial"/>
+          <w:sz w:val="24"/>
+          <w:szCs w:val="24"/>
+          <w:lang w:eastAsia="pt-BR"/>
+        </w:rPr>
+        <w:t xml:space="preserve">vamos </w:t>
+      </w:r>
+      <w:r>
+        <w:rPr>
+          <w:rFonts w:ascii="Arial" w:eastAsia="Times New Roman" w:hAnsi="Arial" w:cs="Arial"/>
+          <w:sz w:val="24"/>
+          <w:szCs w:val="24"/>
+          <w:lang w:eastAsia="pt-BR"/>
+        </w:rPr>
+        <w:t>construir sobre ela uma nova pergunta: “O que nós vamos fazer?”.</w:t>
+      </w:r>
+    </w:p>
+    <w:p>
+      <w:pPr>
+        <w:spacing w:line="360" w:lineRule="auto"/>
+        <w:jc w:val="both"/>
+        <w:rPr>
+          <w:rFonts w:ascii="Arial" w:eastAsia="Times New Roman" w:hAnsi="Arial" w:cs="Arial"/>
+          <w:sz w:val="24"/>
+          <w:szCs w:val="24"/>
+          <w:lang w:eastAsia="pt-BR"/>
+        </w:rPr>
+      </w:pPr>
+      <w:r>
+        <w:rPr>
+          <w:rFonts w:ascii="Arial" w:eastAsia="Times New Roman" w:hAnsi="Arial" w:cs="Arial"/>
+          <w:sz w:val="24"/>
+          <w:szCs w:val="24"/>
+          <w:lang w:eastAsia="pt-BR"/>
+        </w:rPr>
+        <w:t xml:space="preserve">Como falado anteriormente, o diagrama poderá ser divido ao meio, e é neste plano que esta divisão fica clara. Este trabalho se encarrega apenas de tratar da parte referente </w:t>
+      </w:r>
+      <w:proofErr w:type="gramStart"/>
+      <w:r>
+        <w:rPr>
+          <w:rFonts w:ascii="Arial" w:eastAsia="Times New Roman" w:hAnsi="Arial" w:cs="Arial"/>
+          <w:sz w:val="24"/>
+          <w:szCs w:val="24"/>
+          <w:lang w:eastAsia="pt-BR"/>
+        </w:rPr>
+        <w:t>a</w:t>
+      </w:r>
+      <w:proofErr w:type="gramEnd"/>
+      <w:r>
+        <w:rPr>
+          <w:rFonts w:ascii="Arial" w:eastAsia="Times New Roman" w:hAnsi="Arial" w:cs="Arial"/>
+          <w:sz w:val="24"/>
+          <w:szCs w:val="24"/>
+          <w:lang w:eastAsia="pt-BR"/>
+        </w:rPr>
+        <w:t xml:space="preserve"> construção de um site como um objeto orientado a tarefas, e por isso apenas o lado esquerdo de todo o diagrama deverá ser levado em consideração.</w:t>
+      </w:r>
+    </w:p>
+    <w:p>
+      <w:pPr>
+        <w:spacing w:line="360" w:lineRule="auto"/>
+        <w:jc w:val="both"/>
+        <w:rPr>
+          <w:rFonts w:ascii="Arial" w:eastAsia="Times New Roman" w:hAnsi="Arial" w:cs="Arial"/>
+          <w:sz w:val="24"/>
+          <w:szCs w:val="24"/>
+          <w:lang w:eastAsia="pt-BR"/>
+        </w:rPr>
+      </w:pPr>
+      <w:r>
+        <w:rPr>
+          <w:rFonts w:ascii="Arial" w:eastAsia="Times New Roman" w:hAnsi="Arial" w:cs="Arial"/>
+          <w:sz w:val="24"/>
+          <w:szCs w:val="24"/>
+          <w:lang w:eastAsia="pt-BR"/>
+        </w:rPr>
+        <w:t xml:space="preserve">O escopo então é definido através das especificações funcionais. Essas especificações </w:t>
+      </w:r>
+      <w:r>
+        <w:rPr>
+          <w:rFonts w:ascii="Arial" w:eastAsia="Times New Roman" w:hAnsi="Arial" w:cs="Arial"/>
+          <w:sz w:val="24"/>
+          <w:szCs w:val="24"/>
+          <w:lang w:eastAsia="pt-BR"/>
+        </w:rPr>
+        <w:t>descrevem o que o site deverá fazer e como se comportará ao ser usado</w:t>
+      </w:r>
+      <w:r>
+        <w:rPr>
+          <w:rFonts w:ascii="Arial" w:eastAsia="Times New Roman" w:hAnsi="Arial" w:cs="Arial"/>
+          <w:sz w:val="24"/>
+          <w:szCs w:val="24"/>
+          <w:lang w:eastAsia="pt-BR"/>
+        </w:rPr>
+        <w:t>. Com a estratégia desenvolvida, ent</w:t>
+      </w:r>
+      <w:r>
+        <w:rPr>
+          <w:rFonts w:ascii="Arial" w:eastAsia="Times New Roman" w:hAnsi="Arial" w:cs="Arial"/>
+          <w:sz w:val="24"/>
+          <w:szCs w:val="24"/>
+          <w:lang w:eastAsia="pt-BR"/>
+        </w:rPr>
+        <w:t>ão listamos todo</w:t>
+      </w:r>
+      <w:r>
+        <w:rPr>
+          <w:rFonts w:ascii="Arial" w:eastAsia="Times New Roman" w:hAnsi="Arial" w:cs="Arial"/>
+          <w:sz w:val="24"/>
+          <w:szCs w:val="24"/>
+          <w:lang w:eastAsia="pt-BR"/>
+        </w:rPr>
+        <w:t>s os requisitos presentes neste projeto:</w:t>
+      </w:r>
+    </w:p>
+    <w:p>
+      <w:pPr>
+        <w:pStyle w:val="PargrafodaLista"/>
+        <w:numPr>
+          <w:ilvl w:val="0"/>
+          <w:numId w:val="32"/>
+        </w:numPr>
+        <w:spacing w:line="360" w:lineRule="auto"/>
+        <w:jc w:val="both"/>
+        <w:rPr>
+          <w:rFonts w:ascii="Arial" w:eastAsia="Times New Roman" w:hAnsi="Arial" w:cs="Arial"/>
+          <w:sz w:val="24"/>
+          <w:szCs w:val="24"/>
+          <w:lang w:eastAsia="pt-BR"/>
+        </w:rPr>
+      </w:pPr>
+      <w:r>
+        <w:rPr>
+          <w:rFonts w:ascii="Arial" w:eastAsia="Times New Roman" w:hAnsi="Arial" w:cs="Arial"/>
+          <w:b/>
+          <w:sz w:val="24"/>
+          <w:szCs w:val="24"/>
+          <w:lang w:eastAsia="pt-BR"/>
+        </w:rPr>
+        <w:t>Cadastro gratuito de usuários para uso completo da ferramenta/site</w:t>
+      </w:r>
+      <w:r>
+        <w:rPr>
+          <w:rFonts w:ascii="Arial" w:eastAsia="Times New Roman" w:hAnsi="Arial" w:cs="Arial"/>
+          <w:sz w:val="24"/>
+          <w:szCs w:val="24"/>
+          <w:lang w:eastAsia="pt-BR"/>
+        </w:rPr>
+        <w:t xml:space="preserve">: o usuário que entrar no endereço </w:t>
+      </w:r>
+      <w:hyperlink r:id="rId29" w:history="1">
+        <w:r>
+          <w:rPr>
+            <w:rStyle w:val="Hyperlink"/>
+            <w:rFonts w:ascii="Arial" w:eastAsia="Times New Roman" w:hAnsi="Arial" w:cs="Arial"/>
+            <w:sz w:val="24"/>
+            <w:szCs w:val="24"/>
+            <w:lang w:eastAsia="pt-BR"/>
+          </w:rPr>
+          <w:t>www.dehbora.com.br</w:t>
+        </w:r>
+      </w:hyperlink>
+      <w:r>
+        <w:rPr>
+          <w:rFonts w:ascii="Arial" w:eastAsia="Times New Roman" w:hAnsi="Arial" w:cs="Arial"/>
+          <w:sz w:val="24"/>
+          <w:szCs w:val="24"/>
+          <w:lang w:eastAsia="pt-BR"/>
+        </w:rPr>
+        <w:t xml:space="preserve"> receberá informações suficientes que permitam o cadastro gratuito na ferramenta. Esse cadastro deverá ser rápido e simples, solicitando apenas informações básicas como </w:t>
+      </w:r>
+      <w:r>
+        <w:rPr>
+          <w:rFonts w:ascii="Arial" w:eastAsia="Times New Roman" w:hAnsi="Arial" w:cs="Arial"/>
+          <w:sz w:val="24"/>
+          <w:szCs w:val="24"/>
+          <w:lang w:eastAsia="pt-BR"/>
+        </w:rPr>
+        <w:lastRenderedPageBreak/>
+        <w:t>nome, e-mail e senha</w:t>
+      </w:r>
+      <w:r>
+        <w:rPr>
+          <w:rFonts w:ascii="Arial" w:eastAsia="Times New Roman" w:hAnsi="Arial" w:cs="Arial"/>
+          <w:sz w:val="24"/>
+          <w:szCs w:val="24"/>
+          <w:lang w:eastAsia="pt-BR"/>
+        </w:rPr>
+        <w:t>. O acesso completo a ferramenta só será permitido para usuários cadastrados</w:t>
+      </w:r>
+      <w:r>
+        <w:rPr>
+          <w:rFonts w:ascii="Arial" w:eastAsia="Times New Roman" w:hAnsi="Arial" w:cs="Arial"/>
+          <w:sz w:val="24"/>
+          <w:szCs w:val="24"/>
+          <w:lang w:eastAsia="pt-BR"/>
+        </w:rPr>
+        <w:t>;</w:t>
+      </w:r>
+    </w:p>
+    <w:p>
+      <w:pPr>
+        <w:pStyle w:val="PargrafodaLista"/>
+        <w:numPr>
+          <w:ilvl w:val="0"/>
+          <w:numId w:val="32"/>
+        </w:numPr>
+        <w:spacing w:line="360" w:lineRule="auto"/>
+        <w:jc w:val="both"/>
+        <w:rPr>
+          <w:rFonts w:ascii="Arial" w:eastAsia="Times New Roman" w:hAnsi="Arial" w:cs="Arial"/>
+          <w:sz w:val="24"/>
+          <w:szCs w:val="24"/>
+          <w:lang w:eastAsia="pt-BR"/>
+        </w:rPr>
+      </w:pPr>
+      <w:r>
+        <w:rPr>
+          <w:rFonts w:ascii="Arial" w:eastAsia="Times New Roman" w:hAnsi="Arial" w:cs="Arial"/>
+          <w:b/>
+          <w:sz w:val="24"/>
+          <w:szCs w:val="24"/>
+          <w:lang w:eastAsia="pt-BR"/>
+        </w:rPr>
+        <w:t>Cadastro de feeds (RSS ou ATOM)</w:t>
+      </w:r>
+      <w:r>
+        <w:rPr>
+          <w:rFonts w:ascii="Arial" w:eastAsia="Times New Roman" w:hAnsi="Arial" w:cs="Arial"/>
+          <w:sz w:val="24"/>
+          <w:szCs w:val="24"/>
+          <w:lang w:eastAsia="pt-BR"/>
+        </w:rPr>
+        <w:t xml:space="preserve">: o site </w:t>
+      </w:r>
+      <w:proofErr w:type="spellStart"/>
+      <w:r>
+        <w:rPr>
+          <w:rFonts w:ascii="Arial" w:eastAsia="Times New Roman" w:hAnsi="Arial" w:cs="Arial"/>
+          <w:sz w:val="24"/>
+          <w:szCs w:val="24"/>
+          <w:lang w:eastAsia="pt-BR"/>
+        </w:rPr>
+        <w:t>Dehbora</w:t>
+      </w:r>
+      <w:proofErr w:type="spellEnd"/>
+      <w:r>
+        <w:rPr>
+          <w:rFonts w:ascii="Arial" w:eastAsia="Times New Roman" w:hAnsi="Arial" w:cs="Arial"/>
+          <w:sz w:val="24"/>
+          <w:szCs w:val="24"/>
+          <w:lang w:eastAsia="pt-BR"/>
+        </w:rPr>
+        <w:t xml:space="preserve"> não conterá notícias proprietárias, apenas permitirá ao usuário o cadastro de fontes de notícias de sua preferência. O cadastro será realizado com a inserção de um link válido de um feed no formato RSS ou ATOM, possibilitando também a sua atribuição a um nome de livre escolha do usuário. Esta nomeação é uma forma de permitir a categorização por parte do usuário, e pode ser considerado, mesmo que em pequeno grau, como uma forma de </w:t>
+      </w:r>
+      <w:proofErr w:type="spellStart"/>
+      <w:r>
+        <w:rPr>
+          <w:rFonts w:ascii="Arial" w:eastAsia="Times New Roman" w:hAnsi="Arial" w:cs="Arial"/>
+          <w:sz w:val="24"/>
+          <w:szCs w:val="24"/>
+          <w:lang w:eastAsia="pt-BR"/>
+        </w:rPr>
+        <w:t>folksonomia</w:t>
+      </w:r>
+      <w:proofErr w:type="spellEnd"/>
+      <w:r>
+        <w:rPr>
+          <w:rFonts w:ascii="Arial" w:eastAsia="Times New Roman" w:hAnsi="Arial" w:cs="Arial"/>
+          <w:sz w:val="24"/>
+          <w:szCs w:val="24"/>
+          <w:lang w:eastAsia="pt-BR"/>
+        </w:rPr>
+        <w:t>;</w:t>
+      </w:r>
+    </w:p>
+    <w:p>
+      <w:pPr>
+        <w:pStyle w:val="PargrafodaLista"/>
+        <w:numPr>
+          <w:ilvl w:val="0"/>
+          <w:numId w:val="32"/>
+        </w:numPr>
+        <w:spacing w:line="360" w:lineRule="auto"/>
+        <w:jc w:val="both"/>
+        <w:rPr>
+          <w:rFonts w:ascii="Arial" w:eastAsia="Times New Roman" w:hAnsi="Arial" w:cs="Arial"/>
+          <w:sz w:val="24"/>
+          <w:szCs w:val="24"/>
+          <w:lang w:eastAsia="pt-BR"/>
+        </w:rPr>
+      </w:pPr>
+      <w:r>
+        <w:rPr>
+          <w:rFonts w:ascii="Arial" w:eastAsia="Times New Roman" w:hAnsi="Arial" w:cs="Arial"/>
+          <w:b/>
+          <w:sz w:val="24"/>
+          <w:szCs w:val="24"/>
+          <w:lang w:eastAsia="pt-BR"/>
+        </w:rPr>
+        <w:t>Gerenciar os feeds cadastrados:</w:t>
+      </w:r>
+      <w:r>
+        <w:rPr>
+          <w:rFonts w:ascii="Arial" w:eastAsia="Times New Roman" w:hAnsi="Arial" w:cs="Arial"/>
+          <w:sz w:val="24"/>
+          <w:szCs w:val="24"/>
+          <w:lang w:eastAsia="pt-BR"/>
+        </w:rPr>
+        <w:t xml:space="preserve"> assim como o usuário possui a liberdade de criação de fontes de notícias, ele também poderá excluí-las se assim achar necessário.</w:t>
+      </w:r>
+    </w:p>
+    <w:p>
+      <w:pPr>
+        <w:pStyle w:val="PargrafodaLista"/>
+        <w:numPr>
+          <w:ilvl w:val="0"/>
+          <w:numId w:val="32"/>
+        </w:numPr>
+        <w:spacing w:line="360" w:lineRule="auto"/>
+        <w:jc w:val="both"/>
+        <w:rPr>
+          <w:rFonts w:ascii="Arial" w:eastAsia="Times New Roman" w:hAnsi="Arial" w:cs="Arial"/>
+          <w:sz w:val="24"/>
+          <w:szCs w:val="24"/>
+          <w:lang w:eastAsia="pt-BR"/>
+        </w:rPr>
+      </w:pPr>
+      <w:r>
+        <w:rPr>
+          <w:rFonts w:ascii="Arial" w:eastAsia="Times New Roman" w:hAnsi="Arial" w:cs="Arial"/>
+          <w:b/>
+          <w:sz w:val="24"/>
+          <w:szCs w:val="24"/>
+          <w:lang w:eastAsia="pt-BR"/>
+        </w:rPr>
+        <w:t>Listar as not</w:t>
+      </w:r>
+      <w:r>
+        <w:rPr>
+          <w:rFonts w:ascii="Arial" w:eastAsia="Times New Roman" w:hAnsi="Arial" w:cs="Arial"/>
+          <w:b/>
+          <w:sz w:val="24"/>
+          <w:szCs w:val="24"/>
+          <w:lang w:eastAsia="pt-BR"/>
+        </w:rPr>
+        <w:t>ícias por feed cadastrado</w:t>
+      </w:r>
+      <w:r>
+        <w:rPr>
+          <w:rFonts w:ascii="Arial" w:eastAsia="Times New Roman" w:hAnsi="Arial" w:cs="Arial"/>
+          <w:sz w:val="24"/>
+          <w:szCs w:val="24"/>
+          <w:lang w:eastAsia="pt-BR"/>
+        </w:rPr>
+        <w:t>: com um determinado feed cadastrado, o site deverá ser capaz de exibir a listagem de notícias referentes àquela fonte de notícias específica. Essa listagem é o ponto de partida para a leitura de conteúdo que o próprio usuário escolheu obter;</w:t>
+      </w:r>
+    </w:p>
+    <w:p>
+      <w:pPr>
+        <w:pStyle w:val="PargrafodaLista"/>
+        <w:numPr>
+          <w:ilvl w:val="0"/>
+          <w:numId w:val="32"/>
+        </w:numPr>
+        <w:spacing w:line="360" w:lineRule="auto"/>
+        <w:jc w:val="both"/>
+        <w:rPr>
+          <w:rFonts w:ascii="Arial" w:eastAsia="Times New Roman" w:hAnsi="Arial" w:cs="Arial"/>
+          <w:sz w:val="24"/>
+          <w:szCs w:val="24"/>
+          <w:lang w:eastAsia="pt-BR"/>
+        </w:rPr>
+      </w:pPr>
+      <w:r>
+        <w:rPr>
+          <w:rFonts w:ascii="Arial" w:eastAsia="Times New Roman" w:hAnsi="Arial" w:cs="Arial"/>
+          <w:b/>
+          <w:sz w:val="24"/>
+          <w:szCs w:val="24"/>
+          <w:lang w:eastAsia="pt-BR"/>
+        </w:rPr>
+        <w:t>Leitura da notícia sem sair do site (porém, exibindo a página completa da notícia)</w:t>
+      </w:r>
+      <w:r>
+        <w:rPr>
+          <w:rFonts w:ascii="Arial" w:eastAsia="Times New Roman" w:hAnsi="Arial" w:cs="Arial"/>
+          <w:sz w:val="24"/>
+          <w:szCs w:val="24"/>
+          <w:lang w:eastAsia="pt-BR"/>
+        </w:rPr>
+        <w:t xml:space="preserve">: o </w:t>
+      </w:r>
+      <w:proofErr w:type="spellStart"/>
+      <w:r>
+        <w:rPr>
+          <w:rFonts w:ascii="Arial" w:eastAsia="Times New Roman" w:hAnsi="Arial" w:cs="Arial"/>
+          <w:sz w:val="24"/>
+          <w:szCs w:val="24"/>
+          <w:lang w:eastAsia="pt-BR"/>
+        </w:rPr>
+        <w:t>Dehbora</w:t>
+      </w:r>
+      <w:proofErr w:type="spellEnd"/>
+      <w:r>
+        <w:rPr>
+          <w:rFonts w:ascii="Arial" w:eastAsia="Times New Roman" w:hAnsi="Arial" w:cs="Arial"/>
+          <w:sz w:val="24"/>
+          <w:szCs w:val="24"/>
+          <w:lang w:eastAsia="pt-BR"/>
+        </w:rPr>
+        <w:t xml:space="preserve"> deverá ser capaz de exibir a página da notícia na íntegra, sem sair do endereço </w:t>
+      </w:r>
+      <w:hyperlink r:id="rId30" w:history="1">
+        <w:r>
+          <w:rPr>
+            <w:rStyle w:val="Hyperlink"/>
+            <w:rFonts w:ascii="Arial" w:eastAsia="Times New Roman" w:hAnsi="Arial" w:cs="Arial"/>
+            <w:sz w:val="24"/>
+            <w:szCs w:val="24"/>
+            <w:lang w:eastAsia="pt-BR"/>
+          </w:rPr>
+          <w:t>www.dehbora.com.br</w:t>
+        </w:r>
+      </w:hyperlink>
+      <w:r>
+        <w:rPr>
+          <w:rFonts w:ascii="Arial" w:eastAsia="Times New Roman" w:hAnsi="Arial" w:cs="Arial"/>
+          <w:sz w:val="24"/>
+          <w:szCs w:val="24"/>
+          <w:lang w:eastAsia="pt-BR"/>
+        </w:rPr>
+        <w:t xml:space="preserve">. Esta funcionalidade é necessária para que possibilite a sua avaliação de forma simples e rápida, pois ao ler a notícia, o </w:t>
+      </w:r>
+      <w:proofErr w:type="spellStart"/>
+      <w:r>
+        <w:rPr>
+          <w:rFonts w:ascii="Arial" w:eastAsia="Times New Roman" w:hAnsi="Arial" w:cs="Arial"/>
+          <w:sz w:val="24"/>
+          <w:szCs w:val="24"/>
+          <w:lang w:eastAsia="pt-BR"/>
+        </w:rPr>
+        <w:t>Dehbora</w:t>
+      </w:r>
+      <w:proofErr w:type="spellEnd"/>
+      <w:r>
+        <w:rPr>
+          <w:rFonts w:ascii="Arial" w:eastAsia="Times New Roman" w:hAnsi="Arial" w:cs="Arial"/>
+          <w:sz w:val="24"/>
+          <w:szCs w:val="24"/>
+          <w:lang w:eastAsia="pt-BR"/>
+        </w:rPr>
+        <w:t xml:space="preserve"> deverá exibir a forma de avaliação neste mesmo contexto;</w:t>
+      </w:r>
+    </w:p>
+    <w:p>
+      <w:pPr>
+        <w:pStyle w:val="PargrafodaLista"/>
+        <w:numPr>
+          <w:ilvl w:val="0"/>
+          <w:numId w:val="32"/>
+        </w:numPr>
+        <w:spacing w:line="360" w:lineRule="auto"/>
+        <w:jc w:val="both"/>
+        <w:rPr>
+          <w:rFonts w:ascii="Arial" w:eastAsia="Times New Roman" w:hAnsi="Arial" w:cs="Arial"/>
+          <w:sz w:val="24"/>
+          <w:szCs w:val="24"/>
+          <w:lang w:eastAsia="pt-BR"/>
+        </w:rPr>
+      </w:pPr>
+      <w:r>
+        <w:rPr>
+          <w:rFonts w:ascii="Arial" w:eastAsia="Times New Roman" w:hAnsi="Arial" w:cs="Arial"/>
+          <w:b/>
+          <w:sz w:val="24"/>
+          <w:szCs w:val="24"/>
+          <w:lang w:eastAsia="pt-BR"/>
+        </w:rPr>
+        <w:t>Oferecer o recurso de avaliação de cada not</w:t>
+      </w:r>
+      <w:r>
+        <w:rPr>
+          <w:rFonts w:ascii="Arial" w:eastAsia="Times New Roman" w:hAnsi="Arial" w:cs="Arial"/>
+          <w:b/>
+          <w:sz w:val="24"/>
+          <w:szCs w:val="24"/>
+          <w:lang w:eastAsia="pt-BR"/>
+        </w:rPr>
+        <w:t>ícia</w:t>
+      </w:r>
+      <w:r>
+        <w:rPr>
+          <w:rFonts w:ascii="Arial" w:eastAsia="Times New Roman" w:hAnsi="Arial" w:cs="Arial"/>
+          <w:sz w:val="24"/>
+          <w:szCs w:val="24"/>
+          <w:lang w:eastAsia="pt-BR"/>
+        </w:rPr>
+        <w:t xml:space="preserve">: no momento da leitura da notícia, o </w:t>
+      </w:r>
+      <w:proofErr w:type="spellStart"/>
+      <w:r>
+        <w:rPr>
+          <w:rFonts w:ascii="Arial" w:eastAsia="Times New Roman" w:hAnsi="Arial" w:cs="Arial"/>
+          <w:sz w:val="24"/>
+          <w:szCs w:val="24"/>
+          <w:lang w:eastAsia="pt-BR"/>
+        </w:rPr>
+        <w:t>Dehbora</w:t>
+      </w:r>
+      <w:proofErr w:type="spellEnd"/>
+      <w:r>
+        <w:rPr>
+          <w:rFonts w:ascii="Arial" w:eastAsia="Times New Roman" w:hAnsi="Arial" w:cs="Arial"/>
+          <w:sz w:val="24"/>
+          <w:szCs w:val="24"/>
+          <w:lang w:eastAsia="pt-BR"/>
+        </w:rPr>
+        <w:t xml:space="preserve"> deverá exibir também a funcionalidade de avaliação. Esta avaliação se dará</w:t>
+      </w:r>
+      <w:r>
+        <w:rPr>
+          <w:rFonts w:ascii="Arial" w:eastAsia="Times New Roman" w:hAnsi="Arial" w:cs="Arial"/>
+          <w:sz w:val="24"/>
+          <w:szCs w:val="24"/>
+          <w:lang w:eastAsia="pt-BR"/>
+        </w:rPr>
+        <w:t xml:space="preserve"> através da computação de estrelas douradas. Quanto mais estrelas um usuário der para uma determinada notícia, mais próxima ela estará das preferências do usuário;</w:t>
+      </w:r>
+    </w:p>
+    <w:p>
+      <w:pPr>
+        <w:pStyle w:val="PargrafodaLista"/>
+        <w:numPr>
+          <w:ilvl w:val="0"/>
+          <w:numId w:val="32"/>
+        </w:numPr>
+        <w:spacing w:line="360" w:lineRule="auto"/>
+        <w:jc w:val="both"/>
+        <w:rPr>
+          <w:rFonts w:ascii="Arial" w:eastAsia="Times New Roman" w:hAnsi="Arial" w:cs="Arial"/>
+          <w:sz w:val="24"/>
+          <w:szCs w:val="24"/>
+          <w:lang w:eastAsia="pt-BR"/>
+        </w:rPr>
+      </w:pPr>
+      <w:r>
+        <w:rPr>
+          <w:rFonts w:ascii="Arial" w:eastAsia="Times New Roman" w:hAnsi="Arial" w:cs="Arial"/>
+          <w:b/>
+          <w:sz w:val="24"/>
+          <w:szCs w:val="24"/>
+          <w:lang w:eastAsia="pt-BR"/>
+        </w:rPr>
+        <w:t>Oferecer um link que direcione o usuário para a página original da not</w:t>
+      </w:r>
+      <w:r>
+        <w:rPr>
+          <w:rFonts w:ascii="Arial" w:eastAsia="Times New Roman" w:hAnsi="Arial" w:cs="Arial"/>
+          <w:b/>
+          <w:sz w:val="24"/>
+          <w:szCs w:val="24"/>
+          <w:lang w:eastAsia="pt-BR"/>
+        </w:rPr>
+        <w:t>ícia</w:t>
+      </w:r>
+      <w:r>
+        <w:rPr>
+          <w:rFonts w:ascii="Arial" w:eastAsia="Times New Roman" w:hAnsi="Arial" w:cs="Arial"/>
+          <w:sz w:val="24"/>
+          <w:szCs w:val="24"/>
+          <w:lang w:eastAsia="pt-BR"/>
+        </w:rPr>
+        <w:t xml:space="preserve">: como o </w:t>
+      </w:r>
+      <w:proofErr w:type="spellStart"/>
+      <w:r>
+        <w:rPr>
+          <w:rFonts w:ascii="Arial" w:eastAsia="Times New Roman" w:hAnsi="Arial" w:cs="Arial"/>
+          <w:sz w:val="24"/>
+          <w:szCs w:val="24"/>
+          <w:lang w:eastAsia="pt-BR"/>
+        </w:rPr>
+        <w:t>Dehbora</w:t>
+      </w:r>
+      <w:proofErr w:type="spellEnd"/>
+      <w:r>
+        <w:rPr>
+          <w:rFonts w:ascii="Arial" w:eastAsia="Times New Roman" w:hAnsi="Arial" w:cs="Arial"/>
+          <w:sz w:val="24"/>
+          <w:szCs w:val="24"/>
+          <w:lang w:eastAsia="pt-BR"/>
+        </w:rPr>
+        <w:t xml:space="preserve"> irá exibir a notícia na íntegra e com a funcionalidade de avaliação, então deverá também permitir que o usuário se redirecione para a página original do conteúdo;</w:t>
+      </w:r>
+    </w:p>
+    <w:p>
+      <w:pPr>
+        <w:pStyle w:val="PargrafodaLista"/>
+        <w:numPr>
+          <w:ilvl w:val="0"/>
+          <w:numId w:val="32"/>
+        </w:numPr>
+        <w:spacing w:line="360" w:lineRule="auto"/>
+        <w:jc w:val="both"/>
+        <w:rPr>
+          <w:rFonts w:ascii="Arial" w:eastAsia="Times New Roman" w:hAnsi="Arial" w:cs="Arial"/>
+          <w:sz w:val="24"/>
+          <w:szCs w:val="24"/>
+          <w:lang w:eastAsia="pt-BR"/>
+        </w:rPr>
+      </w:pPr>
+      <w:r>
+        <w:rPr>
+          <w:rFonts w:ascii="Arial" w:eastAsia="Times New Roman" w:hAnsi="Arial" w:cs="Arial"/>
+          <w:b/>
+          <w:sz w:val="24"/>
+          <w:szCs w:val="24"/>
+          <w:lang w:eastAsia="pt-BR"/>
+        </w:rPr>
+        <w:t>Listar recomendações de notícias baseado na correlação entre os usu</w:t>
+      </w:r>
+      <w:r>
+        <w:rPr>
+          <w:rFonts w:ascii="Arial" w:eastAsia="Times New Roman" w:hAnsi="Arial" w:cs="Arial"/>
+          <w:b/>
+          <w:sz w:val="24"/>
+          <w:szCs w:val="24"/>
+          <w:lang w:eastAsia="pt-BR"/>
+        </w:rPr>
+        <w:t>ários</w:t>
+      </w:r>
+      <w:r>
+        <w:rPr>
+          <w:rFonts w:ascii="Arial" w:eastAsia="Times New Roman" w:hAnsi="Arial" w:cs="Arial"/>
+          <w:sz w:val="24"/>
+          <w:szCs w:val="24"/>
+          <w:lang w:eastAsia="pt-BR"/>
+        </w:rPr>
+        <w:t xml:space="preserve">: o </w:t>
+      </w:r>
+      <w:proofErr w:type="spellStart"/>
+      <w:r>
+        <w:rPr>
+          <w:rFonts w:ascii="Arial" w:eastAsia="Times New Roman" w:hAnsi="Arial" w:cs="Arial"/>
+          <w:sz w:val="24"/>
+          <w:szCs w:val="24"/>
+          <w:lang w:eastAsia="pt-BR"/>
+        </w:rPr>
+        <w:t>Dehbora</w:t>
+      </w:r>
+      <w:proofErr w:type="spellEnd"/>
+      <w:r>
+        <w:rPr>
+          <w:rFonts w:ascii="Arial" w:eastAsia="Times New Roman" w:hAnsi="Arial" w:cs="Arial"/>
+          <w:sz w:val="24"/>
+          <w:szCs w:val="24"/>
+          <w:lang w:eastAsia="pt-BR"/>
+        </w:rPr>
+        <w:t xml:space="preserve"> deverá utilizar o algoritmo de correlação de Pearson para calcular a correlação entre os usuários. Com o grau de similaridade </w:t>
+      </w:r>
+      <w:r>
+        <w:rPr>
+          <w:rFonts w:ascii="Arial" w:eastAsia="Times New Roman" w:hAnsi="Arial" w:cs="Arial"/>
+          <w:sz w:val="24"/>
+          <w:szCs w:val="24"/>
+          <w:lang w:eastAsia="pt-BR"/>
+        </w:rPr>
+        <w:lastRenderedPageBreak/>
+        <w:t>calculado entre todos os usuários, a ferramenta será capaz de exibir uma lista de recomendações de notícias ainda não avaliadas para o usu</w:t>
+      </w:r>
+      <w:r>
+        <w:rPr>
+          <w:rFonts w:ascii="Arial" w:eastAsia="Times New Roman" w:hAnsi="Arial" w:cs="Arial"/>
+          <w:sz w:val="24"/>
+          <w:szCs w:val="24"/>
+          <w:lang w:eastAsia="pt-BR"/>
+        </w:rPr>
+        <w:t>ário;</w:t>
+      </w:r>
+    </w:p>
+    <w:p>
+      <w:pPr>
+        <w:pStyle w:val="PargrafodaLista"/>
+        <w:numPr>
+          <w:ilvl w:val="0"/>
+          <w:numId w:val="32"/>
+        </w:numPr>
+        <w:spacing w:line="360" w:lineRule="auto"/>
+        <w:jc w:val="both"/>
+        <w:rPr>
+          <w:rFonts w:ascii="Arial" w:eastAsia="Times New Roman" w:hAnsi="Arial" w:cs="Arial"/>
+          <w:sz w:val="24"/>
+          <w:szCs w:val="24"/>
+          <w:lang w:eastAsia="pt-BR"/>
+        </w:rPr>
+      </w:pPr>
+      <w:r>
+        <w:rPr>
+          <w:rFonts w:ascii="Arial" w:eastAsia="Times New Roman" w:hAnsi="Arial" w:cs="Arial"/>
+          <w:b/>
+          <w:sz w:val="24"/>
+          <w:szCs w:val="24"/>
+          <w:lang w:eastAsia="pt-BR"/>
+        </w:rPr>
+        <w:t>Permitir o uso do site em dispositivos m</w:t>
+      </w:r>
+      <w:r>
+        <w:rPr>
+          <w:rFonts w:ascii="Arial" w:eastAsia="Times New Roman" w:hAnsi="Arial" w:cs="Arial"/>
+          <w:b/>
+          <w:sz w:val="24"/>
+          <w:szCs w:val="24"/>
+          <w:lang w:eastAsia="pt-BR"/>
+        </w:rPr>
+        <w:t>óveis</w:t>
+      </w:r>
+      <w:r>
+        <w:rPr>
+          <w:rFonts w:ascii="Arial" w:eastAsia="Times New Roman" w:hAnsi="Arial" w:cs="Arial"/>
+          <w:sz w:val="24"/>
+          <w:szCs w:val="24"/>
+          <w:lang w:eastAsia="pt-BR"/>
+        </w:rPr>
+        <w:t xml:space="preserve">: o </w:t>
+      </w:r>
+      <w:proofErr w:type="spellStart"/>
+      <w:r>
+        <w:rPr>
+          <w:rFonts w:ascii="Arial" w:eastAsia="Times New Roman" w:hAnsi="Arial" w:cs="Arial"/>
+          <w:sz w:val="24"/>
+          <w:szCs w:val="24"/>
+          <w:lang w:eastAsia="pt-BR"/>
+        </w:rPr>
+        <w:t>Dehbora</w:t>
+      </w:r>
+      <w:proofErr w:type="spellEnd"/>
+      <w:r>
+        <w:rPr>
+          <w:rFonts w:ascii="Arial" w:eastAsia="Times New Roman" w:hAnsi="Arial" w:cs="Arial"/>
+          <w:sz w:val="24"/>
+          <w:szCs w:val="24"/>
+          <w:lang w:eastAsia="pt-BR"/>
+        </w:rPr>
+        <w:t xml:space="preserve"> deverá se comportar de forma satisfatória ao ser acessado através de dispositivos m</w:t>
+      </w:r>
+      <w:r>
+        <w:rPr>
+          <w:rFonts w:ascii="Arial" w:eastAsia="Times New Roman" w:hAnsi="Arial" w:cs="Arial"/>
+          <w:sz w:val="24"/>
+          <w:szCs w:val="24"/>
+          <w:lang w:eastAsia="pt-BR"/>
+        </w:rPr>
+        <w:t>óveis;</w:t>
+      </w:r>
+    </w:p>
+    <w:p>
+      <w:pPr>
+        <w:pStyle w:val="PargrafodaLista"/>
+        <w:numPr>
+          <w:ilvl w:val="0"/>
+          <w:numId w:val="32"/>
+        </w:numPr>
+        <w:spacing w:line="360" w:lineRule="auto"/>
+        <w:jc w:val="both"/>
+        <w:rPr>
+          <w:rFonts w:ascii="Arial" w:eastAsia="Times New Roman" w:hAnsi="Arial" w:cs="Arial"/>
+          <w:sz w:val="24"/>
+          <w:szCs w:val="24"/>
+          <w:lang w:eastAsia="pt-BR"/>
+        </w:rPr>
+      </w:pPr>
+      <w:r>
+        <w:rPr>
+          <w:rFonts w:ascii="Arial" w:eastAsia="Times New Roman" w:hAnsi="Arial" w:cs="Arial"/>
+          <w:sz w:val="24"/>
+          <w:szCs w:val="24"/>
+          <w:lang w:eastAsia="pt-BR"/>
+        </w:rPr>
+        <w:t xml:space="preserve"> </w:t>
+      </w:r>
+      <w:r>
+        <w:rPr>
+          <w:rFonts w:ascii="Arial" w:eastAsia="Times New Roman" w:hAnsi="Arial" w:cs="Arial"/>
+          <w:b/>
+          <w:sz w:val="24"/>
+          <w:szCs w:val="24"/>
+          <w:lang w:eastAsia="pt-BR"/>
+        </w:rPr>
+        <w:t>Compatibilidade da ferramenta com navegadores padr</w:t>
+      </w:r>
+      <w:r>
+        <w:rPr>
+          <w:rFonts w:ascii="Arial" w:eastAsia="Times New Roman" w:hAnsi="Arial" w:cs="Arial"/>
+          <w:b/>
+          <w:sz w:val="24"/>
+          <w:szCs w:val="24"/>
+          <w:lang w:eastAsia="pt-BR"/>
+        </w:rPr>
+        <w:t>ões</w:t>
+      </w:r>
+      <w:r>
+        <w:rPr>
+          <w:rFonts w:ascii="Arial" w:eastAsia="Times New Roman" w:hAnsi="Arial" w:cs="Arial"/>
+          <w:sz w:val="24"/>
+          <w:szCs w:val="24"/>
+          <w:lang w:eastAsia="pt-BR"/>
+        </w:rPr>
+        <w:t xml:space="preserve">: o site </w:t>
+      </w:r>
+      <w:hyperlink r:id="rId31" w:history="1">
+        <w:r>
+          <w:rPr>
+            <w:rStyle w:val="Hyperlink"/>
+            <w:rFonts w:ascii="Arial" w:eastAsia="Times New Roman" w:hAnsi="Arial" w:cs="Arial"/>
+            <w:sz w:val="24"/>
+            <w:szCs w:val="24"/>
+            <w:lang w:eastAsia="pt-BR"/>
+          </w:rPr>
+          <w:t>www.dehbora.com.br</w:t>
+        </w:r>
+      </w:hyperlink>
+      <w:r>
+        <w:rPr>
+          <w:rFonts w:ascii="Arial" w:eastAsia="Times New Roman" w:hAnsi="Arial" w:cs="Arial"/>
+          <w:sz w:val="24"/>
+          <w:szCs w:val="24"/>
+          <w:lang w:eastAsia="pt-BR"/>
+        </w:rPr>
+        <w:t xml:space="preserve"> deverá ser compatível com os pri</w:t>
+      </w:r>
+      <w:r>
+        <w:rPr>
+          <w:rFonts w:ascii="Arial" w:eastAsia="Times New Roman" w:hAnsi="Arial" w:cs="Arial"/>
+          <w:sz w:val="24"/>
+          <w:szCs w:val="24"/>
+          <w:lang w:eastAsia="pt-BR"/>
+        </w:rPr>
+        <w:t>ncipais navegadores do mercado.</w:t>
+      </w:r>
+    </w:p>
+    <w:p>
+      <w:pPr>
+        <w:spacing w:line="360" w:lineRule="auto"/>
+        <w:jc w:val="both"/>
+        <w:rPr>
+          <w:rFonts w:ascii="Arial" w:eastAsia="Times New Roman" w:hAnsi="Arial" w:cs="Arial"/>
+          <w:sz w:val="24"/>
+          <w:szCs w:val="24"/>
+          <w:lang w:eastAsia="pt-BR"/>
+        </w:rPr>
+      </w:pPr>
+    </w:p>
+    <w:p>
+      <w:pPr>
+        <w:spacing w:line="360" w:lineRule="auto"/>
+        <w:jc w:val="both"/>
+        <w:rPr>
+          <w:rFonts w:ascii="Arial" w:eastAsia="Times New Roman" w:hAnsi="Arial" w:cs="Arial"/>
           <w:b/>
           <w:sz w:val="28"/>
           <w:szCs w:val="28"/>
           <w:lang w:eastAsia="pt-BR"/>
         </w:rPr>
-        <w:t>5</w:t>
-      </w:r>
+      </w:pPr>
       <w:r>
         <w:rPr>
           <w:rFonts w:ascii="Arial" w:eastAsia="Times New Roman" w:hAnsi="Arial" w:cs="Arial"/>
@@ -18827,7 +20032,7 @@
           <w:szCs w:val="28"/>
           <w:lang w:eastAsia="pt-BR"/>
         </w:rPr>
-        <w:t>.</w:t>
+        <w:t>5</w:t>
       </w:r>
       <w:r>
         <w:rPr>
@@ -18837,7 +20042,7 @@
           <w:szCs w:val="28"/>
           <w:lang w:eastAsia="pt-BR"/>
         </w:rPr>
-        <w:t>2</w:t>
+        <w:t>.</w:t>
       </w:r>
       <w:r>
         <w:rPr>
@@ -18847,59 +20052,9 @@
           <w:szCs w:val="28"/>
           <w:lang w:eastAsia="pt-BR"/>
         </w:rPr>
-        <w:t>.3 – ESTRUTURA</w:t>
-      </w:r>
-    </w:p>
-    <w:p>
-      <w:pPr>
-        <w:spacing w:line="360" w:lineRule="auto"/>
-        <w:jc w:val="both"/>
-        <w:rPr>
-          <w:rFonts w:ascii="Arial" w:eastAsia="Times New Roman" w:hAnsi="Arial" w:cs="Arial"/>
-          <w:sz w:val="24"/>
-          <w:szCs w:val="24"/>
-          <w:lang w:eastAsia="pt-BR"/>
-        </w:rPr>
-      </w:pPr>
-      <w:r>
-        <w:rPr>
-          <w:rFonts w:ascii="Arial" w:eastAsia="Times New Roman" w:hAnsi="Arial" w:cs="Arial"/>
-          <w:sz w:val="24"/>
-          <w:szCs w:val="24"/>
-          <w:lang w:eastAsia="pt-BR"/>
-        </w:rPr>
-        <w:lastRenderedPageBreak/>
-        <w:t>Texto.</w:t>
-      </w:r>
-    </w:p>
-    <w:p>
-      <w:pPr>
-        <w:spacing w:line="360" w:lineRule="auto"/>
-        <w:jc w:val="both"/>
-        <w:rPr>
-          <w:rFonts w:ascii="Arial" w:eastAsia="Times New Roman" w:hAnsi="Arial" w:cs="Arial"/>
-          <w:sz w:val="24"/>
-          <w:szCs w:val="24"/>
-          <w:lang w:eastAsia="pt-BR"/>
-        </w:rPr>
-      </w:pPr>
-    </w:p>
-    <w:p>
-      <w:pPr>
-        <w:spacing w:line="360" w:lineRule="auto"/>
-        <w:jc w:val="both"/>
-        <w:rPr>
-          <w:rFonts w:ascii="Arial" w:eastAsia="Times New Roman" w:hAnsi="Arial" w:cs="Arial"/>
-          <w:sz w:val="24"/>
-          <w:szCs w:val="24"/>
-          <w:lang w:eastAsia="pt-BR"/>
-        </w:rPr>
-      </w:pPr>
-    </w:p>
-    <w:p>
-      <w:pPr>
-        <w:spacing w:line="360" w:lineRule="auto"/>
-        <w:jc w:val="both"/>
+        <w:t>2</w:t>
+      </w:r>
+      <w:r>
         <w:rPr>
           <w:rFonts w:ascii="Arial" w:eastAsia="Times New Roman" w:hAnsi="Arial" w:cs="Arial"/>
           <w:b/>
@@ -18907,8 +20062,82 @@
           <w:szCs w:val="28"/>
           <w:lang w:eastAsia="pt-BR"/>
         </w:rPr>
-      </w:pPr>
-      <w:r>
+        <w:t>.3 – ESTRUTURA</w:t>
+      </w:r>
+    </w:p>
+    <w:p>
+      <w:pPr>
+        <w:spacing w:line="360" w:lineRule="auto"/>
+        <w:jc w:val="both"/>
+        <w:rPr>
+          <w:rFonts w:ascii="Arial" w:eastAsia="Times New Roman" w:hAnsi="Arial" w:cs="Arial"/>
+          <w:sz w:val="24"/>
+          <w:szCs w:val="24"/>
+          <w:lang w:eastAsia="pt-BR"/>
+        </w:rPr>
+      </w:pPr>
+      <w:r>
+        <w:rPr>
+          <w:rFonts w:ascii="Arial" w:eastAsia="Times New Roman" w:hAnsi="Arial" w:cs="Arial"/>
+          <w:noProof/>
+          <w:sz w:val="24"/>
+          <w:szCs w:val="24"/>
+          <w:lang w:eastAsia="pt-BR"/>
+        </w:rPr>
+        <w:drawing>
+          <wp:inline distT="0" distB="0" distL="0" distR="0">
+            <wp:extent cx="5753100" cy="1038225"/>
+            <wp:effectExtent l="0" t="0" r="0" b="0"/>
+            <wp:docPr id="20" name="Imagem 20" descr="D:\SERVIDOR WEB LOCAL\wamp\www\TCC-Dehbora\imagens\diagrama\03.jpg"/>
+            <wp:cNvGraphicFramePr>
+              <a:graphicFrameLocks xmlns:a="http://schemas.openxmlformats.org/drawingml/2006/main" noChangeAspect="1"/>
+            </wp:cNvGraphicFramePr>
+            <a:graphic xmlns:a="http://schemas.openxmlformats.org/drawingml/2006/main">
+              <a:graphicData uri="http://schemas.openxmlformats.org/drawingml/2006/picture">
+                <pic:pic xmlns:pic="http://schemas.openxmlformats.org/drawingml/2006/picture">
+                  <pic:nvPicPr>
+                    <pic:cNvPr id="0" name="Picture 4" descr="D:\SERVIDOR WEB LOCAL\wamp\www\TCC-Dehbora\imagens\diagrama\03.jpg"/>
+                    <pic:cNvPicPr>
+                      <a:picLocks noChangeAspect="1" noChangeArrowheads="1"/>
+                    </pic:cNvPicPr>
+                  </pic:nvPicPr>
+                  <pic:blipFill>
+                    <a:blip r:embed="rId32">
+                      <a:extLst>
+                        <a:ext uri="{28A0092B-C50C-407E-A947-70E740481C1C}">
+                          <a14:useLocalDpi xmlns:a14="http://schemas.microsoft.com/office/drawing/2010/main" val="0"/>
+                        </a:ext>
+                      </a:extLst>
+                    </a:blip>
+                    <a:srcRect/>
+                    <a:stretch>
+                      <a:fillRect/>
+                    </a:stretch>
+                  </pic:blipFill>
+                  <pic:spPr bwMode="auto">
+                    <a:xfrm>
+                      <a:off x="0" y="0"/>
+                      <a:ext cx="5753100" cy="1038225"/>
+                    </a:xfrm>
+                    <a:prstGeom prst="rect">
+                      <a:avLst/>
+                    </a:prstGeom>
+                    <a:noFill/>
+                    <a:ln>
+                      <a:noFill/>
+                    </a:ln>
+                  </pic:spPr>
+                </pic:pic>
+              </a:graphicData>
+            </a:graphic>
+          </wp:inline>
+        </w:drawing>
+      </w:r>
+    </w:p>
+    <w:p>
+      <w:pPr>
+        <w:spacing w:line="360" w:lineRule="auto"/>
+        <w:jc w:val="right"/>
         <w:rPr>
           <w:rFonts w:ascii="Arial" w:eastAsia="Times New Roman" w:hAnsi="Arial" w:cs="Arial"/>
           <w:b/>
@@ -18916,9 +20145,374 @@
           <w:szCs w:val="28"/>
           <w:lang w:eastAsia="pt-BR"/>
         </w:rPr>
-        <w:t>5</w:t>
-      </w:r>
-      <w:r>
+      </w:pPr>
+      <w:r>
+        <w:rPr>
+          <w:rFonts w:ascii="Arial" w:eastAsia="Times New Roman" w:hAnsi="Arial" w:cs="Arial"/>
+          <w:sz w:val="20"/>
+          <w:szCs w:val="20"/>
+          <w:lang w:eastAsia="pt-BR"/>
+        </w:rPr>
+        <w:t xml:space="preserve">Figura </w:t>
+      </w:r>
+      <w:r>
+        <w:rPr>
+          <w:rFonts w:ascii="Arial" w:eastAsia="Times New Roman" w:hAnsi="Arial" w:cs="Arial"/>
+          <w:sz w:val="20"/>
+          <w:szCs w:val="20"/>
+          <w:lang w:eastAsia="pt-BR"/>
+        </w:rPr>
+        <w:t>15</w:t>
+      </w:r>
+      <w:r>
+        <w:rPr>
+          <w:rFonts w:ascii="Arial" w:eastAsia="Times New Roman" w:hAnsi="Arial" w:cs="Arial"/>
+          <w:sz w:val="20"/>
+          <w:szCs w:val="20"/>
+          <w:lang w:eastAsia="pt-BR"/>
+        </w:rPr>
+        <w:t xml:space="preserve"> - Plano da Estrutura.</w:t>
+      </w:r>
+    </w:p>
+    <w:p>
+      <w:pPr>
+        <w:spacing w:line="360" w:lineRule="auto"/>
+        <w:jc w:val="both"/>
+        <w:rPr>
+          <w:rFonts w:ascii="Arial" w:eastAsia="Times New Roman" w:hAnsi="Arial" w:cs="Arial"/>
+          <w:sz w:val="24"/>
+          <w:szCs w:val="24"/>
+          <w:lang w:eastAsia="pt-BR"/>
+        </w:rPr>
+      </w:pPr>
+      <w:r>
+        <w:rPr>
+          <w:rFonts w:ascii="Arial" w:eastAsia="Times New Roman" w:hAnsi="Arial" w:cs="Arial"/>
+          <w:sz w:val="24"/>
+          <w:szCs w:val="24"/>
+          <w:lang w:eastAsia="pt-BR"/>
+        </w:rPr>
+        <w:t>Para Garret (2002), a estrutura é onde se inicia o processo concreto de desenvolvimento do site</w:t>
+      </w:r>
+      <w:r>
+        <w:rPr>
+          <w:rFonts w:ascii="Arial" w:eastAsia="Times New Roman" w:hAnsi="Arial" w:cs="Arial"/>
+          <w:sz w:val="24"/>
+          <w:szCs w:val="24"/>
+          <w:lang w:eastAsia="pt-BR"/>
+        </w:rPr>
+        <w:t>, apesar de ainda envolver assuntos em parte conceituais.</w:t>
+      </w:r>
+    </w:p>
+    <w:p>
+      <w:pPr>
+        <w:spacing w:line="240" w:lineRule="auto"/>
+        <w:ind w:left="2268"/>
+        <w:jc w:val="both"/>
+        <w:rPr>
+          <w:rFonts w:ascii="Arial" w:eastAsia="Times New Roman" w:hAnsi="Arial" w:cs="Arial"/>
+          <w:sz w:val="20"/>
+          <w:szCs w:val="20"/>
+          <w:lang w:eastAsia="pt-BR"/>
+        </w:rPr>
+      </w:pPr>
+      <w:r>
+        <w:rPr>
+          <w:rFonts w:ascii="Arial" w:eastAsia="Times New Roman" w:hAnsi="Arial" w:cs="Arial"/>
+          <w:sz w:val="20"/>
+          <w:szCs w:val="20"/>
+          <w:lang w:eastAsia="pt-BR"/>
+        </w:rPr>
+        <w:t>O reino da estrutura é o terceiro dos cinco planos, e de forma adequada, é o ponto em que nossas preocupações mudam de questões mais abstratas de estratégia e escopo para os fatores concretos que vão determinar o que é realmente a experiência. Mas a linha entre o abstrato e o concreto pode ser borrada, embora muito do que decidir aqui vai ter uma influência perceptível e tangível sobre o produto final, mas as decisões ainda envolvem assuntos em grande parte conceituais.</w:t>
+      </w:r>
+      <w:r>
+        <w:rPr>
+          <w:rFonts w:ascii="Arial" w:eastAsia="Times New Roman" w:hAnsi="Arial" w:cs="Arial"/>
+          <w:sz w:val="20"/>
+          <w:szCs w:val="20"/>
+          <w:lang w:eastAsia="pt-BR"/>
+        </w:rPr>
+        <w:t xml:space="preserve"> (</w:t>
+      </w:r>
+      <w:r>
+        <w:rPr>
+          <w:rFonts w:ascii="Arial" w:eastAsia="Times New Roman" w:hAnsi="Arial" w:cs="Arial"/>
+          <w:sz w:val="20"/>
+          <w:szCs w:val="20"/>
+          <w:lang w:eastAsia="pt-BR"/>
+        </w:rPr>
+        <w:t>GARRET</w:t>
+      </w:r>
+      <w:r>
+        <w:rPr>
+          <w:rFonts w:ascii="Arial" w:eastAsia="Times New Roman" w:hAnsi="Arial" w:cs="Arial"/>
+          <w:sz w:val="20"/>
+          <w:szCs w:val="20"/>
+          <w:lang w:eastAsia="pt-BR"/>
+        </w:rPr>
+        <w:t>, 200</w:t>
+      </w:r>
+      <w:r>
+        <w:rPr>
+          <w:rFonts w:ascii="Arial" w:eastAsia="Times New Roman" w:hAnsi="Arial" w:cs="Arial"/>
+          <w:sz w:val="20"/>
+          <w:szCs w:val="20"/>
+          <w:lang w:eastAsia="pt-BR"/>
+        </w:rPr>
+        <w:t>2, p. 80</w:t>
+      </w:r>
+      <w:r>
+        <w:rPr>
+          <w:rFonts w:ascii="Arial" w:eastAsia="Times New Roman" w:hAnsi="Arial" w:cs="Arial"/>
+          <w:sz w:val="20"/>
+          <w:szCs w:val="20"/>
+          <w:lang w:eastAsia="pt-BR"/>
+        </w:rPr>
+        <w:t>).</w:t>
+      </w:r>
+    </w:p>
+    <w:p>
+      <w:pPr>
+        <w:spacing w:line="360" w:lineRule="auto"/>
+        <w:jc w:val="both"/>
+        <w:rPr>
+          <w:rFonts w:ascii="Arial" w:eastAsia="Times New Roman" w:hAnsi="Arial" w:cs="Arial"/>
+          <w:sz w:val="24"/>
+          <w:szCs w:val="24"/>
+          <w:lang w:eastAsia="pt-BR"/>
+        </w:rPr>
+      </w:pPr>
+    </w:p>
+    <w:p>
+      <w:pPr>
+        <w:spacing w:line="360" w:lineRule="auto"/>
+        <w:jc w:val="both"/>
+        <w:rPr>
+          <w:rFonts w:ascii="Arial" w:eastAsia="Times New Roman" w:hAnsi="Arial" w:cs="Arial"/>
+          <w:sz w:val="24"/>
+          <w:szCs w:val="24"/>
+          <w:lang w:eastAsia="pt-BR"/>
+        </w:rPr>
+      </w:pPr>
+      <w:r>
+        <w:rPr>
+          <w:rFonts w:ascii="Arial" w:eastAsia="Times New Roman" w:hAnsi="Arial" w:cs="Arial"/>
+          <w:sz w:val="24"/>
+          <w:szCs w:val="24"/>
+          <w:lang w:eastAsia="pt-BR"/>
+        </w:rPr>
+        <w:t xml:space="preserve">No desenvolvimento de um software, a estruturação da experiência do usuário é chamada de design de interação. </w:t>
+      </w:r>
+      <w:r>
+        <w:rPr>
+          <w:rFonts w:ascii="Arial" w:eastAsia="Times New Roman" w:hAnsi="Arial" w:cs="Arial"/>
+          <w:sz w:val="24"/>
+          <w:szCs w:val="24"/>
+          <w:lang w:eastAsia="pt-BR"/>
+        </w:rPr>
+        <w:t>Design de interação está preocupado em descrever os possíveis comportamentos do usuário e definir como o sistema irá acomodar e responder a esse comportamento</w:t>
+      </w:r>
+      <w:r>
+        <w:rPr>
+          <w:rFonts w:ascii="Arial" w:eastAsia="Times New Roman" w:hAnsi="Arial" w:cs="Arial"/>
+          <w:sz w:val="24"/>
+          <w:szCs w:val="24"/>
+          <w:lang w:eastAsia="pt-BR"/>
+        </w:rPr>
+        <w:t xml:space="preserve"> (Idem, 2002, p. 85)</w:t>
+      </w:r>
+      <w:r>
+        <w:rPr>
+          <w:rFonts w:ascii="Arial" w:eastAsia="Times New Roman" w:hAnsi="Arial" w:cs="Arial"/>
+          <w:sz w:val="24"/>
+          <w:szCs w:val="24"/>
+          <w:lang w:eastAsia="pt-BR"/>
+        </w:rPr>
+        <w:t>.</w:t>
+      </w:r>
+      <w:r>
+        <w:rPr>
+          <w:rFonts w:ascii="Arial" w:eastAsia="Times New Roman" w:hAnsi="Arial" w:cs="Arial"/>
+          <w:sz w:val="24"/>
+          <w:szCs w:val="24"/>
+          <w:lang w:eastAsia="pt-BR"/>
+        </w:rPr>
+        <w:t xml:space="preserve"> Como o site </w:t>
+      </w:r>
+      <w:proofErr w:type="spellStart"/>
+      <w:r>
+        <w:rPr>
+          <w:rFonts w:ascii="Arial" w:eastAsia="Times New Roman" w:hAnsi="Arial" w:cs="Arial"/>
+          <w:sz w:val="24"/>
+          <w:szCs w:val="24"/>
+          <w:lang w:eastAsia="pt-BR"/>
+        </w:rPr>
+        <w:t>Dehbora</w:t>
+      </w:r>
+      <w:proofErr w:type="spellEnd"/>
+      <w:r>
+        <w:rPr>
+          <w:rFonts w:ascii="Arial" w:eastAsia="Times New Roman" w:hAnsi="Arial" w:cs="Arial"/>
+          <w:sz w:val="24"/>
+          <w:szCs w:val="24"/>
+          <w:lang w:eastAsia="pt-BR"/>
+        </w:rPr>
+        <w:t xml:space="preserve"> procura se definir como uma ferramenta pertencente </w:t>
+      </w:r>
+      <w:r>
+        <w:rPr>
+          <w:rFonts w:ascii="Arial" w:eastAsia="Times New Roman" w:hAnsi="Arial" w:cs="Arial"/>
+          <w:sz w:val="24"/>
+          <w:szCs w:val="24"/>
+          <w:lang w:eastAsia="pt-BR"/>
+        </w:rPr>
+        <w:t>à</w:t>
+      </w:r>
+      <w:r>
+        <w:rPr>
+          <w:rFonts w:ascii="Arial" w:eastAsia="Times New Roman" w:hAnsi="Arial" w:cs="Arial"/>
+          <w:sz w:val="24"/>
+          <w:szCs w:val="24"/>
+          <w:lang w:eastAsia="pt-BR"/>
+        </w:rPr>
+        <w:t xml:space="preserve"> Web 2.0, o modelo de estruturação é totalmente baseado nesta ideia.</w:t>
+      </w:r>
+    </w:p>
+    <w:p>
+      <w:pPr>
+        <w:spacing w:line="360" w:lineRule="auto"/>
+        <w:jc w:val="both"/>
+        <w:rPr>
+          <w:rFonts w:ascii="Arial" w:eastAsia="Times New Roman" w:hAnsi="Arial" w:cs="Arial"/>
+          <w:sz w:val="24"/>
+          <w:szCs w:val="24"/>
+          <w:lang w:eastAsia="pt-BR"/>
+        </w:rPr>
+      </w:pPr>
+    </w:p>
+    <w:p>
+      <w:pPr>
+        <w:spacing w:line="360" w:lineRule="auto"/>
+        <w:jc w:val="both"/>
+        <w:rPr>
+          <w:rFonts w:ascii="Arial" w:eastAsia="Times New Roman" w:hAnsi="Arial" w:cs="Arial"/>
+          <w:sz w:val="24"/>
+          <w:szCs w:val="24"/>
+          <w:lang w:eastAsia="pt-BR"/>
+        </w:rPr>
+      </w:pPr>
+      <w:r>
+        <w:rPr>
+          <w:rFonts w:ascii="Arial" w:eastAsia="Times New Roman" w:hAnsi="Arial" w:cs="Arial"/>
+          <w:sz w:val="24"/>
+          <w:szCs w:val="24"/>
+          <w:lang w:eastAsia="pt-BR"/>
+        </w:rPr>
+        <w:lastRenderedPageBreak/>
+        <w:t>Para descrever a estrutura de um site com detalhes específicos da ferramenta, podemos fazer uso do chamado diagrama de arquitetura (Idem, 2002). O diagrama não precisa documentar cada link de cada página do site, ele serve mais para estabelecer as relações conceituais</w:t>
+      </w:r>
+      <w:r>
+        <w:rPr>
+          <w:rFonts w:ascii="Arial" w:eastAsia="Times New Roman" w:hAnsi="Arial" w:cs="Arial"/>
+          <w:sz w:val="24"/>
+          <w:szCs w:val="24"/>
+          <w:lang w:eastAsia="pt-BR"/>
+        </w:rPr>
+        <w:t>, onde cada função específica se relaciona com outra, e como etapas de uma sequência de interação se encaixam.</w:t>
+      </w:r>
+    </w:p>
+    <w:p>
+      <w:pPr>
+        <w:spacing w:line="360" w:lineRule="auto"/>
+        <w:jc w:val="both"/>
+        <w:rPr>
+          <w:rFonts w:ascii="Arial" w:eastAsia="Times New Roman" w:hAnsi="Arial" w:cs="Arial"/>
+          <w:sz w:val="24"/>
+          <w:szCs w:val="24"/>
+          <w:lang w:eastAsia="pt-BR"/>
+        </w:rPr>
+      </w:pPr>
+      <w:r>
+        <w:rPr>
+          <w:rFonts w:ascii="Arial" w:eastAsia="Times New Roman" w:hAnsi="Arial" w:cs="Arial"/>
+          <w:sz w:val="24"/>
+          <w:szCs w:val="24"/>
+          <w:lang w:eastAsia="pt-BR"/>
+        </w:rPr>
+        <w:t xml:space="preserve">Para o </w:t>
+      </w:r>
+      <w:proofErr w:type="spellStart"/>
+      <w:r>
+        <w:rPr>
+          <w:rFonts w:ascii="Arial" w:eastAsia="Times New Roman" w:hAnsi="Arial" w:cs="Arial"/>
+          <w:sz w:val="24"/>
+          <w:szCs w:val="24"/>
+          <w:lang w:eastAsia="pt-BR"/>
+        </w:rPr>
+        <w:t>Dehbora</w:t>
+      </w:r>
+      <w:proofErr w:type="spellEnd"/>
+      <w:r>
+        <w:rPr>
+          <w:rFonts w:ascii="Arial" w:eastAsia="Times New Roman" w:hAnsi="Arial" w:cs="Arial"/>
+          <w:sz w:val="24"/>
+          <w:szCs w:val="24"/>
+          <w:lang w:eastAsia="pt-BR"/>
+        </w:rPr>
+        <w:t>, levando em consideração os itens propostos no plano de escopo, temos o seguinte diagrama de arquitetura:</w:t>
+      </w:r>
+    </w:p>
+    <w:p>
+      <w:pPr>
+        <w:spacing w:line="360" w:lineRule="auto"/>
+        <w:jc w:val="both"/>
+        <w:rPr>
+          <w:rFonts w:ascii="Arial" w:eastAsia="Times New Roman" w:hAnsi="Arial" w:cs="Arial"/>
+          <w:sz w:val="40"/>
+          <w:szCs w:val="40"/>
+          <w:lang w:eastAsia="pt-BR"/>
+        </w:rPr>
+      </w:pPr>
+      <w:r>
+        <w:rPr>
+          <w:rFonts w:ascii="Arial" w:eastAsia="Times New Roman" w:hAnsi="Arial" w:cs="Arial"/>
+          <w:sz w:val="40"/>
+          <w:szCs w:val="40"/>
+          <w:lang w:eastAsia="pt-BR"/>
+        </w:rPr>
+        <w:t>DIAGRAMA</w:t>
+      </w:r>
+      <w:bookmarkStart w:id="0" w:name="_GoBack"/>
+      <w:bookmarkEnd w:id="0"/>
+    </w:p>
+    <w:p>
+      <w:pPr>
+        <w:spacing w:line="360" w:lineRule="auto"/>
+        <w:jc w:val="both"/>
+        <w:rPr>
+          <w:rFonts w:ascii="Arial" w:eastAsia="Times New Roman" w:hAnsi="Arial" w:cs="Arial"/>
+          <w:sz w:val="24"/>
+          <w:szCs w:val="24"/>
+          <w:lang w:eastAsia="pt-BR"/>
+        </w:rPr>
+      </w:pPr>
+    </w:p>
+    <w:p>
+      <w:pPr>
+        <w:spacing w:line="360" w:lineRule="auto"/>
+        <w:jc w:val="both"/>
+        <w:rPr>
+          <w:rFonts w:ascii="Arial" w:eastAsia="Times New Roman" w:hAnsi="Arial" w:cs="Arial"/>
+          <w:sz w:val="24"/>
+          <w:szCs w:val="24"/>
+          <w:lang w:eastAsia="pt-BR"/>
+        </w:rPr>
+      </w:pPr>
+    </w:p>
+    <w:p>
+      <w:pPr>
+        <w:spacing w:line="360" w:lineRule="auto"/>
+        <w:jc w:val="both"/>
         <w:rPr>
           <w:rFonts w:ascii="Arial" w:eastAsia="Times New Roman" w:hAnsi="Arial" w:cs="Arial"/>
           <w:b/>
@@ -18926,8 +20520,7 @@
           <w:szCs w:val="28"/>
           <w:lang w:eastAsia="pt-BR"/>
         </w:rPr>
-        <w:t>.</w:t>
-      </w:r>
+      </w:pPr>
       <w:r>
         <w:rPr>
           <w:rFonts w:ascii="Arial" w:eastAsia="Times New Roman" w:hAnsi="Arial" w:cs="Arial"/>
@@ -18936,7 +20529,7 @@
           <w:szCs w:val="28"/>
           <w:lang w:eastAsia="pt-BR"/>
         </w:rPr>
-        <w:t>2</w:t>
+        <w:t>5</w:t>
       </w:r>
       <w:r>
         <w:rPr>
@@ -18946,46 +20539,9 @@
           <w:szCs w:val="28"/>
           <w:lang w:eastAsia="pt-BR"/>
         </w:rPr>
-        <w:t>.4 – ESQUELETO</w:t>
-      </w:r>
-    </w:p>
-    <w:p>
-      <w:pPr>
-        <w:spacing w:line="360" w:lineRule="auto"/>
-        <w:jc w:val="both"/>
-        <w:rPr>
-          <w:rFonts w:ascii="Arial" w:eastAsia="Times New Roman" w:hAnsi="Arial" w:cs="Arial"/>
-          <w:sz w:val="24"/>
-          <w:szCs w:val="24"/>
-          <w:lang w:eastAsia="pt-BR"/>
-        </w:rPr>
-      </w:pPr>
-      <w:r>
-        <w:rPr>
-          <w:rFonts w:ascii="Arial" w:eastAsia="Times New Roman" w:hAnsi="Arial" w:cs="Arial"/>
-          <w:sz w:val="24"/>
-          <w:szCs w:val="24"/>
-          <w:lang w:eastAsia="pt-BR"/>
-        </w:rPr>
-        <w:t>Texto.</w:t>
-      </w:r>
-    </w:p>
-    <w:p>
-      <w:pPr>
-        <w:spacing w:line="360" w:lineRule="auto"/>
-        <w:jc w:val="both"/>
-        <w:rPr>
-          <w:rFonts w:ascii="Arial" w:eastAsia="Times New Roman" w:hAnsi="Arial" w:cs="Arial"/>
-          <w:sz w:val="24"/>
-          <w:szCs w:val="24"/>
-          <w:lang w:eastAsia="pt-BR"/>
-        </w:rPr>
-      </w:pPr>
-    </w:p>
-    <w:p>
-      <w:pPr>
-        <w:spacing w:line="360" w:lineRule="auto"/>
-        <w:jc w:val="both"/>
+        <w:t>.</w:t>
+      </w:r>
+      <w:r>
         <w:rPr>
           <w:rFonts w:ascii="Arial" w:eastAsia="Times New Roman" w:hAnsi="Arial" w:cs="Arial"/>
           <w:b/>
@@ -18993,7 +20549,8 @@
           <w:szCs w:val="28"/>
           <w:lang w:eastAsia="pt-BR"/>
         </w:rPr>
-      </w:pPr>
+        <w:t>2</w:t>
+      </w:r>
       <w:r>
         <w:rPr>
           <w:rFonts w:ascii="Arial" w:eastAsia="Times New Roman" w:hAnsi="Arial" w:cs="Arial"/>
@@ -19002,9 +20559,82 @@
           <w:szCs w:val="28"/>
           <w:lang w:eastAsia="pt-BR"/>
         </w:rPr>
-        <w:t>5</w:t>
-      </w:r>
-      <w:r>
+        <w:t>.4 – ESQUELETO</w:t>
+      </w:r>
+    </w:p>
+    <w:p>
+      <w:pPr>
+        <w:spacing w:line="360" w:lineRule="auto"/>
+        <w:jc w:val="both"/>
+        <w:rPr>
+          <w:rFonts w:ascii="Arial" w:eastAsia="Times New Roman" w:hAnsi="Arial" w:cs="Arial"/>
+          <w:sz w:val="24"/>
+          <w:szCs w:val="24"/>
+          <w:lang w:eastAsia="pt-BR"/>
+        </w:rPr>
+      </w:pPr>
+      <w:r>
+        <w:rPr>
+          <w:rFonts w:ascii="Arial" w:eastAsia="Times New Roman" w:hAnsi="Arial" w:cs="Arial"/>
+          <w:noProof/>
+          <w:sz w:val="24"/>
+          <w:szCs w:val="24"/>
+          <w:lang w:eastAsia="pt-BR"/>
+        </w:rPr>
+        <w:drawing>
+          <wp:inline distT="0" distB="0" distL="0" distR="0">
+            <wp:extent cx="5753100" cy="1038225"/>
+            <wp:effectExtent l="0" t="0" r="0" b="0"/>
+            <wp:docPr id="22" name="Imagem 22" descr="D:\SERVIDOR WEB LOCAL\wamp\www\TCC-Dehbora\imagens\diagrama\04.jpg"/>
+            <wp:cNvGraphicFramePr>
+              <a:graphicFrameLocks xmlns:a="http://schemas.openxmlformats.org/drawingml/2006/main" noChangeAspect="1"/>
+            </wp:cNvGraphicFramePr>
+            <a:graphic xmlns:a="http://schemas.openxmlformats.org/drawingml/2006/main">
+              <a:graphicData uri="http://schemas.openxmlformats.org/drawingml/2006/picture">
+                <pic:pic xmlns:pic="http://schemas.openxmlformats.org/drawingml/2006/picture">
+                  <pic:nvPicPr>
+                    <pic:cNvPr id="0" name="Picture 6" descr="D:\SERVIDOR WEB LOCAL\wamp\www\TCC-Dehbora\imagens\diagrama\04.jpg"/>
+                    <pic:cNvPicPr>
+                      <a:picLocks noChangeAspect="1" noChangeArrowheads="1"/>
+                    </pic:cNvPicPr>
+                  </pic:nvPicPr>
+                  <pic:blipFill>
+                    <a:blip r:embed="rId33">
+                      <a:extLst>
+                        <a:ext uri="{28A0092B-C50C-407E-A947-70E740481C1C}">
+                          <a14:useLocalDpi xmlns:a14="http://schemas.microsoft.com/office/drawing/2010/main" val="0"/>
+                        </a:ext>
+                      </a:extLst>
+                    </a:blip>
+                    <a:srcRect/>
+                    <a:stretch>
+                      <a:fillRect/>
+                    </a:stretch>
+                  </pic:blipFill>
+                  <pic:spPr bwMode="auto">
+                    <a:xfrm>
+                      <a:off x="0" y="0"/>
+                      <a:ext cx="5753100" cy="1038225"/>
+                    </a:xfrm>
+                    <a:prstGeom prst="rect">
+                      <a:avLst/>
+                    </a:prstGeom>
+                    <a:noFill/>
+                    <a:ln>
+                      <a:noFill/>
+                    </a:ln>
+                  </pic:spPr>
+                </pic:pic>
+              </a:graphicData>
+            </a:graphic>
+          </wp:inline>
+        </w:drawing>
+      </w:r>
+    </w:p>
+    <w:p>
+      <w:pPr>
+        <w:spacing w:line="360" w:lineRule="auto"/>
+        <w:jc w:val="right"/>
         <w:rPr>
           <w:rFonts w:ascii="Arial" w:eastAsia="Times New Roman" w:hAnsi="Arial" w:cs="Arial"/>
           <w:b/>
@@ -19012,9 +20642,57 @@
           <w:szCs w:val="28"/>
           <w:lang w:eastAsia="pt-BR"/>
         </w:rPr>
-        <w:t>.</w:t>
-      </w:r>
-      <w:r>
+      </w:pPr>
+      <w:r>
+        <w:rPr>
+          <w:rFonts w:ascii="Arial" w:eastAsia="Times New Roman" w:hAnsi="Arial" w:cs="Arial"/>
+          <w:sz w:val="20"/>
+          <w:szCs w:val="20"/>
+          <w:lang w:eastAsia="pt-BR"/>
+        </w:rPr>
+        <w:t>Figura x - Plano do Esqueleto.</w:t>
+      </w:r>
+    </w:p>
+    <w:p>
+      <w:pPr>
+        <w:spacing w:line="360" w:lineRule="auto"/>
+        <w:jc w:val="both"/>
+        <w:rPr>
+          <w:rFonts w:ascii="Arial" w:eastAsia="Times New Roman" w:hAnsi="Arial" w:cs="Arial"/>
+          <w:sz w:val="24"/>
+          <w:szCs w:val="24"/>
+          <w:lang w:eastAsia="pt-BR"/>
+        </w:rPr>
+      </w:pPr>
+    </w:p>
+    <w:p>
+      <w:pPr>
+        <w:spacing w:line="360" w:lineRule="auto"/>
+        <w:jc w:val="both"/>
+        <w:rPr>
+          <w:rFonts w:ascii="Arial" w:eastAsia="Times New Roman" w:hAnsi="Arial" w:cs="Arial"/>
+          <w:sz w:val="24"/>
+          <w:szCs w:val="24"/>
+          <w:lang w:eastAsia="pt-BR"/>
+        </w:rPr>
+      </w:pPr>
+    </w:p>
+    <w:p>
+      <w:pPr>
+        <w:spacing w:line="360" w:lineRule="auto"/>
+        <w:jc w:val="both"/>
+        <w:rPr>
+          <w:rFonts w:ascii="Arial" w:eastAsia="Times New Roman" w:hAnsi="Arial" w:cs="Arial"/>
+          <w:sz w:val="24"/>
+          <w:szCs w:val="24"/>
+          <w:lang w:eastAsia="pt-BR"/>
+        </w:rPr>
+      </w:pPr>
+    </w:p>
+    <w:p>
+      <w:pPr>
+        <w:spacing w:line="360" w:lineRule="auto"/>
+        <w:jc w:val="both"/>
         <w:rPr>
           <w:rFonts w:ascii="Arial" w:eastAsia="Times New Roman" w:hAnsi="Arial" w:cs="Arial"/>
           <w:b/>
@@ -19022,8 +20700,7 @@
           <w:szCs w:val="28"/>
           <w:lang w:eastAsia="pt-BR"/>
         </w:rPr>
-        <w:t>2</w:t>
-      </w:r>
+      </w:pPr>
       <w:r>
         <w:rPr>
           <w:rFonts w:ascii="Arial" w:eastAsia="Times New Roman" w:hAnsi="Arial" w:cs="Arial"/>
@@ -19032,71 +20709,9 @@
           <w:szCs w:val="28"/>
           <w:lang w:eastAsia="pt-BR"/>
         </w:rPr>
-        <w:t>.5 – SUPERFÍCIE</w:t>
-      </w:r>
-    </w:p>
-    <w:p>
-      <w:pPr>
-        <w:spacing w:line="360" w:lineRule="auto"/>
-        <w:jc w:val="both"/>
-        <w:rPr>
-          <w:rFonts w:ascii="Arial" w:eastAsia="Times New Roman" w:hAnsi="Arial" w:cs="Arial"/>
-          <w:sz w:val="24"/>
-          <w:szCs w:val="24"/>
-          <w:lang w:eastAsia="pt-BR"/>
-        </w:rPr>
-      </w:pPr>
-      <w:r>
-        <w:rPr>
-          <w:rFonts w:ascii="Arial" w:eastAsia="Times New Roman" w:hAnsi="Arial" w:cs="Arial"/>
-          <w:sz w:val="24"/>
-          <w:szCs w:val="24"/>
-          <w:lang w:eastAsia="pt-BR"/>
-        </w:rPr>
-        <w:t>Texto.</w:t>
-      </w:r>
-    </w:p>
-    <w:p>
-      <w:pPr>
-        <w:spacing w:line="360" w:lineRule="auto"/>
-        <w:jc w:val="both"/>
-        <w:rPr>
-          <w:rFonts w:ascii="Arial" w:eastAsia="Times New Roman" w:hAnsi="Arial" w:cs="Arial"/>
-          <w:sz w:val="24"/>
-          <w:szCs w:val="24"/>
-          <w:lang w:eastAsia="pt-BR"/>
-        </w:rPr>
-      </w:pPr>
-    </w:p>
-    <w:p>
-      <w:pPr>
-        <w:spacing w:line="360" w:lineRule="auto"/>
-        <w:jc w:val="both"/>
-        <w:rPr>
-          <w:rFonts w:ascii="Arial" w:eastAsia="Times New Roman" w:hAnsi="Arial" w:cs="Arial"/>
-          <w:sz w:val="24"/>
-          <w:szCs w:val="24"/>
-          <w:lang w:eastAsia="pt-BR"/>
-        </w:rPr>
-      </w:pPr>
-    </w:p>
-    <w:p>
-      <w:pPr>
-        <w:spacing w:line="360" w:lineRule="auto"/>
-        <w:jc w:val="both"/>
-        <w:rPr>
-          <w:rFonts w:ascii="Arial" w:eastAsia="Times New Roman" w:hAnsi="Arial" w:cs="Arial"/>
-          <w:sz w:val="24"/>
-          <w:szCs w:val="24"/>
-          <w:lang w:eastAsia="pt-BR"/>
-        </w:rPr>
-      </w:pPr>
-      <w:bookmarkStart w:id="0" w:name="_GoBack"/>
-      <w:bookmarkEnd w:id="0"/>
-    </w:p>
-    <w:p>
-      <w:pPr>
-        <w:spacing w:line="360" w:lineRule="auto"/>
+        <w:t>5</w:t>
+      </w:r>
+      <w:r>
         <w:rPr>
           <w:rFonts w:ascii="Arial" w:eastAsia="Times New Roman" w:hAnsi="Arial" w:cs="Arial"/>
           <w:b/>
@@ -19104,7 +20719,8 @@
           <w:szCs w:val="28"/>
           <w:lang w:eastAsia="pt-BR"/>
         </w:rPr>
-      </w:pPr>
+        <w:t>.</w:t>
+      </w:r>
       <w:r>
         <w:rPr>
           <w:rFonts w:ascii="Arial" w:eastAsia="Times New Roman" w:hAnsi="Arial" w:cs="Arial"/>
@@ -19113,7 +20729,7 @@
           <w:szCs w:val="28"/>
           <w:lang w:eastAsia="pt-BR"/>
         </w:rPr>
-        <w:t>6</w:t>
+        <w:t>2</w:t>
       </w:r>
       <w:r>
         <w:rPr>
@@ -19123,66 +20739,82 @@
           <w:szCs w:val="28"/>
           <w:lang w:eastAsia="pt-BR"/>
         </w:rPr>
-        <w:t xml:space="preserve"> – DISCUSSÃO</w:t>
-      </w:r>
-    </w:p>
-    <w:p>
-      <w:pPr>
-        <w:spacing w:line="360" w:lineRule="auto"/>
-        <w:jc w:val="both"/>
-        <w:rPr>
-          <w:rFonts w:ascii="Arial" w:eastAsia="Times New Roman" w:hAnsi="Arial" w:cs="Arial"/>
-          <w:sz w:val="24"/>
-          <w:szCs w:val="24"/>
-          <w:lang w:eastAsia="pt-BR"/>
-        </w:rPr>
-      </w:pPr>
-      <w:r>
-        <w:rPr>
-          <w:rFonts w:ascii="Arial" w:eastAsia="Times New Roman" w:hAnsi="Arial" w:cs="Arial"/>
-          <w:sz w:val="24"/>
-          <w:szCs w:val="24"/>
-          <w:lang w:eastAsia="pt-BR"/>
-        </w:rPr>
-        <w:t>Discussão</w:t>
-      </w:r>
-      <w:r>
-        <w:rPr>
-          <w:rFonts w:ascii="Arial" w:eastAsia="Times New Roman" w:hAnsi="Arial" w:cs="Arial"/>
-          <w:sz w:val="24"/>
-          <w:szCs w:val="24"/>
-          <w:lang w:eastAsia="pt-BR"/>
-        </w:rPr>
-        <w:tab/>
-      </w:r>
-    </w:p>
-    <w:p>
-      <w:pPr>
-        <w:spacing w:line="360" w:lineRule="auto"/>
-        <w:jc w:val="both"/>
-        <w:rPr>
-          <w:rFonts w:ascii="Arial" w:eastAsia="Times New Roman" w:hAnsi="Arial" w:cs="Arial"/>
-          <w:sz w:val="24"/>
-          <w:szCs w:val="24"/>
-          <w:lang w:eastAsia="pt-BR"/>
-        </w:rPr>
-      </w:pPr>
-    </w:p>
-    <w:p>
-      <w:pPr>
-        <w:spacing w:line="360" w:lineRule="auto"/>
-        <w:jc w:val="both"/>
-        <w:rPr>
-          <w:rFonts w:ascii="Arial" w:eastAsia="Times New Roman" w:hAnsi="Arial" w:cs="Arial"/>
-          <w:sz w:val="24"/>
-          <w:szCs w:val="24"/>
-          <w:lang w:eastAsia="pt-BR"/>
-        </w:rPr>
-      </w:pPr>
-    </w:p>
-    <w:p>
-      <w:pPr>
-        <w:spacing w:line="360" w:lineRule="auto"/>
+        <w:t>.5 – SUPERFÍCIE</w:t>
+      </w:r>
+    </w:p>
+    <w:p>
+      <w:pPr>
+        <w:spacing w:line="360" w:lineRule="auto"/>
+        <w:jc w:val="both"/>
+        <w:rPr>
+          <w:rFonts w:ascii="Arial" w:eastAsia="Times New Roman" w:hAnsi="Arial" w:cs="Arial"/>
+          <w:sz w:val="24"/>
+          <w:szCs w:val="24"/>
+          <w:lang w:eastAsia="pt-BR"/>
+        </w:rPr>
+      </w:pPr>
+      <w:r>
+        <w:rPr>
+          <w:rFonts w:ascii="Arial" w:eastAsia="Times New Roman" w:hAnsi="Arial" w:cs="Arial"/>
+          <w:noProof/>
+          <w:sz w:val="24"/>
+          <w:szCs w:val="24"/>
+          <w:lang w:eastAsia="pt-BR"/>
+        </w:rPr>
+        <w:drawing>
+          <wp:inline distT="0" distB="0" distL="0" distR="0">
+            <wp:extent cx="5753100" cy="838200"/>
+            <wp:effectExtent l="0" t="0" r="0" b="0"/>
+            <wp:docPr id="23" name="Imagem 23" descr="D:\SERVIDOR WEB LOCAL\wamp\www\TCC-Dehbora\imagens\diagrama\figura-5.jpg"/>
+            <wp:cNvGraphicFramePr>
+              <a:graphicFrameLocks xmlns:a="http://schemas.openxmlformats.org/drawingml/2006/main" noChangeAspect="1"/>
+            </wp:cNvGraphicFramePr>
+            <a:graphic xmlns:a="http://schemas.openxmlformats.org/drawingml/2006/main">
+              <a:graphicData uri="http://schemas.openxmlformats.org/drawingml/2006/picture">
+                <pic:pic xmlns:pic="http://schemas.openxmlformats.org/drawingml/2006/picture">
+                  <pic:nvPicPr>
+                    <pic:cNvPr id="0" name="Picture 7" descr="D:\SERVIDOR WEB LOCAL\wamp\www\TCC-Dehbora\imagens\diagrama\figura-5.jpg"/>
+                    <pic:cNvPicPr>
+                      <a:picLocks noChangeAspect="1" noChangeArrowheads="1"/>
+                    </pic:cNvPicPr>
+                  </pic:nvPicPr>
+                  <pic:blipFill>
+                    <a:blip r:embed="rId34">
+                      <a:extLst>
+                        <a:ext uri="{28A0092B-C50C-407E-A947-70E740481C1C}">
+                          <a14:useLocalDpi xmlns:a14="http://schemas.microsoft.com/office/drawing/2010/main" val="0"/>
+                        </a:ext>
+                      </a:extLst>
+                    </a:blip>
+                    <a:srcRect/>
+                    <a:stretch>
+                      <a:fillRect/>
+                    </a:stretch>
+                  </pic:blipFill>
+                  <pic:spPr bwMode="auto">
+                    <a:xfrm>
+                      <a:off x="0" y="0"/>
+                      <a:ext cx="5753100" cy="838200"/>
+                    </a:xfrm>
+                    <a:prstGeom prst="rect">
+                      <a:avLst/>
+                    </a:prstGeom>
+                    <a:noFill/>
+                    <a:ln>
+                      <a:noFill/>
+                    </a:ln>
+                  </pic:spPr>
+                </pic:pic>
+              </a:graphicData>
+            </a:graphic>
+          </wp:inline>
+        </w:drawing>
+      </w:r>
+    </w:p>
+    <w:p>
+      <w:pPr>
+        <w:spacing w:line="360" w:lineRule="auto"/>
+        <w:jc w:val="right"/>
         <w:rPr>
           <w:rFonts w:ascii="Arial" w:eastAsia="Times New Roman" w:hAnsi="Arial" w:cs="Arial"/>
           <w:b/>
@@ -19194,13 +20826,48 @@
       <w:r>
         <w:rPr>
           <w:rFonts w:ascii="Arial" w:eastAsia="Times New Roman" w:hAnsi="Arial" w:cs="Arial"/>
+          <w:sz w:val="20"/>
+          <w:szCs w:val="20"/>
+          <w:lang w:eastAsia="pt-BR"/>
+        </w:rPr>
+        <w:t>Figura x - Plano da Superfície.</w:t>
+      </w:r>
+    </w:p>
+    <w:p>
+      <w:pPr>
+        <w:spacing w:line="360" w:lineRule="auto"/>
+        <w:jc w:val="both"/>
+        <w:rPr>
+          <w:rFonts w:ascii="Arial" w:eastAsia="Times New Roman" w:hAnsi="Arial" w:cs="Arial"/>
+          <w:sz w:val="24"/>
+          <w:szCs w:val="24"/>
+          <w:lang w:eastAsia="pt-BR"/>
+        </w:rPr>
+      </w:pPr>
+    </w:p>
+    <w:p>
+      <w:pPr>
+        <w:spacing w:line="360" w:lineRule="auto"/>
+        <w:jc w:val="both"/>
+        <w:rPr>
+          <w:rFonts w:ascii="Arial" w:eastAsia="Times New Roman" w:hAnsi="Arial" w:cs="Arial"/>
+          <w:sz w:val="24"/>
+          <w:szCs w:val="24"/>
+          <w:lang w:eastAsia="pt-BR"/>
+        </w:rPr>
+      </w:pPr>
+    </w:p>
+    <w:p>
+      <w:pPr>
+        <w:spacing w:line="360" w:lineRule="auto"/>
+        <w:rPr>
+          <w:rFonts w:ascii="Arial" w:eastAsia="Times New Roman" w:hAnsi="Arial" w:cs="Arial"/>
           <w:b/>
           <w:sz w:val="28"/>
           <w:szCs w:val="28"/>
           <w:lang w:eastAsia="pt-BR"/>
         </w:rPr>
-        <w:t>7</w:t>
-      </w:r>
+      </w:pPr>
       <w:r>
         <w:rPr>
           <w:rFonts w:ascii="Arial" w:eastAsia="Times New Roman" w:hAnsi="Arial" w:cs="Arial"/>
@@ -19209,57 +20876,9 @@
           <w:szCs w:val="28"/>
           <w:lang w:eastAsia="pt-BR"/>
         </w:rPr>
-        <w:t xml:space="preserve"> – CONSIDERAÇÕES FINAIS</w:t>
-      </w:r>
-    </w:p>
-    <w:p>
-      <w:pPr>
-        <w:spacing w:line="360" w:lineRule="auto"/>
-        <w:jc w:val="both"/>
-        <w:rPr>
-          <w:rFonts w:ascii="Arial" w:eastAsia="Times New Roman" w:hAnsi="Arial" w:cs="Arial"/>
-          <w:sz w:val="24"/>
-          <w:szCs w:val="24"/>
-          <w:lang w:eastAsia="pt-BR"/>
-        </w:rPr>
-      </w:pPr>
-      <w:r>
-        <w:rPr>
-          <w:rFonts w:ascii="Arial" w:eastAsia="Times New Roman" w:hAnsi="Arial" w:cs="Arial"/>
-          <w:sz w:val="24"/>
-          <w:szCs w:val="24"/>
-          <w:lang w:eastAsia="pt-BR"/>
-        </w:rPr>
-        <w:t>Considerações finais</w:t>
-      </w:r>
-    </w:p>
-    <w:p>
-      <w:pPr>
-        <w:spacing w:line="360" w:lineRule="auto"/>
-        <w:jc w:val="both"/>
-        <w:rPr>
-          <w:rFonts w:ascii="Arial" w:eastAsia="Times New Roman" w:hAnsi="Arial" w:cs="Arial"/>
-          <w:sz w:val="24"/>
-          <w:szCs w:val="24"/>
-          <w:lang w:eastAsia="pt-BR"/>
-        </w:rPr>
-      </w:pPr>
-    </w:p>
-    <w:p>
-      <w:pPr>
-        <w:spacing w:line="360" w:lineRule="auto"/>
-        <w:jc w:val="both"/>
-        <w:rPr>
-          <w:rFonts w:ascii="Arial" w:eastAsia="Times New Roman" w:hAnsi="Arial" w:cs="Arial"/>
-          <w:sz w:val="24"/>
-          <w:szCs w:val="24"/>
-          <w:lang w:eastAsia="pt-BR"/>
-        </w:rPr>
-      </w:pPr>
-    </w:p>
-    <w:p>
-      <w:pPr>
-        <w:spacing w:line="360" w:lineRule="auto"/>
+        <w:t>6</w:t>
+      </w:r>
+      <w:r>
         <w:rPr>
           <w:rFonts w:ascii="Arial" w:eastAsia="Times New Roman" w:hAnsi="Arial" w:cs="Arial"/>
           <w:b/>
@@ -19267,8 +20886,57 @@
           <w:szCs w:val="28"/>
           <w:lang w:eastAsia="pt-BR"/>
         </w:rPr>
-      </w:pPr>
-      <w:r>
+        <w:t xml:space="preserve"> – DISCUSSÃO</w:t>
+      </w:r>
+    </w:p>
+    <w:p>
+      <w:pPr>
+        <w:spacing w:line="360" w:lineRule="auto"/>
+        <w:jc w:val="both"/>
+        <w:rPr>
+          <w:rFonts w:ascii="Arial" w:eastAsia="Times New Roman" w:hAnsi="Arial" w:cs="Arial"/>
+          <w:sz w:val="24"/>
+          <w:szCs w:val="24"/>
+          <w:lang w:eastAsia="pt-BR"/>
+        </w:rPr>
+      </w:pPr>
+      <w:r>
+        <w:rPr>
+          <w:rFonts w:ascii="Arial" w:eastAsia="Times New Roman" w:hAnsi="Arial" w:cs="Arial"/>
+          <w:sz w:val="24"/>
+          <w:szCs w:val="24"/>
+          <w:lang w:eastAsia="pt-BR"/>
+        </w:rPr>
+        <w:t>Discussão</w:t>
+      </w:r>
+    </w:p>
+    <w:p>
+      <w:pPr>
+        <w:spacing w:line="360" w:lineRule="auto"/>
+        <w:jc w:val="both"/>
+        <w:rPr>
+          <w:rFonts w:ascii="Arial" w:eastAsia="Times New Roman" w:hAnsi="Arial" w:cs="Arial"/>
+          <w:sz w:val="24"/>
+          <w:szCs w:val="24"/>
+          <w:lang w:eastAsia="pt-BR"/>
+        </w:rPr>
+      </w:pPr>
+    </w:p>
+    <w:p>
+      <w:pPr>
+        <w:spacing w:line="360" w:lineRule="auto"/>
+        <w:jc w:val="both"/>
+        <w:rPr>
+          <w:rFonts w:ascii="Arial" w:eastAsia="Times New Roman" w:hAnsi="Arial" w:cs="Arial"/>
+          <w:sz w:val="24"/>
+          <w:szCs w:val="24"/>
+          <w:lang w:eastAsia="pt-BR"/>
+        </w:rPr>
+      </w:pPr>
+    </w:p>
+    <w:p>
+      <w:pPr>
+        <w:spacing w:line="360" w:lineRule="auto"/>
         <w:rPr>
           <w:rFonts w:ascii="Arial" w:eastAsia="Times New Roman" w:hAnsi="Arial" w:cs="Arial"/>
           <w:b/>
@@ -19276,8 +20944,7 @@
           <w:szCs w:val="28"/>
           <w:lang w:eastAsia="pt-BR"/>
         </w:rPr>
-        <w:t>8</w:t>
-      </w:r>
+      </w:pPr>
       <w:r>
         <w:rPr>
           <w:rFonts w:ascii="Arial" w:eastAsia="Times New Roman" w:hAnsi="Arial" w:cs="Arial"/>
@@ -19286,6 +20953,93 @@
           <w:szCs w:val="28"/>
           <w:lang w:eastAsia="pt-BR"/>
         </w:rPr>
+        <w:t>7</w:t>
+      </w:r>
+      <w:r>
+        <w:rPr>
+          <w:rFonts w:ascii="Arial" w:eastAsia="Times New Roman" w:hAnsi="Arial" w:cs="Arial"/>
+          <w:b/>
+          <w:sz w:val="28"/>
+          <w:szCs w:val="28"/>
+          <w:lang w:eastAsia="pt-BR"/>
+        </w:rPr>
+        <w:t xml:space="preserve"> – CONSIDERAÇÕES FINAIS</w:t>
+      </w:r>
+    </w:p>
+    <w:p>
+      <w:pPr>
+        <w:spacing w:line="360" w:lineRule="auto"/>
+        <w:jc w:val="both"/>
+        <w:rPr>
+          <w:rFonts w:ascii="Arial" w:eastAsia="Times New Roman" w:hAnsi="Arial" w:cs="Arial"/>
+          <w:sz w:val="24"/>
+          <w:szCs w:val="24"/>
+          <w:lang w:eastAsia="pt-BR"/>
+        </w:rPr>
+      </w:pPr>
+      <w:r>
+        <w:rPr>
+          <w:rFonts w:ascii="Arial" w:eastAsia="Times New Roman" w:hAnsi="Arial" w:cs="Arial"/>
+          <w:sz w:val="24"/>
+          <w:szCs w:val="24"/>
+          <w:lang w:eastAsia="pt-BR"/>
+        </w:rPr>
+        <w:t>Considerações finais</w:t>
+      </w:r>
+    </w:p>
+    <w:p>
+      <w:pPr>
+        <w:spacing w:line="360" w:lineRule="auto"/>
+        <w:jc w:val="both"/>
+        <w:rPr>
+          <w:rFonts w:ascii="Arial" w:eastAsia="Times New Roman" w:hAnsi="Arial" w:cs="Arial"/>
+          <w:sz w:val="24"/>
+          <w:szCs w:val="24"/>
+          <w:lang w:eastAsia="pt-BR"/>
+        </w:rPr>
+      </w:pPr>
+    </w:p>
+    <w:p>
+      <w:pPr>
+        <w:spacing w:line="360" w:lineRule="auto"/>
+        <w:jc w:val="both"/>
+        <w:rPr>
+          <w:rFonts w:ascii="Arial" w:eastAsia="Times New Roman" w:hAnsi="Arial" w:cs="Arial"/>
+          <w:sz w:val="24"/>
+          <w:szCs w:val="24"/>
+          <w:lang w:eastAsia="pt-BR"/>
+        </w:rPr>
+      </w:pPr>
+    </w:p>
+    <w:p>
+      <w:pPr>
+        <w:spacing w:line="360" w:lineRule="auto"/>
+        <w:rPr>
+          <w:rFonts w:ascii="Arial" w:eastAsia="Times New Roman" w:hAnsi="Arial" w:cs="Arial"/>
+          <w:b/>
+          <w:sz w:val="28"/>
+          <w:szCs w:val="28"/>
+          <w:lang w:eastAsia="pt-BR"/>
+        </w:rPr>
+      </w:pPr>
+      <w:r>
+        <w:rPr>
+          <w:rFonts w:ascii="Arial" w:eastAsia="Times New Roman" w:hAnsi="Arial" w:cs="Arial"/>
+          <w:b/>
+          <w:sz w:val="28"/>
+          <w:szCs w:val="28"/>
+          <w:lang w:eastAsia="pt-BR"/>
+        </w:rPr>
+        <w:t>8</w:t>
+      </w:r>
+      <w:r>
+        <w:rPr>
+          <w:rFonts w:ascii="Arial" w:eastAsia="Times New Roman" w:hAnsi="Arial" w:cs="Arial"/>
+          <w:b/>
+          <w:sz w:val="28"/>
+          <w:szCs w:val="28"/>
+          <w:lang w:eastAsia="pt-BR"/>
+        </w:rPr>
         <w:t xml:space="preserve"> – ANEXOS</w:t>
       </w:r>
     </w:p>
@@ -19311,7 +21065,7 @@
       </w:r>
     </w:p>
     <w:sectPr>
-      <w:headerReference w:type="default" r:id="rId27"/>
+      <w:headerReference w:type="default" r:id="rId35"/>
       <w:pgSz w:w="11906" w:h="16838" w:code="9"/>
       <w:pgMar w:top="1701" w:right="1134" w:bottom="1134" w:left="1701" w:header="709" w:footer="709" w:gutter="0"/>
       <w:pgNumType w:start="0"/>
@@ -19402,7 +21156,7 @@
           <w:rPr>
             <w:noProof/>
           </w:rPr>
-          <w:t>44</w:t>
+          <w:t>47</w:t>
         </w:r>
         <w:r>
           <w:rPr>
@@ -21107,6 +22861,95 @@
     </w:lvl>
   </w:abstractNum>
   <w:abstractNum w:abstractNumId="16">
+    <w:nsid w:val="51A01FF9"/>
+    <w:multiLevelType w:val="hybridMultilevel"/>
+    <w:tmpl w:val="4E8E3630"/>
+    <w:lvl w:ilvl="0" w:tplc="0416000F">
+      <w:start w:val="1"/>
+      <w:numFmt w:val="decimal"/>
+      <w:lvlText w:val="%1."/>
+      <w:lvlJc w:val="left"/>
+      <w:pPr>
+        <w:ind w:left="720" w:hanging="360"/>
+      </w:pPr>
+      <w:rPr>
+        <w:rFonts w:hint="default"/>
+      </w:rPr>
+    </w:lvl>
+    <w:lvl w:ilvl="1" w:tplc="04160019" w:tentative="1">
+      <w:start w:val="1"/>
+      <w:numFmt w:val="lowerLetter"/>
+      <w:lvlText w:val="%2."/>
+      <w:lvlJc w:val="left"/>
+      <w:pPr>
+        <w:ind w:left="1440" w:hanging="360"/>
+      </w:pPr>
+    </w:lvl>
+    <w:lvl w:ilvl="2" w:tplc="0416001B" w:tentative="1">
+      <w:start w:val="1"/>
+      <w:numFmt w:val="lowerRoman"/>
+      <w:lvlText w:val="%3."/>
+      <w:lvlJc w:val="right"/>
+      <w:pPr>
+        <w:ind w:left="2160" w:hanging="180"/>
+      </w:pPr>
+    </w:lvl>
+    <w:lvl w:ilvl="3" w:tplc="0416000F" w:tentative="1">
+      <w:start w:val="1"/>
+      <w:numFmt w:val="decimal"/>
+      <w:lvlText w:val="%4."/>
+      <w:lvlJc w:val="left"/>
+      <w:pPr>
+        <w:ind w:left="2880" w:hanging="360"/>
+      </w:pPr>
+    </w:lvl>
+    <w:lvl w:ilvl="4" w:tplc="04160019" w:tentative="1">
+      <w:start w:val="1"/>
+      <w:numFmt w:val="lowerLetter"/>
+      <w:lvlText w:val="%5."/>
+      <w:lvlJc w:val="left"/>
+      <w:pPr>
+        <w:ind w:left="3600" w:hanging="360"/>
+      </w:pPr>
+    </w:lvl>
+    <w:lvl w:ilvl="5" w:tplc="0416001B" w:tentative="1">
+      <w:start w:val="1"/>
+      <w:numFmt w:val="lowerRoman"/>
+      <w:lvlText w:val="%6."/>
+      <w:lvlJc w:val="right"/>
+      <w:pPr>
+        <w:ind w:left="4320" w:hanging="180"/>
+      </w:pPr>
+    </w:lvl>
+    <w:lvl w:ilvl="6" w:tplc="0416000F" w:tentative="1">
+      <w:start w:val="1"/>
+      <w:numFmt w:val="decimal"/>
+      <w:lvlText w:val="%7."/>
+      <w:lvlJc w:val="left"/>
+      <w:pPr>
+        <w:ind w:left="5040" w:hanging="360"/>
+      </w:pPr>
+    </w:lvl>
+    <w:lvl w:ilvl="7" w:tplc="04160019" w:tentative="1">
+      <w:start w:val="1"/>
+      <w:numFmt w:val="lowerLetter"/>
+      <w:lvlText w:val="%8."/>
+      <w:lvlJc w:val="left"/>
+      <w:pPr>
+        <w:ind w:left="5760" w:hanging="360"/>
+      </w:pPr>
+    </w:lvl>
+    <w:lvl w:ilvl="8" w:tplc="0416001B" w:tentative="1">
+      <w:start w:val="1"/>
+      <w:numFmt w:val="lowerRoman"/>
+      <w:lvlText w:val="%9."/>
+      <w:lvlJc w:val="right"/>
+      <w:pPr>
+        <w:ind w:left="6480" w:hanging="180"/>
+      </w:pPr>
+    </w:lvl>
+  </w:abstractNum>
+  <w:abstractNum w:abstractNumId="17">
     <w:nsid w:val="529B4E96"/>
     <w:multiLevelType w:val="hybridMultilevel"/>
     <w:tmpl w:val="EF5C54C8"/>
@@ -21219,7 +23062,7 @@
       </w:rPr>
     </w:lvl>
   </w:abstractNum>
-  <w:abstractNum w:abstractNumId="17">
+  <w:abstractNum w:abstractNumId="18">
     <w:nsid w:val="52EE3E57"/>
     <w:multiLevelType w:val="hybridMultilevel"/>
     <w:tmpl w:val="B40A9666"/>
@@ -21305,7 +23148,7 @@
       </w:pPr>
     </w:lvl>
   </w:abstractNum>
-  <w:abstractNum w:abstractNumId="18">
+  <w:abstractNum w:abstractNumId="19">
     <w:nsid w:val="58AF72BB"/>
     <w:multiLevelType w:val="hybridMultilevel"/>
     <w:tmpl w:val="8F58C63E"/>
@@ -21418,7 +23261,7 @@
       </w:rPr>
     </w:lvl>
   </w:abstractNum>
-  <w:abstractNum w:abstractNumId="19">
+  <w:abstractNum w:abstractNumId="20">
     <w:nsid w:val="58F5060E"/>
     <w:multiLevelType w:val="hybridMultilevel"/>
     <w:tmpl w:val="61485C62"/>
@@ -21531,7 +23374,7 @@
       </w:rPr>
     </w:lvl>
   </w:abstractNum>
-  <w:abstractNum w:abstractNumId="20">
+  <w:abstractNum w:abstractNumId="21">
     <w:nsid w:val="5C9E5D72"/>
     <w:multiLevelType w:val="multilevel"/>
     <w:tmpl w:val="62FCCED0"/>
@@ -21680,7 +23523,7 @@
       </w:rPr>
     </w:lvl>
   </w:abstractNum>
-  <w:abstractNum w:abstractNumId="21">
+  <w:abstractNum w:abstractNumId="22">
     <w:nsid w:val="5E4D0B41"/>
     <w:multiLevelType w:val="hybridMultilevel"/>
     <w:tmpl w:val="7E2A99A2"/>
@@ -21793,7 +23636,7 @@
       </w:rPr>
     </w:lvl>
   </w:abstractNum>
-  <w:abstractNum w:abstractNumId="22">
+  <w:abstractNum w:abstractNumId="23">
     <w:nsid w:val="649B5720"/>
     <w:multiLevelType w:val="hybridMultilevel"/>
     <w:tmpl w:val="DA3A8D58"/>
@@ -21906,7 +23749,7 @@
       </w:rPr>
     </w:lvl>
   </w:abstractNum>
-  <w:abstractNum w:abstractNumId="23">
+  <w:abstractNum w:abstractNumId="24">
     <w:nsid w:val="68E02803"/>
     <w:multiLevelType w:val="hybridMultilevel"/>
     <w:tmpl w:val="3690861A"/>
@@ -21995,7 +23838,7 @@
       </w:pPr>
     </w:lvl>
   </w:abstractNum>
-  <w:abstractNum w:abstractNumId="24">
+  <w:abstractNum w:abstractNumId="25">
     <w:nsid w:val="6F1549D4"/>
     <w:multiLevelType w:val="hybridMultilevel"/>
     <w:tmpl w:val="2BBE6E5E"/>
@@ -22081,7 +23924,7 @@
       </w:pPr>
     </w:lvl>
   </w:abstractNum>
-  <w:abstractNum w:abstractNumId="25">
+  <w:abstractNum w:abstractNumId="26">
     <w:nsid w:val="71925062"/>
     <w:multiLevelType w:val="hybridMultilevel"/>
     <w:tmpl w:val="7DC68752"/>
@@ -22171,7 +24014,7 @@
       </w:pPr>
     </w:lvl>
   </w:abstractNum>
-  <w:abstractNum w:abstractNumId="26">
+  <w:abstractNum w:abstractNumId="27">
     <w:nsid w:val="72F455BA"/>
     <w:multiLevelType w:val="hybridMultilevel"/>
     <w:tmpl w:val="36B42420"/>
@@ -22284,7 +24127,7 @@
       </w:rPr>
     </w:lvl>
   </w:abstractNum>
-  <w:abstractNum w:abstractNumId="27">
+  <w:abstractNum w:abstractNumId="28">
     <w:nsid w:val="77BC4C84"/>
     <w:multiLevelType w:val="hybridMultilevel"/>
     <w:tmpl w:val="76F4D816"/>
@@ -22397,7 +24240,7 @@
       </w:rPr>
     </w:lvl>
   </w:abstractNum>
-  <w:abstractNum w:abstractNumId="28">
+  <w:abstractNum w:abstractNumId="29">
     <w:nsid w:val="79E92BEE"/>
     <w:multiLevelType w:val="hybridMultilevel"/>
     <w:tmpl w:val="A148C8B6"/>
@@ -22510,7 +24353,7 @@
       </w:rPr>
     </w:lvl>
   </w:abstractNum>
-  <w:abstractNum w:abstractNumId="29">
+  <w:abstractNum w:abstractNumId="30">
     <w:nsid w:val="79F44F72"/>
     <w:multiLevelType w:val="hybridMultilevel"/>
     <w:tmpl w:val="39A86C16"/>
@@ -22596,7 +24439,7 @@
       </w:pPr>
     </w:lvl>
   </w:abstractNum>
-  <w:abstractNum w:abstractNumId="30">
+  <w:abstractNum w:abstractNumId="31">
     <w:nsid w:val="7BF96184"/>
     <w:multiLevelType w:val="hybridMultilevel"/>
     <w:tmpl w:val="53845C30"/>
@@ -22689,55 +24532,55 @@
     <w:abstractNumId w:val="4"/>
   </w:num>
   <w:num w:numId="3">
-    <w:abstractNumId w:val="20"/>
+    <w:abstractNumId w:val="21"/>
   </w:num>
   <w:num w:numId="4">
     <w:abstractNumId w:val="15"/>
   </w:num>
   <w:num w:numId="5">
-    <w:abstractNumId w:val="16"/>
+    <w:abstractNumId w:val="17"/>
   </w:num>
   <w:num w:numId="6">
-    <w:abstractNumId w:val="21"/>
+    <w:abstractNumId w:val="22"/>
   </w:num>
   <w:num w:numId="7">
-    <w:abstractNumId w:val="22"/>
+    <w:abstractNumId w:val="23"/>
   </w:num>
   <w:num w:numId="8">
-    <w:abstractNumId w:val="19"/>
+    <w:abstractNumId w:val="20"/>
   </w:num>
   <w:num w:numId="9">
-    <w:abstractNumId w:val="28"/>
+    <w:abstractNumId w:val="29"/>
   </w:num>
   <w:num w:numId="10">
     <w:abstractNumId w:val="6"/>
   </w:num>
   <w:num w:numId="11">
-    <w:abstractNumId w:val="24"/>
+    <w:abstractNumId w:val="25"/>
   </w:num>
   <w:num w:numId="12">
     <w:abstractNumId w:val="11"/>
   </w:num>
   <w:num w:numId="13">
-    <w:abstractNumId w:val="29"/>
+    <w:abstractNumId w:val="30"/>
   </w:num>
   <w:num w:numId="14">
-    <w:abstractNumId w:val="25"/>
+    <w:abstractNumId w:val="26"/>
   </w:num>
   <w:num w:numId="15">
-    <w:abstractNumId w:val="17"/>
+    <w:abstractNumId w:val="18"/>
   </w:num>
   <w:num w:numId="16">
     <w:abstractNumId w:val="0"/>
   </w:num>
   <w:num w:numId="17">
-    <w:abstractNumId w:val="27"/>
+    <w:abstractNumId w:val="28"/>
   </w:num>
   <w:num w:numId="18">
     <w:abstractNumId w:val="7"/>
   </w:num>
   <w:num w:numId="19">
-    <w:abstractNumId w:val="30"/>
+    <w:abstractNumId w:val="31"/>
   </w:num>
   <w:num w:numId="20">
     <w:abstractNumId w:val="10"/>
@@ -22749,13 +24592,13 @@
     <w:abstractNumId w:val="9"/>
   </w:num>
   <w:num w:numId="23">
-    <w:abstractNumId w:val="18"/>
+    <w:abstractNumId w:val="19"/>
   </w:num>
   <w:num w:numId="24">
     <w:abstractNumId w:val="1"/>
   </w:num>
   <w:num w:numId="25">
-    <w:abstractNumId w:val="26"/>
+    <w:abstractNumId w:val="27"/>
   </w:num>
   <w:num w:numId="26">
     <w:abstractNumId w:val="3"/>
@@ -22770,10 +24613,13 @@
     <w:abstractNumId w:val="14"/>
   </w:num>
   <w:num w:numId="30">
-    <w:abstractNumId w:val="23"/>
+    <w:abstractNumId w:val="24"/>
   </w:num>
   <w:num w:numId="31">
     <w:abstractNumId w:val="2"/>
+  </w:num>
+  <w:num w:numId="32">
+    <w:abstractNumId w:val="16"/>
   </w:num>
 </w:numbering>
 </file>
@@ -22942,7 +24788,6 @@
   <w:style w:type="character" w:default="1" w:styleId="Fontepargpadro">
     <w:name w:val="Default Paragraph Font"/>
     <w:uiPriority w:val="1"/>
-    <w:semiHidden/>
     <w:unhideWhenUsed/>
   </w:style>
   <w:style w:type="table" w:default="1" w:styleId="Tabelanormal">
@@ -23978,7 +25823,7 @@
 </file>
 
 <file path=customXml/itemProps1.xml><?xml version="1.0" encoding="utf-8"?>
-<ds:datastoreItem xmlns:ds="http://schemas.openxmlformats.org/officeDocument/2006/customXml" ds:itemID="{75B61B17-5571-4271-8240-1A39882DF355}">
+<ds:datastoreItem xmlns:ds="http://schemas.openxmlformats.org/officeDocument/2006/customXml" ds:itemID="{320366C2-0DB5-498E-8D4A-85A1C57EEBFF}">
   <ds:schemaRefs>
     <ds:schemaRef ds:uri="http://schemas.openxmlformats.org/officeDocument/2006/bibliography"/>
   </ds:schemaRefs>

</xml_diff>